<commit_message>
Caso de prueba gestionar horario
</commit_message>
<xml_diff>
--- a/S8/PRY3211_Exp3_S8_Formato_de_respuesta_actividad_con_encargo.docx
+++ b/S8/PRY3211_Exp3_S8_Formato_de_respuesta_actividad_con_encargo.docx
@@ -227,7 +227,7 @@
               </wp:anchor>
             </w:drawing>
           </mc:Choice>
-          <mc:Fallback xmlns:a14="http://schemas.microsoft.com/office/drawing/2010/main" xmlns:pic="http://schemas.openxmlformats.org/drawingml/2006/picture" xmlns:adec="http://schemas.microsoft.com/office/drawing/2017/decorative" xmlns:a="http://schemas.openxmlformats.org/drawingml/2006/main">
+          <mc:Fallback xmlns:a="http://schemas.openxmlformats.org/drawingml/2006/main" xmlns:adec="http://schemas.microsoft.com/office/drawing/2017/decorative" xmlns:pic="http://schemas.openxmlformats.org/drawingml/2006/picture" xmlns:a14="http://schemas.microsoft.com/office/drawing/2010/main">
             <w:pict>
               <v:rect id="Rectángulo 5" style="position:absolute;margin-left:0;margin-top:17.45pt;width:217.5pt;height:42pt;z-index:-251661315;visibility:visible;mso-wrap-style:square;mso-width-percent:0;mso-wrap-distance-left:9pt;mso-wrap-distance-top:0;mso-wrap-distance-right:9pt;mso-wrap-distance-bottom:0;mso-position-horizontal:absolute;mso-position-horizontal-relative:page;mso-position-vertical:absolute;mso-position-vertical-relative:text;mso-width-percent:0;mso-width-relative:margin;v-text-anchor:middle" alt="&quot;&quot;" o:spid="_x0000_s1026" fillcolor="#ffc600" stroked="f" strokeweight="1pt" w14:anchorId="0965D0A1" o:gfxdata="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">
                 <w10:wrap anchorx="page"/>
@@ -600,7 +600,7 @@
               </wp:anchor>
             </w:drawing>
           </mc:Choice>
-          <mc:Fallback xmlns:a="http://schemas.openxmlformats.org/drawingml/2006/main" xmlns:adec="http://schemas.microsoft.com/office/drawing/2017/decorative" xmlns:pic="http://schemas.openxmlformats.org/drawingml/2006/picture" xmlns:a14="http://schemas.microsoft.com/office/drawing/2010/main">
+          <mc:Fallback xmlns:a14="http://schemas.microsoft.com/office/drawing/2010/main" xmlns:pic="http://schemas.openxmlformats.org/drawingml/2006/picture" xmlns:adec="http://schemas.microsoft.com/office/drawing/2017/decorative" xmlns:a="http://schemas.openxmlformats.org/drawingml/2006/main">
             <w:pict>
               <v:shapetype id="_x0000_t202" coordsize="21600,21600" o:spt="202" path="m,l,21600r21600,l21600,xe" w14:anchorId="1573CE01">
                 <v:stroke joinstyle="miter"/>
@@ -932,16 +932,8 @@
         <w:rPr>
           <w:rFonts w:eastAsia="Arial" w:cs="Arial"/>
         </w:rPr>
-        <w:t xml:space="preserve">Pega el link que se generó al culminar la grabación de tu presentación en </w:t>
+        <w:t>Pega el link que se generó al culminar la grabación de tu presentación en Teams</w:t>
       </w:r>
-      <w:proofErr w:type="spellStart"/>
-      <w:r>
-        <w:rPr>
-          <w:rFonts w:eastAsia="Arial" w:cs="Arial"/>
-        </w:rPr>
-        <w:t>Teams</w:t>
-      </w:r>
-      <w:proofErr w:type="spellEnd"/>
     </w:p>
     <w:p/>
     <w:p/>
@@ -968,23 +960,7 @@
         </w:numPr>
       </w:pPr>
       <w:r>
-        <w:t xml:space="preserve">Completa el Manual Usuario </w:t>
-      </w:r>
-      <w:proofErr w:type="spellStart"/>
-      <w:r>
-        <w:t>Testing</w:t>
-      </w:r>
-      <w:proofErr w:type="spellEnd"/>
-      <w:r>
-        <w:t xml:space="preserve"> (deberás replicar la tabla x las veces que compruebes una </w:t>
-      </w:r>
-      <w:proofErr w:type="spellStart"/>
-      <w:r>
-        <w:t>funcionaldidad</w:t>
-      </w:r>
-      <w:proofErr w:type="spellEnd"/>
-      <w:r>
-        <w:t>):</w:t>
+        <w:t>Completa el Manual Usuario Testing (deberás replicar la tabla x las veces que compruebes una funcionaldidad):</w:t>
       </w:r>
     </w:p>
     <w:p/>
@@ -1153,20 +1129,8 @@
                 <w:color w:val="auto"/>
                 <w:lang w:val="es-ES" w:eastAsia="es-CL"/>
               </w:rPr>
-              <w:t xml:space="preserve">Nombre de Usuario </w:t>
-            </w:r>
-            <w:proofErr w:type="spellStart"/>
-            <w:r>
-              <w:rPr>
-                <w:rFonts w:eastAsia="Times New Roman" w:cs="Arial"/>
-                <w:b/>
-                <w:bCs/>
-                <w:color w:val="auto"/>
-                <w:lang w:val="es-ES" w:eastAsia="es-CL"/>
-              </w:rPr>
-              <w:t>Testing</w:t>
-            </w:r>
-            <w:proofErr w:type="spellEnd"/>
+              <w:t>Nombre de Usuario Testing</w:t>
+            </w:r>
             <w:r>
               <w:rPr>
                 <w:rFonts w:eastAsia="Times New Roman" w:cs="Arial"/>
@@ -1534,27 +1498,15 @@
                 <w:lang w:eastAsia="es-CL"/>
               </w:rPr>
             </w:pPr>
-            <w:proofErr w:type="spellStart"/>
-            <w:r>
-              <w:rPr>
-                <w:rFonts w:eastAsia="Times New Roman" w:cs="Arial"/>
-                <w:b/>
-                <w:bCs/>
-                <w:color w:val="auto"/>
-                <w:lang w:val="es-ES" w:eastAsia="es-CL"/>
-              </w:rPr>
-              <w:t>Epica</w:t>
-            </w:r>
-            <w:proofErr w:type="spellEnd"/>
-            <w:r>
-              <w:rPr>
-                <w:rFonts w:eastAsia="Times New Roman" w:cs="Arial"/>
-                <w:b/>
-                <w:bCs/>
-                <w:color w:val="auto"/>
-                <w:lang w:val="es-ES" w:eastAsia="es-CL"/>
-              </w:rPr>
-              <w:t xml:space="preserve"> 1</w:t>
+            <w:r>
+              <w:rPr>
+                <w:rFonts w:eastAsia="Times New Roman" w:cs="Arial"/>
+                <w:b/>
+                <w:bCs/>
+                <w:color w:val="auto"/>
+                <w:lang w:val="es-ES" w:eastAsia="es-CL"/>
+              </w:rPr>
+              <w:t>Epica 1</w:t>
             </w:r>
             <w:r>
               <w:rPr>
@@ -2074,18 +2026,8 @@
                 <w:color w:val="2F5496" w:themeColor="accent1" w:themeShade="BF"/>
                 <w:lang w:val="es-ES" w:eastAsia="es-CL"/>
               </w:rPr>
-              <w:t xml:space="preserve">, Cliente y </w:t>
-            </w:r>
-            <w:proofErr w:type="spellStart"/>
-            <w:r>
-              <w:rPr>
-                <w:rFonts w:eastAsia="Times New Roman" w:cs="Arial"/>
-                <w:color w:val="2F5496" w:themeColor="accent1" w:themeShade="BF"/>
-                <w:lang w:val="es-ES" w:eastAsia="es-CL"/>
-              </w:rPr>
-              <w:t>Verterinario</w:t>
-            </w:r>
-            <w:proofErr w:type="spellEnd"/>
+              <w:t>, Cliente y Verterinario</w:t>
+            </w:r>
           </w:p>
         </w:tc>
       </w:tr>
@@ -2440,27 +2382,15 @@
                 <w:lang w:eastAsia="es-CL"/>
               </w:rPr>
             </w:pPr>
-            <w:proofErr w:type="spellStart"/>
-            <w:r>
-              <w:rPr>
-                <w:rFonts w:eastAsia="Times New Roman" w:cs="Arial"/>
-                <w:b/>
-                <w:bCs/>
-                <w:color w:val="auto"/>
-                <w:lang w:val="es-ES" w:eastAsia="es-CL"/>
-              </w:rPr>
-              <w:t>Info</w:t>
-            </w:r>
-            <w:proofErr w:type="spellEnd"/>
-            <w:r>
-              <w:rPr>
-                <w:rFonts w:eastAsia="Times New Roman" w:cs="Arial"/>
-                <w:b/>
-                <w:bCs/>
-                <w:color w:val="auto"/>
-                <w:lang w:val="es-ES" w:eastAsia="es-CL"/>
-              </w:rPr>
-              <w:t>. del paso a ejecutar</w:t>
+            <w:r>
+              <w:rPr>
+                <w:rFonts w:eastAsia="Times New Roman" w:cs="Arial"/>
+                <w:b/>
+                <w:bCs/>
+                <w:color w:val="auto"/>
+                <w:lang w:val="es-ES" w:eastAsia="es-CL"/>
+              </w:rPr>
+              <w:t>Info. del paso a ejecutar</w:t>
             </w:r>
             <w:r>
               <w:rPr>
@@ -3482,20 +3412,8 @@
                 <w:color w:val="auto"/>
                 <w:lang w:val="es-ES" w:eastAsia="es-CL"/>
               </w:rPr>
-              <w:t xml:space="preserve">Nombre de Usuario </w:t>
-            </w:r>
-            <w:proofErr w:type="spellStart"/>
-            <w:r>
-              <w:rPr>
-                <w:rFonts w:eastAsia="Times New Roman" w:cs="Arial"/>
-                <w:b/>
-                <w:bCs/>
-                <w:color w:val="auto"/>
-                <w:lang w:val="es-ES" w:eastAsia="es-CL"/>
-              </w:rPr>
-              <w:t>Testing</w:t>
-            </w:r>
-            <w:proofErr w:type="spellEnd"/>
+              <w:t>Nombre de Usuario Testing</w:t>
+            </w:r>
             <w:r>
               <w:rPr>
                 <w:rFonts w:eastAsia="Times New Roman" w:cs="Arial"/>
@@ -3863,27 +3781,15 @@
                 <w:lang w:eastAsia="es-CL"/>
               </w:rPr>
             </w:pPr>
-            <w:proofErr w:type="spellStart"/>
-            <w:r>
-              <w:rPr>
-                <w:rFonts w:eastAsia="Times New Roman" w:cs="Arial"/>
-                <w:b/>
-                <w:bCs/>
-                <w:color w:val="auto"/>
-                <w:lang w:val="es-ES" w:eastAsia="es-CL"/>
-              </w:rPr>
-              <w:t>Epica</w:t>
-            </w:r>
-            <w:proofErr w:type="spellEnd"/>
-            <w:r>
-              <w:rPr>
-                <w:rFonts w:eastAsia="Times New Roman" w:cs="Arial"/>
-                <w:b/>
-                <w:bCs/>
-                <w:color w:val="auto"/>
-                <w:lang w:val="es-ES" w:eastAsia="es-CL"/>
-              </w:rPr>
-              <w:t xml:space="preserve"> 1</w:t>
+            <w:r>
+              <w:rPr>
+                <w:rFonts w:eastAsia="Times New Roman" w:cs="Arial"/>
+                <w:b/>
+                <w:bCs/>
+                <w:color w:val="auto"/>
+                <w:lang w:val="es-ES" w:eastAsia="es-CL"/>
+              </w:rPr>
+              <w:t>Epica 1</w:t>
             </w:r>
             <w:r>
               <w:rPr>
@@ -4882,27 +4788,15 @@
                 <w:lang w:eastAsia="es-CL"/>
               </w:rPr>
             </w:pPr>
-            <w:proofErr w:type="spellStart"/>
-            <w:r>
-              <w:rPr>
-                <w:rFonts w:eastAsia="Times New Roman" w:cs="Arial"/>
-                <w:b/>
-                <w:bCs/>
-                <w:color w:val="auto"/>
-                <w:lang w:val="es-ES" w:eastAsia="es-CL"/>
-              </w:rPr>
-              <w:t>Info</w:t>
-            </w:r>
-            <w:proofErr w:type="spellEnd"/>
-            <w:r>
-              <w:rPr>
-                <w:rFonts w:eastAsia="Times New Roman" w:cs="Arial"/>
-                <w:b/>
-                <w:bCs/>
-                <w:color w:val="auto"/>
-                <w:lang w:val="es-ES" w:eastAsia="es-CL"/>
-              </w:rPr>
-              <w:t>. del paso a ejecutar</w:t>
+            <w:r>
+              <w:rPr>
+                <w:rFonts w:eastAsia="Times New Roman" w:cs="Arial"/>
+                <w:b/>
+                <w:bCs/>
+                <w:color w:val="auto"/>
+                <w:lang w:val="es-ES" w:eastAsia="es-CL"/>
+              </w:rPr>
+              <w:t>Info. del paso a ejecutar</w:t>
             </w:r>
             <w:r>
               <w:rPr>
@@ -5531,15 +5425,7 @@
                 <w:color w:val="2F5496" w:themeColor="accent1" w:themeShade="BF"/>
                 <w:lang w:eastAsia="es-CL"/>
               </w:rPr>
-              <w:t xml:space="preserve">Desde la lista de usuarios, al pulsar en el ícono “Editar”, redirecciona al formulario de actualización de usuario cargando la información del usuario, realiza las modificaciones correspondientes y pulsar en el botón “Actualizar”. </w:t>
-            </w:r>
-            <w:r>
-              <w:rPr>
-                <w:rFonts w:eastAsia="Times New Roman" w:cs="Arial"/>
-                <w:color w:val="2F5496" w:themeColor="accent1" w:themeShade="BF"/>
-                <w:lang w:eastAsia="es-CL"/>
-              </w:rPr>
-              <w:t>Como respuesta se muestra un mensaje de éxito o error, luego redirecciona a la lista de usuarios.</w:t>
+              <w:t>Desde la lista de usuarios, al pulsar en el ícono “Editar”, redirecciona al formulario de actualización de usuario cargando la información del usuario, realiza las modificaciones correspondientes y pulsar en el botón “Actualizar”. Como respuesta se muestra un mensaje de éxito o error, luego redirecciona a la lista de usuarios.</w:t>
             </w:r>
           </w:p>
         </w:tc>
@@ -5647,31 +5533,7 @@
                 <w:color w:val="2F5496" w:themeColor="accent1" w:themeShade="BF"/>
                 <w:lang w:eastAsia="es-CL"/>
               </w:rPr>
-              <w:t>Desde la lista de usuarios, al pulsar en el ícono “</w:t>
-            </w:r>
-            <w:r>
-              <w:rPr>
-                <w:rFonts w:eastAsia="Times New Roman" w:cs="Arial"/>
-                <w:color w:val="2F5496" w:themeColor="accent1" w:themeShade="BF"/>
-                <w:lang w:eastAsia="es-CL"/>
-              </w:rPr>
-              <w:t>Eliminar</w:t>
-            </w:r>
-            <w:r>
-              <w:rPr>
-                <w:rFonts w:eastAsia="Times New Roman" w:cs="Arial"/>
-                <w:color w:val="2F5496" w:themeColor="accent1" w:themeShade="BF"/>
-                <w:lang w:eastAsia="es-CL"/>
-              </w:rPr>
-              <w:t>”,</w:t>
-            </w:r>
-            <w:r>
-              <w:rPr>
-                <w:rFonts w:eastAsia="Times New Roman" w:cs="Arial"/>
-                <w:color w:val="2F5496" w:themeColor="accent1" w:themeShade="BF"/>
-                <w:lang w:eastAsia="es-CL"/>
-              </w:rPr>
-              <w:t xml:space="preserve"> muestra un mensaje de confirmación. En caso de aceptar, el usuario es eliminado y se muestra el mensaje de éxito.</w:t>
+              <w:t>Desde la lista de usuarios, al pulsar en el ícono “Eliminar”, muestra un mensaje de confirmación. En caso de aceptar, el usuario es eliminado y se muestra el mensaje de éxito.</w:t>
             </w:r>
           </w:p>
         </w:tc>
@@ -5973,17 +5835,7 @@
                 <w:color w:val="auto"/>
                 <w:lang w:eastAsia="es-CL"/>
               </w:rPr>
-              <w:t xml:space="preserve">Administrar </w:t>
-            </w:r>
-            <w:r>
-              <w:rPr>
-                <w:rFonts w:eastAsia="Times New Roman" w:cs="Arial"/>
-                <w:b/>
-                <w:bCs/>
-                <w:color w:val="auto"/>
-                <w:lang w:eastAsia="es-CL"/>
-              </w:rPr>
-              <w:t>veterinarios</w:t>
+              <w:t>Administrar veterinarios</w:t>
             </w:r>
           </w:p>
         </w:tc>
@@ -6024,20 +5876,8 @@
                 <w:color w:val="auto"/>
                 <w:lang w:val="es-ES" w:eastAsia="es-CL"/>
               </w:rPr>
-              <w:t xml:space="preserve">Nombre de Usuario </w:t>
-            </w:r>
-            <w:proofErr w:type="spellStart"/>
-            <w:r>
-              <w:rPr>
-                <w:rFonts w:eastAsia="Times New Roman" w:cs="Arial"/>
-                <w:b/>
-                <w:bCs/>
-                <w:color w:val="auto"/>
-                <w:lang w:val="es-ES" w:eastAsia="es-CL"/>
-              </w:rPr>
-              <w:t>Testing</w:t>
-            </w:r>
-            <w:proofErr w:type="spellEnd"/>
+              <w:t>Nombre de Usuario Testing</w:t>
+            </w:r>
             <w:r>
               <w:rPr>
                 <w:rFonts w:eastAsia="Times New Roman" w:cs="Arial"/>
@@ -6405,27 +6245,15 @@
                 <w:lang w:eastAsia="es-CL"/>
               </w:rPr>
             </w:pPr>
-            <w:proofErr w:type="spellStart"/>
-            <w:r>
-              <w:rPr>
-                <w:rFonts w:eastAsia="Times New Roman" w:cs="Arial"/>
-                <w:b/>
-                <w:bCs/>
-                <w:color w:val="auto"/>
-                <w:lang w:val="es-ES" w:eastAsia="es-CL"/>
-              </w:rPr>
-              <w:t>Epica</w:t>
-            </w:r>
-            <w:proofErr w:type="spellEnd"/>
-            <w:r>
-              <w:rPr>
-                <w:rFonts w:eastAsia="Times New Roman" w:cs="Arial"/>
-                <w:b/>
-                <w:bCs/>
-                <w:color w:val="auto"/>
-                <w:lang w:val="es-ES" w:eastAsia="es-CL"/>
-              </w:rPr>
-              <w:t xml:space="preserve"> 1</w:t>
+            <w:r>
+              <w:rPr>
+                <w:rFonts w:eastAsia="Times New Roman" w:cs="Arial"/>
+                <w:b/>
+                <w:bCs/>
+                <w:color w:val="auto"/>
+                <w:lang w:val="es-ES" w:eastAsia="es-CL"/>
+              </w:rPr>
+              <w:t>Epica 1</w:t>
             </w:r>
             <w:r>
               <w:rPr>
@@ -7462,27 +7290,15 @@
                 <w:lang w:eastAsia="es-CL"/>
               </w:rPr>
             </w:pPr>
-            <w:proofErr w:type="spellStart"/>
-            <w:r>
-              <w:rPr>
-                <w:rFonts w:eastAsia="Times New Roman" w:cs="Arial"/>
-                <w:b/>
-                <w:bCs/>
-                <w:color w:val="auto"/>
-                <w:lang w:val="es-ES" w:eastAsia="es-CL"/>
-              </w:rPr>
-              <w:t>Info</w:t>
-            </w:r>
-            <w:proofErr w:type="spellEnd"/>
-            <w:r>
-              <w:rPr>
-                <w:rFonts w:eastAsia="Times New Roman" w:cs="Arial"/>
-                <w:b/>
-                <w:bCs/>
-                <w:color w:val="auto"/>
-                <w:lang w:val="es-ES" w:eastAsia="es-CL"/>
-              </w:rPr>
-              <w:t>. del paso a ejecutar</w:t>
+            <w:r>
+              <w:rPr>
+                <w:rFonts w:eastAsia="Times New Roman" w:cs="Arial"/>
+                <w:b/>
+                <w:bCs/>
+                <w:color w:val="auto"/>
+                <w:lang w:val="es-ES" w:eastAsia="es-CL"/>
+              </w:rPr>
+              <w:t>Info. del paso a ejecutar</w:t>
             </w:r>
             <w:r>
               <w:rPr>
@@ -8674,6 +8490,16 @@
               </w:rPr>
               <w:t xml:space="preserve"> </w:t>
             </w:r>
+            <w:r>
+              <w:rPr>
+                <w:rFonts w:eastAsia="Times New Roman" w:cs="Arial"/>
+                <w:b/>
+                <w:bCs/>
+                <w:color w:val="auto"/>
+                <w:lang w:eastAsia="es-CL"/>
+              </w:rPr>
+              <w:t>Gestionar horario de veterinario</w:t>
+            </w:r>
           </w:p>
         </w:tc>
       </w:tr>
@@ -8714,20 +8540,8 @@
                 <w:lang w:val="es-ES" w:eastAsia="es-CL"/>
               </w:rPr>
               <w:lastRenderedPageBreak/>
-              <w:t xml:space="preserve">Nombre de Usuario </w:t>
-            </w:r>
-            <w:proofErr w:type="spellStart"/>
-            <w:r>
-              <w:rPr>
-                <w:rFonts w:eastAsia="Times New Roman" w:cs="Arial"/>
-                <w:b/>
-                <w:bCs/>
-                <w:color w:val="auto"/>
-                <w:lang w:val="es-ES" w:eastAsia="es-CL"/>
-              </w:rPr>
-              <w:t>Testing</w:t>
-            </w:r>
-            <w:proofErr w:type="spellEnd"/>
+              <w:t>Nombre de Usuario Testing</w:t>
+            </w:r>
             <w:r>
               <w:rPr>
                 <w:rFonts w:eastAsia="Times New Roman" w:cs="Arial"/>
@@ -9095,27 +8909,15 @@
                 <w:lang w:eastAsia="es-CL"/>
               </w:rPr>
             </w:pPr>
-            <w:proofErr w:type="spellStart"/>
-            <w:r>
-              <w:rPr>
-                <w:rFonts w:eastAsia="Times New Roman" w:cs="Arial"/>
-                <w:b/>
-                <w:bCs/>
-                <w:color w:val="auto"/>
-                <w:lang w:val="es-ES" w:eastAsia="es-CL"/>
-              </w:rPr>
-              <w:t>Epica</w:t>
-            </w:r>
-            <w:proofErr w:type="spellEnd"/>
-            <w:r>
-              <w:rPr>
-                <w:rFonts w:eastAsia="Times New Roman" w:cs="Arial"/>
-                <w:b/>
-                <w:bCs/>
-                <w:color w:val="auto"/>
-                <w:lang w:val="es-ES" w:eastAsia="es-CL"/>
-              </w:rPr>
-              <w:t xml:space="preserve"> 1</w:t>
+            <w:r>
+              <w:rPr>
+                <w:rFonts w:eastAsia="Times New Roman" w:cs="Arial"/>
+                <w:b/>
+                <w:bCs/>
+                <w:color w:val="auto"/>
+                <w:lang w:val="es-ES" w:eastAsia="es-CL"/>
+              </w:rPr>
+              <w:t>Epica 1</w:t>
             </w:r>
             <w:r>
               <w:rPr>
@@ -9264,6 +9066,16 @@
                 <w:lang w:eastAsia="es-CL"/>
               </w:rPr>
               <w:t> </w:t>
+            </w:r>
+            <w:r>
+              <w:rPr>
+                <w:rFonts w:eastAsia="Times New Roman" w:cs="Arial"/>
+                <w:b/>
+                <w:bCs/>
+                <w:color w:val="auto"/>
+                <w:lang w:eastAsia="es-CL"/>
+              </w:rPr>
+              <w:t>SP2-E4-Gestionar horarios</w:t>
             </w:r>
           </w:p>
         </w:tc>
@@ -9351,6 +9163,14 @@
               </w:rPr>
               <w:t xml:space="preserve"> </w:t>
             </w:r>
+            <w:r>
+              <w:rPr>
+                <w:rFonts w:eastAsia="Times New Roman" w:cs="Arial"/>
+                <w:color w:val="2F5496" w:themeColor="accent1" w:themeShade="BF"/>
+                <w:lang w:val="es-ES" w:eastAsia="es-CL"/>
+              </w:rPr>
+              <w:t>SP2-E4-HU-16 Creación de horarios de atención de veterinario</w:t>
+            </w:r>
           </w:p>
         </w:tc>
       </w:tr>
@@ -9437,6 +9257,14 @@
               </w:rPr>
               <w:t xml:space="preserve"> </w:t>
             </w:r>
+            <w:r>
+              <w:rPr>
+                <w:rFonts w:eastAsia="Times New Roman" w:cs="Arial"/>
+                <w:color w:val="2F5496" w:themeColor="accent1" w:themeShade="BF"/>
+                <w:lang w:val="es-ES" w:eastAsia="es-CL"/>
+              </w:rPr>
+              <w:t>SP2-E4-HU-17 Actualizar horario de atención de veterinario</w:t>
+            </w:r>
           </w:p>
         </w:tc>
       </w:tr>
@@ -9523,6 +9351,14 @@
               </w:rPr>
               <w:t xml:space="preserve"> </w:t>
             </w:r>
+            <w:r>
+              <w:rPr>
+                <w:rFonts w:eastAsia="Times New Roman" w:cs="Arial"/>
+                <w:color w:val="2F5496" w:themeColor="accent1" w:themeShade="BF"/>
+                <w:lang w:val="es-ES" w:eastAsia="es-CL"/>
+              </w:rPr>
+              <w:t>SP2-E4-HU-18 Eliminar horario de atención de veterinario</w:t>
+            </w:r>
           </w:p>
         </w:tc>
       </w:tr>
@@ -9619,24 +9455,6 @@
               </w:rPr>
               <w:t>Administrador</w:t>
             </w:r>
-            <w:r>
-              <w:rPr>
-                <w:rFonts w:eastAsia="Times New Roman" w:cs="Arial"/>
-                <w:color w:val="2F5496" w:themeColor="accent1" w:themeShade="BF"/>
-                <w:lang w:val="es-ES" w:eastAsia="es-CL"/>
-              </w:rPr>
-              <w:t xml:space="preserve">, Cliente y </w:t>
-            </w:r>
-            <w:proofErr w:type="spellStart"/>
-            <w:r>
-              <w:rPr>
-                <w:rFonts w:eastAsia="Times New Roman" w:cs="Arial"/>
-                <w:color w:val="2F5496" w:themeColor="accent1" w:themeShade="BF"/>
-                <w:lang w:val="es-ES" w:eastAsia="es-CL"/>
-              </w:rPr>
-              <w:t>Verterinario</w:t>
-            </w:r>
-            <w:proofErr w:type="spellEnd"/>
           </w:p>
         </w:tc>
       </w:tr>
@@ -9721,7 +9539,23 @@
                 <w:color w:val="2F5496" w:themeColor="accent1" w:themeShade="BF"/>
                 <w:lang w:val="es-ES" w:eastAsia="es-CL"/>
               </w:rPr>
-              <w:t xml:space="preserve"> Formulario de </w:t>
+              <w:t xml:space="preserve"> </w:t>
+            </w:r>
+            <w:r>
+              <w:rPr>
+                <w:rFonts w:eastAsia="Times New Roman" w:cs="Arial"/>
+                <w:color w:val="2F5496" w:themeColor="accent1" w:themeShade="BF"/>
+                <w:lang w:val="es-ES" w:eastAsia="es-CL"/>
+              </w:rPr>
+              <w:t>Módulo de gestión de horario de veterinario</w:t>
+            </w:r>
+            <w:r>
+              <w:rPr>
+                <w:rFonts w:eastAsia="Times New Roman" w:cs="Arial"/>
+                <w:color w:val="2F5496" w:themeColor="accent1" w:themeShade="BF"/>
+                <w:lang w:val="es-ES" w:eastAsia="es-CL"/>
+              </w:rPr>
+              <w:t xml:space="preserve"> </w:t>
             </w:r>
           </w:p>
         </w:tc>
@@ -9991,27 +9825,15 @@
                 <w:lang w:eastAsia="es-CL"/>
               </w:rPr>
             </w:pPr>
-            <w:proofErr w:type="spellStart"/>
-            <w:r>
-              <w:rPr>
-                <w:rFonts w:eastAsia="Times New Roman" w:cs="Arial"/>
-                <w:b/>
-                <w:bCs/>
-                <w:color w:val="auto"/>
-                <w:lang w:val="es-ES" w:eastAsia="es-CL"/>
-              </w:rPr>
-              <w:t>Info</w:t>
-            </w:r>
-            <w:proofErr w:type="spellEnd"/>
-            <w:r>
-              <w:rPr>
-                <w:rFonts w:eastAsia="Times New Roman" w:cs="Arial"/>
-                <w:b/>
-                <w:bCs/>
-                <w:color w:val="auto"/>
-                <w:lang w:val="es-ES" w:eastAsia="es-CL"/>
-              </w:rPr>
-              <w:t>. del paso a ejecutar</w:t>
+            <w:r>
+              <w:rPr>
+                <w:rFonts w:eastAsia="Times New Roman" w:cs="Arial"/>
+                <w:b/>
+                <w:bCs/>
+                <w:color w:val="auto"/>
+                <w:lang w:val="es-ES" w:eastAsia="es-CL"/>
+              </w:rPr>
+              <w:t>Info. del paso a ejecutar</w:t>
             </w:r>
             <w:r>
               <w:rPr>
@@ -10141,12 +9963,18 @@
               <w:textAlignment w:val="baseline"/>
               <w:rPr>
                 <w:rFonts w:eastAsia="Times New Roman" w:cs="Arial"/>
-                <w:b/>
-                <w:bCs/>
-                <w:color w:val="2F5496" w:themeColor="accent1" w:themeShade="BF"/>
-                <w:lang w:eastAsia="es-CL"/>
-              </w:rPr>
-            </w:pPr>
+                <w:color w:val="2F5496" w:themeColor="accent1" w:themeShade="BF"/>
+                <w:lang w:eastAsia="es-CL"/>
+              </w:rPr>
+            </w:pPr>
+            <w:r>
+              <w:rPr>
+                <w:rFonts w:eastAsia="Times New Roman" w:cs="Arial"/>
+                <w:color w:val="2F5496" w:themeColor="accent1" w:themeShade="BF"/>
+                <w:lang w:eastAsia="es-CL"/>
+              </w:rPr>
+              <w:t>Desde la lista de usuarios, pulsar el ícono “Asignar Horario”. El sistema muestra la lista de horarios del veterinario y un formulario para registrar uno nuevo en caso de ser requerido.</w:t>
+            </w:r>
           </w:p>
         </w:tc>
         <w:tc>
@@ -10259,6 +10087,14 @@
                 <w:lang w:eastAsia="es-CL"/>
               </w:rPr>
             </w:pPr>
+            <w:r>
+              <w:rPr>
+                <w:rFonts w:eastAsia="Times New Roman" w:cs="Arial"/>
+                <w:color w:val="2F5496" w:themeColor="accent1" w:themeShade="BF"/>
+                <w:lang w:eastAsia="es-CL"/>
+              </w:rPr>
+              <w:t xml:space="preserve">Para registrar un nuevo horario del veterinario, escoger alguno de la programación y pulsar en el botón “Asignar Horario”, como resultado se muestra mensaje de éxito y se actualiza la lista de horarios del veterinario. </w:t>
+            </w:r>
           </w:p>
         </w:tc>
         <w:tc>
@@ -10367,12 +10203,18 @@
               <w:textAlignment w:val="baseline"/>
               <w:rPr>
                 <w:rFonts w:eastAsia="Times New Roman" w:cs="Arial"/>
-                <w:b/>
-                <w:bCs/>
-                <w:color w:val="2F5496" w:themeColor="accent1" w:themeShade="BF"/>
-                <w:lang w:eastAsia="es-CL"/>
-              </w:rPr>
-            </w:pPr>
+                <w:color w:val="2F5496" w:themeColor="accent1" w:themeShade="BF"/>
+                <w:lang w:eastAsia="es-CL"/>
+              </w:rPr>
+            </w:pPr>
+            <w:r>
+              <w:rPr>
+                <w:rFonts w:eastAsia="Times New Roman" w:cs="Arial"/>
+                <w:color w:val="2F5496" w:themeColor="accent1" w:themeShade="BF"/>
+                <w:lang w:eastAsia="es-CL"/>
+              </w:rPr>
+              <w:t>Para la actualización de un horario del veterinario, esta podrá ser eliminada.</w:t>
+            </w:r>
           </w:p>
         </w:tc>
         <w:tc>
@@ -10485,6 +10327,31 @@
                 <w:lang w:eastAsia="es-CL"/>
               </w:rPr>
             </w:pPr>
+            <w:r>
+              <w:rPr>
+                <w:rFonts w:eastAsia="Times New Roman" w:cs="Arial"/>
+                <w:color w:val="2F5496" w:themeColor="accent1" w:themeShade="BF"/>
+                <w:lang w:eastAsia="es-CL"/>
+              </w:rPr>
+              <w:t xml:space="preserve">Al pulsar en el ícono “Eliminar”, </w:t>
+            </w:r>
+            <w:r>
+              <w:rPr>
+                <w:rFonts w:eastAsia="Times New Roman" w:cs="Arial"/>
+                <w:color w:val="2F5496" w:themeColor="accent1" w:themeShade="BF"/>
+                <w:lang w:eastAsia="es-CL"/>
+              </w:rPr>
+              <w:t xml:space="preserve">deberá confirmar si está seguro de eliminar el </w:t>
+            </w:r>
+            <w:r>
+              <w:rPr>
+                <w:rFonts w:eastAsia="Times New Roman" w:cs="Arial"/>
+                <w:color w:val="2F5496" w:themeColor="accent1" w:themeShade="BF"/>
+                <w:lang w:eastAsia="es-CL"/>
+              </w:rPr>
+              <w:lastRenderedPageBreak/>
+              <w:t>registro. Al confirmar, el registro es eliminado, el sistema muestra mensaje de éxito y actualiza la lista de horarios del veterinario.</w:t>
+            </w:r>
           </w:p>
         </w:tc>
         <w:tc>
@@ -10519,118 +10386,7 @@
                 <w:color w:val="auto"/>
                 <w:lang w:eastAsia="es-CL"/>
               </w:rPr>
-              <w:t> </w:t>
-            </w:r>
-          </w:p>
-        </w:tc>
-      </w:tr>
-      <w:tr>
-        <w:trPr>
-          <w:trHeight w:val="324"/>
-        </w:trPr>
-        <w:tc>
-          <w:tcPr>
-            <w:tcW w:w="2719" w:type="dxa"/>
-            <w:tcBorders>
-              <w:top w:val="single" w:sz="6" w:space="0" w:color="auto"/>
-              <w:left w:val="single" w:sz="6" w:space="0" w:color="auto"/>
-              <w:bottom w:val="single" w:sz="6" w:space="0" w:color="auto"/>
-              <w:right w:val="single" w:sz="6" w:space="0" w:color="auto"/>
-            </w:tcBorders>
-            <w:shd w:val="clear" w:color="auto" w:fill="auto"/>
-            <w:hideMark/>
-          </w:tcPr>
-          <w:p>
-            <w:pPr>
-              <w:spacing w:after="0" w:line="360" w:lineRule="auto"/>
-              <w:textAlignment w:val="baseline"/>
-              <w:rPr>
-                <w:rFonts w:eastAsia="Times New Roman" w:cs="Arial"/>
-                <w:b/>
-                <w:bCs/>
-                <w:color w:val="auto"/>
-                <w:lang w:eastAsia="es-CL"/>
-              </w:rPr>
-            </w:pPr>
-            <w:r>
-              <w:rPr>
-                <w:rFonts w:eastAsia="Times New Roman" w:cs="Arial"/>
-                <w:b/>
-                <w:bCs/>
-                <w:color w:val="auto"/>
-                <w:lang w:val="es-ES" w:eastAsia="es-CL"/>
-              </w:rPr>
-              <w:t xml:space="preserve">Paso </w:t>
-            </w:r>
-            <w:r>
-              <w:rPr>
-                <w:rFonts w:eastAsia="Times New Roman" w:cs="Arial"/>
-                <w:b/>
-                <w:bCs/>
-                <w:color w:val="auto"/>
-                <w:lang w:val="es-ES" w:eastAsia="es-CL"/>
-              </w:rPr>
-              <w:t>5</w:t>
-            </w:r>
-          </w:p>
-        </w:tc>
-        <w:tc>
-          <w:tcPr>
-            <w:tcW w:w="4361" w:type="dxa"/>
-            <w:gridSpan w:val="2"/>
-            <w:tcBorders>
-              <w:top w:val="single" w:sz="6" w:space="0" w:color="auto"/>
-              <w:left w:val="single" w:sz="6" w:space="0" w:color="auto"/>
-              <w:bottom w:val="single" w:sz="6" w:space="0" w:color="auto"/>
-              <w:right w:val="single" w:sz="6" w:space="0" w:color="auto"/>
-            </w:tcBorders>
-            <w:shd w:val="clear" w:color="auto" w:fill="auto"/>
-            <w:hideMark/>
-          </w:tcPr>
-          <w:p>
-            <w:pPr>
-              <w:spacing w:after="0" w:line="360" w:lineRule="auto"/>
-              <w:textAlignment w:val="baseline"/>
-              <w:rPr>
-                <w:rFonts w:eastAsia="Times New Roman" w:cs="Arial"/>
-                <w:color w:val="2F5496" w:themeColor="accent1" w:themeShade="BF"/>
-                <w:lang w:eastAsia="es-CL"/>
-              </w:rPr>
-            </w:pPr>
-          </w:p>
-        </w:tc>
-        <w:tc>
-          <w:tcPr>
-            <w:tcW w:w="2884" w:type="dxa"/>
-            <w:tcBorders>
-              <w:top w:val="single" w:sz="6" w:space="0" w:color="auto"/>
-              <w:left w:val="single" w:sz="6" w:space="0" w:color="auto"/>
-              <w:bottom w:val="single" w:sz="6" w:space="0" w:color="auto"/>
-              <w:right w:val="single" w:sz="6" w:space="0" w:color="auto"/>
-            </w:tcBorders>
-            <w:shd w:val="clear" w:color="auto" w:fill="auto"/>
-            <w:hideMark/>
-          </w:tcPr>
-          <w:p>
-            <w:pPr>
-              <w:spacing w:after="0" w:line="360" w:lineRule="auto"/>
-              <w:textAlignment w:val="baseline"/>
-              <w:rPr>
-                <w:rFonts w:eastAsia="Times New Roman" w:cs="Arial"/>
-                <w:b/>
-                <w:bCs/>
-                <w:color w:val="auto"/>
-                <w:lang w:eastAsia="es-CL"/>
-              </w:rPr>
-            </w:pPr>
-            <w:r>
-              <w:rPr>
-                <w:rFonts w:eastAsia="Times New Roman" w:cs="Arial"/>
-                <w:b/>
-                <w:bCs/>
-                <w:color w:val="auto"/>
-                <w:lang w:eastAsia="es-CL"/>
-              </w:rPr>
+              <w:lastRenderedPageBreak/>
               <w:t> </w:t>
             </w:r>
           </w:p>
@@ -10939,20 +10695,8 @@
                 <w:color w:val="auto"/>
                 <w:lang w:val="es-ES" w:eastAsia="es-CL"/>
               </w:rPr>
-              <w:t xml:space="preserve">Nombre de Usuario </w:t>
-            </w:r>
-            <w:proofErr w:type="spellStart"/>
-            <w:r>
-              <w:rPr>
-                <w:rFonts w:eastAsia="Times New Roman" w:cs="Arial"/>
-                <w:b/>
-                <w:bCs/>
-                <w:color w:val="auto"/>
-                <w:lang w:val="es-ES" w:eastAsia="es-CL"/>
-              </w:rPr>
-              <w:t>Testing</w:t>
-            </w:r>
-            <w:proofErr w:type="spellEnd"/>
+              <w:t>Nombre de Usuario Testing</w:t>
+            </w:r>
             <w:r>
               <w:rPr>
                 <w:rFonts w:eastAsia="Times New Roman" w:cs="Arial"/>
@@ -11198,7 +10942,6 @@
                 <w:color w:val="auto"/>
                 <w:lang w:val="es-ES" w:eastAsia="es-CL"/>
               </w:rPr>
-              <w:lastRenderedPageBreak/>
               <w:t>Teléfono</w:t>
             </w:r>
             <w:r>
@@ -11321,27 +11064,15 @@
                 <w:lang w:eastAsia="es-CL"/>
               </w:rPr>
             </w:pPr>
-            <w:proofErr w:type="spellStart"/>
-            <w:r>
-              <w:rPr>
-                <w:rFonts w:eastAsia="Times New Roman" w:cs="Arial"/>
-                <w:b/>
-                <w:bCs/>
-                <w:color w:val="auto"/>
-                <w:lang w:val="es-ES" w:eastAsia="es-CL"/>
-              </w:rPr>
-              <w:t>Epica</w:t>
-            </w:r>
-            <w:proofErr w:type="spellEnd"/>
-            <w:r>
-              <w:rPr>
-                <w:rFonts w:eastAsia="Times New Roman" w:cs="Arial"/>
-                <w:b/>
-                <w:bCs/>
-                <w:color w:val="auto"/>
-                <w:lang w:val="es-ES" w:eastAsia="es-CL"/>
-              </w:rPr>
-              <w:t xml:space="preserve"> 1</w:t>
+            <w:r>
+              <w:rPr>
+                <w:rFonts w:eastAsia="Times New Roman" w:cs="Arial"/>
+                <w:b/>
+                <w:bCs/>
+                <w:color w:val="auto"/>
+                <w:lang w:val="es-ES" w:eastAsia="es-CL"/>
+              </w:rPr>
+              <w:t>Epica 1</w:t>
             </w:r>
             <w:r>
               <w:rPr>
@@ -11851,18 +11582,8 @@
                 <w:color w:val="2F5496" w:themeColor="accent1" w:themeShade="BF"/>
                 <w:lang w:val="es-ES" w:eastAsia="es-CL"/>
               </w:rPr>
-              <w:t xml:space="preserve">, Cliente y </w:t>
-            </w:r>
-            <w:proofErr w:type="spellStart"/>
-            <w:r>
-              <w:rPr>
-                <w:rFonts w:eastAsia="Times New Roman" w:cs="Arial"/>
-                <w:color w:val="2F5496" w:themeColor="accent1" w:themeShade="BF"/>
-                <w:lang w:val="es-ES" w:eastAsia="es-CL"/>
-              </w:rPr>
-              <w:t>Verterinario</w:t>
-            </w:r>
-            <w:proofErr w:type="spellEnd"/>
+              <w:t>, Cliente y Verterinario</w:t>
+            </w:r>
           </w:p>
         </w:tc>
       </w:tr>
@@ -12217,27 +11938,15 @@
                 <w:lang w:eastAsia="es-CL"/>
               </w:rPr>
             </w:pPr>
-            <w:proofErr w:type="spellStart"/>
-            <w:r>
-              <w:rPr>
-                <w:rFonts w:eastAsia="Times New Roman" w:cs="Arial"/>
-                <w:b/>
-                <w:bCs/>
-                <w:color w:val="auto"/>
-                <w:lang w:val="es-ES" w:eastAsia="es-CL"/>
-              </w:rPr>
-              <w:t>Info</w:t>
-            </w:r>
-            <w:proofErr w:type="spellEnd"/>
-            <w:r>
-              <w:rPr>
-                <w:rFonts w:eastAsia="Times New Roman" w:cs="Arial"/>
-                <w:b/>
-                <w:bCs/>
-                <w:color w:val="auto"/>
-                <w:lang w:val="es-ES" w:eastAsia="es-CL"/>
-              </w:rPr>
-              <w:t>. del paso a ejecutar</w:t>
+            <w:r>
+              <w:rPr>
+                <w:rFonts w:eastAsia="Times New Roman" w:cs="Arial"/>
+                <w:b/>
+                <w:bCs/>
+                <w:color w:val="auto"/>
+                <w:lang w:val="es-ES" w:eastAsia="es-CL"/>
+              </w:rPr>
+              <w:t>Info. del paso a ejecutar</w:t>
             </w:r>
             <w:r>
               <w:rPr>
@@ -12786,6 +12495,7 @@
                 <w:color w:val="auto"/>
                 <w:lang w:val="es-ES" w:eastAsia="es-CL"/>
               </w:rPr>
+              <w:lastRenderedPageBreak/>
               <w:t xml:space="preserve">Paso </w:t>
             </w:r>
             <w:r>
@@ -13165,20 +12875,8 @@
                 <w:color w:val="auto"/>
                 <w:lang w:val="es-ES" w:eastAsia="es-CL"/>
               </w:rPr>
-              <w:t xml:space="preserve">Nombre de Usuario </w:t>
-            </w:r>
-            <w:proofErr w:type="spellStart"/>
-            <w:r>
-              <w:rPr>
-                <w:rFonts w:eastAsia="Times New Roman" w:cs="Arial"/>
-                <w:b/>
-                <w:bCs/>
-                <w:color w:val="auto"/>
-                <w:lang w:val="es-ES" w:eastAsia="es-CL"/>
-              </w:rPr>
-              <w:t>Testing</w:t>
-            </w:r>
-            <w:proofErr w:type="spellEnd"/>
+              <w:t>Nombre de Usuario Testing</w:t>
+            </w:r>
             <w:r>
               <w:rPr>
                 <w:rFonts w:eastAsia="Times New Roman" w:cs="Arial"/>
@@ -13546,27 +13244,15 @@
                 <w:lang w:eastAsia="es-CL"/>
               </w:rPr>
             </w:pPr>
-            <w:proofErr w:type="spellStart"/>
-            <w:r>
-              <w:rPr>
-                <w:rFonts w:eastAsia="Times New Roman" w:cs="Arial"/>
-                <w:b/>
-                <w:bCs/>
-                <w:color w:val="auto"/>
-                <w:lang w:val="es-ES" w:eastAsia="es-CL"/>
-              </w:rPr>
-              <w:t>Epica</w:t>
-            </w:r>
-            <w:proofErr w:type="spellEnd"/>
-            <w:r>
-              <w:rPr>
-                <w:rFonts w:eastAsia="Times New Roman" w:cs="Arial"/>
-                <w:b/>
-                <w:bCs/>
-                <w:color w:val="auto"/>
-                <w:lang w:val="es-ES" w:eastAsia="es-CL"/>
-              </w:rPr>
-              <w:t xml:space="preserve"> 1</w:t>
+            <w:r>
+              <w:rPr>
+                <w:rFonts w:eastAsia="Times New Roman" w:cs="Arial"/>
+                <w:b/>
+                <w:bCs/>
+                <w:color w:val="auto"/>
+                <w:lang w:val="es-ES" w:eastAsia="es-CL"/>
+              </w:rPr>
+              <w:t>Epica 1</w:t>
             </w:r>
             <w:r>
               <w:rPr>
@@ -13755,7 +13441,6 @@
                 <w:color w:val="auto"/>
                 <w:lang w:val="es-ES" w:eastAsia="es-CL"/>
               </w:rPr>
-              <w:lastRenderedPageBreak/>
               <w:t>HU1</w:t>
             </w:r>
             <w:r>
@@ -14077,18 +13762,8 @@
                 <w:color w:val="2F5496" w:themeColor="accent1" w:themeShade="BF"/>
                 <w:lang w:val="es-ES" w:eastAsia="es-CL"/>
               </w:rPr>
-              <w:t xml:space="preserve">, Cliente y </w:t>
-            </w:r>
-            <w:proofErr w:type="spellStart"/>
-            <w:r>
-              <w:rPr>
-                <w:rFonts w:eastAsia="Times New Roman" w:cs="Arial"/>
-                <w:color w:val="2F5496" w:themeColor="accent1" w:themeShade="BF"/>
-                <w:lang w:val="es-ES" w:eastAsia="es-CL"/>
-              </w:rPr>
-              <w:t>Verterinario</w:t>
-            </w:r>
-            <w:proofErr w:type="spellEnd"/>
+              <w:t>, Cliente y Verterinario</w:t>
+            </w:r>
           </w:p>
         </w:tc>
       </w:tr>
@@ -14443,27 +14118,15 @@
                 <w:lang w:eastAsia="es-CL"/>
               </w:rPr>
             </w:pPr>
-            <w:proofErr w:type="spellStart"/>
-            <w:r>
-              <w:rPr>
-                <w:rFonts w:eastAsia="Times New Roman" w:cs="Arial"/>
-                <w:b/>
-                <w:bCs/>
-                <w:color w:val="auto"/>
-                <w:lang w:val="es-ES" w:eastAsia="es-CL"/>
-              </w:rPr>
-              <w:t>Info</w:t>
-            </w:r>
-            <w:proofErr w:type="spellEnd"/>
-            <w:r>
-              <w:rPr>
-                <w:rFonts w:eastAsia="Times New Roman" w:cs="Arial"/>
-                <w:b/>
-                <w:bCs/>
-                <w:color w:val="auto"/>
-                <w:lang w:val="es-ES" w:eastAsia="es-CL"/>
-              </w:rPr>
-              <w:t>. del paso a ejecutar</w:t>
+            <w:r>
+              <w:rPr>
+                <w:rFonts w:eastAsia="Times New Roman" w:cs="Arial"/>
+                <w:b/>
+                <w:bCs/>
+                <w:color w:val="auto"/>
+                <w:lang w:val="es-ES" w:eastAsia="es-CL"/>
+              </w:rPr>
+              <w:t>Info. del paso a ejecutar</w:t>
             </w:r>
             <w:r>
               <w:rPr>
@@ -15211,6 +14874,7 @@
                 <w:color w:val="auto"/>
                 <w:lang w:eastAsia="es-CL"/>
               </w:rPr>
+              <w:lastRenderedPageBreak/>
               <w:t> </w:t>
             </w:r>
             <w:r>
@@ -15391,20 +15055,8 @@
                 <w:color w:val="auto"/>
                 <w:lang w:val="es-ES" w:eastAsia="es-CL"/>
               </w:rPr>
-              <w:t xml:space="preserve">Nombre de Usuario </w:t>
-            </w:r>
-            <w:proofErr w:type="spellStart"/>
-            <w:r>
-              <w:rPr>
-                <w:rFonts w:eastAsia="Times New Roman" w:cs="Arial"/>
-                <w:b/>
-                <w:bCs/>
-                <w:color w:val="auto"/>
-                <w:lang w:val="es-ES" w:eastAsia="es-CL"/>
-              </w:rPr>
-              <w:t>Testing</w:t>
-            </w:r>
-            <w:proofErr w:type="spellEnd"/>
+              <w:t>Nombre de Usuario Testing</w:t>
+            </w:r>
             <w:r>
               <w:rPr>
                 <w:rFonts w:eastAsia="Times New Roman" w:cs="Arial"/>
@@ -15772,27 +15424,15 @@
                 <w:lang w:eastAsia="es-CL"/>
               </w:rPr>
             </w:pPr>
-            <w:proofErr w:type="spellStart"/>
-            <w:r>
-              <w:rPr>
-                <w:rFonts w:eastAsia="Times New Roman" w:cs="Arial"/>
-                <w:b/>
-                <w:bCs/>
-                <w:color w:val="auto"/>
-                <w:lang w:val="es-ES" w:eastAsia="es-CL"/>
-              </w:rPr>
-              <w:t>Epica</w:t>
-            </w:r>
-            <w:proofErr w:type="spellEnd"/>
-            <w:r>
-              <w:rPr>
-                <w:rFonts w:eastAsia="Times New Roman" w:cs="Arial"/>
-                <w:b/>
-                <w:bCs/>
-                <w:color w:val="auto"/>
-                <w:lang w:val="es-ES" w:eastAsia="es-CL"/>
-              </w:rPr>
-              <w:t xml:space="preserve"> 1</w:t>
+            <w:r>
+              <w:rPr>
+                <w:rFonts w:eastAsia="Times New Roman" w:cs="Arial"/>
+                <w:b/>
+                <w:bCs/>
+                <w:color w:val="auto"/>
+                <w:lang w:val="es-ES" w:eastAsia="es-CL"/>
+              </w:rPr>
+              <w:t>Epica 1</w:t>
             </w:r>
             <w:r>
               <w:rPr>
@@ -16239,7 +15879,6 @@
                 <w:color w:val="auto"/>
                 <w:lang w:val="es-ES" w:eastAsia="es-CL"/>
               </w:rPr>
-              <w:lastRenderedPageBreak/>
               <w:t>Tipo de Usuario</w:t>
             </w:r>
             <w:r>
@@ -16303,18 +15942,8 @@
                 <w:color w:val="2F5496" w:themeColor="accent1" w:themeShade="BF"/>
                 <w:lang w:val="es-ES" w:eastAsia="es-CL"/>
               </w:rPr>
-              <w:t xml:space="preserve">, Cliente y </w:t>
-            </w:r>
-            <w:proofErr w:type="spellStart"/>
-            <w:r>
-              <w:rPr>
-                <w:rFonts w:eastAsia="Times New Roman" w:cs="Arial"/>
-                <w:color w:val="2F5496" w:themeColor="accent1" w:themeShade="BF"/>
-                <w:lang w:val="es-ES" w:eastAsia="es-CL"/>
-              </w:rPr>
-              <w:t>Verterinario</w:t>
-            </w:r>
-            <w:proofErr w:type="spellEnd"/>
+              <w:t>, Cliente y Verterinario</w:t>
+            </w:r>
           </w:p>
         </w:tc>
       </w:tr>
@@ -16669,27 +16298,15 @@
                 <w:lang w:eastAsia="es-CL"/>
               </w:rPr>
             </w:pPr>
-            <w:proofErr w:type="spellStart"/>
-            <w:r>
-              <w:rPr>
-                <w:rFonts w:eastAsia="Times New Roman" w:cs="Arial"/>
-                <w:b/>
-                <w:bCs/>
-                <w:color w:val="auto"/>
-                <w:lang w:val="es-ES" w:eastAsia="es-CL"/>
-              </w:rPr>
-              <w:t>Info</w:t>
-            </w:r>
-            <w:proofErr w:type="spellEnd"/>
-            <w:r>
-              <w:rPr>
-                <w:rFonts w:eastAsia="Times New Roman" w:cs="Arial"/>
-                <w:b/>
-                <w:bCs/>
-                <w:color w:val="auto"/>
-                <w:lang w:val="es-ES" w:eastAsia="es-CL"/>
-              </w:rPr>
-              <w:t>. del paso a ejecutar</w:t>
+            <w:r>
+              <w:rPr>
+                <w:rFonts w:eastAsia="Times New Roman" w:cs="Arial"/>
+                <w:b/>
+                <w:bCs/>
+                <w:color w:val="auto"/>
+                <w:lang w:val="es-ES" w:eastAsia="es-CL"/>
+              </w:rPr>
+              <w:t>Info. del paso a ejecutar</w:t>
             </w:r>
             <w:r>
               <w:rPr>
@@ -17509,6 +17126,7 @@
                 <w:color w:val="auto"/>
                 <w:lang w:val="es-ES" w:eastAsia="es-CL"/>
               </w:rPr>
+              <w:lastRenderedPageBreak/>
               <w:t>Nombre Caso de Prueba</w:t>
             </w:r>
             <w:r>
@@ -17617,20 +17235,8 @@
                 <w:color w:val="auto"/>
                 <w:lang w:val="es-ES" w:eastAsia="es-CL"/>
               </w:rPr>
-              <w:t xml:space="preserve">Nombre de Usuario </w:t>
-            </w:r>
-            <w:proofErr w:type="spellStart"/>
-            <w:r>
-              <w:rPr>
-                <w:rFonts w:eastAsia="Times New Roman" w:cs="Arial"/>
-                <w:b/>
-                <w:bCs/>
-                <w:color w:val="auto"/>
-                <w:lang w:val="es-ES" w:eastAsia="es-CL"/>
-              </w:rPr>
-              <w:t>Testing</w:t>
-            </w:r>
-            <w:proofErr w:type="spellEnd"/>
+              <w:t>Nombre de Usuario Testing</w:t>
+            </w:r>
             <w:r>
               <w:rPr>
                 <w:rFonts w:eastAsia="Times New Roman" w:cs="Arial"/>
@@ -17998,27 +17604,15 @@
                 <w:lang w:eastAsia="es-CL"/>
               </w:rPr>
             </w:pPr>
-            <w:proofErr w:type="spellStart"/>
-            <w:r>
-              <w:rPr>
-                <w:rFonts w:eastAsia="Times New Roman" w:cs="Arial"/>
-                <w:b/>
-                <w:bCs/>
-                <w:color w:val="auto"/>
-                <w:lang w:val="es-ES" w:eastAsia="es-CL"/>
-              </w:rPr>
-              <w:t>Epica</w:t>
-            </w:r>
-            <w:proofErr w:type="spellEnd"/>
-            <w:r>
-              <w:rPr>
-                <w:rFonts w:eastAsia="Times New Roman" w:cs="Arial"/>
-                <w:b/>
-                <w:bCs/>
-                <w:color w:val="auto"/>
-                <w:lang w:val="es-ES" w:eastAsia="es-CL"/>
-              </w:rPr>
-              <w:t xml:space="preserve"> 1</w:t>
+            <w:r>
+              <w:rPr>
+                <w:rFonts w:eastAsia="Times New Roman" w:cs="Arial"/>
+                <w:b/>
+                <w:bCs/>
+                <w:color w:val="auto"/>
+                <w:lang w:val="es-ES" w:eastAsia="es-CL"/>
+              </w:rPr>
+              <w:t>Epica 1</w:t>
             </w:r>
             <w:r>
               <w:rPr>
@@ -18528,18 +18122,8 @@
                 <w:color w:val="2F5496" w:themeColor="accent1" w:themeShade="BF"/>
                 <w:lang w:val="es-ES" w:eastAsia="es-CL"/>
               </w:rPr>
-              <w:t xml:space="preserve">, Cliente y </w:t>
-            </w:r>
-            <w:proofErr w:type="spellStart"/>
-            <w:r>
-              <w:rPr>
-                <w:rFonts w:eastAsia="Times New Roman" w:cs="Arial"/>
-                <w:color w:val="2F5496" w:themeColor="accent1" w:themeShade="BF"/>
-                <w:lang w:val="es-ES" w:eastAsia="es-CL"/>
-              </w:rPr>
-              <w:t>Verterinario</w:t>
-            </w:r>
-            <w:proofErr w:type="spellEnd"/>
+              <w:t>, Cliente y Verterinario</w:t>
+            </w:r>
           </w:p>
         </w:tc>
       </w:tr>
@@ -18761,7 +18345,6 @@
                 <w:color w:val="auto"/>
                 <w:lang w:val="es-ES" w:eastAsia="es-CL"/>
               </w:rPr>
-              <w:lastRenderedPageBreak/>
               <w:t>Tiempo de duración</w:t>
             </w:r>
             <w:r>
@@ -18895,27 +18478,15 @@
                 <w:lang w:eastAsia="es-CL"/>
               </w:rPr>
             </w:pPr>
-            <w:proofErr w:type="spellStart"/>
-            <w:r>
-              <w:rPr>
-                <w:rFonts w:eastAsia="Times New Roman" w:cs="Arial"/>
-                <w:b/>
-                <w:bCs/>
-                <w:color w:val="auto"/>
-                <w:lang w:val="es-ES" w:eastAsia="es-CL"/>
-              </w:rPr>
-              <w:t>Info</w:t>
-            </w:r>
-            <w:proofErr w:type="spellEnd"/>
-            <w:r>
-              <w:rPr>
-                <w:rFonts w:eastAsia="Times New Roman" w:cs="Arial"/>
-                <w:b/>
-                <w:bCs/>
-                <w:color w:val="auto"/>
-                <w:lang w:val="es-ES" w:eastAsia="es-CL"/>
-              </w:rPr>
-              <w:t>. del paso a ejecutar</w:t>
+            <w:r>
+              <w:rPr>
+                <w:rFonts w:eastAsia="Times New Roman" w:cs="Arial"/>
+                <w:b/>
+                <w:bCs/>
+                <w:color w:val="auto"/>
+                <w:lang w:val="es-ES" w:eastAsia="es-CL"/>
+              </w:rPr>
+              <w:t>Info. del paso a ejecutar</w:t>
             </w:r>
             <w:r>
               <w:rPr>
@@ -19782,7 +19353,7 @@
           <w:noProof/>
         </w:rPr>
         <w:drawing>
-          <wp:anchor distT="0" distB="0" distL="114300" distR="114300" simplePos="0" relativeHeight="251683840" behindDoc="0" locked="0" layoutInCell="1" allowOverlap="1" wp14:anchorId="64AEDEE1" wp14:editId="61645992">
+          <wp:anchor distT="0" distB="0" distL="114300" distR="114300" simplePos="0" relativeHeight="251683840" behindDoc="0" locked="0" layoutInCell="1" allowOverlap="1" wp14:anchorId="64AEDEE1" wp14:editId="3C408591">
             <wp:simplePos x="0" y="0"/>
             <wp:positionH relativeFrom="margin">
               <wp:posOffset>1704975</wp:posOffset>
@@ -20000,7 +19571,7 @@
                 </wp:anchor>
               </w:drawing>
             </mc:Choice>
-            <mc:Fallback xmlns:a="http://schemas.openxmlformats.org/drawingml/2006/main" xmlns:adec="http://schemas.microsoft.com/office/drawing/2017/decorative">
+            <mc:Fallback xmlns:adec="http://schemas.microsoft.com/office/drawing/2017/decorative" xmlns:a="http://schemas.openxmlformats.org/drawingml/2006/main">
               <w:pict>
                 <v:shapetype id="_x0000_t202" coordsize="21600,21600" o:spt="202" path="m,l,21600r21600,l21600,xe" w14:anchorId="4B7F8D19">
                   <v:stroke joinstyle="miter"/>
@@ -20094,7 +19665,7 @@
                 </wp:anchor>
               </w:drawing>
             </mc:Choice>
-            <mc:Fallback xmlns:adec="http://schemas.microsoft.com/office/drawing/2017/decorative" xmlns:a="http://schemas.openxmlformats.org/drawingml/2006/main">
+            <mc:Fallback xmlns:a="http://schemas.openxmlformats.org/drawingml/2006/main" xmlns:adec="http://schemas.microsoft.com/office/drawing/2017/decorative">
               <w:pict>
                 <v:line id="Conector recto 6" style="position:absolute;z-index:251668480;visibility:visible;mso-wrap-style:square;mso-wrap-distance-left:9pt;mso-wrap-distance-top:0;mso-wrap-distance-right:9pt;mso-wrap-distance-bottom:0;mso-position-horizontal:absolute;mso-position-horizontal-relative:text;mso-position-vertical:absolute;mso-position-vertical-relative:text" o:spid="_x0000_s1026" strokecolor="#cfcdcd [2894]" strokeweight="2.25pt" from="491.35pt,-4.3pt" to="508.75pt,-4.3pt" w14:anchorId="0FD54B39" o:gfxdata="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">
                   <v:stroke joinstyle="miter"/>
@@ -20164,7 +19735,7 @@
                 </wp:anchor>
               </w:drawing>
             </mc:Choice>
-            <mc:Fallback xmlns:adec="http://schemas.microsoft.com/office/drawing/2017/decorative" xmlns:a="http://schemas.openxmlformats.org/drawingml/2006/main">
+            <mc:Fallback xmlns:a="http://schemas.openxmlformats.org/drawingml/2006/main" xmlns:adec="http://schemas.microsoft.com/office/drawing/2017/decorative">
               <w:pict>
                 <v:line id="Conector recto 5" style="position:absolute;z-index:251667456;visibility:visible;mso-wrap-style:square;mso-wrap-distance-left:9pt;mso-wrap-distance-top:0;mso-wrap-distance-right:9pt;mso-wrap-distance-bottom:0;mso-position-horizontal:absolute;mso-position-horizontal-relative:text;mso-position-vertical:absolute;mso-position-vertical-relative:text" o:spid="_x0000_s1026" strokecolor="#aeaaaa [2414]" strokeweight="2.25pt" from="-4.75pt,-5.8pt" to="50.95pt,-5.8pt" w14:anchorId="77485C56" o:gfxdata="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">
                   <v:stroke joinstyle="miter"/>
@@ -20338,7 +19909,7 @@
             </wp:anchor>
           </w:drawing>
         </mc:Choice>
-        <mc:Fallback xmlns:a="http://schemas.openxmlformats.org/drawingml/2006/main" xmlns:adec="http://schemas.microsoft.com/office/drawing/2017/decorative" xmlns:pic="http://schemas.openxmlformats.org/drawingml/2006/picture" xmlns:a14="http://schemas.microsoft.com/office/drawing/2010/main">
+        <mc:Fallback xmlns:a14="http://schemas.microsoft.com/office/drawing/2010/main" xmlns:pic="http://schemas.openxmlformats.org/drawingml/2006/picture" xmlns:adec="http://schemas.microsoft.com/office/drawing/2017/decorative" xmlns:a="http://schemas.openxmlformats.org/drawingml/2006/main">
           <w:pict>
             <v:shapetype id="_x0000_t202" coordsize="21600,21600" o:spt="202" path="m,l,21600r21600,l21600,xe" w14:anchorId="6FA36B3B">
               <v:stroke joinstyle="miter"/>
@@ -20464,7 +20035,7 @@
             </wp:anchor>
           </w:drawing>
         </mc:Choice>
-        <mc:Fallback xmlns:a="http://schemas.openxmlformats.org/drawingml/2006/main" xmlns:adec="http://schemas.microsoft.com/office/drawing/2017/decorative" xmlns:pic="http://schemas.openxmlformats.org/drawingml/2006/picture" xmlns:a14="http://schemas.microsoft.com/office/drawing/2010/main">
+        <mc:Fallback xmlns:a14="http://schemas.microsoft.com/office/drawing/2010/main" xmlns:pic="http://schemas.openxmlformats.org/drawingml/2006/picture" xmlns:adec="http://schemas.microsoft.com/office/drawing/2017/decorative" xmlns:a="http://schemas.openxmlformats.org/drawingml/2006/main">
           <w:pict>
             <v:shape id="Cuadro de texto 21" style="position:absolute;margin-left:-6pt;margin-top:-8.4pt;width:322.5pt;height:39.5pt;z-index:251663360;visibility:visible;mso-wrap-style:square;mso-width-percent:0;mso-height-percent:0;mso-wrap-distance-left:9pt;mso-wrap-distance-top:0;mso-wrap-distance-right:9pt;mso-wrap-distance-bottom:0;mso-position-horizontal:absolute;mso-position-horizontal-relative:margin;mso-position-vertical:absolute;mso-position-vertical-relative:text;mso-width-percent:0;mso-height-percent:0;mso-width-relative:margin;mso-height-relative:margin;v-text-anchor:top" alt="&quot;&quot;" o:spid="_x0000_s1030" filled="f" stroked="f" strokeweight=".5pt" type="#_x0000_t202" o:gfxdata="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" w14:anchorId="7D02F2CD">
               <v:textbox>
@@ -20625,7 +20196,7 @@
             </wp:anchor>
           </w:drawing>
         </mc:Choice>
-        <mc:Fallback xmlns:a="http://schemas.openxmlformats.org/drawingml/2006/main" xmlns:adec="http://schemas.microsoft.com/office/drawing/2017/decorative" xmlns:pic="http://schemas.openxmlformats.org/drawingml/2006/picture" xmlns:a14="http://schemas.microsoft.com/office/drawing/2010/main">
+        <mc:Fallback xmlns:a14="http://schemas.microsoft.com/office/drawing/2010/main" xmlns:pic="http://schemas.openxmlformats.org/drawingml/2006/picture" xmlns:adec="http://schemas.microsoft.com/office/drawing/2017/decorative" xmlns:a="http://schemas.openxmlformats.org/drawingml/2006/main">
           <w:pict>
             <v:rect id="Rectángulo 3" style="position:absolute;margin-left:.75pt;margin-top:-34.7pt;width:610.5pt;height:54pt;z-index:-251650048;visibility:visible;mso-wrap-style:square;mso-wrap-distance-left:9pt;mso-wrap-distance-top:0;mso-wrap-distance-right:9pt;mso-wrap-distance-bottom:0;mso-position-horizontal:absolute;mso-position-horizontal-relative:page;mso-position-vertical:absolute;mso-position-vertical-relative:text;v-text-anchor:middle" alt="&quot;&quot;" o:spid="_x0000_s1026" fillcolor="#f0f0f0" stroked="f" strokeweight="1pt" w14:anchorId="19E80F0F" o:gfxdata="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">
               <w10:wrap anchorx="page"/>
@@ -23889,6 +23460,27 @@
 </file>
 
 <file path=customXml/item1.xml><?xml version="1.0" encoding="utf-8"?>
+<p:properties xmlns:p="http://schemas.microsoft.com/office/2006/metadata/properties" xmlns:xsi="http://www.w3.org/2001/XMLSchema-instance" xmlns:pc="http://schemas.microsoft.com/office/infopath/2007/PartnerControls">
+  <documentManagement>
+    <TaxCatchAll xmlns="edc1eb1c-f9b5-429a-a0ce-702847a0aa2d" xsi:nil="true"/>
+    <lcf76f155ced4ddcb4097134ff3c332f xmlns="d0daa353-f819-43d1-badf-ce69fea8800d">
+      <Terms xmlns="http://schemas.microsoft.com/office/infopath/2007/PartnerControls"/>
+    </lcf76f155ced4ddcb4097134ff3c332f>
+    <Fecha_x0020_de_x0020_creaci_x00f3_n xmlns="d0daa353-f819-43d1-badf-ce69fea8800d" xsi:nil="true"/>
+    <Fechayhora xmlns="d0daa353-f819-43d1-badf-ce69fea8800d" xsi:nil="true"/>
+    <SharedWithUsers xmlns="edc1eb1c-f9b5-429a-a0ce-702847a0aa2d">
+      <UserInfo>
+        <DisplayName/>
+        <AccountId xsi:nil="true"/>
+        <AccountType/>
+      </UserInfo>
+    </SharedWithUsers>
+    <MediaLengthInSeconds xmlns="d0daa353-f819-43d1-badf-ce69fea8800d" xsi:nil="true"/>
+  </documentManagement>
+</p:properties>
+</file>
+
+<file path=customXml/item2.xml><?xml version="1.0" encoding="utf-8"?>
 <ct:contentTypeSchema xmlns:ct="http://schemas.microsoft.com/office/2006/metadata/contentType" xmlns:ma="http://schemas.microsoft.com/office/2006/metadata/properties/metaAttributes" ct:_="" ma:_="" ma:contentTypeName="Documento" ma:contentTypeID="0x01010070BFDEA41A5D8B46AA5DA2E2389CBE4E" ma:contentTypeVersion="18" ma:contentTypeDescription="Crear nuevo documento." ma:contentTypeScope="" ma:versionID="672700c7c1e39a78a362f54b21ce1efa">
   <xsd:schema xmlns:xsd="http://www.w3.org/2001/XMLSchema" xmlns:xs="http://www.w3.org/2001/XMLSchema" xmlns:p="http://schemas.microsoft.com/office/2006/metadata/properties" xmlns:ns2="d0daa353-f819-43d1-badf-ce69fea8800d" xmlns:ns3="edc1eb1c-f9b5-429a-a0ce-702847a0aa2d" targetNamespace="http://schemas.microsoft.com/office/2006/metadata/properties" ma:root="true" ma:fieldsID="3db37e5c6f54565a9911855e2c96e577" ns2:_="" ns3:_="">
     <xsd:import namespace="d0daa353-f819-43d1-badf-ce69fea8800d"/>
@@ -24143,32 +23735,7 @@
 </ct:contentTypeSchema>
 </file>
 
-<file path=customXml/item2.xml><?xml version="1.0" encoding="utf-8"?>
-<p:properties xmlns:p="http://schemas.microsoft.com/office/2006/metadata/properties" xmlns:xsi="http://www.w3.org/2001/XMLSchema-instance" xmlns:pc="http://schemas.microsoft.com/office/infopath/2007/PartnerControls">
-  <documentManagement>
-    <TaxCatchAll xmlns="edc1eb1c-f9b5-429a-a0ce-702847a0aa2d" xsi:nil="true"/>
-    <lcf76f155ced4ddcb4097134ff3c332f xmlns="d0daa353-f819-43d1-badf-ce69fea8800d">
-      <Terms xmlns="http://schemas.microsoft.com/office/infopath/2007/PartnerControls"/>
-    </lcf76f155ced4ddcb4097134ff3c332f>
-    <Fecha_x0020_de_x0020_creaci_x00f3_n xmlns="d0daa353-f819-43d1-badf-ce69fea8800d" xsi:nil="true"/>
-    <Fechayhora xmlns="d0daa353-f819-43d1-badf-ce69fea8800d" xsi:nil="true"/>
-    <SharedWithUsers xmlns="edc1eb1c-f9b5-429a-a0ce-702847a0aa2d">
-      <UserInfo>
-        <DisplayName/>
-        <AccountId xsi:nil="true"/>
-        <AccountType/>
-      </UserInfo>
-    </SharedWithUsers>
-    <MediaLengthInSeconds xmlns="d0daa353-f819-43d1-badf-ce69fea8800d" xsi:nil="true"/>
-  </documentManagement>
-</p:properties>
-</file>
-
 <file path=customXml/item3.xml><?xml version="1.0" encoding="utf-8"?>
-<b:Sources xmlns:b="http://schemas.openxmlformats.org/officeDocument/2006/bibliography" xmlns="http://schemas.openxmlformats.org/officeDocument/2006/bibliography" SelectedStyle="\APASixthEditionOfficeOnline.xsl" StyleName="APA" Version="6"/>
-</file>
-
-<file path=customXml/item4.xml><?xml version="1.0" encoding="utf-8"?>
 <?mso-contentType ?>
 <FormTemplates xmlns="http://schemas.microsoft.com/sharepoint/v3/contenttype/forms">
   <Display>DocumentLibraryForm</Display>
@@ -24177,7 +23744,22 @@
 </FormTemplates>
 </file>
 
+<file path=customXml/item4.xml><?xml version="1.0" encoding="utf-8"?>
+<b:Sources xmlns:b="http://schemas.openxmlformats.org/officeDocument/2006/bibliography" xmlns="http://schemas.openxmlformats.org/officeDocument/2006/bibliography" SelectedStyle="\APASixthEditionOfficeOnline.xsl" StyleName="APA" Version="6"/>
+</file>
+
 <file path=customXml/itemProps1.xml><?xml version="1.0" encoding="utf-8"?>
+<ds:datastoreItem xmlns:ds="http://schemas.openxmlformats.org/officeDocument/2006/customXml" ds:itemID="{D60E2242-C2E1-4E23-9065-10C7EC1F40B5}">
+  <ds:schemaRefs>
+    <ds:schemaRef ds:uri="http://schemas.microsoft.com/office/2006/metadata/properties"/>
+    <ds:schemaRef ds:uri="http://schemas.microsoft.com/office/infopath/2007/PartnerControls"/>
+    <ds:schemaRef ds:uri="edc1eb1c-f9b5-429a-a0ce-702847a0aa2d"/>
+    <ds:schemaRef ds:uri="d0daa353-f819-43d1-badf-ce69fea8800d"/>
+  </ds:schemaRefs>
+</ds:datastoreItem>
+</file>
+
+<file path=customXml/itemProps2.xml><?xml version="1.0" encoding="utf-8"?>
 <ds:datastoreItem xmlns:ds="http://schemas.openxmlformats.org/officeDocument/2006/customXml" ds:itemID="{1BD347B7-80A8-463F-9863-65CB61887422}">
   <ds:schemaRefs>
     <ds:schemaRef ds:uri="http://schemas.microsoft.com/office/2006/metadata/contentType"/>
@@ -24196,29 +23778,18 @@
 </ds:datastoreItem>
 </file>
 
-<file path=customXml/itemProps2.xml><?xml version="1.0" encoding="utf-8"?>
-<ds:datastoreItem xmlns:ds="http://schemas.openxmlformats.org/officeDocument/2006/customXml" ds:itemID="{D60E2242-C2E1-4E23-9065-10C7EC1F40B5}">
+<file path=customXml/itemProps3.xml><?xml version="1.0" encoding="utf-8"?>
+<ds:datastoreItem xmlns:ds="http://schemas.openxmlformats.org/officeDocument/2006/customXml" ds:itemID="{0AB0234B-24F9-4BE2-95EF-A26C37CFD935}">
   <ds:schemaRefs>
-    <ds:schemaRef ds:uri="http://schemas.microsoft.com/office/2006/metadata/properties"/>
-    <ds:schemaRef ds:uri="http://schemas.microsoft.com/office/infopath/2007/PartnerControls"/>
-    <ds:schemaRef ds:uri="edc1eb1c-f9b5-429a-a0ce-702847a0aa2d"/>
-    <ds:schemaRef ds:uri="d0daa353-f819-43d1-badf-ce69fea8800d"/>
+    <ds:schemaRef ds:uri="http://schemas.microsoft.com/sharepoint/v3/contenttype/forms"/>
   </ds:schemaRefs>
 </ds:datastoreItem>
 </file>
 
-<file path=customXml/itemProps3.xml><?xml version="1.0" encoding="utf-8"?>
+<file path=customXml/itemProps4.xml><?xml version="1.0" encoding="utf-8"?>
 <ds:datastoreItem xmlns:ds="http://schemas.openxmlformats.org/officeDocument/2006/customXml" ds:itemID="{C67705AF-782E-49C6-96DD-5A5A2AE07537}">
   <ds:schemaRefs>
     <ds:schemaRef ds:uri="http://schemas.openxmlformats.org/officeDocument/2006/bibliography"/>
   </ds:schemaRefs>
 </ds:datastoreItem>
-</file>
-
-<file path=customXml/itemProps4.xml><?xml version="1.0" encoding="utf-8"?>
-<ds:datastoreItem xmlns:ds="http://schemas.openxmlformats.org/officeDocument/2006/customXml" ds:itemID="{0AB0234B-24F9-4BE2-95EF-A26C37CFD935}">
-  <ds:schemaRefs>
-    <ds:schemaRef ds:uri="http://schemas.microsoft.com/sharepoint/v3/contenttype/forms"/>
-  </ds:schemaRefs>
-</ds:datastoreItem>
 </file>
</xml_diff>

<commit_message>
Caso de prueba Gestionar mascotas
</commit_message>
<xml_diff>
--- a/S8/PRY3211_Exp3_S8_Formato_de_respuesta_actividad_con_encargo.docx
+++ b/S8/PRY3211_Exp3_S8_Formato_de_respuesta_actividad_con_encargo.docx
@@ -227,7 +227,7 @@
               </wp:anchor>
             </w:drawing>
           </mc:Choice>
-          <mc:Fallback xmlns:a="http://schemas.openxmlformats.org/drawingml/2006/main" xmlns:adec="http://schemas.microsoft.com/office/drawing/2017/decorative" xmlns:pic="http://schemas.openxmlformats.org/drawingml/2006/picture" xmlns:a14="http://schemas.microsoft.com/office/drawing/2010/main">
+          <mc:Fallback xmlns:a14="http://schemas.microsoft.com/office/drawing/2010/main" xmlns:pic="http://schemas.openxmlformats.org/drawingml/2006/picture" xmlns:adec="http://schemas.microsoft.com/office/drawing/2017/decorative" xmlns:a="http://schemas.openxmlformats.org/drawingml/2006/main">
             <w:pict>
               <v:rect id="Rectángulo 5" style="position:absolute;margin-left:0;margin-top:17.45pt;width:217.5pt;height:42pt;z-index:-251661315;visibility:visible;mso-wrap-style:square;mso-width-percent:0;mso-wrap-distance-left:9pt;mso-wrap-distance-top:0;mso-wrap-distance-right:9pt;mso-wrap-distance-bottom:0;mso-position-horizontal:absolute;mso-position-horizontal-relative:page;mso-position-vertical:absolute;mso-position-vertical-relative:text;mso-width-percent:0;mso-width-relative:margin;v-text-anchor:middle" alt="&quot;&quot;" o:spid="_x0000_s1026" fillcolor="#ffc600" stroked="f" strokeweight="1pt" w14:anchorId="0965D0A1" o:gfxdata="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">
                 <w10:wrap anchorx="page"/>
@@ -600,7 +600,7 @@
               </wp:anchor>
             </w:drawing>
           </mc:Choice>
-          <mc:Fallback xmlns:a14="http://schemas.microsoft.com/office/drawing/2010/main" xmlns:pic="http://schemas.openxmlformats.org/drawingml/2006/picture" xmlns:adec="http://schemas.microsoft.com/office/drawing/2017/decorative" xmlns:a="http://schemas.openxmlformats.org/drawingml/2006/main">
+          <mc:Fallback xmlns:a="http://schemas.openxmlformats.org/drawingml/2006/main" xmlns:adec="http://schemas.microsoft.com/office/drawing/2017/decorative" xmlns:pic="http://schemas.openxmlformats.org/drawingml/2006/picture" xmlns:a14="http://schemas.microsoft.com/office/drawing/2010/main">
             <w:pict>
               <v:shapetype id="_x0000_t202" coordsize="21600,21600" o:spt="202" path="m,l,21600r21600,l21600,xe" w14:anchorId="1573CE01">
                 <v:stroke joinstyle="miter"/>
@@ -932,8 +932,16 @@
         <w:rPr>
           <w:rFonts w:eastAsia="Arial" w:cs="Arial"/>
         </w:rPr>
-        <w:t>Pega el link que se generó al culminar la grabación de tu presentación en Teams</w:t>
+        <w:t xml:space="preserve">Pega el link que se generó al culminar la grabación de tu presentación en </w:t>
       </w:r>
+      <w:proofErr w:type="spellStart"/>
+      <w:r>
+        <w:rPr>
+          <w:rFonts w:eastAsia="Arial" w:cs="Arial"/>
+        </w:rPr>
+        <w:t>Teams</w:t>
+      </w:r>
+      <w:proofErr w:type="spellEnd"/>
     </w:p>
     <w:p/>
     <w:p/>
@@ -960,7 +968,23 @@
         </w:numPr>
       </w:pPr>
       <w:r>
-        <w:t>Completa el Manual Usuario Testing (deberás replicar la tabla x las veces que compruebes una funcionaldidad):</w:t>
+        <w:t xml:space="preserve">Completa el Manual Usuario </w:t>
+      </w:r>
+      <w:proofErr w:type="spellStart"/>
+      <w:r>
+        <w:t>Testing</w:t>
+      </w:r>
+      <w:proofErr w:type="spellEnd"/>
+      <w:r>
+        <w:t xml:space="preserve"> (deberás replicar la tabla x las veces que compruebes una </w:t>
+      </w:r>
+      <w:proofErr w:type="spellStart"/>
+      <w:r>
+        <w:t>funcionaldidad</w:t>
+      </w:r>
+      <w:proofErr w:type="spellEnd"/>
+      <w:r>
+        <w:t>):</w:t>
       </w:r>
     </w:p>
     <w:p/>
@@ -1129,8 +1153,20 @@
                 <w:color w:val="auto"/>
                 <w:lang w:val="es-ES" w:eastAsia="es-CL"/>
               </w:rPr>
-              <w:t>Nombre de Usuario Testing</w:t>
-            </w:r>
+              <w:t xml:space="preserve">Nombre de Usuario </w:t>
+            </w:r>
+            <w:proofErr w:type="spellStart"/>
+            <w:r>
+              <w:rPr>
+                <w:rFonts w:eastAsia="Times New Roman" w:cs="Arial"/>
+                <w:b/>
+                <w:bCs/>
+                <w:color w:val="auto"/>
+                <w:lang w:val="es-ES" w:eastAsia="es-CL"/>
+              </w:rPr>
+              <w:t>Testing</w:t>
+            </w:r>
+            <w:proofErr w:type="spellEnd"/>
             <w:r>
               <w:rPr>
                 <w:rFonts w:eastAsia="Times New Roman" w:cs="Arial"/>
@@ -1498,15 +1534,27 @@
                 <w:lang w:eastAsia="es-CL"/>
               </w:rPr>
             </w:pPr>
-            <w:r>
-              <w:rPr>
-                <w:rFonts w:eastAsia="Times New Roman" w:cs="Arial"/>
-                <w:b/>
-                <w:bCs/>
-                <w:color w:val="auto"/>
-                <w:lang w:val="es-ES" w:eastAsia="es-CL"/>
-              </w:rPr>
-              <w:t>Epica 1</w:t>
+            <w:proofErr w:type="spellStart"/>
+            <w:r>
+              <w:rPr>
+                <w:rFonts w:eastAsia="Times New Roman" w:cs="Arial"/>
+                <w:b/>
+                <w:bCs/>
+                <w:color w:val="auto"/>
+                <w:lang w:val="es-ES" w:eastAsia="es-CL"/>
+              </w:rPr>
+              <w:t>Epica</w:t>
+            </w:r>
+            <w:proofErr w:type="spellEnd"/>
+            <w:r>
+              <w:rPr>
+                <w:rFonts w:eastAsia="Times New Roman" w:cs="Arial"/>
+                <w:b/>
+                <w:bCs/>
+                <w:color w:val="auto"/>
+                <w:lang w:val="es-ES" w:eastAsia="es-CL"/>
+              </w:rPr>
+              <w:t xml:space="preserve"> 1</w:t>
             </w:r>
             <w:r>
               <w:rPr>
@@ -2026,8 +2074,18 @@
                 <w:color w:val="2F5496" w:themeColor="accent1" w:themeShade="BF"/>
                 <w:lang w:val="es-ES" w:eastAsia="es-CL"/>
               </w:rPr>
-              <w:t>, Cliente y Verterinario</w:t>
-            </w:r>
+              <w:t xml:space="preserve">, Cliente y </w:t>
+            </w:r>
+            <w:proofErr w:type="spellStart"/>
+            <w:r>
+              <w:rPr>
+                <w:rFonts w:eastAsia="Times New Roman" w:cs="Arial"/>
+                <w:color w:val="2F5496" w:themeColor="accent1" w:themeShade="BF"/>
+                <w:lang w:val="es-ES" w:eastAsia="es-CL"/>
+              </w:rPr>
+              <w:t>Verterinario</w:t>
+            </w:r>
+            <w:proofErr w:type="spellEnd"/>
           </w:p>
         </w:tc>
       </w:tr>
@@ -2382,15 +2440,27 @@
                 <w:lang w:eastAsia="es-CL"/>
               </w:rPr>
             </w:pPr>
-            <w:r>
-              <w:rPr>
-                <w:rFonts w:eastAsia="Times New Roman" w:cs="Arial"/>
-                <w:b/>
-                <w:bCs/>
-                <w:color w:val="auto"/>
-                <w:lang w:val="es-ES" w:eastAsia="es-CL"/>
-              </w:rPr>
-              <w:t>Info. del paso a ejecutar</w:t>
+            <w:proofErr w:type="spellStart"/>
+            <w:r>
+              <w:rPr>
+                <w:rFonts w:eastAsia="Times New Roman" w:cs="Arial"/>
+                <w:b/>
+                <w:bCs/>
+                <w:color w:val="auto"/>
+                <w:lang w:val="es-ES" w:eastAsia="es-CL"/>
+              </w:rPr>
+              <w:t>Info</w:t>
+            </w:r>
+            <w:proofErr w:type="spellEnd"/>
+            <w:r>
+              <w:rPr>
+                <w:rFonts w:eastAsia="Times New Roman" w:cs="Arial"/>
+                <w:b/>
+                <w:bCs/>
+                <w:color w:val="auto"/>
+                <w:lang w:val="es-ES" w:eastAsia="es-CL"/>
+              </w:rPr>
+              <w:t>. del paso a ejecutar</w:t>
             </w:r>
             <w:r>
               <w:rPr>
@@ -3412,8 +3482,20 @@
                 <w:color w:val="auto"/>
                 <w:lang w:val="es-ES" w:eastAsia="es-CL"/>
               </w:rPr>
-              <w:t>Nombre de Usuario Testing</w:t>
-            </w:r>
+              <w:t xml:space="preserve">Nombre de Usuario </w:t>
+            </w:r>
+            <w:proofErr w:type="spellStart"/>
+            <w:r>
+              <w:rPr>
+                <w:rFonts w:eastAsia="Times New Roman" w:cs="Arial"/>
+                <w:b/>
+                <w:bCs/>
+                <w:color w:val="auto"/>
+                <w:lang w:val="es-ES" w:eastAsia="es-CL"/>
+              </w:rPr>
+              <w:t>Testing</w:t>
+            </w:r>
+            <w:proofErr w:type="spellEnd"/>
             <w:r>
               <w:rPr>
                 <w:rFonts w:eastAsia="Times New Roman" w:cs="Arial"/>
@@ -3781,15 +3863,27 @@
                 <w:lang w:eastAsia="es-CL"/>
               </w:rPr>
             </w:pPr>
-            <w:r>
-              <w:rPr>
-                <w:rFonts w:eastAsia="Times New Roman" w:cs="Arial"/>
-                <w:b/>
-                <w:bCs/>
-                <w:color w:val="auto"/>
-                <w:lang w:val="es-ES" w:eastAsia="es-CL"/>
-              </w:rPr>
-              <w:t>Epica 1</w:t>
+            <w:proofErr w:type="spellStart"/>
+            <w:r>
+              <w:rPr>
+                <w:rFonts w:eastAsia="Times New Roman" w:cs="Arial"/>
+                <w:b/>
+                <w:bCs/>
+                <w:color w:val="auto"/>
+                <w:lang w:val="es-ES" w:eastAsia="es-CL"/>
+              </w:rPr>
+              <w:t>Epica</w:t>
+            </w:r>
+            <w:proofErr w:type="spellEnd"/>
+            <w:r>
+              <w:rPr>
+                <w:rFonts w:eastAsia="Times New Roman" w:cs="Arial"/>
+                <w:b/>
+                <w:bCs/>
+                <w:color w:val="auto"/>
+                <w:lang w:val="es-ES" w:eastAsia="es-CL"/>
+              </w:rPr>
+              <w:t xml:space="preserve"> 1</w:t>
             </w:r>
             <w:r>
               <w:rPr>
@@ -4788,15 +4882,27 @@
                 <w:lang w:eastAsia="es-CL"/>
               </w:rPr>
             </w:pPr>
-            <w:r>
-              <w:rPr>
-                <w:rFonts w:eastAsia="Times New Roman" w:cs="Arial"/>
-                <w:b/>
-                <w:bCs/>
-                <w:color w:val="auto"/>
-                <w:lang w:val="es-ES" w:eastAsia="es-CL"/>
-              </w:rPr>
-              <w:t>Info. del paso a ejecutar</w:t>
+            <w:proofErr w:type="spellStart"/>
+            <w:r>
+              <w:rPr>
+                <w:rFonts w:eastAsia="Times New Roman" w:cs="Arial"/>
+                <w:b/>
+                <w:bCs/>
+                <w:color w:val="auto"/>
+                <w:lang w:val="es-ES" w:eastAsia="es-CL"/>
+              </w:rPr>
+              <w:t>Info</w:t>
+            </w:r>
+            <w:proofErr w:type="spellEnd"/>
+            <w:r>
+              <w:rPr>
+                <w:rFonts w:eastAsia="Times New Roman" w:cs="Arial"/>
+                <w:b/>
+                <w:bCs/>
+                <w:color w:val="auto"/>
+                <w:lang w:val="es-ES" w:eastAsia="es-CL"/>
+              </w:rPr>
+              <w:t>. del paso a ejecutar</w:t>
             </w:r>
             <w:r>
               <w:rPr>
@@ -5876,8 +5982,20 @@
                 <w:color w:val="auto"/>
                 <w:lang w:val="es-ES" w:eastAsia="es-CL"/>
               </w:rPr>
-              <w:t>Nombre de Usuario Testing</w:t>
-            </w:r>
+              <w:t xml:space="preserve">Nombre de Usuario </w:t>
+            </w:r>
+            <w:proofErr w:type="spellStart"/>
+            <w:r>
+              <w:rPr>
+                <w:rFonts w:eastAsia="Times New Roman" w:cs="Arial"/>
+                <w:b/>
+                <w:bCs/>
+                <w:color w:val="auto"/>
+                <w:lang w:val="es-ES" w:eastAsia="es-CL"/>
+              </w:rPr>
+              <w:t>Testing</w:t>
+            </w:r>
+            <w:proofErr w:type="spellEnd"/>
             <w:r>
               <w:rPr>
                 <w:rFonts w:eastAsia="Times New Roman" w:cs="Arial"/>
@@ -6245,15 +6363,27 @@
                 <w:lang w:eastAsia="es-CL"/>
               </w:rPr>
             </w:pPr>
-            <w:r>
-              <w:rPr>
-                <w:rFonts w:eastAsia="Times New Roman" w:cs="Arial"/>
-                <w:b/>
-                <w:bCs/>
-                <w:color w:val="auto"/>
-                <w:lang w:val="es-ES" w:eastAsia="es-CL"/>
-              </w:rPr>
-              <w:t>Epica 1</w:t>
+            <w:proofErr w:type="spellStart"/>
+            <w:r>
+              <w:rPr>
+                <w:rFonts w:eastAsia="Times New Roman" w:cs="Arial"/>
+                <w:b/>
+                <w:bCs/>
+                <w:color w:val="auto"/>
+                <w:lang w:val="es-ES" w:eastAsia="es-CL"/>
+              </w:rPr>
+              <w:t>Epica</w:t>
+            </w:r>
+            <w:proofErr w:type="spellEnd"/>
+            <w:r>
+              <w:rPr>
+                <w:rFonts w:eastAsia="Times New Roman" w:cs="Arial"/>
+                <w:b/>
+                <w:bCs/>
+                <w:color w:val="auto"/>
+                <w:lang w:val="es-ES" w:eastAsia="es-CL"/>
+              </w:rPr>
+              <w:t xml:space="preserve"> 1</w:t>
             </w:r>
             <w:r>
               <w:rPr>
@@ -7290,15 +7420,27 @@
                 <w:lang w:eastAsia="es-CL"/>
               </w:rPr>
             </w:pPr>
-            <w:r>
-              <w:rPr>
-                <w:rFonts w:eastAsia="Times New Roman" w:cs="Arial"/>
-                <w:b/>
-                <w:bCs/>
-                <w:color w:val="auto"/>
-                <w:lang w:val="es-ES" w:eastAsia="es-CL"/>
-              </w:rPr>
-              <w:t>Info. del paso a ejecutar</w:t>
+            <w:proofErr w:type="spellStart"/>
+            <w:r>
+              <w:rPr>
+                <w:rFonts w:eastAsia="Times New Roman" w:cs="Arial"/>
+                <w:b/>
+                <w:bCs/>
+                <w:color w:val="auto"/>
+                <w:lang w:val="es-ES" w:eastAsia="es-CL"/>
+              </w:rPr>
+              <w:t>Info</w:t>
+            </w:r>
+            <w:proofErr w:type="spellEnd"/>
+            <w:r>
+              <w:rPr>
+                <w:rFonts w:eastAsia="Times New Roman" w:cs="Arial"/>
+                <w:b/>
+                <w:bCs/>
+                <w:color w:val="auto"/>
+                <w:lang w:val="es-ES" w:eastAsia="es-CL"/>
+              </w:rPr>
+              <w:t>. del paso a ejecutar</w:t>
             </w:r>
             <w:r>
               <w:rPr>
@@ -8540,8 +8682,20 @@
                 <w:lang w:val="es-ES" w:eastAsia="es-CL"/>
               </w:rPr>
               <w:lastRenderedPageBreak/>
-              <w:t>Nombre de Usuario Testing</w:t>
-            </w:r>
+              <w:t xml:space="preserve">Nombre de Usuario </w:t>
+            </w:r>
+            <w:proofErr w:type="spellStart"/>
+            <w:r>
+              <w:rPr>
+                <w:rFonts w:eastAsia="Times New Roman" w:cs="Arial"/>
+                <w:b/>
+                <w:bCs/>
+                <w:color w:val="auto"/>
+                <w:lang w:val="es-ES" w:eastAsia="es-CL"/>
+              </w:rPr>
+              <w:t>Testing</w:t>
+            </w:r>
+            <w:proofErr w:type="spellEnd"/>
             <w:r>
               <w:rPr>
                 <w:rFonts w:eastAsia="Times New Roman" w:cs="Arial"/>
@@ -8909,15 +9063,27 @@
                 <w:lang w:eastAsia="es-CL"/>
               </w:rPr>
             </w:pPr>
-            <w:r>
-              <w:rPr>
-                <w:rFonts w:eastAsia="Times New Roman" w:cs="Arial"/>
-                <w:b/>
-                <w:bCs/>
-                <w:color w:val="auto"/>
-                <w:lang w:val="es-ES" w:eastAsia="es-CL"/>
-              </w:rPr>
-              <w:t>Epica 1</w:t>
+            <w:proofErr w:type="spellStart"/>
+            <w:r>
+              <w:rPr>
+                <w:rFonts w:eastAsia="Times New Roman" w:cs="Arial"/>
+                <w:b/>
+                <w:bCs/>
+                <w:color w:val="auto"/>
+                <w:lang w:val="es-ES" w:eastAsia="es-CL"/>
+              </w:rPr>
+              <w:t>Epica</w:t>
+            </w:r>
+            <w:proofErr w:type="spellEnd"/>
+            <w:r>
+              <w:rPr>
+                <w:rFonts w:eastAsia="Times New Roman" w:cs="Arial"/>
+                <w:b/>
+                <w:bCs/>
+                <w:color w:val="auto"/>
+                <w:lang w:val="es-ES" w:eastAsia="es-CL"/>
+              </w:rPr>
+              <w:t xml:space="preserve"> 1</w:t>
             </w:r>
             <w:r>
               <w:rPr>
@@ -9825,15 +9991,27 @@
                 <w:lang w:eastAsia="es-CL"/>
               </w:rPr>
             </w:pPr>
-            <w:r>
-              <w:rPr>
-                <w:rFonts w:eastAsia="Times New Roman" w:cs="Arial"/>
-                <w:b/>
-                <w:bCs/>
-                <w:color w:val="auto"/>
-                <w:lang w:val="es-ES" w:eastAsia="es-CL"/>
-              </w:rPr>
-              <w:t>Info. del paso a ejecutar</w:t>
+            <w:proofErr w:type="spellStart"/>
+            <w:r>
+              <w:rPr>
+                <w:rFonts w:eastAsia="Times New Roman" w:cs="Arial"/>
+                <w:b/>
+                <w:bCs/>
+                <w:color w:val="auto"/>
+                <w:lang w:val="es-ES" w:eastAsia="es-CL"/>
+              </w:rPr>
+              <w:t>Info</w:t>
+            </w:r>
+            <w:proofErr w:type="spellEnd"/>
+            <w:r>
+              <w:rPr>
+                <w:rFonts w:eastAsia="Times New Roman" w:cs="Arial"/>
+                <w:b/>
+                <w:bCs/>
+                <w:color w:val="auto"/>
+                <w:lang w:val="es-ES" w:eastAsia="es-CL"/>
+              </w:rPr>
+              <w:t>. del paso a ejecutar</w:t>
             </w:r>
             <w:r>
               <w:rPr>
@@ -10656,6 +10834,16 @@
               </w:rPr>
               <w:t xml:space="preserve"> </w:t>
             </w:r>
+            <w:r>
+              <w:rPr>
+                <w:rFonts w:eastAsia="Times New Roman" w:cs="Arial"/>
+                <w:b/>
+                <w:bCs/>
+                <w:color w:val="auto"/>
+                <w:lang w:eastAsia="es-CL"/>
+              </w:rPr>
+              <w:t>Gestionar mascotas</w:t>
+            </w:r>
           </w:p>
         </w:tc>
       </w:tr>
@@ -10695,8 +10883,20 @@
                 <w:color w:val="auto"/>
                 <w:lang w:val="es-ES" w:eastAsia="es-CL"/>
               </w:rPr>
-              <w:t>Nombre de Usuario Testing</w:t>
-            </w:r>
+              <w:t xml:space="preserve">Nombre de Usuario </w:t>
+            </w:r>
+            <w:proofErr w:type="spellStart"/>
+            <w:r>
+              <w:rPr>
+                <w:rFonts w:eastAsia="Times New Roman" w:cs="Arial"/>
+                <w:b/>
+                <w:bCs/>
+                <w:color w:val="auto"/>
+                <w:lang w:val="es-ES" w:eastAsia="es-CL"/>
+              </w:rPr>
+              <w:t>Testing</w:t>
+            </w:r>
+            <w:proofErr w:type="spellEnd"/>
             <w:r>
               <w:rPr>
                 <w:rFonts w:eastAsia="Times New Roman" w:cs="Arial"/>
@@ -11064,15 +11264,27 @@
                 <w:lang w:eastAsia="es-CL"/>
               </w:rPr>
             </w:pPr>
-            <w:r>
-              <w:rPr>
-                <w:rFonts w:eastAsia="Times New Roman" w:cs="Arial"/>
-                <w:b/>
-                <w:bCs/>
-                <w:color w:val="auto"/>
-                <w:lang w:val="es-ES" w:eastAsia="es-CL"/>
-              </w:rPr>
-              <w:t>Epica 1</w:t>
+            <w:proofErr w:type="spellStart"/>
+            <w:r>
+              <w:rPr>
+                <w:rFonts w:eastAsia="Times New Roman" w:cs="Arial"/>
+                <w:b/>
+                <w:bCs/>
+                <w:color w:val="auto"/>
+                <w:lang w:val="es-ES" w:eastAsia="es-CL"/>
+              </w:rPr>
+              <w:t>Epica</w:t>
+            </w:r>
+            <w:proofErr w:type="spellEnd"/>
+            <w:r>
+              <w:rPr>
+                <w:rFonts w:eastAsia="Times New Roman" w:cs="Arial"/>
+                <w:b/>
+                <w:bCs/>
+                <w:color w:val="auto"/>
+                <w:lang w:val="es-ES" w:eastAsia="es-CL"/>
+              </w:rPr>
+              <w:t xml:space="preserve"> 1</w:t>
             </w:r>
             <w:r>
               <w:rPr>
@@ -11221,6 +11433,16 @@
                 <w:lang w:eastAsia="es-CL"/>
               </w:rPr>
               <w:t> </w:t>
+            </w:r>
+            <w:r>
+              <w:rPr>
+                <w:rFonts w:eastAsia="Times New Roman" w:cs="Arial"/>
+                <w:b/>
+                <w:bCs/>
+                <w:color w:val="auto"/>
+                <w:lang w:eastAsia="es-CL"/>
+              </w:rPr>
+              <w:t>SP3-E5-Gestionar mascotas</w:t>
             </w:r>
           </w:p>
         </w:tc>
@@ -11308,6 +11530,14 @@
               </w:rPr>
               <w:t xml:space="preserve"> </w:t>
             </w:r>
+            <w:r>
+              <w:rPr>
+                <w:rFonts w:eastAsia="Times New Roman" w:cs="Arial"/>
+                <w:color w:val="2F5496" w:themeColor="accent1" w:themeShade="BF"/>
+                <w:lang w:val="es-ES" w:eastAsia="es-CL"/>
+              </w:rPr>
+              <w:t>SP3-E5-HU-19 Registrar una mascota</w:t>
+            </w:r>
           </w:p>
         </w:tc>
       </w:tr>
@@ -11394,6 +11624,14 @@
               </w:rPr>
               <w:t xml:space="preserve"> </w:t>
             </w:r>
+            <w:r>
+              <w:rPr>
+                <w:rFonts w:eastAsia="Times New Roman" w:cs="Arial"/>
+                <w:color w:val="2F5496" w:themeColor="accent1" w:themeShade="BF"/>
+                <w:lang w:val="es-ES" w:eastAsia="es-CL"/>
+              </w:rPr>
+              <w:t>SP3-E5-HU-20 Actualizar información de una mascota</w:t>
+            </w:r>
           </w:p>
         </w:tc>
       </w:tr>
@@ -11433,17 +11671,17 @@
                 <w:color w:val="auto"/>
                 <w:lang w:val="es-ES" w:eastAsia="es-CL"/>
               </w:rPr>
-              <w:t>HU</w:t>
-            </w:r>
-            <w:r>
-              <w:rPr>
-                <w:rFonts w:eastAsia="Times New Roman" w:cs="Arial"/>
-                <w:b/>
-                <w:bCs/>
-                <w:color w:val="auto"/>
-                <w:lang w:val="es-ES" w:eastAsia="es-CL"/>
-              </w:rPr>
-              <w:t>3</w:t>
+              <w:t>Tipo de Usuario</w:t>
+            </w:r>
+            <w:r>
+              <w:rPr>
+                <w:rFonts w:eastAsia="Times New Roman" w:cs="Arial"/>
+                <w:b/>
+                <w:bCs/>
+                <w:color w:val="auto"/>
+                <w:lang w:eastAsia="es-CL"/>
+              </w:rPr>
+              <w:t> </w:t>
             </w:r>
           </w:p>
         </w:tc>
@@ -11475,10 +11713,20 @@
             <w:r>
               <w:rPr>
                 <w:rFonts w:eastAsia="Times New Roman" w:cs="Arial"/>
-                <w:color w:val="2F5496" w:themeColor="accent1" w:themeShade="BF"/>
-                <w:lang w:val="es-ES" w:eastAsia="es-CL"/>
-              </w:rPr>
-              <w:t xml:space="preserve"> </w:t>
+                <w:b/>
+                <w:bCs/>
+                <w:color w:val="2F5496" w:themeColor="accent1" w:themeShade="BF"/>
+                <w:lang w:eastAsia="es-CL"/>
+              </w:rPr>
+              <w:t> </w:t>
+            </w:r>
+            <w:r>
+              <w:rPr>
+                <w:rFonts w:eastAsia="Times New Roman" w:cs="Arial"/>
+                <w:color w:val="2F5496" w:themeColor="accent1" w:themeShade="BF"/>
+                <w:lang w:val="es-ES" w:eastAsia="es-CL"/>
+              </w:rPr>
+              <w:t>Administrador</w:t>
             </w:r>
           </w:p>
         </w:tc>
@@ -11519,7 +11767,7 @@
                 <w:color w:val="auto"/>
                 <w:lang w:val="es-ES" w:eastAsia="es-CL"/>
               </w:rPr>
-              <w:t>Tipo de Usuario</w:t>
+              <w:t>Artefacto a probar</w:t>
             </w:r>
             <w:r>
               <w:rPr>
@@ -11561,28 +11809,18 @@
             <w:r>
               <w:rPr>
                 <w:rFonts w:eastAsia="Times New Roman" w:cs="Arial"/>
-                <w:b/>
-                <w:bCs/>
-                <w:color w:val="2F5496" w:themeColor="accent1" w:themeShade="BF"/>
-                <w:lang w:eastAsia="es-CL"/>
-              </w:rPr>
-              <w:t> </w:t>
-            </w:r>
-            <w:r>
-              <w:rPr>
-                <w:rFonts w:eastAsia="Times New Roman" w:cs="Arial"/>
-                <w:color w:val="2F5496" w:themeColor="accent1" w:themeShade="BF"/>
-                <w:lang w:val="es-ES" w:eastAsia="es-CL"/>
-              </w:rPr>
-              <w:t>Administrador</w:t>
-            </w:r>
-            <w:r>
-              <w:rPr>
-                <w:rFonts w:eastAsia="Times New Roman" w:cs="Arial"/>
-                <w:color w:val="2F5496" w:themeColor="accent1" w:themeShade="BF"/>
-                <w:lang w:val="es-ES" w:eastAsia="es-CL"/>
-              </w:rPr>
-              <w:t>, Cliente y Verterinario</w:t>
+                <w:color w:val="2F5496" w:themeColor="accent1" w:themeShade="BF"/>
+                <w:lang w:val="es-ES" w:eastAsia="es-CL"/>
+              </w:rPr>
+              <w:t xml:space="preserve"> </w:t>
+            </w:r>
+            <w:r>
+              <w:rPr>
+                <w:rFonts w:eastAsia="Times New Roman" w:cs="Arial"/>
+                <w:color w:val="2F5496" w:themeColor="accent1" w:themeShade="BF"/>
+                <w:lang w:val="es-ES" w:eastAsia="es-CL"/>
+              </w:rPr>
+              <w:t>Módulo de gestión de mascotas</w:t>
             </w:r>
           </w:p>
         </w:tc>
@@ -11623,7 +11861,7 @@
                 <w:color w:val="auto"/>
                 <w:lang w:val="es-ES" w:eastAsia="es-CL"/>
               </w:rPr>
-              <w:t>Artefacto a probar</w:t>
+              <w:t>Prueba a realizar</w:t>
             </w:r>
             <w:r>
               <w:rPr>
@@ -11668,7 +11906,17 @@
                 <w:color w:val="2F5496" w:themeColor="accent1" w:themeShade="BF"/>
                 <w:lang w:val="es-ES" w:eastAsia="es-CL"/>
               </w:rPr>
-              <w:t xml:space="preserve"> Formulario de </w:t>
+              <w:t>Prueba funcional y de experiencia de usuario</w:t>
+            </w:r>
+            <w:r>
+              <w:rPr>
+                <w:rFonts w:eastAsia="Times New Roman" w:cs="Arial"/>
+                <w:b/>
+                <w:bCs/>
+                <w:color w:val="2F5496" w:themeColor="accent1" w:themeShade="BF"/>
+                <w:lang w:eastAsia="es-CL"/>
+              </w:rPr>
+              <w:t> </w:t>
             </w:r>
           </w:p>
         </w:tc>
@@ -11709,7 +11957,7 @@
                 <w:color w:val="auto"/>
                 <w:lang w:val="es-ES" w:eastAsia="es-CL"/>
               </w:rPr>
-              <w:t>Prueba a realizar</w:t>
+              <w:t>Tiempo de duración</w:t>
             </w:r>
             <w:r>
               <w:rPr>
@@ -11742,29 +11990,35 @@
               <w:textAlignment w:val="baseline"/>
               <w:rPr>
                 <w:rFonts w:eastAsia="Times New Roman" w:cs="Arial"/>
-                <w:b/>
-                <w:bCs/>
-                <w:color w:val="2F5496" w:themeColor="accent1" w:themeShade="BF"/>
-                <w:lang w:eastAsia="es-CL"/>
-              </w:rPr>
-            </w:pPr>
-            <w:r>
-              <w:rPr>
-                <w:rFonts w:eastAsia="Times New Roman" w:cs="Arial"/>
-                <w:color w:val="2F5496" w:themeColor="accent1" w:themeShade="BF"/>
-                <w:lang w:val="es-ES" w:eastAsia="es-CL"/>
-              </w:rPr>
-              <w:t>Prueba funcional y de experiencia de usuario</w:t>
-            </w:r>
-            <w:r>
-              <w:rPr>
-                <w:rFonts w:eastAsia="Times New Roman" w:cs="Arial"/>
-                <w:b/>
-                <w:bCs/>
-                <w:color w:val="2F5496" w:themeColor="accent1" w:themeShade="BF"/>
-                <w:lang w:eastAsia="es-CL"/>
-              </w:rPr>
-              <w:t> </w:t>
+                <w:color w:val="2F5496" w:themeColor="accent1" w:themeShade="BF"/>
+                <w:lang w:eastAsia="es-CL"/>
+              </w:rPr>
+            </w:pPr>
+            <w:r>
+              <w:rPr>
+                <w:rFonts w:eastAsia="Times New Roman" w:cs="Arial"/>
+                <w:b/>
+                <w:bCs/>
+                <w:color w:val="2F5496" w:themeColor="accent1" w:themeShade="BF"/>
+                <w:lang w:eastAsia="es-CL"/>
+              </w:rPr>
+              <w:t> </w:t>
+            </w:r>
+            <w:r>
+              <w:rPr>
+                <w:rFonts w:eastAsia="Times New Roman" w:cs="Arial"/>
+                <w:color w:val="2F5496" w:themeColor="accent1" w:themeShade="BF"/>
+                <w:lang w:eastAsia="es-CL"/>
+              </w:rPr>
+              <w:t>2</w:t>
+            </w:r>
+            <w:r>
+              <w:rPr>
+                <w:rFonts w:eastAsia="Times New Roman" w:cs="Arial"/>
+                <w:color w:val="2F5496" w:themeColor="accent1" w:themeShade="BF"/>
+                <w:lang w:eastAsia="es-CL"/>
+              </w:rPr>
+              <w:t>5 minutos</w:t>
             </w:r>
           </w:p>
         </w:tc>
@@ -11805,60 +12059,122 @@
                 <w:color w:val="auto"/>
                 <w:lang w:val="es-ES" w:eastAsia="es-CL"/>
               </w:rPr>
-              <w:t>Tiempo de duración</w:t>
-            </w:r>
-            <w:r>
-              <w:rPr>
-                <w:rFonts w:eastAsia="Times New Roman" w:cs="Arial"/>
-                <w:b/>
-                <w:bCs/>
-                <w:color w:val="auto"/>
-                <w:lang w:eastAsia="es-CL"/>
-              </w:rPr>
-              <w:t> </w:t>
-            </w:r>
-          </w:p>
-        </w:tc>
-        <w:tc>
-          <w:tcPr>
-            <w:tcW w:w="7245" w:type="dxa"/>
-            <w:gridSpan w:val="3"/>
-            <w:tcBorders>
-              <w:top w:val="single" w:sz="6" w:space="0" w:color="auto"/>
-              <w:left w:val="single" w:sz="6" w:space="0" w:color="auto"/>
-              <w:bottom w:val="single" w:sz="6" w:space="0" w:color="auto"/>
-              <w:right w:val="single" w:sz="6" w:space="0" w:color="auto"/>
-            </w:tcBorders>
-            <w:shd w:val="clear" w:color="auto" w:fill="auto"/>
-            <w:hideMark/>
-          </w:tcPr>
-          <w:p>
-            <w:pPr>
-              <w:spacing w:after="0" w:line="360" w:lineRule="auto"/>
-              <w:textAlignment w:val="baseline"/>
-              <w:rPr>
-                <w:rFonts w:eastAsia="Times New Roman" w:cs="Arial"/>
-                <w:color w:val="2F5496" w:themeColor="accent1" w:themeShade="BF"/>
-                <w:lang w:eastAsia="es-CL"/>
-              </w:rPr>
-            </w:pPr>
-            <w:r>
-              <w:rPr>
-                <w:rFonts w:eastAsia="Times New Roman" w:cs="Arial"/>
-                <w:b/>
-                <w:bCs/>
-                <w:color w:val="2F5496" w:themeColor="accent1" w:themeShade="BF"/>
-                <w:lang w:eastAsia="es-CL"/>
-              </w:rPr>
-              <w:t> </w:t>
-            </w:r>
-            <w:r>
-              <w:rPr>
-                <w:rFonts w:eastAsia="Times New Roman" w:cs="Arial"/>
-                <w:color w:val="2F5496" w:themeColor="accent1" w:themeShade="BF"/>
-                <w:lang w:eastAsia="es-CL"/>
-              </w:rPr>
-              <w:t>15 minutos</w:t>
+              <w:t>Actividad a Realizar</w:t>
+            </w:r>
+            <w:r>
+              <w:rPr>
+                <w:rFonts w:eastAsia="Times New Roman" w:cs="Arial"/>
+                <w:b/>
+                <w:bCs/>
+                <w:color w:val="auto"/>
+                <w:lang w:eastAsia="es-CL"/>
+              </w:rPr>
+              <w:t> </w:t>
+            </w:r>
+          </w:p>
+        </w:tc>
+        <w:tc>
+          <w:tcPr>
+            <w:tcW w:w="4361" w:type="dxa"/>
+            <w:gridSpan w:val="2"/>
+            <w:tcBorders>
+              <w:top w:val="single" w:sz="6" w:space="0" w:color="auto"/>
+              <w:left w:val="single" w:sz="6" w:space="0" w:color="auto"/>
+              <w:bottom w:val="single" w:sz="6" w:space="0" w:color="auto"/>
+              <w:right w:val="single" w:sz="6" w:space="0" w:color="auto"/>
+            </w:tcBorders>
+            <w:shd w:val="clear" w:color="auto" w:fill="auto"/>
+            <w:hideMark/>
+          </w:tcPr>
+          <w:p>
+            <w:pPr>
+              <w:spacing w:after="0" w:line="360" w:lineRule="auto"/>
+              <w:textAlignment w:val="baseline"/>
+              <w:rPr>
+                <w:rFonts w:eastAsia="Times New Roman" w:cs="Arial"/>
+                <w:b/>
+                <w:bCs/>
+                <w:color w:val="auto"/>
+                <w:lang w:eastAsia="es-CL"/>
+              </w:rPr>
+            </w:pPr>
+            <w:proofErr w:type="spellStart"/>
+            <w:r>
+              <w:rPr>
+                <w:rFonts w:eastAsia="Times New Roman" w:cs="Arial"/>
+                <w:b/>
+                <w:bCs/>
+                <w:color w:val="auto"/>
+                <w:lang w:val="es-ES" w:eastAsia="es-CL"/>
+              </w:rPr>
+              <w:t>Info</w:t>
+            </w:r>
+            <w:proofErr w:type="spellEnd"/>
+            <w:r>
+              <w:rPr>
+                <w:rFonts w:eastAsia="Times New Roman" w:cs="Arial"/>
+                <w:b/>
+                <w:bCs/>
+                <w:color w:val="auto"/>
+                <w:lang w:val="es-ES" w:eastAsia="es-CL"/>
+              </w:rPr>
+              <w:t>. del paso a ejecutar</w:t>
+            </w:r>
+            <w:r>
+              <w:rPr>
+                <w:rFonts w:eastAsia="Times New Roman" w:cs="Arial"/>
+                <w:b/>
+                <w:bCs/>
+                <w:color w:val="auto"/>
+                <w:lang w:eastAsia="es-CL"/>
+              </w:rPr>
+              <w:t> </w:t>
+            </w:r>
+          </w:p>
+        </w:tc>
+        <w:tc>
+          <w:tcPr>
+            <w:tcW w:w="2884" w:type="dxa"/>
+            <w:tcBorders>
+              <w:top w:val="single" w:sz="6" w:space="0" w:color="auto"/>
+              <w:left w:val="single" w:sz="6" w:space="0" w:color="auto"/>
+              <w:bottom w:val="single" w:sz="6" w:space="0" w:color="auto"/>
+              <w:right w:val="single" w:sz="6" w:space="0" w:color="auto"/>
+            </w:tcBorders>
+            <w:shd w:val="clear" w:color="auto" w:fill="auto"/>
+            <w:hideMark/>
+          </w:tcPr>
+          <w:p>
+            <w:pPr>
+              <w:spacing w:after="0" w:line="360" w:lineRule="auto"/>
+              <w:textAlignment w:val="baseline"/>
+              <w:rPr>
+                <w:rFonts w:eastAsia="Times New Roman" w:cs="Arial"/>
+                <w:b/>
+                <w:bCs/>
+                <w:color w:val="auto"/>
+                <w:lang w:eastAsia="es-CL"/>
+              </w:rPr>
+            </w:pPr>
+            <w:r>
+              <w:rPr>
+                <w:rFonts w:eastAsia="Times New Roman" w:cs="Arial"/>
+                <w:b/>
+                <w:bCs/>
+                <w:color w:val="auto"/>
+                <w:lang w:val="es-ES" w:eastAsia="es-CL"/>
+              </w:rPr>
+              <w:t>Registro de errores/Corrección</w:t>
+            </w:r>
+            <w:r>
+              <w:rPr>
+                <w:rFonts w:eastAsia="Times New Roman" w:cs="Arial"/>
+                <w:b/>
+                <w:bCs/>
+                <w:color w:val="auto"/>
+                <w:lang w:eastAsia="es-CL"/>
+              </w:rPr>
+              <w:t> </w:t>
             </w:r>
           </w:p>
         </w:tc>
@@ -11899,7 +12215,7 @@
                 <w:color w:val="auto"/>
                 <w:lang w:val="es-ES" w:eastAsia="es-CL"/>
               </w:rPr>
-              <w:t>Actividad a Realizar</w:t>
+              <w:t>Paso 1</w:t>
             </w:r>
             <w:r>
               <w:rPr>
@@ -11932,31 +12248,17 @@
               <w:textAlignment w:val="baseline"/>
               <w:rPr>
                 <w:rFonts w:eastAsia="Times New Roman" w:cs="Arial"/>
-                <w:b/>
-                <w:bCs/>
-                <w:color w:val="auto"/>
-                <w:lang w:eastAsia="es-CL"/>
-              </w:rPr>
-            </w:pPr>
-            <w:r>
-              <w:rPr>
-                <w:rFonts w:eastAsia="Times New Roman" w:cs="Arial"/>
-                <w:b/>
-                <w:bCs/>
-                <w:color w:val="auto"/>
-                <w:lang w:val="es-ES" w:eastAsia="es-CL"/>
-              </w:rPr>
-              <w:t>Info. del paso a ejecutar</w:t>
-            </w:r>
-            <w:r>
-              <w:rPr>
-                <w:rFonts w:eastAsia="Times New Roman" w:cs="Arial"/>
-                <w:b/>
-                <w:bCs/>
-                <w:color w:val="auto"/>
-                <w:lang w:eastAsia="es-CL"/>
-              </w:rPr>
-              <w:t> </w:t>
+                <w:color w:val="2F5496" w:themeColor="accent1" w:themeShade="BF"/>
+                <w:lang w:eastAsia="es-CL"/>
+              </w:rPr>
+            </w:pPr>
+            <w:r>
+              <w:rPr>
+                <w:rFonts w:eastAsia="Times New Roman" w:cs="Arial"/>
+                <w:color w:val="2F5496" w:themeColor="accent1" w:themeShade="BF"/>
+                <w:lang w:eastAsia="es-CL"/>
+              </w:rPr>
+              <w:t>Iniciar sesión con un usuario con rol “Cliente”. Para esto puedes registrarse en caso de no tener una cuenta.</w:t>
             </w:r>
           </w:p>
         </w:tc>
@@ -11984,16 +12286,6 @@
                 <w:lang w:eastAsia="es-CL"/>
               </w:rPr>
             </w:pPr>
-            <w:r>
-              <w:rPr>
-                <w:rFonts w:eastAsia="Times New Roman" w:cs="Arial"/>
-                <w:b/>
-                <w:bCs/>
-                <w:color w:val="auto"/>
-                <w:lang w:val="es-ES" w:eastAsia="es-CL"/>
-              </w:rPr>
-              <w:t>Registro de errores/Corrección</w:t>
-            </w:r>
             <w:r>
               <w:rPr>
                 <w:rFonts w:eastAsia="Times New Roman" w:cs="Arial"/>
@@ -12043,7 +12335,7 @@
                 <w:color w:val="auto"/>
                 <w:lang w:val="es-ES" w:eastAsia="es-CL"/>
               </w:rPr>
-              <w:t>Paso 1</w:t>
+              <w:t>Paso 2</w:t>
             </w:r>
             <w:r>
               <w:rPr>
@@ -12076,12 +12368,45 @@
               <w:textAlignment w:val="baseline"/>
               <w:rPr>
                 <w:rFonts w:eastAsia="Times New Roman" w:cs="Arial"/>
-                <w:b/>
-                <w:bCs/>
-                <w:color w:val="2F5496" w:themeColor="accent1" w:themeShade="BF"/>
-                <w:lang w:eastAsia="es-CL"/>
-              </w:rPr>
-            </w:pPr>
+                <w:color w:val="2F5496" w:themeColor="accent1" w:themeShade="BF"/>
+                <w:lang w:eastAsia="es-CL"/>
+              </w:rPr>
+            </w:pPr>
+            <w:r>
+              <w:rPr>
+                <w:rFonts w:eastAsia="Times New Roman" w:cs="Arial"/>
+                <w:color w:val="2F5496" w:themeColor="accent1" w:themeShade="BF"/>
+                <w:lang w:eastAsia="es-CL"/>
+              </w:rPr>
+              <w:t xml:space="preserve">Seleccionar del menú lateral izquierdo la opción “Gestionar mascotas”. El sistema </w:t>
+            </w:r>
+            <w:r>
+              <w:rPr>
+                <w:rFonts w:eastAsia="Times New Roman" w:cs="Arial"/>
+                <w:color w:val="2F5496" w:themeColor="accent1" w:themeShade="BF"/>
+                <w:lang w:eastAsia="es-CL"/>
+              </w:rPr>
+              <w:lastRenderedPageBreak/>
+              <w:t xml:space="preserve">mostrará la lista completa de las mascotas del cliente </w:t>
+            </w:r>
+            <w:proofErr w:type="spellStart"/>
+            <w:r>
+              <w:rPr>
+                <w:rFonts w:eastAsia="Times New Roman" w:cs="Arial"/>
+                <w:color w:val="2F5496" w:themeColor="accent1" w:themeShade="BF"/>
+                <w:lang w:eastAsia="es-CL"/>
+              </w:rPr>
+              <w:t>logeado</w:t>
+            </w:r>
+            <w:proofErr w:type="spellEnd"/>
+            <w:r>
+              <w:rPr>
+                <w:rFonts w:eastAsia="Times New Roman" w:cs="Arial"/>
+                <w:color w:val="2F5496" w:themeColor="accent1" w:themeShade="BF"/>
+                <w:lang w:eastAsia="es-CL"/>
+              </w:rPr>
+              <w:t>.</w:t>
+            </w:r>
           </w:p>
         </w:tc>
         <w:tc>
@@ -12116,6 +12441,7 @@
                 <w:color w:val="auto"/>
                 <w:lang w:eastAsia="es-CL"/>
               </w:rPr>
+              <w:lastRenderedPageBreak/>
               <w:t> </w:t>
             </w:r>
           </w:p>
@@ -12157,7 +12483,7 @@
                 <w:color w:val="auto"/>
                 <w:lang w:val="es-ES" w:eastAsia="es-CL"/>
               </w:rPr>
-              <w:t>Paso 2</w:t>
+              <w:t>Paso 3</w:t>
             </w:r>
             <w:r>
               <w:rPr>
@@ -12194,6 +12520,14 @@
                 <w:lang w:eastAsia="es-CL"/>
               </w:rPr>
             </w:pPr>
+            <w:r>
+              <w:rPr>
+                <w:rFonts w:eastAsia="Times New Roman" w:cs="Arial"/>
+                <w:color w:val="2F5496" w:themeColor="accent1" w:themeShade="BF"/>
+                <w:lang w:eastAsia="es-CL"/>
+              </w:rPr>
+              <w:t>Pulsar “Nuevo” para registrar nueva mascota, llenar los campos requeridos del formulario y pulsar “Registrar”. Como resultado mostrará un mensaje de éxito o error según el caso.</w:t>
+            </w:r>
           </w:p>
         </w:tc>
         <w:tc>
@@ -12269,7 +12603,7 @@
                 <w:color w:val="auto"/>
                 <w:lang w:val="es-ES" w:eastAsia="es-CL"/>
               </w:rPr>
-              <w:t>Paso 3</w:t>
+              <w:t>Paso 4</w:t>
             </w:r>
             <w:r>
               <w:rPr>
@@ -12302,12 +12636,18 @@
               <w:textAlignment w:val="baseline"/>
               <w:rPr>
                 <w:rFonts w:eastAsia="Times New Roman" w:cs="Arial"/>
-                <w:b/>
-                <w:bCs/>
-                <w:color w:val="2F5496" w:themeColor="accent1" w:themeShade="BF"/>
-                <w:lang w:eastAsia="es-CL"/>
-              </w:rPr>
-            </w:pPr>
+                <w:color w:val="2F5496" w:themeColor="accent1" w:themeShade="BF"/>
+                <w:lang w:eastAsia="es-CL"/>
+              </w:rPr>
+            </w:pPr>
+            <w:r>
+              <w:rPr>
+                <w:rFonts w:eastAsia="Times New Roman" w:cs="Arial"/>
+                <w:color w:val="2F5496" w:themeColor="accent1" w:themeShade="BF"/>
+                <w:lang w:eastAsia="es-CL"/>
+              </w:rPr>
+              <w:t>Pulsar “Buscar” para filtrar las mascotas por nombre, se mostrará la lista de mascotas que coincidan con el filtro.</w:t>
+            </w:r>
           </w:p>
         </w:tc>
         <w:tc>
@@ -12383,17 +12723,17 @@
                 <w:color w:val="auto"/>
                 <w:lang w:val="es-ES" w:eastAsia="es-CL"/>
               </w:rPr>
-              <w:t>Paso 4</w:t>
-            </w:r>
-            <w:r>
-              <w:rPr>
-                <w:rFonts w:eastAsia="Times New Roman" w:cs="Arial"/>
-                <w:b/>
-                <w:bCs/>
-                <w:color w:val="auto"/>
-                <w:lang w:eastAsia="es-CL"/>
-              </w:rPr>
-              <w:t> </w:t>
+              <w:t xml:space="preserve">Paso </w:t>
+            </w:r>
+            <w:r>
+              <w:rPr>
+                <w:rFonts w:eastAsia="Times New Roman" w:cs="Arial"/>
+                <w:b/>
+                <w:bCs/>
+                <w:color w:val="auto"/>
+                <w:lang w:val="es-ES" w:eastAsia="es-CL"/>
+              </w:rPr>
+              <w:t>5</w:t>
             </w:r>
           </w:p>
         </w:tc>
@@ -12420,6 +12760,22 @@
                 <w:lang w:eastAsia="es-CL"/>
               </w:rPr>
             </w:pPr>
+            <w:r>
+              <w:rPr>
+                <w:rFonts w:eastAsia="Times New Roman" w:cs="Arial"/>
+                <w:color w:val="2F5496" w:themeColor="accent1" w:themeShade="BF"/>
+                <w:lang w:eastAsia="es-CL"/>
+              </w:rPr>
+              <w:t xml:space="preserve">Pulsar “Editar” para actualizar la información de la mascota, inicialmente se carga la información actual, realizar los cambios correspondientes y pulsar en “Actualizar”. </w:t>
+            </w:r>
+            <w:r>
+              <w:rPr>
+                <w:rFonts w:eastAsia="Times New Roman" w:cs="Arial"/>
+                <w:color w:val="2F5496" w:themeColor="accent1" w:themeShade="BF"/>
+                <w:lang w:eastAsia="es-CL"/>
+              </w:rPr>
+              <w:t>Como resultado mostrará un mensaje de éxito o error según el caso.</w:t>
+            </w:r>
           </w:p>
         </w:tc>
         <w:tc>
@@ -12446,129 +12802,6 @@
                 <w:lang w:eastAsia="es-CL"/>
               </w:rPr>
             </w:pPr>
-            <w:r>
-              <w:rPr>
-                <w:rFonts w:eastAsia="Times New Roman" w:cs="Arial"/>
-                <w:b/>
-                <w:bCs/>
-                <w:color w:val="auto"/>
-                <w:lang w:eastAsia="es-CL"/>
-              </w:rPr>
-              <w:t> </w:t>
-            </w:r>
-          </w:p>
-        </w:tc>
-      </w:tr>
-      <w:tr>
-        <w:trPr>
-          <w:trHeight w:val="324"/>
-        </w:trPr>
-        <w:tc>
-          <w:tcPr>
-            <w:tcW w:w="2719" w:type="dxa"/>
-            <w:tcBorders>
-              <w:top w:val="single" w:sz="6" w:space="0" w:color="auto"/>
-              <w:left w:val="single" w:sz="6" w:space="0" w:color="auto"/>
-              <w:bottom w:val="single" w:sz="6" w:space="0" w:color="auto"/>
-              <w:right w:val="single" w:sz="6" w:space="0" w:color="auto"/>
-            </w:tcBorders>
-            <w:shd w:val="clear" w:color="auto" w:fill="auto"/>
-            <w:hideMark/>
-          </w:tcPr>
-          <w:p>
-            <w:pPr>
-              <w:spacing w:after="0" w:line="360" w:lineRule="auto"/>
-              <w:textAlignment w:val="baseline"/>
-              <w:rPr>
-                <w:rFonts w:eastAsia="Times New Roman" w:cs="Arial"/>
-                <w:b/>
-                <w:bCs/>
-                <w:color w:val="auto"/>
-                <w:lang w:eastAsia="es-CL"/>
-              </w:rPr>
-            </w:pPr>
-            <w:r>
-              <w:rPr>
-                <w:rFonts w:eastAsia="Times New Roman" w:cs="Arial"/>
-                <w:b/>
-                <w:bCs/>
-                <w:color w:val="auto"/>
-                <w:lang w:val="es-ES" w:eastAsia="es-CL"/>
-              </w:rPr>
-              <w:lastRenderedPageBreak/>
-              <w:t xml:space="preserve">Paso </w:t>
-            </w:r>
-            <w:r>
-              <w:rPr>
-                <w:rFonts w:eastAsia="Times New Roman" w:cs="Arial"/>
-                <w:b/>
-                <w:bCs/>
-                <w:color w:val="auto"/>
-                <w:lang w:val="es-ES" w:eastAsia="es-CL"/>
-              </w:rPr>
-              <w:t>5</w:t>
-            </w:r>
-          </w:p>
-        </w:tc>
-        <w:tc>
-          <w:tcPr>
-            <w:tcW w:w="4361" w:type="dxa"/>
-            <w:gridSpan w:val="2"/>
-            <w:tcBorders>
-              <w:top w:val="single" w:sz="6" w:space="0" w:color="auto"/>
-              <w:left w:val="single" w:sz="6" w:space="0" w:color="auto"/>
-              <w:bottom w:val="single" w:sz="6" w:space="0" w:color="auto"/>
-              <w:right w:val="single" w:sz="6" w:space="0" w:color="auto"/>
-            </w:tcBorders>
-            <w:shd w:val="clear" w:color="auto" w:fill="auto"/>
-            <w:hideMark/>
-          </w:tcPr>
-          <w:p>
-            <w:pPr>
-              <w:spacing w:after="0" w:line="360" w:lineRule="auto"/>
-              <w:textAlignment w:val="baseline"/>
-              <w:rPr>
-                <w:rFonts w:eastAsia="Times New Roman" w:cs="Arial"/>
-                <w:color w:val="2F5496" w:themeColor="accent1" w:themeShade="BF"/>
-                <w:lang w:eastAsia="es-CL"/>
-              </w:rPr>
-            </w:pPr>
-          </w:p>
-        </w:tc>
-        <w:tc>
-          <w:tcPr>
-            <w:tcW w:w="2884" w:type="dxa"/>
-            <w:tcBorders>
-              <w:top w:val="single" w:sz="6" w:space="0" w:color="auto"/>
-              <w:left w:val="single" w:sz="6" w:space="0" w:color="auto"/>
-              <w:bottom w:val="single" w:sz="6" w:space="0" w:color="auto"/>
-              <w:right w:val="single" w:sz="6" w:space="0" w:color="auto"/>
-            </w:tcBorders>
-            <w:shd w:val="clear" w:color="auto" w:fill="auto"/>
-            <w:hideMark/>
-          </w:tcPr>
-          <w:p>
-            <w:pPr>
-              <w:spacing w:after="0" w:line="360" w:lineRule="auto"/>
-              <w:textAlignment w:val="baseline"/>
-              <w:rPr>
-                <w:rFonts w:eastAsia="Times New Roman" w:cs="Arial"/>
-                <w:b/>
-                <w:bCs/>
-                <w:color w:val="auto"/>
-                <w:lang w:eastAsia="es-CL"/>
-              </w:rPr>
-            </w:pPr>
-            <w:r>
-              <w:rPr>
-                <w:rFonts w:eastAsia="Times New Roman" w:cs="Arial"/>
-                <w:b/>
-                <w:bCs/>
-                <w:color w:val="auto"/>
-                <w:lang w:eastAsia="es-CL"/>
-              </w:rPr>
-              <w:t> </w:t>
-            </w:r>
           </w:p>
         </w:tc>
       </w:tr>
@@ -12875,8 +13108,20 @@
                 <w:color w:val="auto"/>
                 <w:lang w:val="es-ES" w:eastAsia="es-CL"/>
               </w:rPr>
-              <w:t>Nombre de Usuario Testing</w:t>
-            </w:r>
+              <w:t xml:space="preserve">Nombre de Usuario </w:t>
+            </w:r>
+            <w:proofErr w:type="spellStart"/>
+            <w:r>
+              <w:rPr>
+                <w:rFonts w:eastAsia="Times New Roman" w:cs="Arial"/>
+                <w:b/>
+                <w:bCs/>
+                <w:color w:val="auto"/>
+                <w:lang w:val="es-ES" w:eastAsia="es-CL"/>
+              </w:rPr>
+              <w:t>Testing</w:t>
+            </w:r>
+            <w:proofErr w:type="spellEnd"/>
             <w:r>
               <w:rPr>
                 <w:rFonts w:eastAsia="Times New Roman" w:cs="Arial"/>
@@ -13244,15 +13489,27 @@
                 <w:lang w:eastAsia="es-CL"/>
               </w:rPr>
             </w:pPr>
-            <w:r>
-              <w:rPr>
-                <w:rFonts w:eastAsia="Times New Roman" w:cs="Arial"/>
-                <w:b/>
-                <w:bCs/>
-                <w:color w:val="auto"/>
-                <w:lang w:val="es-ES" w:eastAsia="es-CL"/>
-              </w:rPr>
-              <w:t>Epica 1</w:t>
+            <w:proofErr w:type="spellStart"/>
+            <w:r>
+              <w:rPr>
+                <w:rFonts w:eastAsia="Times New Roman" w:cs="Arial"/>
+                <w:b/>
+                <w:bCs/>
+                <w:color w:val="auto"/>
+                <w:lang w:val="es-ES" w:eastAsia="es-CL"/>
+              </w:rPr>
+              <w:t>Epica</w:t>
+            </w:r>
+            <w:proofErr w:type="spellEnd"/>
+            <w:r>
+              <w:rPr>
+                <w:rFonts w:eastAsia="Times New Roman" w:cs="Arial"/>
+                <w:b/>
+                <w:bCs/>
+                <w:color w:val="auto"/>
+                <w:lang w:val="es-ES" w:eastAsia="es-CL"/>
+              </w:rPr>
+              <w:t xml:space="preserve"> 1</w:t>
             </w:r>
             <w:r>
               <w:rPr>
@@ -13441,6 +13698,7 @@
                 <w:color w:val="auto"/>
                 <w:lang w:val="es-ES" w:eastAsia="es-CL"/>
               </w:rPr>
+              <w:lastRenderedPageBreak/>
               <w:t>HU1</w:t>
             </w:r>
             <w:r>
@@ -13762,8 +14020,18 @@
                 <w:color w:val="2F5496" w:themeColor="accent1" w:themeShade="BF"/>
                 <w:lang w:val="es-ES" w:eastAsia="es-CL"/>
               </w:rPr>
-              <w:t>, Cliente y Verterinario</w:t>
-            </w:r>
+              <w:t xml:space="preserve">, Cliente y </w:t>
+            </w:r>
+            <w:proofErr w:type="spellStart"/>
+            <w:r>
+              <w:rPr>
+                <w:rFonts w:eastAsia="Times New Roman" w:cs="Arial"/>
+                <w:color w:val="2F5496" w:themeColor="accent1" w:themeShade="BF"/>
+                <w:lang w:val="es-ES" w:eastAsia="es-CL"/>
+              </w:rPr>
+              <w:t>Verterinario</w:t>
+            </w:r>
+            <w:proofErr w:type="spellEnd"/>
           </w:p>
         </w:tc>
       </w:tr>
@@ -14118,15 +14386,27 @@
                 <w:lang w:eastAsia="es-CL"/>
               </w:rPr>
             </w:pPr>
-            <w:r>
-              <w:rPr>
-                <w:rFonts w:eastAsia="Times New Roman" w:cs="Arial"/>
-                <w:b/>
-                <w:bCs/>
-                <w:color w:val="auto"/>
-                <w:lang w:val="es-ES" w:eastAsia="es-CL"/>
-              </w:rPr>
-              <w:t>Info. del paso a ejecutar</w:t>
+            <w:proofErr w:type="spellStart"/>
+            <w:r>
+              <w:rPr>
+                <w:rFonts w:eastAsia="Times New Roman" w:cs="Arial"/>
+                <w:b/>
+                <w:bCs/>
+                <w:color w:val="auto"/>
+                <w:lang w:val="es-ES" w:eastAsia="es-CL"/>
+              </w:rPr>
+              <w:t>Info</w:t>
+            </w:r>
+            <w:proofErr w:type="spellEnd"/>
+            <w:r>
+              <w:rPr>
+                <w:rFonts w:eastAsia="Times New Roman" w:cs="Arial"/>
+                <w:b/>
+                <w:bCs/>
+                <w:color w:val="auto"/>
+                <w:lang w:val="es-ES" w:eastAsia="es-CL"/>
+              </w:rPr>
+              <w:t>. del paso a ejecutar</w:t>
             </w:r>
             <w:r>
               <w:rPr>
@@ -14874,7 +15154,6 @@
                 <w:color w:val="auto"/>
                 <w:lang w:eastAsia="es-CL"/>
               </w:rPr>
-              <w:lastRenderedPageBreak/>
               <w:t> </w:t>
             </w:r>
             <w:r>
@@ -15055,8 +15334,20 @@
                 <w:color w:val="auto"/>
                 <w:lang w:val="es-ES" w:eastAsia="es-CL"/>
               </w:rPr>
-              <w:t>Nombre de Usuario Testing</w:t>
-            </w:r>
+              <w:t xml:space="preserve">Nombre de Usuario </w:t>
+            </w:r>
+            <w:proofErr w:type="spellStart"/>
+            <w:r>
+              <w:rPr>
+                <w:rFonts w:eastAsia="Times New Roman" w:cs="Arial"/>
+                <w:b/>
+                <w:bCs/>
+                <w:color w:val="auto"/>
+                <w:lang w:val="es-ES" w:eastAsia="es-CL"/>
+              </w:rPr>
+              <w:t>Testing</w:t>
+            </w:r>
+            <w:proofErr w:type="spellEnd"/>
             <w:r>
               <w:rPr>
                 <w:rFonts w:eastAsia="Times New Roman" w:cs="Arial"/>
@@ -15424,15 +15715,27 @@
                 <w:lang w:eastAsia="es-CL"/>
               </w:rPr>
             </w:pPr>
-            <w:r>
-              <w:rPr>
-                <w:rFonts w:eastAsia="Times New Roman" w:cs="Arial"/>
-                <w:b/>
-                <w:bCs/>
-                <w:color w:val="auto"/>
-                <w:lang w:val="es-ES" w:eastAsia="es-CL"/>
-              </w:rPr>
-              <w:t>Epica 1</w:t>
+            <w:proofErr w:type="spellStart"/>
+            <w:r>
+              <w:rPr>
+                <w:rFonts w:eastAsia="Times New Roman" w:cs="Arial"/>
+                <w:b/>
+                <w:bCs/>
+                <w:color w:val="auto"/>
+                <w:lang w:val="es-ES" w:eastAsia="es-CL"/>
+              </w:rPr>
+              <w:t>Epica</w:t>
+            </w:r>
+            <w:proofErr w:type="spellEnd"/>
+            <w:r>
+              <w:rPr>
+                <w:rFonts w:eastAsia="Times New Roman" w:cs="Arial"/>
+                <w:b/>
+                <w:bCs/>
+                <w:color w:val="auto"/>
+                <w:lang w:val="es-ES" w:eastAsia="es-CL"/>
+              </w:rPr>
+              <w:t xml:space="preserve"> 1</w:t>
             </w:r>
             <w:r>
               <w:rPr>
@@ -15879,6 +16182,7 @@
                 <w:color w:val="auto"/>
                 <w:lang w:val="es-ES" w:eastAsia="es-CL"/>
               </w:rPr>
+              <w:lastRenderedPageBreak/>
               <w:t>Tipo de Usuario</w:t>
             </w:r>
             <w:r>
@@ -15942,8 +16246,18 @@
                 <w:color w:val="2F5496" w:themeColor="accent1" w:themeShade="BF"/>
                 <w:lang w:val="es-ES" w:eastAsia="es-CL"/>
               </w:rPr>
-              <w:t>, Cliente y Verterinario</w:t>
-            </w:r>
+              <w:t xml:space="preserve">, Cliente y </w:t>
+            </w:r>
+            <w:proofErr w:type="spellStart"/>
+            <w:r>
+              <w:rPr>
+                <w:rFonts w:eastAsia="Times New Roman" w:cs="Arial"/>
+                <w:color w:val="2F5496" w:themeColor="accent1" w:themeShade="BF"/>
+                <w:lang w:val="es-ES" w:eastAsia="es-CL"/>
+              </w:rPr>
+              <w:t>Verterinario</w:t>
+            </w:r>
+            <w:proofErr w:type="spellEnd"/>
           </w:p>
         </w:tc>
       </w:tr>
@@ -16298,15 +16612,27 @@
                 <w:lang w:eastAsia="es-CL"/>
               </w:rPr>
             </w:pPr>
-            <w:r>
-              <w:rPr>
-                <w:rFonts w:eastAsia="Times New Roman" w:cs="Arial"/>
-                <w:b/>
-                <w:bCs/>
-                <w:color w:val="auto"/>
-                <w:lang w:val="es-ES" w:eastAsia="es-CL"/>
-              </w:rPr>
-              <w:t>Info. del paso a ejecutar</w:t>
+            <w:proofErr w:type="spellStart"/>
+            <w:r>
+              <w:rPr>
+                <w:rFonts w:eastAsia="Times New Roman" w:cs="Arial"/>
+                <w:b/>
+                <w:bCs/>
+                <w:color w:val="auto"/>
+                <w:lang w:val="es-ES" w:eastAsia="es-CL"/>
+              </w:rPr>
+              <w:t>Info</w:t>
+            </w:r>
+            <w:proofErr w:type="spellEnd"/>
+            <w:r>
+              <w:rPr>
+                <w:rFonts w:eastAsia="Times New Roman" w:cs="Arial"/>
+                <w:b/>
+                <w:bCs/>
+                <w:color w:val="auto"/>
+                <w:lang w:val="es-ES" w:eastAsia="es-CL"/>
+              </w:rPr>
+              <w:t>. del paso a ejecutar</w:t>
             </w:r>
             <w:r>
               <w:rPr>
@@ -17126,7 +17452,6 @@
                 <w:color w:val="auto"/>
                 <w:lang w:val="es-ES" w:eastAsia="es-CL"/>
               </w:rPr>
-              <w:lastRenderedPageBreak/>
               <w:t>Nombre Caso de Prueba</w:t>
             </w:r>
             <w:r>
@@ -17235,8 +17560,20 @@
                 <w:color w:val="auto"/>
                 <w:lang w:val="es-ES" w:eastAsia="es-CL"/>
               </w:rPr>
-              <w:t>Nombre de Usuario Testing</w:t>
-            </w:r>
+              <w:t xml:space="preserve">Nombre de Usuario </w:t>
+            </w:r>
+            <w:proofErr w:type="spellStart"/>
+            <w:r>
+              <w:rPr>
+                <w:rFonts w:eastAsia="Times New Roman" w:cs="Arial"/>
+                <w:b/>
+                <w:bCs/>
+                <w:color w:val="auto"/>
+                <w:lang w:val="es-ES" w:eastAsia="es-CL"/>
+              </w:rPr>
+              <w:t>Testing</w:t>
+            </w:r>
+            <w:proofErr w:type="spellEnd"/>
             <w:r>
               <w:rPr>
                 <w:rFonts w:eastAsia="Times New Roman" w:cs="Arial"/>
@@ -17604,15 +17941,27 @@
                 <w:lang w:eastAsia="es-CL"/>
               </w:rPr>
             </w:pPr>
-            <w:r>
-              <w:rPr>
-                <w:rFonts w:eastAsia="Times New Roman" w:cs="Arial"/>
-                <w:b/>
-                <w:bCs/>
-                <w:color w:val="auto"/>
-                <w:lang w:val="es-ES" w:eastAsia="es-CL"/>
-              </w:rPr>
-              <w:t>Epica 1</w:t>
+            <w:proofErr w:type="spellStart"/>
+            <w:r>
+              <w:rPr>
+                <w:rFonts w:eastAsia="Times New Roman" w:cs="Arial"/>
+                <w:b/>
+                <w:bCs/>
+                <w:color w:val="auto"/>
+                <w:lang w:val="es-ES" w:eastAsia="es-CL"/>
+              </w:rPr>
+              <w:t>Epica</w:t>
+            </w:r>
+            <w:proofErr w:type="spellEnd"/>
+            <w:r>
+              <w:rPr>
+                <w:rFonts w:eastAsia="Times New Roman" w:cs="Arial"/>
+                <w:b/>
+                <w:bCs/>
+                <w:color w:val="auto"/>
+                <w:lang w:val="es-ES" w:eastAsia="es-CL"/>
+              </w:rPr>
+              <w:t xml:space="preserve"> 1</w:t>
             </w:r>
             <w:r>
               <w:rPr>
@@ -18122,8 +18471,18 @@
                 <w:color w:val="2F5496" w:themeColor="accent1" w:themeShade="BF"/>
                 <w:lang w:val="es-ES" w:eastAsia="es-CL"/>
               </w:rPr>
-              <w:t>, Cliente y Verterinario</w:t>
-            </w:r>
+              <w:t xml:space="preserve">, Cliente y </w:t>
+            </w:r>
+            <w:proofErr w:type="spellStart"/>
+            <w:r>
+              <w:rPr>
+                <w:rFonts w:eastAsia="Times New Roman" w:cs="Arial"/>
+                <w:color w:val="2F5496" w:themeColor="accent1" w:themeShade="BF"/>
+                <w:lang w:val="es-ES" w:eastAsia="es-CL"/>
+              </w:rPr>
+              <w:t>Verterinario</w:t>
+            </w:r>
+            <w:proofErr w:type="spellEnd"/>
           </w:p>
         </w:tc>
       </w:tr>
@@ -18345,6 +18704,7 @@
                 <w:color w:val="auto"/>
                 <w:lang w:val="es-ES" w:eastAsia="es-CL"/>
               </w:rPr>
+              <w:lastRenderedPageBreak/>
               <w:t>Tiempo de duración</w:t>
             </w:r>
             <w:r>
@@ -18478,15 +18838,27 @@
                 <w:lang w:eastAsia="es-CL"/>
               </w:rPr>
             </w:pPr>
-            <w:r>
-              <w:rPr>
-                <w:rFonts w:eastAsia="Times New Roman" w:cs="Arial"/>
-                <w:b/>
-                <w:bCs/>
-                <w:color w:val="auto"/>
-                <w:lang w:val="es-ES" w:eastAsia="es-CL"/>
-              </w:rPr>
-              <w:t>Info. del paso a ejecutar</w:t>
+            <w:proofErr w:type="spellStart"/>
+            <w:r>
+              <w:rPr>
+                <w:rFonts w:eastAsia="Times New Roman" w:cs="Arial"/>
+                <w:b/>
+                <w:bCs/>
+                <w:color w:val="auto"/>
+                <w:lang w:val="es-ES" w:eastAsia="es-CL"/>
+              </w:rPr>
+              <w:t>Info</w:t>
+            </w:r>
+            <w:proofErr w:type="spellEnd"/>
+            <w:r>
+              <w:rPr>
+                <w:rFonts w:eastAsia="Times New Roman" w:cs="Arial"/>
+                <w:b/>
+                <w:bCs/>
+                <w:color w:val="auto"/>
+                <w:lang w:val="es-ES" w:eastAsia="es-CL"/>
+              </w:rPr>
+              <w:t>. del paso a ejecutar</w:t>
             </w:r>
             <w:r>
               <w:rPr>
@@ -19353,7 +19725,7 @@
           <w:noProof/>
         </w:rPr>
         <w:drawing>
-          <wp:anchor distT="0" distB="0" distL="114300" distR="114300" simplePos="0" relativeHeight="251683840" behindDoc="0" locked="0" layoutInCell="1" allowOverlap="1" wp14:anchorId="64AEDEE1" wp14:editId="3C408591">
+          <wp:anchor distT="0" distB="0" distL="114300" distR="114300" simplePos="0" relativeHeight="251683840" behindDoc="0" locked="0" layoutInCell="1" allowOverlap="1" wp14:anchorId="64AEDEE1" wp14:editId="2C18710D">
             <wp:simplePos x="0" y="0"/>
             <wp:positionH relativeFrom="margin">
               <wp:posOffset>1704975</wp:posOffset>
@@ -19571,7 +19943,7 @@
                 </wp:anchor>
               </w:drawing>
             </mc:Choice>
-            <mc:Fallback xmlns:adec="http://schemas.microsoft.com/office/drawing/2017/decorative" xmlns:a="http://schemas.openxmlformats.org/drawingml/2006/main">
+            <mc:Fallback xmlns:a="http://schemas.openxmlformats.org/drawingml/2006/main" xmlns:adec="http://schemas.microsoft.com/office/drawing/2017/decorative">
               <w:pict>
                 <v:shapetype id="_x0000_t202" coordsize="21600,21600" o:spt="202" path="m,l,21600r21600,l21600,xe" w14:anchorId="4B7F8D19">
                   <v:stroke joinstyle="miter"/>
@@ -19665,7 +20037,7 @@
                 </wp:anchor>
               </w:drawing>
             </mc:Choice>
-            <mc:Fallback xmlns:a="http://schemas.openxmlformats.org/drawingml/2006/main" xmlns:adec="http://schemas.microsoft.com/office/drawing/2017/decorative">
+            <mc:Fallback xmlns:adec="http://schemas.microsoft.com/office/drawing/2017/decorative" xmlns:a="http://schemas.openxmlformats.org/drawingml/2006/main">
               <w:pict>
                 <v:line id="Conector recto 6" style="position:absolute;z-index:251668480;visibility:visible;mso-wrap-style:square;mso-wrap-distance-left:9pt;mso-wrap-distance-top:0;mso-wrap-distance-right:9pt;mso-wrap-distance-bottom:0;mso-position-horizontal:absolute;mso-position-horizontal-relative:text;mso-position-vertical:absolute;mso-position-vertical-relative:text" o:spid="_x0000_s1026" strokecolor="#cfcdcd [2894]" strokeweight="2.25pt" from="491.35pt,-4.3pt" to="508.75pt,-4.3pt" w14:anchorId="0FD54B39" o:gfxdata="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">
                   <v:stroke joinstyle="miter"/>
@@ -19735,7 +20107,7 @@
                 </wp:anchor>
               </w:drawing>
             </mc:Choice>
-            <mc:Fallback xmlns:a="http://schemas.openxmlformats.org/drawingml/2006/main" xmlns:adec="http://schemas.microsoft.com/office/drawing/2017/decorative">
+            <mc:Fallback xmlns:adec="http://schemas.microsoft.com/office/drawing/2017/decorative" xmlns:a="http://schemas.openxmlformats.org/drawingml/2006/main">
               <w:pict>
                 <v:line id="Conector recto 5" style="position:absolute;z-index:251667456;visibility:visible;mso-wrap-style:square;mso-wrap-distance-left:9pt;mso-wrap-distance-top:0;mso-wrap-distance-right:9pt;mso-wrap-distance-bottom:0;mso-position-horizontal:absolute;mso-position-horizontal-relative:text;mso-position-vertical:absolute;mso-position-vertical-relative:text" o:spid="_x0000_s1026" strokecolor="#aeaaaa [2414]" strokeweight="2.25pt" from="-4.75pt,-5.8pt" to="50.95pt,-5.8pt" w14:anchorId="77485C56" o:gfxdata="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">
                   <v:stroke joinstyle="miter"/>
@@ -19909,7 +20281,7 @@
             </wp:anchor>
           </w:drawing>
         </mc:Choice>
-        <mc:Fallback xmlns:a14="http://schemas.microsoft.com/office/drawing/2010/main" xmlns:pic="http://schemas.openxmlformats.org/drawingml/2006/picture" xmlns:adec="http://schemas.microsoft.com/office/drawing/2017/decorative" xmlns:a="http://schemas.openxmlformats.org/drawingml/2006/main">
+        <mc:Fallback xmlns:a="http://schemas.openxmlformats.org/drawingml/2006/main" xmlns:adec="http://schemas.microsoft.com/office/drawing/2017/decorative" xmlns:pic="http://schemas.openxmlformats.org/drawingml/2006/picture" xmlns:a14="http://schemas.microsoft.com/office/drawing/2010/main">
           <w:pict>
             <v:shapetype id="_x0000_t202" coordsize="21600,21600" o:spt="202" path="m,l,21600r21600,l21600,xe" w14:anchorId="6FA36B3B">
               <v:stroke joinstyle="miter"/>
@@ -20035,7 +20407,7 @@
             </wp:anchor>
           </w:drawing>
         </mc:Choice>
-        <mc:Fallback xmlns:a14="http://schemas.microsoft.com/office/drawing/2010/main" xmlns:pic="http://schemas.openxmlformats.org/drawingml/2006/picture" xmlns:adec="http://schemas.microsoft.com/office/drawing/2017/decorative" xmlns:a="http://schemas.openxmlformats.org/drawingml/2006/main">
+        <mc:Fallback xmlns:a="http://schemas.openxmlformats.org/drawingml/2006/main" xmlns:adec="http://schemas.microsoft.com/office/drawing/2017/decorative" xmlns:pic="http://schemas.openxmlformats.org/drawingml/2006/picture" xmlns:a14="http://schemas.microsoft.com/office/drawing/2010/main">
           <w:pict>
             <v:shape id="Cuadro de texto 21" style="position:absolute;margin-left:-6pt;margin-top:-8.4pt;width:322.5pt;height:39.5pt;z-index:251663360;visibility:visible;mso-wrap-style:square;mso-width-percent:0;mso-height-percent:0;mso-wrap-distance-left:9pt;mso-wrap-distance-top:0;mso-wrap-distance-right:9pt;mso-wrap-distance-bottom:0;mso-position-horizontal:absolute;mso-position-horizontal-relative:margin;mso-position-vertical:absolute;mso-position-vertical-relative:text;mso-width-percent:0;mso-height-percent:0;mso-width-relative:margin;mso-height-relative:margin;v-text-anchor:top" alt="&quot;&quot;" o:spid="_x0000_s1030" filled="f" stroked="f" strokeweight=".5pt" type="#_x0000_t202" o:gfxdata="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" w14:anchorId="7D02F2CD">
               <v:textbox>
@@ -20196,7 +20568,7 @@
             </wp:anchor>
           </w:drawing>
         </mc:Choice>
-        <mc:Fallback xmlns:a14="http://schemas.microsoft.com/office/drawing/2010/main" xmlns:pic="http://schemas.openxmlformats.org/drawingml/2006/picture" xmlns:adec="http://schemas.microsoft.com/office/drawing/2017/decorative" xmlns:a="http://schemas.openxmlformats.org/drawingml/2006/main">
+        <mc:Fallback xmlns:a="http://schemas.openxmlformats.org/drawingml/2006/main" xmlns:adec="http://schemas.microsoft.com/office/drawing/2017/decorative" xmlns:pic="http://schemas.openxmlformats.org/drawingml/2006/picture" xmlns:a14="http://schemas.microsoft.com/office/drawing/2010/main">
           <w:pict>
             <v:rect id="Rectángulo 3" style="position:absolute;margin-left:.75pt;margin-top:-34.7pt;width:610.5pt;height:54pt;z-index:-251650048;visibility:visible;mso-wrap-style:square;mso-wrap-distance-left:9pt;mso-wrap-distance-top:0;mso-wrap-distance-right:9pt;mso-wrap-distance-bottom:0;mso-position-horizontal:absolute;mso-position-horizontal-relative:page;mso-position-vertical:absolute;mso-position-vertical-relative:text;v-text-anchor:middle" alt="&quot;&quot;" o:spid="_x0000_s1026" fillcolor="#f0f0f0" stroked="f" strokeweight="1pt" w14:anchorId="19E80F0F" o:gfxdata="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">
               <w10:wrap anchorx="page"/>
@@ -23460,27 +23832,6 @@
 </file>
 
 <file path=customXml/item1.xml><?xml version="1.0" encoding="utf-8"?>
-<p:properties xmlns:p="http://schemas.microsoft.com/office/2006/metadata/properties" xmlns:xsi="http://www.w3.org/2001/XMLSchema-instance" xmlns:pc="http://schemas.microsoft.com/office/infopath/2007/PartnerControls">
-  <documentManagement>
-    <TaxCatchAll xmlns="edc1eb1c-f9b5-429a-a0ce-702847a0aa2d" xsi:nil="true"/>
-    <lcf76f155ced4ddcb4097134ff3c332f xmlns="d0daa353-f819-43d1-badf-ce69fea8800d">
-      <Terms xmlns="http://schemas.microsoft.com/office/infopath/2007/PartnerControls"/>
-    </lcf76f155ced4ddcb4097134ff3c332f>
-    <Fecha_x0020_de_x0020_creaci_x00f3_n xmlns="d0daa353-f819-43d1-badf-ce69fea8800d" xsi:nil="true"/>
-    <Fechayhora xmlns="d0daa353-f819-43d1-badf-ce69fea8800d" xsi:nil="true"/>
-    <SharedWithUsers xmlns="edc1eb1c-f9b5-429a-a0ce-702847a0aa2d">
-      <UserInfo>
-        <DisplayName/>
-        <AccountId xsi:nil="true"/>
-        <AccountType/>
-      </UserInfo>
-    </SharedWithUsers>
-    <MediaLengthInSeconds xmlns="d0daa353-f819-43d1-badf-ce69fea8800d" xsi:nil="true"/>
-  </documentManagement>
-</p:properties>
-</file>
-
-<file path=customXml/item2.xml><?xml version="1.0" encoding="utf-8"?>
 <ct:contentTypeSchema xmlns:ct="http://schemas.microsoft.com/office/2006/metadata/contentType" xmlns:ma="http://schemas.microsoft.com/office/2006/metadata/properties/metaAttributes" ct:_="" ma:_="" ma:contentTypeName="Documento" ma:contentTypeID="0x01010070BFDEA41A5D8B46AA5DA2E2389CBE4E" ma:contentTypeVersion="18" ma:contentTypeDescription="Crear nuevo documento." ma:contentTypeScope="" ma:versionID="672700c7c1e39a78a362f54b21ce1efa">
   <xsd:schema xmlns:xsd="http://www.w3.org/2001/XMLSchema" xmlns:xs="http://www.w3.org/2001/XMLSchema" xmlns:p="http://schemas.microsoft.com/office/2006/metadata/properties" xmlns:ns2="d0daa353-f819-43d1-badf-ce69fea8800d" xmlns:ns3="edc1eb1c-f9b5-429a-a0ce-702847a0aa2d" targetNamespace="http://schemas.microsoft.com/office/2006/metadata/properties" ma:root="true" ma:fieldsID="3db37e5c6f54565a9911855e2c96e577" ns2:_="" ns3:_="">
     <xsd:import namespace="d0daa353-f819-43d1-badf-ce69fea8800d"/>
@@ -23735,7 +24086,32 @@
 </ct:contentTypeSchema>
 </file>
 
+<file path=customXml/item2.xml><?xml version="1.0" encoding="utf-8"?>
+<p:properties xmlns:p="http://schemas.microsoft.com/office/2006/metadata/properties" xmlns:xsi="http://www.w3.org/2001/XMLSchema-instance" xmlns:pc="http://schemas.microsoft.com/office/infopath/2007/PartnerControls">
+  <documentManagement>
+    <TaxCatchAll xmlns="edc1eb1c-f9b5-429a-a0ce-702847a0aa2d" xsi:nil="true"/>
+    <lcf76f155ced4ddcb4097134ff3c332f xmlns="d0daa353-f819-43d1-badf-ce69fea8800d">
+      <Terms xmlns="http://schemas.microsoft.com/office/infopath/2007/PartnerControls"/>
+    </lcf76f155ced4ddcb4097134ff3c332f>
+    <Fecha_x0020_de_x0020_creaci_x00f3_n xmlns="d0daa353-f819-43d1-badf-ce69fea8800d" xsi:nil="true"/>
+    <Fechayhora xmlns="d0daa353-f819-43d1-badf-ce69fea8800d" xsi:nil="true"/>
+    <SharedWithUsers xmlns="edc1eb1c-f9b5-429a-a0ce-702847a0aa2d">
+      <UserInfo>
+        <DisplayName/>
+        <AccountId xsi:nil="true"/>
+        <AccountType/>
+      </UserInfo>
+    </SharedWithUsers>
+    <MediaLengthInSeconds xmlns="d0daa353-f819-43d1-badf-ce69fea8800d" xsi:nil="true"/>
+  </documentManagement>
+</p:properties>
+</file>
+
 <file path=customXml/item3.xml><?xml version="1.0" encoding="utf-8"?>
+<b:Sources xmlns:b="http://schemas.openxmlformats.org/officeDocument/2006/bibliography" xmlns="http://schemas.openxmlformats.org/officeDocument/2006/bibliography" SelectedStyle="\APASixthEditionOfficeOnline.xsl" StyleName="APA" Version="6"/>
+</file>
+
+<file path=customXml/item4.xml><?xml version="1.0" encoding="utf-8"?>
 <?mso-contentType ?>
 <FormTemplates xmlns="http://schemas.microsoft.com/sharepoint/v3/contenttype/forms">
   <Display>DocumentLibraryForm</Display>
@@ -23744,22 +24120,7 @@
 </FormTemplates>
 </file>
 
-<file path=customXml/item4.xml><?xml version="1.0" encoding="utf-8"?>
-<b:Sources xmlns:b="http://schemas.openxmlformats.org/officeDocument/2006/bibliography" xmlns="http://schemas.openxmlformats.org/officeDocument/2006/bibliography" SelectedStyle="\APASixthEditionOfficeOnline.xsl" StyleName="APA" Version="6"/>
-</file>
-
 <file path=customXml/itemProps1.xml><?xml version="1.0" encoding="utf-8"?>
-<ds:datastoreItem xmlns:ds="http://schemas.openxmlformats.org/officeDocument/2006/customXml" ds:itemID="{D60E2242-C2E1-4E23-9065-10C7EC1F40B5}">
-  <ds:schemaRefs>
-    <ds:schemaRef ds:uri="http://schemas.microsoft.com/office/2006/metadata/properties"/>
-    <ds:schemaRef ds:uri="http://schemas.microsoft.com/office/infopath/2007/PartnerControls"/>
-    <ds:schemaRef ds:uri="edc1eb1c-f9b5-429a-a0ce-702847a0aa2d"/>
-    <ds:schemaRef ds:uri="d0daa353-f819-43d1-badf-ce69fea8800d"/>
-  </ds:schemaRefs>
-</ds:datastoreItem>
-</file>
-
-<file path=customXml/itemProps2.xml><?xml version="1.0" encoding="utf-8"?>
 <ds:datastoreItem xmlns:ds="http://schemas.openxmlformats.org/officeDocument/2006/customXml" ds:itemID="{1BD347B7-80A8-463F-9863-65CB61887422}">
   <ds:schemaRefs>
     <ds:schemaRef ds:uri="http://schemas.microsoft.com/office/2006/metadata/contentType"/>
@@ -23778,18 +24139,29 @@
 </ds:datastoreItem>
 </file>
 
+<file path=customXml/itemProps2.xml><?xml version="1.0" encoding="utf-8"?>
+<ds:datastoreItem xmlns:ds="http://schemas.openxmlformats.org/officeDocument/2006/customXml" ds:itemID="{D60E2242-C2E1-4E23-9065-10C7EC1F40B5}">
+  <ds:schemaRefs>
+    <ds:schemaRef ds:uri="http://schemas.microsoft.com/office/2006/metadata/properties"/>
+    <ds:schemaRef ds:uri="http://schemas.microsoft.com/office/infopath/2007/PartnerControls"/>
+    <ds:schemaRef ds:uri="edc1eb1c-f9b5-429a-a0ce-702847a0aa2d"/>
+    <ds:schemaRef ds:uri="d0daa353-f819-43d1-badf-ce69fea8800d"/>
+  </ds:schemaRefs>
+</ds:datastoreItem>
+</file>
+
 <file path=customXml/itemProps3.xml><?xml version="1.0" encoding="utf-8"?>
+<ds:datastoreItem xmlns:ds="http://schemas.openxmlformats.org/officeDocument/2006/customXml" ds:itemID="{C67705AF-782E-49C6-96DD-5A5A2AE07537}">
+  <ds:schemaRefs>
+    <ds:schemaRef ds:uri="http://schemas.openxmlformats.org/officeDocument/2006/bibliography"/>
+  </ds:schemaRefs>
+</ds:datastoreItem>
+</file>
+
+<file path=customXml/itemProps4.xml><?xml version="1.0" encoding="utf-8"?>
 <ds:datastoreItem xmlns:ds="http://schemas.openxmlformats.org/officeDocument/2006/customXml" ds:itemID="{0AB0234B-24F9-4BE2-95EF-A26C37CFD935}">
   <ds:schemaRefs>
     <ds:schemaRef ds:uri="http://schemas.microsoft.com/sharepoint/v3/contenttype/forms"/>
   </ds:schemaRefs>
 </ds:datastoreItem>
-</file>
-
-<file path=customXml/itemProps4.xml><?xml version="1.0" encoding="utf-8"?>
-<ds:datastoreItem xmlns:ds="http://schemas.openxmlformats.org/officeDocument/2006/customXml" ds:itemID="{C67705AF-782E-49C6-96DD-5A5A2AE07537}">
-  <ds:schemaRefs>
-    <ds:schemaRef ds:uri="http://schemas.openxmlformats.org/officeDocument/2006/bibliography"/>
-  </ds:schemaRefs>
-</ds:datastoreItem>
 </file>
</xml_diff>

<commit_message>
Visualización de historial clinico de mascota
</commit_message>
<xml_diff>
--- a/S8/PRY3211_Exp3_S8_Formato_de_respuesta_actividad_con_encargo.docx
+++ b/S8/PRY3211_Exp3_S8_Formato_de_respuesta_actividad_con_encargo.docx
@@ -227,7 +227,7 @@
               </wp:anchor>
             </w:drawing>
           </mc:Choice>
-          <mc:Fallback xmlns:a14="http://schemas.microsoft.com/office/drawing/2010/main" xmlns:pic="http://schemas.openxmlformats.org/drawingml/2006/picture" xmlns:adec="http://schemas.microsoft.com/office/drawing/2017/decorative" xmlns:a="http://schemas.openxmlformats.org/drawingml/2006/main">
+          <mc:Fallback xmlns:a="http://schemas.openxmlformats.org/drawingml/2006/main" xmlns:adec="http://schemas.microsoft.com/office/drawing/2017/decorative" xmlns:pic="http://schemas.openxmlformats.org/drawingml/2006/picture" xmlns:a14="http://schemas.microsoft.com/office/drawing/2010/main">
             <w:pict>
               <v:rect id="Rectángulo 5" style="position:absolute;margin-left:0;margin-top:17.45pt;width:217.5pt;height:42pt;z-index:-251661315;visibility:visible;mso-wrap-style:square;mso-width-percent:0;mso-wrap-distance-left:9pt;mso-wrap-distance-top:0;mso-wrap-distance-right:9pt;mso-wrap-distance-bottom:0;mso-position-horizontal:absolute;mso-position-horizontal-relative:page;mso-position-vertical:absolute;mso-position-vertical-relative:text;mso-width-percent:0;mso-width-relative:margin;v-text-anchor:middle" alt="&quot;&quot;" o:spid="_x0000_s1026" fillcolor="#ffc600" stroked="f" strokeweight="1pt" w14:anchorId="0965D0A1" o:gfxdata="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">
                 <w10:wrap anchorx="page"/>
@@ -600,7 +600,7 @@
               </wp:anchor>
             </w:drawing>
           </mc:Choice>
-          <mc:Fallback xmlns:a="http://schemas.openxmlformats.org/drawingml/2006/main" xmlns:adec="http://schemas.microsoft.com/office/drawing/2017/decorative" xmlns:pic="http://schemas.openxmlformats.org/drawingml/2006/picture" xmlns:a14="http://schemas.microsoft.com/office/drawing/2010/main">
+          <mc:Fallback xmlns:a14="http://schemas.microsoft.com/office/drawing/2010/main" xmlns:pic="http://schemas.openxmlformats.org/drawingml/2006/picture" xmlns:adec="http://schemas.microsoft.com/office/drawing/2017/decorative" xmlns:a="http://schemas.openxmlformats.org/drawingml/2006/main">
             <w:pict>
               <v:shapetype id="_x0000_t202" coordsize="21600,21600" o:spt="202" path="m,l,21600r21600,l21600,xe" w14:anchorId="1573CE01">
                 <v:stroke joinstyle="miter"/>
@@ -932,16 +932,8 @@
         <w:rPr>
           <w:rFonts w:eastAsia="Arial" w:cs="Arial"/>
         </w:rPr>
-        <w:t xml:space="preserve">Pega el link que se generó al culminar la grabación de tu presentación en </w:t>
+        <w:t>Pega el link que se generó al culminar la grabación de tu presentación en Teams</w:t>
       </w:r>
-      <w:proofErr w:type="spellStart"/>
-      <w:r>
-        <w:rPr>
-          <w:rFonts w:eastAsia="Arial" w:cs="Arial"/>
-        </w:rPr>
-        <w:t>Teams</w:t>
-      </w:r>
-      <w:proofErr w:type="spellEnd"/>
     </w:p>
     <w:p/>
     <w:p/>
@@ -968,23 +960,7 @@
         </w:numPr>
       </w:pPr>
       <w:r>
-        <w:t xml:space="preserve">Completa el Manual Usuario </w:t>
-      </w:r>
-      <w:proofErr w:type="spellStart"/>
-      <w:r>
-        <w:t>Testing</w:t>
-      </w:r>
-      <w:proofErr w:type="spellEnd"/>
-      <w:r>
-        <w:t xml:space="preserve"> (deberás replicar la tabla x las veces que compruebes una </w:t>
-      </w:r>
-      <w:proofErr w:type="spellStart"/>
-      <w:r>
-        <w:t>funcionaldidad</w:t>
-      </w:r>
-      <w:proofErr w:type="spellEnd"/>
-      <w:r>
-        <w:t>):</w:t>
+        <w:t>Completa el Manual Usuario Testing (deberás replicar la tabla x las veces que compruebes una funcionaldidad):</w:t>
       </w:r>
     </w:p>
     <w:p/>
@@ -1153,20 +1129,8 @@
                 <w:color w:val="auto"/>
                 <w:lang w:val="es-ES" w:eastAsia="es-CL"/>
               </w:rPr>
-              <w:t xml:space="preserve">Nombre de Usuario </w:t>
-            </w:r>
-            <w:proofErr w:type="spellStart"/>
-            <w:r>
-              <w:rPr>
-                <w:rFonts w:eastAsia="Times New Roman" w:cs="Arial"/>
-                <w:b/>
-                <w:bCs/>
-                <w:color w:val="auto"/>
-                <w:lang w:val="es-ES" w:eastAsia="es-CL"/>
-              </w:rPr>
-              <w:t>Testing</w:t>
-            </w:r>
-            <w:proofErr w:type="spellEnd"/>
+              <w:t>Nombre de Usuario Testing</w:t>
+            </w:r>
             <w:r>
               <w:rPr>
                 <w:rFonts w:eastAsia="Times New Roman" w:cs="Arial"/>
@@ -1534,27 +1498,15 @@
                 <w:lang w:eastAsia="es-CL"/>
               </w:rPr>
             </w:pPr>
-            <w:proofErr w:type="spellStart"/>
-            <w:r>
-              <w:rPr>
-                <w:rFonts w:eastAsia="Times New Roman" w:cs="Arial"/>
-                <w:b/>
-                <w:bCs/>
-                <w:color w:val="auto"/>
-                <w:lang w:val="es-ES" w:eastAsia="es-CL"/>
-              </w:rPr>
-              <w:t>Epica</w:t>
-            </w:r>
-            <w:proofErr w:type="spellEnd"/>
-            <w:r>
-              <w:rPr>
-                <w:rFonts w:eastAsia="Times New Roman" w:cs="Arial"/>
-                <w:b/>
-                <w:bCs/>
-                <w:color w:val="auto"/>
-                <w:lang w:val="es-ES" w:eastAsia="es-CL"/>
-              </w:rPr>
-              <w:t xml:space="preserve"> 1</w:t>
+            <w:r>
+              <w:rPr>
+                <w:rFonts w:eastAsia="Times New Roman" w:cs="Arial"/>
+                <w:b/>
+                <w:bCs/>
+                <w:color w:val="auto"/>
+                <w:lang w:val="es-ES" w:eastAsia="es-CL"/>
+              </w:rPr>
+              <w:t>Epica 1</w:t>
             </w:r>
             <w:r>
               <w:rPr>
@@ -2074,18 +2026,8 @@
                 <w:color w:val="2F5496" w:themeColor="accent1" w:themeShade="BF"/>
                 <w:lang w:val="es-ES" w:eastAsia="es-CL"/>
               </w:rPr>
-              <w:t xml:space="preserve">, Cliente y </w:t>
-            </w:r>
-            <w:proofErr w:type="spellStart"/>
-            <w:r>
-              <w:rPr>
-                <w:rFonts w:eastAsia="Times New Roman" w:cs="Arial"/>
-                <w:color w:val="2F5496" w:themeColor="accent1" w:themeShade="BF"/>
-                <w:lang w:val="es-ES" w:eastAsia="es-CL"/>
-              </w:rPr>
-              <w:t>Verterinario</w:t>
-            </w:r>
-            <w:proofErr w:type="spellEnd"/>
+              <w:t>, Cliente y Verterinario</w:t>
+            </w:r>
           </w:p>
         </w:tc>
       </w:tr>
@@ -2440,27 +2382,15 @@
                 <w:lang w:eastAsia="es-CL"/>
               </w:rPr>
             </w:pPr>
-            <w:proofErr w:type="spellStart"/>
-            <w:r>
-              <w:rPr>
-                <w:rFonts w:eastAsia="Times New Roman" w:cs="Arial"/>
-                <w:b/>
-                <w:bCs/>
-                <w:color w:val="auto"/>
-                <w:lang w:val="es-ES" w:eastAsia="es-CL"/>
-              </w:rPr>
-              <w:t>Info</w:t>
-            </w:r>
-            <w:proofErr w:type="spellEnd"/>
-            <w:r>
-              <w:rPr>
-                <w:rFonts w:eastAsia="Times New Roman" w:cs="Arial"/>
-                <w:b/>
-                <w:bCs/>
-                <w:color w:val="auto"/>
-                <w:lang w:val="es-ES" w:eastAsia="es-CL"/>
-              </w:rPr>
-              <w:t>. del paso a ejecutar</w:t>
+            <w:r>
+              <w:rPr>
+                <w:rFonts w:eastAsia="Times New Roman" w:cs="Arial"/>
+                <w:b/>
+                <w:bCs/>
+                <w:color w:val="auto"/>
+                <w:lang w:val="es-ES" w:eastAsia="es-CL"/>
+              </w:rPr>
+              <w:t>Info. del paso a ejecutar</w:t>
             </w:r>
             <w:r>
               <w:rPr>
@@ -3482,20 +3412,8 @@
                 <w:color w:val="auto"/>
                 <w:lang w:val="es-ES" w:eastAsia="es-CL"/>
               </w:rPr>
-              <w:t xml:space="preserve">Nombre de Usuario </w:t>
-            </w:r>
-            <w:proofErr w:type="spellStart"/>
-            <w:r>
-              <w:rPr>
-                <w:rFonts w:eastAsia="Times New Roman" w:cs="Arial"/>
-                <w:b/>
-                <w:bCs/>
-                <w:color w:val="auto"/>
-                <w:lang w:val="es-ES" w:eastAsia="es-CL"/>
-              </w:rPr>
-              <w:t>Testing</w:t>
-            </w:r>
-            <w:proofErr w:type="spellEnd"/>
+              <w:t>Nombre de Usuario Testing</w:t>
+            </w:r>
             <w:r>
               <w:rPr>
                 <w:rFonts w:eastAsia="Times New Roman" w:cs="Arial"/>
@@ -3863,27 +3781,15 @@
                 <w:lang w:eastAsia="es-CL"/>
               </w:rPr>
             </w:pPr>
-            <w:proofErr w:type="spellStart"/>
-            <w:r>
-              <w:rPr>
-                <w:rFonts w:eastAsia="Times New Roman" w:cs="Arial"/>
-                <w:b/>
-                <w:bCs/>
-                <w:color w:val="auto"/>
-                <w:lang w:val="es-ES" w:eastAsia="es-CL"/>
-              </w:rPr>
-              <w:t>Epica</w:t>
-            </w:r>
-            <w:proofErr w:type="spellEnd"/>
-            <w:r>
-              <w:rPr>
-                <w:rFonts w:eastAsia="Times New Roman" w:cs="Arial"/>
-                <w:b/>
-                <w:bCs/>
-                <w:color w:val="auto"/>
-                <w:lang w:val="es-ES" w:eastAsia="es-CL"/>
-              </w:rPr>
-              <w:t xml:space="preserve"> 1</w:t>
+            <w:r>
+              <w:rPr>
+                <w:rFonts w:eastAsia="Times New Roman" w:cs="Arial"/>
+                <w:b/>
+                <w:bCs/>
+                <w:color w:val="auto"/>
+                <w:lang w:val="es-ES" w:eastAsia="es-CL"/>
+              </w:rPr>
+              <w:t>Epica 1</w:t>
             </w:r>
             <w:r>
               <w:rPr>
@@ -4882,27 +4788,15 @@
                 <w:lang w:eastAsia="es-CL"/>
               </w:rPr>
             </w:pPr>
-            <w:proofErr w:type="spellStart"/>
-            <w:r>
-              <w:rPr>
-                <w:rFonts w:eastAsia="Times New Roman" w:cs="Arial"/>
-                <w:b/>
-                <w:bCs/>
-                <w:color w:val="auto"/>
-                <w:lang w:val="es-ES" w:eastAsia="es-CL"/>
-              </w:rPr>
-              <w:t>Info</w:t>
-            </w:r>
-            <w:proofErr w:type="spellEnd"/>
-            <w:r>
-              <w:rPr>
-                <w:rFonts w:eastAsia="Times New Roman" w:cs="Arial"/>
-                <w:b/>
-                <w:bCs/>
-                <w:color w:val="auto"/>
-                <w:lang w:val="es-ES" w:eastAsia="es-CL"/>
-              </w:rPr>
-              <w:t>. del paso a ejecutar</w:t>
+            <w:r>
+              <w:rPr>
+                <w:rFonts w:eastAsia="Times New Roman" w:cs="Arial"/>
+                <w:b/>
+                <w:bCs/>
+                <w:color w:val="auto"/>
+                <w:lang w:val="es-ES" w:eastAsia="es-CL"/>
+              </w:rPr>
+              <w:t>Info. del paso a ejecutar</w:t>
             </w:r>
             <w:r>
               <w:rPr>
@@ -5982,20 +5876,8 @@
                 <w:color w:val="auto"/>
                 <w:lang w:val="es-ES" w:eastAsia="es-CL"/>
               </w:rPr>
-              <w:t xml:space="preserve">Nombre de Usuario </w:t>
-            </w:r>
-            <w:proofErr w:type="spellStart"/>
-            <w:r>
-              <w:rPr>
-                <w:rFonts w:eastAsia="Times New Roman" w:cs="Arial"/>
-                <w:b/>
-                <w:bCs/>
-                <w:color w:val="auto"/>
-                <w:lang w:val="es-ES" w:eastAsia="es-CL"/>
-              </w:rPr>
-              <w:t>Testing</w:t>
-            </w:r>
-            <w:proofErr w:type="spellEnd"/>
+              <w:t>Nombre de Usuario Testing</w:t>
+            </w:r>
             <w:r>
               <w:rPr>
                 <w:rFonts w:eastAsia="Times New Roman" w:cs="Arial"/>
@@ -6363,27 +6245,15 @@
                 <w:lang w:eastAsia="es-CL"/>
               </w:rPr>
             </w:pPr>
-            <w:proofErr w:type="spellStart"/>
-            <w:r>
-              <w:rPr>
-                <w:rFonts w:eastAsia="Times New Roman" w:cs="Arial"/>
-                <w:b/>
-                <w:bCs/>
-                <w:color w:val="auto"/>
-                <w:lang w:val="es-ES" w:eastAsia="es-CL"/>
-              </w:rPr>
-              <w:t>Epica</w:t>
-            </w:r>
-            <w:proofErr w:type="spellEnd"/>
-            <w:r>
-              <w:rPr>
-                <w:rFonts w:eastAsia="Times New Roman" w:cs="Arial"/>
-                <w:b/>
-                <w:bCs/>
-                <w:color w:val="auto"/>
-                <w:lang w:val="es-ES" w:eastAsia="es-CL"/>
-              </w:rPr>
-              <w:t xml:space="preserve"> 1</w:t>
+            <w:r>
+              <w:rPr>
+                <w:rFonts w:eastAsia="Times New Roman" w:cs="Arial"/>
+                <w:b/>
+                <w:bCs/>
+                <w:color w:val="auto"/>
+                <w:lang w:val="es-ES" w:eastAsia="es-CL"/>
+              </w:rPr>
+              <w:t>Epica 1</w:t>
             </w:r>
             <w:r>
               <w:rPr>
@@ -7420,27 +7290,15 @@
                 <w:lang w:eastAsia="es-CL"/>
               </w:rPr>
             </w:pPr>
-            <w:proofErr w:type="spellStart"/>
-            <w:r>
-              <w:rPr>
-                <w:rFonts w:eastAsia="Times New Roman" w:cs="Arial"/>
-                <w:b/>
-                <w:bCs/>
-                <w:color w:val="auto"/>
-                <w:lang w:val="es-ES" w:eastAsia="es-CL"/>
-              </w:rPr>
-              <w:t>Info</w:t>
-            </w:r>
-            <w:proofErr w:type="spellEnd"/>
-            <w:r>
-              <w:rPr>
-                <w:rFonts w:eastAsia="Times New Roman" w:cs="Arial"/>
-                <w:b/>
-                <w:bCs/>
-                <w:color w:val="auto"/>
-                <w:lang w:val="es-ES" w:eastAsia="es-CL"/>
-              </w:rPr>
-              <w:t>. del paso a ejecutar</w:t>
+            <w:r>
+              <w:rPr>
+                <w:rFonts w:eastAsia="Times New Roman" w:cs="Arial"/>
+                <w:b/>
+                <w:bCs/>
+                <w:color w:val="auto"/>
+                <w:lang w:val="es-ES" w:eastAsia="es-CL"/>
+              </w:rPr>
+              <w:t>Info. del paso a ejecutar</w:t>
             </w:r>
             <w:r>
               <w:rPr>
@@ -8682,20 +8540,8 @@
                 <w:lang w:val="es-ES" w:eastAsia="es-CL"/>
               </w:rPr>
               <w:lastRenderedPageBreak/>
-              <w:t xml:space="preserve">Nombre de Usuario </w:t>
-            </w:r>
-            <w:proofErr w:type="spellStart"/>
-            <w:r>
-              <w:rPr>
-                <w:rFonts w:eastAsia="Times New Roman" w:cs="Arial"/>
-                <w:b/>
-                <w:bCs/>
-                <w:color w:val="auto"/>
-                <w:lang w:val="es-ES" w:eastAsia="es-CL"/>
-              </w:rPr>
-              <w:t>Testing</w:t>
-            </w:r>
-            <w:proofErr w:type="spellEnd"/>
+              <w:t>Nombre de Usuario Testing</w:t>
+            </w:r>
             <w:r>
               <w:rPr>
                 <w:rFonts w:eastAsia="Times New Roman" w:cs="Arial"/>
@@ -9063,27 +8909,15 @@
                 <w:lang w:eastAsia="es-CL"/>
               </w:rPr>
             </w:pPr>
-            <w:proofErr w:type="spellStart"/>
-            <w:r>
-              <w:rPr>
-                <w:rFonts w:eastAsia="Times New Roman" w:cs="Arial"/>
-                <w:b/>
-                <w:bCs/>
-                <w:color w:val="auto"/>
-                <w:lang w:val="es-ES" w:eastAsia="es-CL"/>
-              </w:rPr>
-              <w:t>Epica</w:t>
-            </w:r>
-            <w:proofErr w:type="spellEnd"/>
-            <w:r>
-              <w:rPr>
-                <w:rFonts w:eastAsia="Times New Roman" w:cs="Arial"/>
-                <w:b/>
-                <w:bCs/>
-                <w:color w:val="auto"/>
-                <w:lang w:val="es-ES" w:eastAsia="es-CL"/>
-              </w:rPr>
-              <w:t xml:space="preserve"> 1</w:t>
+            <w:r>
+              <w:rPr>
+                <w:rFonts w:eastAsia="Times New Roman" w:cs="Arial"/>
+                <w:b/>
+                <w:bCs/>
+                <w:color w:val="auto"/>
+                <w:lang w:val="es-ES" w:eastAsia="es-CL"/>
+              </w:rPr>
+              <w:t>Epica 1</w:t>
             </w:r>
             <w:r>
               <w:rPr>
@@ -9991,27 +9825,15 @@
                 <w:lang w:eastAsia="es-CL"/>
               </w:rPr>
             </w:pPr>
-            <w:proofErr w:type="spellStart"/>
-            <w:r>
-              <w:rPr>
-                <w:rFonts w:eastAsia="Times New Roman" w:cs="Arial"/>
-                <w:b/>
-                <w:bCs/>
-                <w:color w:val="auto"/>
-                <w:lang w:val="es-ES" w:eastAsia="es-CL"/>
-              </w:rPr>
-              <w:t>Info</w:t>
-            </w:r>
-            <w:proofErr w:type="spellEnd"/>
-            <w:r>
-              <w:rPr>
-                <w:rFonts w:eastAsia="Times New Roman" w:cs="Arial"/>
-                <w:b/>
-                <w:bCs/>
-                <w:color w:val="auto"/>
-                <w:lang w:val="es-ES" w:eastAsia="es-CL"/>
-              </w:rPr>
-              <w:t>. del paso a ejecutar</w:t>
+            <w:r>
+              <w:rPr>
+                <w:rFonts w:eastAsia="Times New Roman" w:cs="Arial"/>
+                <w:b/>
+                <w:bCs/>
+                <w:color w:val="auto"/>
+                <w:lang w:val="es-ES" w:eastAsia="es-CL"/>
+              </w:rPr>
+              <w:t>Info. del paso a ejecutar</w:t>
             </w:r>
             <w:r>
               <w:rPr>
@@ -10883,20 +10705,8 @@
                 <w:color w:val="auto"/>
                 <w:lang w:val="es-ES" w:eastAsia="es-CL"/>
               </w:rPr>
-              <w:t xml:space="preserve">Nombre de Usuario </w:t>
-            </w:r>
-            <w:proofErr w:type="spellStart"/>
-            <w:r>
-              <w:rPr>
-                <w:rFonts w:eastAsia="Times New Roman" w:cs="Arial"/>
-                <w:b/>
-                <w:bCs/>
-                <w:color w:val="auto"/>
-                <w:lang w:val="es-ES" w:eastAsia="es-CL"/>
-              </w:rPr>
-              <w:t>Testing</w:t>
-            </w:r>
-            <w:proofErr w:type="spellEnd"/>
+              <w:t>Nombre de Usuario Testing</w:t>
+            </w:r>
             <w:r>
               <w:rPr>
                 <w:rFonts w:eastAsia="Times New Roman" w:cs="Arial"/>
@@ -11264,27 +11074,15 @@
                 <w:lang w:eastAsia="es-CL"/>
               </w:rPr>
             </w:pPr>
-            <w:proofErr w:type="spellStart"/>
-            <w:r>
-              <w:rPr>
-                <w:rFonts w:eastAsia="Times New Roman" w:cs="Arial"/>
-                <w:b/>
-                <w:bCs/>
-                <w:color w:val="auto"/>
-                <w:lang w:val="es-ES" w:eastAsia="es-CL"/>
-              </w:rPr>
-              <w:t>Epica</w:t>
-            </w:r>
-            <w:proofErr w:type="spellEnd"/>
-            <w:r>
-              <w:rPr>
-                <w:rFonts w:eastAsia="Times New Roman" w:cs="Arial"/>
-                <w:b/>
-                <w:bCs/>
-                <w:color w:val="auto"/>
-                <w:lang w:val="es-ES" w:eastAsia="es-CL"/>
-              </w:rPr>
-              <w:t xml:space="preserve"> 1</w:t>
+            <w:r>
+              <w:rPr>
+                <w:rFonts w:eastAsia="Times New Roman" w:cs="Arial"/>
+                <w:b/>
+                <w:bCs/>
+                <w:color w:val="auto"/>
+                <w:lang w:val="es-ES" w:eastAsia="es-CL"/>
+              </w:rPr>
+              <w:t>Epica 1</w:t>
             </w:r>
             <w:r>
               <w:rPr>
@@ -12098,27 +11896,15 @@
                 <w:lang w:eastAsia="es-CL"/>
               </w:rPr>
             </w:pPr>
-            <w:proofErr w:type="spellStart"/>
-            <w:r>
-              <w:rPr>
-                <w:rFonts w:eastAsia="Times New Roman" w:cs="Arial"/>
-                <w:b/>
-                <w:bCs/>
-                <w:color w:val="auto"/>
-                <w:lang w:val="es-ES" w:eastAsia="es-CL"/>
-              </w:rPr>
-              <w:t>Info</w:t>
-            </w:r>
-            <w:proofErr w:type="spellEnd"/>
-            <w:r>
-              <w:rPr>
-                <w:rFonts w:eastAsia="Times New Roman" w:cs="Arial"/>
-                <w:b/>
-                <w:bCs/>
-                <w:color w:val="auto"/>
-                <w:lang w:val="es-ES" w:eastAsia="es-CL"/>
-              </w:rPr>
-              <w:t>. del paso a ejecutar</w:t>
+            <w:r>
+              <w:rPr>
+                <w:rFonts w:eastAsia="Times New Roman" w:cs="Arial"/>
+                <w:b/>
+                <w:bCs/>
+                <w:color w:val="auto"/>
+                <w:lang w:val="es-ES" w:eastAsia="es-CL"/>
+              </w:rPr>
+              <w:t>Info. del paso a ejecutar</w:t>
             </w:r>
             <w:r>
               <w:rPr>
@@ -12387,25 +12173,7 @@
                 <w:lang w:eastAsia="es-CL"/>
               </w:rPr>
               <w:lastRenderedPageBreak/>
-              <w:t xml:space="preserve">mostrará la lista completa de las mascotas del cliente </w:t>
-            </w:r>
-            <w:proofErr w:type="spellStart"/>
-            <w:r>
-              <w:rPr>
-                <w:rFonts w:eastAsia="Times New Roman" w:cs="Arial"/>
-                <w:color w:val="2F5496" w:themeColor="accent1" w:themeShade="BF"/>
-                <w:lang w:eastAsia="es-CL"/>
-              </w:rPr>
-              <w:t>logeado</w:t>
-            </w:r>
-            <w:proofErr w:type="spellEnd"/>
-            <w:r>
-              <w:rPr>
-                <w:rFonts w:eastAsia="Times New Roman" w:cs="Arial"/>
-                <w:color w:val="2F5496" w:themeColor="accent1" w:themeShade="BF"/>
-                <w:lang w:eastAsia="es-CL"/>
-              </w:rPr>
-              <w:t>.</w:t>
+              <w:t>mostrará la lista completa de las mascotas del cliente logeado.</w:t>
             </w:r>
           </w:p>
         </w:tc>
@@ -12766,15 +12534,7 @@
                 <w:color w:val="2F5496" w:themeColor="accent1" w:themeShade="BF"/>
                 <w:lang w:eastAsia="es-CL"/>
               </w:rPr>
-              <w:t xml:space="preserve">Pulsar “Editar” para actualizar la información de la mascota, inicialmente se carga la información actual, realizar los cambios correspondientes y pulsar en “Actualizar”. </w:t>
-            </w:r>
-            <w:r>
-              <w:rPr>
-                <w:rFonts w:eastAsia="Times New Roman" w:cs="Arial"/>
-                <w:color w:val="2F5496" w:themeColor="accent1" w:themeShade="BF"/>
-                <w:lang w:eastAsia="es-CL"/>
-              </w:rPr>
-              <w:t>Como resultado mostrará un mensaje de éxito o error según el caso.</w:t>
+              <w:t>Pulsar “Editar” para actualizar la información de la mascota, inicialmente se carga la información actual, realizar los cambios correspondientes y pulsar en “Actualizar”. Como resultado mostrará un mensaje de éxito o error según el caso.</w:t>
             </w:r>
           </w:p>
         </w:tc>
@@ -13069,6 +12829,16 @@
               </w:rPr>
               <w:t xml:space="preserve"> </w:t>
             </w:r>
+            <w:r>
+              <w:rPr>
+                <w:rFonts w:eastAsia="Times New Roman" w:cs="Arial"/>
+                <w:b/>
+                <w:bCs/>
+                <w:color w:val="auto"/>
+                <w:lang w:eastAsia="es-CL"/>
+              </w:rPr>
+              <w:t>Visualizar historial clínico de mascotas</w:t>
+            </w:r>
           </w:p>
         </w:tc>
       </w:tr>
@@ -13108,20 +12878,8 @@
                 <w:color w:val="auto"/>
                 <w:lang w:val="es-ES" w:eastAsia="es-CL"/>
               </w:rPr>
-              <w:t xml:space="preserve">Nombre de Usuario </w:t>
-            </w:r>
-            <w:proofErr w:type="spellStart"/>
-            <w:r>
-              <w:rPr>
-                <w:rFonts w:eastAsia="Times New Roman" w:cs="Arial"/>
-                <w:b/>
-                <w:bCs/>
-                <w:color w:val="auto"/>
-                <w:lang w:val="es-ES" w:eastAsia="es-CL"/>
-              </w:rPr>
-              <w:t>Testing</w:t>
-            </w:r>
-            <w:proofErr w:type="spellEnd"/>
+              <w:t>Nombre de Usuario Testing</w:t>
+            </w:r>
             <w:r>
               <w:rPr>
                 <w:rFonts w:eastAsia="Times New Roman" w:cs="Arial"/>
@@ -13489,27 +13247,16 @@
                 <w:lang w:eastAsia="es-CL"/>
               </w:rPr>
             </w:pPr>
-            <w:proofErr w:type="spellStart"/>
-            <w:r>
-              <w:rPr>
-                <w:rFonts w:eastAsia="Times New Roman" w:cs="Arial"/>
-                <w:b/>
-                <w:bCs/>
-                <w:color w:val="auto"/>
-                <w:lang w:val="es-ES" w:eastAsia="es-CL"/>
-              </w:rPr>
-              <w:t>Epica</w:t>
-            </w:r>
-            <w:proofErr w:type="spellEnd"/>
-            <w:r>
-              <w:rPr>
-                <w:rFonts w:eastAsia="Times New Roman" w:cs="Arial"/>
-                <w:b/>
-                <w:bCs/>
-                <w:color w:val="auto"/>
-                <w:lang w:val="es-ES" w:eastAsia="es-CL"/>
-              </w:rPr>
-              <w:t xml:space="preserve"> 1</w:t>
+            <w:r>
+              <w:rPr>
+                <w:rFonts w:eastAsia="Times New Roman" w:cs="Arial"/>
+                <w:b/>
+                <w:bCs/>
+                <w:color w:val="auto"/>
+                <w:lang w:val="es-ES" w:eastAsia="es-CL"/>
+              </w:rPr>
+              <w:lastRenderedPageBreak/>
+              <w:t>Epica 1</w:t>
             </w:r>
             <w:r>
               <w:rPr>
@@ -13658,6 +13405,16 @@
                 <w:lang w:eastAsia="es-CL"/>
               </w:rPr>
               <w:t> </w:t>
+            </w:r>
+            <w:r>
+              <w:rPr>
+                <w:rFonts w:eastAsia="Times New Roman" w:cs="Arial"/>
+                <w:b/>
+                <w:bCs/>
+                <w:color w:val="auto"/>
+                <w:lang w:eastAsia="es-CL"/>
+              </w:rPr>
+              <w:t>SP3-E6-Visualizar historial clínico de mascotas</w:t>
             </w:r>
           </w:p>
         </w:tc>
@@ -13698,7 +13455,6 @@
                 <w:color w:val="auto"/>
                 <w:lang w:val="es-ES" w:eastAsia="es-CL"/>
               </w:rPr>
-              <w:lastRenderedPageBreak/>
               <w:t>HU1</w:t>
             </w:r>
             <w:r>
@@ -13745,6 +13501,14 @@
                 <w:lang w:val="es-ES" w:eastAsia="es-CL"/>
               </w:rPr>
               <w:t xml:space="preserve"> </w:t>
+            </w:r>
+            <w:r>
+              <w:rPr>
+                <w:rFonts w:eastAsia="Times New Roman" w:cs="Arial"/>
+                <w:color w:val="2F5496" w:themeColor="accent1" w:themeShade="BF"/>
+                <w:lang w:val="es-ES" w:eastAsia="es-CL"/>
+              </w:rPr>
+              <w:t>SP3-E6-HU-21 Visualizar historial clínico de mis mascotas</w:t>
             </w:r>
           </w:p>
         </w:tc>
@@ -13785,7 +13549,7 @@
                 <w:color w:val="auto"/>
                 <w:lang w:val="es-ES" w:eastAsia="es-CL"/>
               </w:rPr>
-              <w:t>HU2</w:t>
+              <w:t>Tipo de Usuario</w:t>
             </w:r>
             <w:r>
               <w:rPr>
@@ -13827,10 +13591,20 @@
             <w:r>
               <w:rPr>
                 <w:rFonts w:eastAsia="Times New Roman" w:cs="Arial"/>
-                <w:color w:val="2F5496" w:themeColor="accent1" w:themeShade="BF"/>
-                <w:lang w:val="es-ES" w:eastAsia="es-CL"/>
-              </w:rPr>
-              <w:t xml:space="preserve"> </w:t>
+                <w:b/>
+                <w:bCs/>
+                <w:color w:val="2F5496" w:themeColor="accent1" w:themeShade="BF"/>
+                <w:lang w:eastAsia="es-CL"/>
+              </w:rPr>
+              <w:t> </w:t>
+            </w:r>
+            <w:r>
+              <w:rPr>
+                <w:rFonts w:eastAsia="Times New Roman" w:cs="Arial"/>
+                <w:color w:val="2F5496" w:themeColor="accent1" w:themeShade="BF"/>
+                <w:lang w:val="es-ES" w:eastAsia="es-CL"/>
+              </w:rPr>
+              <w:t>Cliente</w:t>
             </w:r>
           </w:p>
         </w:tc>
@@ -13871,17 +13645,17 @@
                 <w:color w:val="auto"/>
                 <w:lang w:val="es-ES" w:eastAsia="es-CL"/>
               </w:rPr>
-              <w:t>HU</w:t>
-            </w:r>
-            <w:r>
-              <w:rPr>
-                <w:rFonts w:eastAsia="Times New Roman" w:cs="Arial"/>
-                <w:b/>
-                <w:bCs/>
-                <w:color w:val="auto"/>
-                <w:lang w:val="es-ES" w:eastAsia="es-CL"/>
-              </w:rPr>
-              <w:t>3</w:t>
+              <w:t>Artefacto a probar</w:t>
+            </w:r>
+            <w:r>
+              <w:rPr>
+                <w:rFonts w:eastAsia="Times New Roman" w:cs="Arial"/>
+                <w:b/>
+                <w:bCs/>
+                <w:color w:val="auto"/>
+                <w:lang w:eastAsia="es-CL"/>
+              </w:rPr>
+              <w:t> </w:t>
             </w:r>
           </w:p>
         </w:tc>
@@ -13916,7 +13690,15 @@
                 <w:color w:val="2F5496" w:themeColor="accent1" w:themeShade="BF"/>
                 <w:lang w:val="es-ES" w:eastAsia="es-CL"/>
               </w:rPr>
-              <w:t xml:space="preserve"> </w:t>
+              <w:t xml:space="preserve"> Formulario de </w:t>
+            </w:r>
+            <w:r>
+              <w:rPr>
+                <w:rFonts w:eastAsia="Times New Roman" w:cs="Arial"/>
+                <w:color w:val="2F5496" w:themeColor="accent1" w:themeShade="BF"/>
+                <w:lang w:val="es-ES" w:eastAsia="es-CL"/>
+              </w:rPr>
+              <w:t>visualización de historial clínico de mascota</w:t>
             </w:r>
           </w:p>
         </w:tc>
@@ -13957,7 +13739,7 @@
                 <w:color w:val="auto"/>
                 <w:lang w:val="es-ES" w:eastAsia="es-CL"/>
               </w:rPr>
-              <w:t>Tipo de Usuario</w:t>
+              <w:t>Prueba a realizar</w:t>
             </w:r>
             <w:r>
               <w:rPr>
@@ -13999,39 +13781,21 @@
             <w:r>
               <w:rPr>
                 <w:rFonts w:eastAsia="Times New Roman" w:cs="Arial"/>
-                <w:b/>
-                <w:bCs/>
-                <w:color w:val="2F5496" w:themeColor="accent1" w:themeShade="BF"/>
-                <w:lang w:eastAsia="es-CL"/>
-              </w:rPr>
-              <w:t> </w:t>
-            </w:r>
-            <w:r>
-              <w:rPr>
-                <w:rFonts w:eastAsia="Times New Roman" w:cs="Arial"/>
-                <w:color w:val="2F5496" w:themeColor="accent1" w:themeShade="BF"/>
-                <w:lang w:val="es-ES" w:eastAsia="es-CL"/>
-              </w:rPr>
-              <w:t>Administrador</w:t>
-            </w:r>
-            <w:r>
-              <w:rPr>
-                <w:rFonts w:eastAsia="Times New Roman" w:cs="Arial"/>
-                <w:color w:val="2F5496" w:themeColor="accent1" w:themeShade="BF"/>
-                <w:lang w:val="es-ES" w:eastAsia="es-CL"/>
-              </w:rPr>
-              <w:t xml:space="preserve">, Cliente y </w:t>
-            </w:r>
-            <w:proofErr w:type="spellStart"/>
-            <w:r>
-              <w:rPr>
-                <w:rFonts w:eastAsia="Times New Roman" w:cs="Arial"/>
-                <w:color w:val="2F5496" w:themeColor="accent1" w:themeShade="BF"/>
-                <w:lang w:val="es-ES" w:eastAsia="es-CL"/>
-              </w:rPr>
-              <w:t>Verterinario</w:t>
-            </w:r>
-            <w:proofErr w:type="spellEnd"/>
+                <w:color w:val="2F5496" w:themeColor="accent1" w:themeShade="BF"/>
+                <w:lang w:val="es-ES" w:eastAsia="es-CL"/>
+              </w:rPr>
+              <w:t>Prueba funcional y de experiencia de usuario</w:t>
+            </w:r>
+            <w:r>
+              <w:rPr>
+                <w:rFonts w:eastAsia="Times New Roman" w:cs="Arial"/>
+                <w:b/>
+                <w:bCs/>
+                <w:color w:val="2F5496" w:themeColor="accent1" w:themeShade="BF"/>
+                <w:lang w:eastAsia="es-CL"/>
+              </w:rPr>
+              <w:t> </w:t>
+            </w:r>
           </w:p>
         </w:tc>
       </w:tr>
@@ -14071,7 +13835,7 @@
                 <w:color w:val="auto"/>
                 <w:lang w:val="es-ES" w:eastAsia="es-CL"/>
               </w:rPr>
-              <w:t>Artefacto a probar</w:t>
+              <w:t>Tiempo de duración</w:t>
             </w:r>
             <w:r>
               <w:rPr>
@@ -14104,19 +13868,27 @@
               <w:textAlignment w:val="baseline"/>
               <w:rPr>
                 <w:rFonts w:eastAsia="Times New Roman" w:cs="Arial"/>
-                <w:b/>
-                <w:bCs/>
-                <w:color w:val="2F5496" w:themeColor="accent1" w:themeShade="BF"/>
-                <w:lang w:eastAsia="es-CL"/>
-              </w:rPr>
-            </w:pPr>
-            <w:r>
-              <w:rPr>
-                <w:rFonts w:eastAsia="Times New Roman" w:cs="Arial"/>
-                <w:color w:val="2F5496" w:themeColor="accent1" w:themeShade="BF"/>
-                <w:lang w:val="es-ES" w:eastAsia="es-CL"/>
-              </w:rPr>
-              <w:t xml:space="preserve"> Formulario de </w:t>
+                <w:color w:val="2F5496" w:themeColor="accent1" w:themeShade="BF"/>
+                <w:lang w:eastAsia="es-CL"/>
+              </w:rPr>
+            </w:pPr>
+            <w:r>
+              <w:rPr>
+                <w:rFonts w:eastAsia="Times New Roman" w:cs="Arial"/>
+                <w:b/>
+                <w:bCs/>
+                <w:color w:val="2F5496" w:themeColor="accent1" w:themeShade="BF"/>
+                <w:lang w:eastAsia="es-CL"/>
+              </w:rPr>
+              <w:t> </w:t>
+            </w:r>
+            <w:r>
+              <w:rPr>
+                <w:rFonts w:eastAsia="Times New Roman" w:cs="Arial"/>
+                <w:color w:val="2F5496" w:themeColor="accent1" w:themeShade="BF"/>
+                <w:lang w:eastAsia="es-CL"/>
+              </w:rPr>
+              <w:t>15 minutos</w:t>
             </w:r>
           </w:p>
         </w:tc>
@@ -14157,59 +13929,107 @@
                 <w:color w:val="auto"/>
                 <w:lang w:val="es-ES" w:eastAsia="es-CL"/>
               </w:rPr>
-              <w:t>Prueba a realizar</w:t>
-            </w:r>
-            <w:r>
-              <w:rPr>
-                <w:rFonts w:eastAsia="Times New Roman" w:cs="Arial"/>
-                <w:b/>
-                <w:bCs/>
-                <w:color w:val="auto"/>
-                <w:lang w:eastAsia="es-CL"/>
-              </w:rPr>
-              <w:t> </w:t>
-            </w:r>
-          </w:p>
-        </w:tc>
-        <w:tc>
-          <w:tcPr>
-            <w:tcW w:w="7245" w:type="dxa"/>
-            <w:gridSpan w:val="3"/>
-            <w:tcBorders>
-              <w:top w:val="single" w:sz="6" w:space="0" w:color="auto"/>
-              <w:left w:val="single" w:sz="6" w:space="0" w:color="auto"/>
-              <w:bottom w:val="single" w:sz="6" w:space="0" w:color="auto"/>
-              <w:right w:val="single" w:sz="6" w:space="0" w:color="auto"/>
-            </w:tcBorders>
-            <w:shd w:val="clear" w:color="auto" w:fill="auto"/>
-            <w:hideMark/>
-          </w:tcPr>
-          <w:p>
-            <w:pPr>
-              <w:spacing w:after="0" w:line="360" w:lineRule="auto"/>
-              <w:textAlignment w:val="baseline"/>
-              <w:rPr>
-                <w:rFonts w:eastAsia="Times New Roman" w:cs="Arial"/>
-                <w:b/>
-                <w:bCs/>
-                <w:color w:val="2F5496" w:themeColor="accent1" w:themeShade="BF"/>
-                <w:lang w:eastAsia="es-CL"/>
-              </w:rPr>
-            </w:pPr>
-            <w:r>
-              <w:rPr>
-                <w:rFonts w:eastAsia="Times New Roman" w:cs="Arial"/>
-                <w:color w:val="2F5496" w:themeColor="accent1" w:themeShade="BF"/>
-                <w:lang w:val="es-ES" w:eastAsia="es-CL"/>
-              </w:rPr>
-              <w:t>Prueba funcional y de experiencia de usuario</w:t>
-            </w:r>
-            <w:r>
-              <w:rPr>
-                <w:rFonts w:eastAsia="Times New Roman" w:cs="Arial"/>
-                <w:b/>
-                <w:bCs/>
-                <w:color w:val="2F5496" w:themeColor="accent1" w:themeShade="BF"/>
+              <w:t>Actividad a Realizar</w:t>
+            </w:r>
+            <w:r>
+              <w:rPr>
+                <w:rFonts w:eastAsia="Times New Roman" w:cs="Arial"/>
+                <w:b/>
+                <w:bCs/>
+                <w:color w:val="auto"/>
+                <w:lang w:eastAsia="es-CL"/>
+              </w:rPr>
+              <w:t> </w:t>
+            </w:r>
+          </w:p>
+        </w:tc>
+        <w:tc>
+          <w:tcPr>
+            <w:tcW w:w="4361" w:type="dxa"/>
+            <w:gridSpan w:val="2"/>
+            <w:tcBorders>
+              <w:top w:val="single" w:sz="6" w:space="0" w:color="auto"/>
+              <w:left w:val="single" w:sz="6" w:space="0" w:color="auto"/>
+              <w:bottom w:val="single" w:sz="6" w:space="0" w:color="auto"/>
+              <w:right w:val="single" w:sz="6" w:space="0" w:color="auto"/>
+            </w:tcBorders>
+            <w:shd w:val="clear" w:color="auto" w:fill="auto"/>
+            <w:hideMark/>
+          </w:tcPr>
+          <w:p>
+            <w:pPr>
+              <w:spacing w:after="0" w:line="360" w:lineRule="auto"/>
+              <w:textAlignment w:val="baseline"/>
+              <w:rPr>
+                <w:rFonts w:eastAsia="Times New Roman" w:cs="Arial"/>
+                <w:b/>
+                <w:bCs/>
+                <w:color w:val="auto"/>
+                <w:lang w:eastAsia="es-CL"/>
+              </w:rPr>
+            </w:pPr>
+            <w:r>
+              <w:rPr>
+                <w:rFonts w:eastAsia="Times New Roman" w:cs="Arial"/>
+                <w:b/>
+                <w:bCs/>
+                <w:color w:val="auto"/>
+                <w:lang w:val="es-ES" w:eastAsia="es-CL"/>
+              </w:rPr>
+              <w:t>Info. del paso a ejecutar</w:t>
+            </w:r>
+            <w:r>
+              <w:rPr>
+                <w:rFonts w:eastAsia="Times New Roman" w:cs="Arial"/>
+                <w:b/>
+                <w:bCs/>
+                <w:color w:val="auto"/>
+                <w:lang w:eastAsia="es-CL"/>
+              </w:rPr>
+              <w:t> </w:t>
+            </w:r>
+          </w:p>
+        </w:tc>
+        <w:tc>
+          <w:tcPr>
+            <w:tcW w:w="2884" w:type="dxa"/>
+            <w:tcBorders>
+              <w:top w:val="single" w:sz="6" w:space="0" w:color="auto"/>
+              <w:left w:val="single" w:sz="6" w:space="0" w:color="auto"/>
+              <w:bottom w:val="single" w:sz="6" w:space="0" w:color="auto"/>
+              <w:right w:val="single" w:sz="6" w:space="0" w:color="auto"/>
+            </w:tcBorders>
+            <w:shd w:val="clear" w:color="auto" w:fill="auto"/>
+            <w:hideMark/>
+          </w:tcPr>
+          <w:p>
+            <w:pPr>
+              <w:spacing w:after="0" w:line="360" w:lineRule="auto"/>
+              <w:textAlignment w:val="baseline"/>
+              <w:rPr>
+                <w:rFonts w:eastAsia="Times New Roman" w:cs="Arial"/>
+                <w:b/>
+                <w:bCs/>
+                <w:color w:val="auto"/>
+                <w:lang w:eastAsia="es-CL"/>
+              </w:rPr>
+            </w:pPr>
+            <w:r>
+              <w:rPr>
+                <w:rFonts w:eastAsia="Times New Roman" w:cs="Arial"/>
+                <w:b/>
+                <w:bCs/>
+                <w:color w:val="auto"/>
+                <w:lang w:val="es-ES" w:eastAsia="es-CL"/>
+              </w:rPr>
+              <w:t>Registro de errores/Corrección</w:t>
+            </w:r>
+            <w:r>
+              <w:rPr>
+                <w:rFonts w:eastAsia="Times New Roman" w:cs="Arial"/>
+                <w:b/>
+                <w:bCs/>
+                <w:color w:val="auto"/>
                 <w:lang w:eastAsia="es-CL"/>
               </w:rPr>
               <w:t> </w:t>
@@ -14253,60 +14073,86 @@
                 <w:color w:val="auto"/>
                 <w:lang w:val="es-ES" w:eastAsia="es-CL"/>
               </w:rPr>
-              <w:t>Tiempo de duración</w:t>
-            </w:r>
-            <w:r>
-              <w:rPr>
-                <w:rFonts w:eastAsia="Times New Roman" w:cs="Arial"/>
-                <w:b/>
-                <w:bCs/>
-                <w:color w:val="auto"/>
-                <w:lang w:eastAsia="es-CL"/>
-              </w:rPr>
-              <w:t> </w:t>
-            </w:r>
-          </w:p>
-        </w:tc>
-        <w:tc>
-          <w:tcPr>
-            <w:tcW w:w="7245" w:type="dxa"/>
-            <w:gridSpan w:val="3"/>
-            <w:tcBorders>
-              <w:top w:val="single" w:sz="6" w:space="0" w:color="auto"/>
-              <w:left w:val="single" w:sz="6" w:space="0" w:color="auto"/>
-              <w:bottom w:val="single" w:sz="6" w:space="0" w:color="auto"/>
-              <w:right w:val="single" w:sz="6" w:space="0" w:color="auto"/>
-            </w:tcBorders>
-            <w:shd w:val="clear" w:color="auto" w:fill="auto"/>
-            <w:hideMark/>
-          </w:tcPr>
-          <w:p>
-            <w:pPr>
-              <w:spacing w:after="0" w:line="360" w:lineRule="auto"/>
-              <w:textAlignment w:val="baseline"/>
-              <w:rPr>
-                <w:rFonts w:eastAsia="Times New Roman" w:cs="Arial"/>
-                <w:color w:val="2F5496" w:themeColor="accent1" w:themeShade="BF"/>
-                <w:lang w:eastAsia="es-CL"/>
-              </w:rPr>
-            </w:pPr>
-            <w:r>
-              <w:rPr>
-                <w:rFonts w:eastAsia="Times New Roman" w:cs="Arial"/>
-                <w:b/>
-                <w:bCs/>
-                <w:color w:val="2F5496" w:themeColor="accent1" w:themeShade="BF"/>
-                <w:lang w:eastAsia="es-CL"/>
-              </w:rPr>
-              <w:t> </w:t>
-            </w:r>
-            <w:r>
-              <w:rPr>
-                <w:rFonts w:eastAsia="Times New Roman" w:cs="Arial"/>
-                <w:color w:val="2F5496" w:themeColor="accent1" w:themeShade="BF"/>
-                <w:lang w:eastAsia="es-CL"/>
-              </w:rPr>
-              <w:t>15 minutos</w:t>
+              <w:t>Paso 1</w:t>
+            </w:r>
+            <w:r>
+              <w:rPr>
+                <w:rFonts w:eastAsia="Times New Roman" w:cs="Arial"/>
+                <w:b/>
+                <w:bCs/>
+                <w:color w:val="auto"/>
+                <w:lang w:eastAsia="es-CL"/>
+              </w:rPr>
+              <w:t> </w:t>
+            </w:r>
+          </w:p>
+        </w:tc>
+        <w:tc>
+          <w:tcPr>
+            <w:tcW w:w="4361" w:type="dxa"/>
+            <w:gridSpan w:val="2"/>
+            <w:tcBorders>
+              <w:top w:val="single" w:sz="6" w:space="0" w:color="auto"/>
+              <w:left w:val="single" w:sz="6" w:space="0" w:color="auto"/>
+              <w:bottom w:val="single" w:sz="6" w:space="0" w:color="auto"/>
+              <w:right w:val="single" w:sz="6" w:space="0" w:color="auto"/>
+            </w:tcBorders>
+            <w:shd w:val="clear" w:color="auto" w:fill="auto"/>
+            <w:hideMark/>
+          </w:tcPr>
+          <w:p>
+            <w:pPr>
+              <w:spacing w:after="0" w:line="360" w:lineRule="auto"/>
+              <w:textAlignment w:val="baseline"/>
+              <w:rPr>
+                <w:rFonts w:eastAsia="Times New Roman" w:cs="Arial"/>
+                <w:color w:val="2F5496" w:themeColor="accent1" w:themeShade="BF"/>
+                <w:lang w:eastAsia="es-CL"/>
+              </w:rPr>
+            </w:pPr>
+            <w:r>
+              <w:rPr>
+                <w:rFonts w:eastAsia="Times New Roman" w:cs="Arial"/>
+                <w:color w:val="2F5496" w:themeColor="accent1" w:themeShade="BF"/>
+                <w:lang w:eastAsia="es-CL"/>
+              </w:rPr>
+              <w:t>Desde el listado de “Mis mascotas”, seleccionar el ícono “Ver historial clínico” de cierta mascota.</w:t>
+            </w:r>
+          </w:p>
+        </w:tc>
+        <w:tc>
+          <w:tcPr>
+            <w:tcW w:w="2884" w:type="dxa"/>
+            <w:tcBorders>
+              <w:top w:val="single" w:sz="6" w:space="0" w:color="auto"/>
+              <w:left w:val="single" w:sz="6" w:space="0" w:color="auto"/>
+              <w:bottom w:val="single" w:sz="6" w:space="0" w:color="auto"/>
+              <w:right w:val="single" w:sz="6" w:space="0" w:color="auto"/>
+            </w:tcBorders>
+            <w:shd w:val="clear" w:color="auto" w:fill="auto"/>
+            <w:hideMark/>
+          </w:tcPr>
+          <w:p>
+            <w:pPr>
+              <w:spacing w:after="0" w:line="360" w:lineRule="auto"/>
+              <w:textAlignment w:val="baseline"/>
+              <w:rPr>
+                <w:rFonts w:eastAsia="Times New Roman" w:cs="Arial"/>
+                <w:b/>
+                <w:bCs/>
+                <w:color w:val="auto"/>
+                <w:lang w:eastAsia="es-CL"/>
+              </w:rPr>
+            </w:pPr>
+            <w:r>
+              <w:rPr>
+                <w:rFonts w:eastAsia="Times New Roman" w:cs="Arial"/>
+                <w:b/>
+                <w:bCs/>
+                <w:color w:val="auto"/>
+                <w:lang w:eastAsia="es-CL"/>
+              </w:rPr>
+              <w:t> </w:t>
             </w:r>
           </w:p>
         </w:tc>
@@ -14347,7 +14193,7 @@
                 <w:color w:val="auto"/>
                 <w:lang w:val="es-ES" w:eastAsia="es-CL"/>
               </w:rPr>
-              <w:t>Actividad a Realizar</w:t>
+              <w:t>Paso 2</w:t>
             </w:r>
             <w:r>
               <w:rPr>
@@ -14380,618 +14226,18 @@
               <w:textAlignment w:val="baseline"/>
               <w:rPr>
                 <w:rFonts w:eastAsia="Times New Roman" w:cs="Arial"/>
-                <w:b/>
-                <w:bCs/>
-                <w:color w:val="auto"/>
-                <w:lang w:eastAsia="es-CL"/>
-              </w:rPr>
-            </w:pPr>
-            <w:proofErr w:type="spellStart"/>
-            <w:r>
-              <w:rPr>
-                <w:rFonts w:eastAsia="Times New Roman" w:cs="Arial"/>
-                <w:b/>
-                <w:bCs/>
-                <w:color w:val="auto"/>
-                <w:lang w:val="es-ES" w:eastAsia="es-CL"/>
-              </w:rPr>
-              <w:t>Info</w:t>
-            </w:r>
-            <w:proofErr w:type="spellEnd"/>
-            <w:r>
-              <w:rPr>
-                <w:rFonts w:eastAsia="Times New Roman" w:cs="Arial"/>
-                <w:b/>
-                <w:bCs/>
-                <w:color w:val="auto"/>
-                <w:lang w:val="es-ES" w:eastAsia="es-CL"/>
-              </w:rPr>
-              <w:t>. del paso a ejecutar</w:t>
-            </w:r>
-            <w:r>
-              <w:rPr>
-                <w:rFonts w:eastAsia="Times New Roman" w:cs="Arial"/>
-                <w:b/>
-                <w:bCs/>
-                <w:color w:val="auto"/>
-                <w:lang w:eastAsia="es-CL"/>
-              </w:rPr>
-              <w:t> </w:t>
-            </w:r>
-          </w:p>
-        </w:tc>
-        <w:tc>
-          <w:tcPr>
-            <w:tcW w:w="2884" w:type="dxa"/>
-            <w:tcBorders>
-              <w:top w:val="single" w:sz="6" w:space="0" w:color="auto"/>
-              <w:left w:val="single" w:sz="6" w:space="0" w:color="auto"/>
-              <w:bottom w:val="single" w:sz="6" w:space="0" w:color="auto"/>
-              <w:right w:val="single" w:sz="6" w:space="0" w:color="auto"/>
-            </w:tcBorders>
-            <w:shd w:val="clear" w:color="auto" w:fill="auto"/>
-            <w:hideMark/>
-          </w:tcPr>
-          <w:p>
-            <w:pPr>
-              <w:spacing w:after="0" w:line="360" w:lineRule="auto"/>
-              <w:textAlignment w:val="baseline"/>
-              <w:rPr>
-                <w:rFonts w:eastAsia="Times New Roman" w:cs="Arial"/>
-                <w:b/>
-                <w:bCs/>
-                <w:color w:val="auto"/>
-                <w:lang w:eastAsia="es-CL"/>
-              </w:rPr>
-            </w:pPr>
-            <w:r>
-              <w:rPr>
-                <w:rFonts w:eastAsia="Times New Roman" w:cs="Arial"/>
-                <w:b/>
-                <w:bCs/>
-                <w:color w:val="auto"/>
-                <w:lang w:val="es-ES" w:eastAsia="es-CL"/>
-              </w:rPr>
-              <w:t>Registro de errores/Corrección</w:t>
-            </w:r>
-            <w:r>
-              <w:rPr>
-                <w:rFonts w:eastAsia="Times New Roman" w:cs="Arial"/>
-                <w:b/>
-                <w:bCs/>
-                <w:color w:val="auto"/>
-                <w:lang w:eastAsia="es-CL"/>
-              </w:rPr>
-              <w:t> </w:t>
-            </w:r>
-          </w:p>
-        </w:tc>
-      </w:tr>
-      <w:tr>
-        <w:trPr>
-          <w:trHeight w:val="324"/>
-        </w:trPr>
-        <w:tc>
-          <w:tcPr>
-            <w:tcW w:w="2719" w:type="dxa"/>
-            <w:tcBorders>
-              <w:top w:val="single" w:sz="6" w:space="0" w:color="auto"/>
-              <w:left w:val="single" w:sz="6" w:space="0" w:color="auto"/>
-              <w:bottom w:val="single" w:sz="6" w:space="0" w:color="auto"/>
-              <w:right w:val="single" w:sz="6" w:space="0" w:color="auto"/>
-            </w:tcBorders>
-            <w:shd w:val="clear" w:color="auto" w:fill="auto"/>
-            <w:hideMark/>
-          </w:tcPr>
-          <w:p>
-            <w:pPr>
-              <w:spacing w:after="0" w:line="360" w:lineRule="auto"/>
-              <w:textAlignment w:val="baseline"/>
-              <w:rPr>
-                <w:rFonts w:eastAsia="Times New Roman" w:cs="Arial"/>
-                <w:b/>
-                <w:bCs/>
-                <w:color w:val="auto"/>
-                <w:lang w:eastAsia="es-CL"/>
-              </w:rPr>
-            </w:pPr>
-            <w:r>
-              <w:rPr>
-                <w:rFonts w:eastAsia="Times New Roman" w:cs="Arial"/>
-                <w:b/>
-                <w:bCs/>
-                <w:color w:val="auto"/>
-                <w:lang w:val="es-ES" w:eastAsia="es-CL"/>
-              </w:rPr>
-              <w:t>Paso 1</w:t>
-            </w:r>
-            <w:r>
-              <w:rPr>
-                <w:rFonts w:eastAsia="Times New Roman" w:cs="Arial"/>
-                <w:b/>
-                <w:bCs/>
-                <w:color w:val="auto"/>
-                <w:lang w:eastAsia="es-CL"/>
-              </w:rPr>
-              <w:t> </w:t>
-            </w:r>
-          </w:p>
-        </w:tc>
-        <w:tc>
-          <w:tcPr>
-            <w:tcW w:w="4361" w:type="dxa"/>
-            <w:gridSpan w:val="2"/>
-            <w:tcBorders>
-              <w:top w:val="single" w:sz="6" w:space="0" w:color="auto"/>
-              <w:left w:val="single" w:sz="6" w:space="0" w:color="auto"/>
-              <w:bottom w:val="single" w:sz="6" w:space="0" w:color="auto"/>
-              <w:right w:val="single" w:sz="6" w:space="0" w:color="auto"/>
-            </w:tcBorders>
-            <w:shd w:val="clear" w:color="auto" w:fill="auto"/>
-            <w:hideMark/>
-          </w:tcPr>
-          <w:p>
-            <w:pPr>
-              <w:spacing w:after="0" w:line="360" w:lineRule="auto"/>
-              <w:textAlignment w:val="baseline"/>
-              <w:rPr>
-                <w:rFonts w:eastAsia="Times New Roman" w:cs="Arial"/>
-                <w:b/>
-                <w:bCs/>
-                <w:color w:val="2F5496" w:themeColor="accent1" w:themeShade="BF"/>
-                <w:lang w:eastAsia="es-CL"/>
-              </w:rPr>
-            </w:pPr>
-          </w:p>
-        </w:tc>
-        <w:tc>
-          <w:tcPr>
-            <w:tcW w:w="2884" w:type="dxa"/>
-            <w:tcBorders>
-              <w:top w:val="single" w:sz="6" w:space="0" w:color="auto"/>
-              <w:left w:val="single" w:sz="6" w:space="0" w:color="auto"/>
-              <w:bottom w:val="single" w:sz="6" w:space="0" w:color="auto"/>
-              <w:right w:val="single" w:sz="6" w:space="0" w:color="auto"/>
-            </w:tcBorders>
-            <w:shd w:val="clear" w:color="auto" w:fill="auto"/>
-            <w:hideMark/>
-          </w:tcPr>
-          <w:p>
-            <w:pPr>
-              <w:spacing w:after="0" w:line="360" w:lineRule="auto"/>
-              <w:textAlignment w:val="baseline"/>
-              <w:rPr>
-                <w:rFonts w:eastAsia="Times New Roman" w:cs="Arial"/>
-                <w:b/>
-                <w:bCs/>
-                <w:color w:val="auto"/>
-                <w:lang w:eastAsia="es-CL"/>
-              </w:rPr>
-            </w:pPr>
-            <w:r>
-              <w:rPr>
-                <w:rFonts w:eastAsia="Times New Roman" w:cs="Arial"/>
-                <w:b/>
-                <w:bCs/>
-                <w:color w:val="auto"/>
-                <w:lang w:eastAsia="es-CL"/>
-              </w:rPr>
-              <w:t> </w:t>
-            </w:r>
-          </w:p>
-        </w:tc>
-      </w:tr>
-      <w:tr>
-        <w:trPr>
-          <w:trHeight w:val="324"/>
-        </w:trPr>
-        <w:tc>
-          <w:tcPr>
-            <w:tcW w:w="2719" w:type="dxa"/>
-            <w:tcBorders>
-              <w:top w:val="single" w:sz="6" w:space="0" w:color="auto"/>
-              <w:left w:val="single" w:sz="6" w:space="0" w:color="auto"/>
-              <w:bottom w:val="single" w:sz="6" w:space="0" w:color="auto"/>
-              <w:right w:val="single" w:sz="6" w:space="0" w:color="auto"/>
-            </w:tcBorders>
-            <w:shd w:val="clear" w:color="auto" w:fill="auto"/>
-            <w:hideMark/>
-          </w:tcPr>
-          <w:p>
-            <w:pPr>
-              <w:spacing w:after="0" w:line="360" w:lineRule="auto"/>
-              <w:textAlignment w:val="baseline"/>
-              <w:rPr>
-                <w:rFonts w:eastAsia="Times New Roman" w:cs="Arial"/>
-                <w:b/>
-                <w:bCs/>
-                <w:color w:val="auto"/>
-                <w:lang w:eastAsia="es-CL"/>
-              </w:rPr>
-            </w:pPr>
-            <w:r>
-              <w:rPr>
-                <w:rFonts w:eastAsia="Times New Roman" w:cs="Arial"/>
-                <w:b/>
-                <w:bCs/>
-                <w:color w:val="auto"/>
-                <w:lang w:val="es-ES" w:eastAsia="es-CL"/>
-              </w:rPr>
-              <w:t>Paso 2</w:t>
-            </w:r>
-            <w:r>
-              <w:rPr>
-                <w:rFonts w:eastAsia="Times New Roman" w:cs="Arial"/>
-                <w:b/>
-                <w:bCs/>
-                <w:color w:val="auto"/>
-                <w:lang w:eastAsia="es-CL"/>
-              </w:rPr>
-              <w:t> </w:t>
-            </w:r>
-          </w:p>
-        </w:tc>
-        <w:tc>
-          <w:tcPr>
-            <w:tcW w:w="4361" w:type="dxa"/>
-            <w:gridSpan w:val="2"/>
-            <w:tcBorders>
-              <w:top w:val="single" w:sz="6" w:space="0" w:color="auto"/>
-              <w:left w:val="single" w:sz="6" w:space="0" w:color="auto"/>
-              <w:bottom w:val="single" w:sz="6" w:space="0" w:color="auto"/>
-              <w:right w:val="single" w:sz="6" w:space="0" w:color="auto"/>
-            </w:tcBorders>
-            <w:shd w:val="clear" w:color="auto" w:fill="auto"/>
-            <w:hideMark/>
-          </w:tcPr>
-          <w:p>
-            <w:pPr>
-              <w:spacing w:after="0" w:line="360" w:lineRule="auto"/>
-              <w:textAlignment w:val="baseline"/>
-              <w:rPr>
-                <w:rFonts w:eastAsia="Times New Roman" w:cs="Arial"/>
-                <w:color w:val="2F5496" w:themeColor="accent1" w:themeShade="BF"/>
-                <w:lang w:eastAsia="es-CL"/>
-              </w:rPr>
-            </w:pPr>
-          </w:p>
-        </w:tc>
-        <w:tc>
-          <w:tcPr>
-            <w:tcW w:w="2884" w:type="dxa"/>
-            <w:tcBorders>
-              <w:top w:val="single" w:sz="6" w:space="0" w:color="auto"/>
-              <w:left w:val="single" w:sz="6" w:space="0" w:color="auto"/>
-              <w:bottom w:val="single" w:sz="6" w:space="0" w:color="auto"/>
-              <w:right w:val="single" w:sz="6" w:space="0" w:color="auto"/>
-            </w:tcBorders>
-            <w:shd w:val="clear" w:color="auto" w:fill="auto"/>
-            <w:hideMark/>
-          </w:tcPr>
-          <w:p>
-            <w:pPr>
-              <w:spacing w:after="0" w:line="360" w:lineRule="auto"/>
-              <w:textAlignment w:val="baseline"/>
-              <w:rPr>
-                <w:rFonts w:eastAsia="Times New Roman" w:cs="Arial"/>
-                <w:b/>
-                <w:bCs/>
-                <w:color w:val="auto"/>
-                <w:lang w:eastAsia="es-CL"/>
-              </w:rPr>
-            </w:pPr>
-            <w:r>
-              <w:rPr>
-                <w:rFonts w:eastAsia="Times New Roman" w:cs="Arial"/>
-                <w:b/>
-                <w:bCs/>
-                <w:color w:val="auto"/>
-                <w:lang w:eastAsia="es-CL"/>
-              </w:rPr>
-              <w:t> </w:t>
-            </w:r>
-          </w:p>
-        </w:tc>
-      </w:tr>
-      <w:tr>
-        <w:trPr>
-          <w:trHeight w:val="324"/>
-        </w:trPr>
-        <w:tc>
-          <w:tcPr>
-            <w:tcW w:w="2719" w:type="dxa"/>
-            <w:tcBorders>
-              <w:top w:val="single" w:sz="6" w:space="0" w:color="auto"/>
-              <w:left w:val="single" w:sz="6" w:space="0" w:color="auto"/>
-              <w:bottom w:val="single" w:sz="6" w:space="0" w:color="auto"/>
-              <w:right w:val="single" w:sz="6" w:space="0" w:color="auto"/>
-            </w:tcBorders>
-            <w:shd w:val="clear" w:color="auto" w:fill="auto"/>
-            <w:hideMark/>
-          </w:tcPr>
-          <w:p>
-            <w:pPr>
-              <w:spacing w:after="0" w:line="360" w:lineRule="auto"/>
-              <w:textAlignment w:val="baseline"/>
-              <w:rPr>
-                <w:rFonts w:eastAsia="Times New Roman" w:cs="Arial"/>
-                <w:b/>
-                <w:bCs/>
-                <w:color w:val="auto"/>
-                <w:lang w:eastAsia="es-CL"/>
-              </w:rPr>
-            </w:pPr>
-            <w:r>
-              <w:rPr>
-                <w:rFonts w:eastAsia="Times New Roman" w:cs="Arial"/>
-                <w:b/>
-                <w:bCs/>
-                <w:color w:val="auto"/>
-                <w:lang w:val="es-ES" w:eastAsia="es-CL"/>
-              </w:rPr>
-              <w:t>Paso 3</w:t>
-            </w:r>
-            <w:r>
-              <w:rPr>
-                <w:rFonts w:eastAsia="Times New Roman" w:cs="Arial"/>
-                <w:b/>
-                <w:bCs/>
-                <w:color w:val="auto"/>
-                <w:lang w:eastAsia="es-CL"/>
-              </w:rPr>
-              <w:t> </w:t>
-            </w:r>
-          </w:p>
-        </w:tc>
-        <w:tc>
-          <w:tcPr>
-            <w:tcW w:w="4361" w:type="dxa"/>
-            <w:gridSpan w:val="2"/>
-            <w:tcBorders>
-              <w:top w:val="single" w:sz="6" w:space="0" w:color="auto"/>
-              <w:left w:val="single" w:sz="6" w:space="0" w:color="auto"/>
-              <w:bottom w:val="single" w:sz="6" w:space="0" w:color="auto"/>
-              <w:right w:val="single" w:sz="6" w:space="0" w:color="auto"/>
-            </w:tcBorders>
-            <w:shd w:val="clear" w:color="auto" w:fill="auto"/>
-            <w:hideMark/>
-          </w:tcPr>
-          <w:p>
-            <w:pPr>
-              <w:spacing w:after="0" w:line="360" w:lineRule="auto"/>
-              <w:textAlignment w:val="baseline"/>
-              <w:rPr>
-                <w:rFonts w:eastAsia="Times New Roman" w:cs="Arial"/>
-                <w:b/>
-                <w:bCs/>
-                <w:color w:val="2F5496" w:themeColor="accent1" w:themeShade="BF"/>
-                <w:lang w:eastAsia="es-CL"/>
-              </w:rPr>
-            </w:pPr>
-          </w:p>
-        </w:tc>
-        <w:tc>
-          <w:tcPr>
-            <w:tcW w:w="2884" w:type="dxa"/>
-            <w:tcBorders>
-              <w:top w:val="single" w:sz="6" w:space="0" w:color="auto"/>
-              <w:left w:val="single" w:sz="6" w:space="0" w:color="auto"/>
-              <w:bottom w:val="single" w:sz="6" w:space="0" w:color="auto"/>
-              <w:right w:val="single" w:sz="6" w:space="0" w:color="auto"/>
-            </w:tcBorders>
-            <w:shd w:val="clear" w:color="auto" w:fill="auto"/>
-            <w:hideMark/>
-          </w:tcPr>
-          <w:p>
-            <w:pPr>
-              <w:spacing w:after="0" w:line="360" w:lineRule="auto"/>
-              <w:textAlignment w:val="baseline"/>
-              <w:rPr>
-                <w:rFonts w:eastAsia="Times New Roman" w:cs="Arial"/>
-                <w:b/>
-                <w:bCs/>
-                <w:color w:val="auto"/>
-                <w:lang w:eastAsia="es-CL"/>
-              </w:rPr>
-            </w:pPr>
-            <w:r>
-              <w:rPr>
-                <w:rFonts w:eastAsia="Times New Roman" w:cs="Arial"/>
-                <w:b/>
-                <w:bCs/>
-                <w:color w:val="auto"/>
-                <w:lang w:eastAsia="es-CL"/>
-              </w:rPr>
-              <w:t> </w:t>
-            </w:r>
-          </w:p>
-        </w:tc>
-      </w:tr>
-      <w:tr>
-        <w:trPr>
-          <w:trHeight w:val="324"/>
-        </w:trPr>
-        <w:tc>
-          <w:tcPr>
-            <w:tcW w:w="2719" w:type="dxa"/>
-            <w:tcBorders>
-              <w:top w:val="single" w:sz="6" w:space="0" w:color="auto"/>
-              <w:left w:val="single" w:sz="6" w:space="0" w:color="auto"/>
-              <w:bottom w:val="single" w:sz="6" w:space="0" w:color="auto"/>
-              <w:right w:val="single" w:sz="6" w:space="0" w:color="auto"/>
-            </w:tcBorders>
-            <w:shd w:val="clear" w:color="auto" w:fill="auto"/>
-            <w:hideMark/>
-          </w:tcPr>
-          <w:p>
-            <w:pPr>
-              <w:spacing w:after="0" w:line="360" w:lineRule="auto"/>
-              <w:textAlignment w:val="baseline"/>
-              <w:rPr>
-                <w:rFonts w:eastAsia="Times New Roman" w:cs="Arial"/>
-                <w:b/>
-                <w:bCs/>
-                <w:color w:val="auto"/>
-                <w:lang w:eastAsia="es-CL"/>
-              </w:rPr>
-            </w:pPr>
-            <w:r>
-              <w:rPr>
-                <w:rFonts w:eastAsia="Times New Roman" w:cs="Arial"/>
-                <w:b/>
-                <w:bCs/>
-                <w:color w:val="auto"/>
-                <w:lang w:val="es-ES" w:eastAsia="es-CL"/>
-              </w:rPr>
-              <w:t>Paso 4</w:t>
-            </w:r>
-            <w:r>
-              <w:rPr>
-                <w:rFonts w:eastAsia="Times New Roman" w:cs="Arial"/>
-                <w:b/>
-                <w:bCs/>
-                <w:color w:val="auto"/>
-                <w:lang w:eastAsia="es-CL"/>
-              </w:rPr>
-              <w:t> </w:t>
-            </w:r>
-          </w:p>
-        </w:tc>
-        <w:tc>
-          <w:tcPr>
-            <w:tcW w:w="4361" w:type="dxa"/>
-            <w:gridSpan w:val="2"/>
-            <w:tcBorders>
-              <w:top w:val="single" w:sz="6" w:space="0" w:color="auto"/>
-              <w:left w:val="single" w:sz="6" w:space="0" w:color="auto"/>
-              <w:bottom w:val="single" w:sz="6" w:space="0" w:color="auto"/>
-              <w:right w:val="single" w:sz="6" w:space="0" w:color="auto"/>
-            </w:tcBorders>
-            <w:shd w:val="clear" w:color="auto" w:fill="auto"/>
-            <w:hideMark/>
-          </w:tcPr>
-          <w:p>
-            <w:pPr>
-              <w:spacing w:after="0" w:line="360" w:lineRule="auto"/>
-              <w:textAlignment w:val="baseline"/>
-              <w:rPr>
-                <w:rFonts w:eastAsia="Times New Roman" w:cs="Arial"/>
-                <w:color w:val="2F5496" w:themeColor="accent1" w:themeShade="BF"/>
-                <w:lang w:eastAsia="es-CL"/>
-              </w:rPr>
-            </w:pPr>
-          </w:p>
-        </w:tc>
-        <w:tc>
-          <w:tcPr>
-            <w:tcW w:w="2884" w:type="dxa"/>
-            <w:tcBorders>
-              <w:top w:val="single" w:sz="6" w:space="0" w:color="auto"/>
-              <w:left w:val="single" w:sz="6" w:space="0" w:color="auto"/>
-              <w:bottom w:val="single" w:sz="6" w:space="0" w:color="auto"/>
-              <w:right w:val="single" w:sz="6" w:space="0" w:color="auto"/>
-            </w:tcBorders>
-            <w:shd w:val="clear" w:color="auto" w:fill="auto"/>
-            <w:hideMark/>
-          </w:tcPr>
-          <w:p>
-            <w:pPr>
-              <w:spacing w:after="0" w:line="360" w:lineRule="auto"/>
-              <w:textAlignment w:val="baseline"/>
-              <w:rPr>
-                <w:rFonts w:eastAsia="Times New Roman" w:cs="Arial"/>
-                <w:b/>
-                <w:bCs/>
-                <w:color w:val="auto"/>
-                <w:lang w:eastAsia="es-CL"/>
-              </w:rPr>
-            </w:pPr>
-            <w:r>
-              <w:rPr>
-                <w:rFonts w:eastAsia="Times New Roman" w:cs="Arial"/>
-                <w:b/>
-                <w:bCs/>
-                <w:color w:val="auto"/>
-                <w:lang w:eastAsia="es-CL"/>
-              </w:rPr>
-              <w:t> </w:t>
-            </w:r>
-          </w:p>
-        </w:tc>
-      </w:tr>
-      <w:tr>
-        <w:trPr>
-          <w:trHeight w:val="324"/>
-        </w:trPr>
-        <w:tc>
-          <w:tcPr>
-            <w:tcW w:w="2719" w:type="dxa"/>
-            <w:tcBorders>
-              <w:top w:val="single" w:sz="6" w:space="0" w:color="auto"/>
-              <w:left w:val="single" w:sz="6" w:space="0" w:color="auto"/>
-              <w:bottom w:val="single" w:sz="6" w:space="0" w:color="auto"/>
-              <w:right w:val="single" w:sz="6" w:space="0" w:color="auto"/>
-            </w:tcBorders>
-            <w:shd w:val="clear" w:color="auto" w:fill="auto"/>
-            <w:hideMark/>
-          </w:tcPr>
-          <w:p>
-            <w:pPr>
-              <w:spacing w:after="0" w:line="360" w:lineRule="auto"/>
-              <w:textAlignment w:val="baseline"/>
-              <w:rPr>
-                <w:rFonts w:eastAsia="Times New Roman" w:cs="Arial"/>
-                <w:b/>
-                <w:bCs/>
-                <w:color w:val="auto"/>
-                <w:lang w:eastAsia="es-CL"/>
-              </w:rPr>
-            </w:pPr>
-            <w:r>
-              <w:rPr>
-                <w:rFonts w:eastAsia="Times New Roman" w:cs="Arial"/>
-                <w:b/>
-                <w:bCs/>
-                <w:color w:val="auto"/>
-                <w:lang w:val="es-ES" w:eastAsia="es-CL"/>
-              </w:rPr>
-              <w:t xml:space="preserve">Paso </w:t>
-            </w:r>
-            <w:r>
-              <w:rPr>
-                <w:rFonts w:eastAsia="Times New Roman" w:cs="Arial"/>
-                <w:b/>
-                <w:bCs/>
-                <w:color w:val="auto"/>
-                <w:lang w:val="es-ES" w:eastAsia="es-CL"/>
-              </w:rPr>
-              <w:t>5</w:t>
-            </w:r>
-          </w:p>
-        </w:tc>
-        <w:tc>
-          <w:tcPr>
-            <w:tcW w:w="4361" w:type="dxa"/>
-            <w:gridSpan w:val="2"/>
-            <w:tcBorders>
-              <w:top w:val="single" w:sz="6" w:space="0" w:color="auto"/>
-              <w:left w:val="single" w:sz="6" w:space="0" w:color="auto"/>
-              <w:bottom w:val="single" w:sz="6" w:space="0" w:color="auto"/>
-              <w:right w:val="single" w:sz="6" w:space="0" w:color="auto"/>
-            </w:tcBorders>
-            <w:shd w:val="clear" w:color="auto" w:fill="auto"/>
-            <w:hideMark/>
-          </w:tcPr>
-          <w:p>
-            <w:pPr>
-              <w:spacing w:after="0" w:line="360" w:lineRule="auto"/>
-              <w:textAlignment w:val="baseline"/>
-              <w:rPr>
-                <w:rFonts w:eastAsia="Times New Roman" w:cs="Arial"/>
-                <w:color w:val="2F5496" w:themeColor="accent1" w:themeShade="BF"/>
-                <w:lang w:eastAsia="es-CL"/>
-              </w:rPr>
-            </w:pPr>
+                <w:color w:val="2F5496" w:themeColor="accent1" w:themeShade="BF"/>
+                <w:lang w:eastAsia="es-CL"/>
+              </w:rPr>
+            </w:pPr>
+            <w:r>
+              <w:rPr>
+                <w:rFonts w:eastAsia="Times New Roman" w:cs="Arial"/>
+                <w:color w:val="2F5496" w:themeColor="accent1" w:themeShade="BF"/>
+                <w:lang w:eastAsia="es-CL"/>
+              </w:rPr>
+              <w:t>El sistema listará todas las intervenciones de la mascota, mostrando fecha, descripción, observación y receta.</w:t>
+            </w:r>
           </w:p>
         </w:tc>
         <w:tc>
@@ -15334,20 +14580,8 @@
                 <w:color w:val="auto"/>
                 <w:lang w:val="es-ES" w:eastAsia="es-CL"/>
               </w:rPr>
-              <w:t xml:space="preserve">Nombre de Usuario </w:t>
-            </w:r>
-            <w:proofErr w:type="spellStart"/>
-            <w:r>
-              <w:rPr>
-                <w:rFonts w:eastAsia="Times New Roman" w:cs="Arial"/>
-                <w:b/>
-                <w:bCs/>
-                <w:color w:val="auto"/>
-                <w:lang w:val="es-ES" w:eastAsia="es-CL"/>
-              </w:rPr>
-              <w:t>Testing</w:t>
-            </w:r>
-            <w:proofErr w:type="spellEnd"/>
+              <w:t>Nombre de Usuario Testing</w:t>
+            </w:r>
             <w:r>
               <w:rPr>
                 <w:rFonts w:eastAsia="Times New Roman" w:cs="Arial"/>
@@ -15715,27 +14949,15 @@
                 <w:lang w:eastAsia="es-CL"/>
               </w:rPr>
             </w:pPr>
-            <w:proofErr w:type="spellStart"/>
-            <w:r>
-              <w:rPr>
-                <w:rFonts w:eastAsia="Times New Roman" w:cs="Arial"/>
-                <w:b/>
-                <w:bCs/>
-                <w:color w:val="auto"/>
-                <w:lang w:val="es-ES" w:eastAsia="es-CL"/>
-              </w:rPr>
-              <w:t>Epica</w:t>
-            </w:r>
-            <w:proofErr w:type="spellEnd"/>
-            <w:r>
-              <w:rPr>
-                <w:rFonts w:eastAsia="Times New Roman" w:cs="Arial"/>
-                <w:b/>
-                <w:bCs/>
-                <w:color w:val="auto"/>
-                <w:lang w:val="es-ES" w:eastAsia="es-CL"/>
-              </w:rPr>
-              <w:t xml:space="preserve"> 1</w:t>
+            <w:r>
+              <w:rPr>
+                <w:rFonts w:eastAsia="Times New Roman" w:cs="Arial"/>
+                <w:b/>
+                <w:bCs/>
+                <w:color w:val="auto"/>
+                <w:lang w:val="es-ES" w:eastAsia="es-CL"/>
+              </w:rPr>
+              <w:t>Epica 1</w:t>
             </w:r>
             <w:r>
               <w:rPr>
@@ -15924,6 +15146,7 @@
                 <w:color w:val="auto"/>
                 <w:lang w:val="es-ES" w:eastAsia="es-CL"/>
               </w:rPr>
+              <w:lastRenderedPageBreak/>
               <w:t>HU1</w:t>
             </w:r>
             <w:r>
@@ -16182,7 +15405,6 @@
                 <w:color w:val="auto"/>
                 <w:lang w:val="es-ES" w:eastAsia="es-CL"/>
               </w:rPr>
-              <w:lastRenderedPageBreak/>
               <w:t>Tipo de Usuario</w:t>
             </w:r>
             <w:r>
@@ -16246,18 +15468,8 @@
                 <w:color w:val="2F5496" w:themeColor="accent1" w:themeShade="BF"/>
                 <w:lang w:val="es-ES" w:eastAsia="es-CL"/>
               </w:rPr>
-              <w:t xml:space="preserve">, Cliente y </w:t>
-            </w:r>
-            <w:proofErr w:type="spellStart"/>
-            <w:r>
-              <w:rPr>
-                <w:rFonts w:eastAsia="Times New Roman" w:cs="Arial"/>
-                <w:color w:val="2F5496" w:themeColor="accent1" w:themeShade="BF"/>
-                <w:lang w:val="es-ES" w:eastAsia="es-CL"/>
-              </w:rPr>
-              <w:t>Verterinario</w:t>
-            </w:r>
-            <w:proofErr w:type="spellEnd"/>
+              <w:t>, Cliente y Verterinario</w:t>
+            </w:r>
           </w:p>
         </w:tc>
       </w:tr>
@@ -16612,27 +15824,15 @@
                 <w:lang w:eastAsia="es-CL"/>
               </w:rPr>
             </w:pPr>
-            <w:proofErr w:type="spellStart"/>
-            <w:r>
-              <w:rPr>
-                <w:rFonts w:eastAsia="Times New Roman" w:cs="Arial"/>
-                <w:b/>
-                <w:bCs/>
-                <w:color w:val="auto"/>
-                <w:lang w:val="es-ES" w:eastAsia="es-CL"/>
-              </w:rPr>
-              <w:t>Info</w:t>
-            </w:r>
-            <w:proofErr w:type="spellEnd"/>
-            <w:r>
-              <w:rPr>
-                <w:rFonts w:eastAsia="Times New Roman" w:cs="Arial"/>
-                <w:b/>
-                <w:bCs/>
-                <w:color w:val="auto"/>
-                <w:lang w:val="es-ES" w:eastAsia="es-CL"/>
-              </w:rPr>
-              <w:t>. del paso a ejecutar</w:t>
+            <w:r>
+              <w:rPr>
+                <w:rFonts w:eastAsia="Times New Roman" w:cs="Arial"/>
+                <w:b/>
+                <w:bCs/>
+                <w:color w:val="auto"/>
+                <w:lang w:val="es-ES" w:eastAsia="es-CL"/>
+              </w:rPr>
+              <w:t>Info. del paso a ejecutar</w:t>
             </w:r>
             <w:r>
               <w:rPr>
@@ -17560,20 +16760,8 @@
                 <w:color w:val="auto"/>
                 <w:lang w:val="es-ES" w:eastAsia="es-CL"/>
               </w:rPr>
-              <w:t xml:space="preserve">Nombre de Usuario </w:t>
-            </w:r>
-            <w:proofErr w:type="spellStart"/>
-            <w:r>
-              <w:rPr>
-                <w:rFonts w:eastAsia="Times New Roman" w:cs="Arial"/>
-                <w:b/>
-                <w:bCs/>
-                <w:color w:val="auto"/>
-                <w:lang w:val="es-ES" w:eastAsia="es-CL"/>
-              </w:rPr>
-              <w:t>Testing</w:t>
-            </w:r>
-            <w:proofErr w:type="spellEnd"/>
+              <w:t>Nombre de Usuario Testing</w:t>
+            </w:r>
             <w:r>
               <w:rPr>
                 <w:rFonts w:eastAsia="Times New Roman" w:cs="Arial"/>
@@ -17941,27 +17129,15 @@
                 <w:lang w:eastAsia="es-CL"/>
               </w:rPr>
             </w:pPr>
-            <w:proofErr w:type="spellStart"/>
-            <w:r>
-              <w:rPr>
-                <w:rFonts w:eastAsia="Times New Roman" w:cs="Arial"/>
-                <w:b/>
-                <w:bCs/>
-                <w:color w:val="auto"/>
-                <w:lang w:val="es-ES" w:eastAsia="es-CL"/>
-              </w:rPr>
-              <w:t>Epica</w:t>
-            </w:r>
-            <w:proofErr w:type="spellEnd"/>
-            <w:r>
-              <w:rPr>
-                <w:rFonts w:eastAsia="Times New Roman" w:cs="Arial"/>
-                <w:b/>
-                <w:bCs/>
-                <w:color w:val="auto"/>
-                <w:lang w:val="es-ES" w:eastAsia="es-CL"/>
-              </w:rPr>
-              <w:t xml:space="preserve"> 1</w:t>
+            <w:r>
+              <w:rPr>
+                <w:rFonts w:eastAsia="Times New Roman" w:cs="Arial"/>
+                <w:b/>
+                <w:bCs/>
+                <w:color w:val="auto"/>
+                <w:lang w:val="es-ES" w:eastAsia="es-CL"/>
+              </w:rPr>
+              <w:t>Epica 1</w:t>
             </w:r>
             <w:r>
               <w:rPr>
@@ -18408,6 +17584,7 @@
                 <w:color w:val="auto"/>
                 <w:lang w:val="es-ES" w:eastAsia="es-CL"/>
               </w:rPr>
+              <w:lastRenderedPageBreak/>
               <w:t>Tipo de Usuario</w:t>
             </w:r>
             <w:r>
@@ -18471,18 +17648,8 @@
                 <w:color w:val="2F5496" w:themeColor="accent1" w:themeShade="BF"/>
                 <w:lang w:val="es-ES" w:eastAsia="es-CL"/>
               </w:rPr>
-              <w:t xml:space="preserve">, Cliente y </w:t>
-            </w:r>
-            <w:proofErr w:type="spellStart"/>
-            <w:r>
-              <w:rPr>
-                <w:rFonts w:eastAsia="Times New Roman" w:cs="Arial"/>
-                <w:color w:val="2F5496" w:themeColor="accent1" w:themeShade="BF"/>
-                <w:lang w:val="es-ES" w:eastAsia="es-CL"/>
-              </w:rPr>
-              <w:t>Verterinario</w:t>
-            </w:r>
-            <w:proofErr w:type="spellEnd"/>
+              <w:t>, Cliente y Verterinario</w:t>
+            </w:r>
           </w:p>
         </w:tc>
       </w:tr>
@@ -18704,7 +17871,6 @@
                 <w:color w:val="auto"/>
                 <w:lang w:val="es-ES" w:eastAsia="es-CL"/>
               </w:rPr>
-              <w:lastRenderedPageBreak/>
               <w:t>Tiempo de duración</w:t>
             </w:r>
             <w:r>
@@ -18838,27 +18004,15 @@
                 <w:lang w:eastAsia="es-CL"/>
               </w:rPr>
             </w:pPr>
-            <w:proofErr w:type="spellStart"/>
-            <w:r>
-              <w:rPr>
-                <w:rFonts w:eastAsia="Times New Roman" w:cs="Arial"/>
-                <w:b/>
-                <w:bCs/>
-                <w:color w:val="auto"/>
-                <w:lang w:val="es-ES" w:eastAsia="es-CL"/>
-              </w:rPr>
-              <w:t>Info</w:t>
-            </w:r>
-            <w:proofErr w:type="spellEnd"/>
-            <w:r>
-              <w:rPr>
-                <w:rFonts w:eastAsia="Times New Roman" w:cs="Arial"/>
-                <w:b/>
-                <w:bCs/>
-                <w:color w:val="auto"/>
-                <w:lang w:val="es-ES" w:eastAsia="es-CL"/>
-              </w:rPr>
-              <w:t>. del paso a ejecutar</w:t>
+            <w:r>
+              <w:rPr>
+                <w:rFonts w:eastAsia="Times New Roman" w:cs="Arial"/>
+                <w:b/>
+                <w:bCs/>
+                <w:color w:val="auto"/>
+                <w:lang w:val="es-ES" w:eastAsia="es-CL"/>
+              </w:rPr>
+              <w:t>Info. del paso a ejecutar</w:t>
             </w:r>
             <w:r>
               <w:rPr>
@@ -19725,7 +18879,7 @@
           <w:noProof/>
         </w:rPr>
         <w:drawing>
-          <wp:anchor distT="0" distB="0" distL="114300" distR="114300" simplePos="0" relativeHeight="251683840" behindDoc="0" locked="0" layoutInCell="1" allowOverlap="1" wp14:anchorId="64AEDEE1" wp14:editId="2C18710D">
+          <wp:anchor distT="0" distB="0" distL="114300" distR="114300" simplePos="0" relativeHeight="251683840" behindDoc="0" locked="0" layoutInCell="1" allowOverlap="1" wp14:anchorId="64AEDEE1" wp14:editId="4E96CBB0">
             <wp:simplePos x="0" y="0"/>
             <wp:positionH relativeFrom="margin">
               <wp:posOffset>1704975</wp:posOffset>
@@ -19943,7 +19097,7 @@
                 </wp:anchor>
               </w:drawing>
             </mc:Choice>
-            <mc:Fallback xmlns:a="http://schemas.openxmlformats.org/drawingml/2006/main" xmlns:adec="http://schemas.microsoft.com/office/drawing/2017/decorative">
+            <mc:Fallback xmlns:adec="http://schemas.microsoft.com/office/drawing/2017/decorative" xmlns:a="http://schemas.openxmlformats.org/drawingml/2006/main">
               <w:pict>
                 <v:shapetype id="_x0000_t202" coordsize="21600,21600" o:spt="202" path="m,l,21600r21600,l21600,xe" w14:anchorId="4B7F8D19">
                   <v:stroke joinstyle="miter"/>
@@ -20037,7 +19191,7 @@
                 </wp:anchor>
               </w:drawing>
             </mc:Choice>
-            <mc:Fallback xmlns:adec="http://schemas.microsoft.com/office/drawing/2017/decorative" xmlns:a="http://schemas.openxmlformats.org/drawingml/2006/main">
+            <mc:Fallback xmlns:a="http://schemas.openxmlformats.org/drawingml/2006/main" xmlns:adec="http://schemas.microsoft.com/office/drawing/2017/decorative">
               <w:pict>
                 <v:line id="Conector recto 6" style="position:absolute;z-index:251668480;visibility:visible;mso-wrap-style:square;mso-wrap-distance-left:9pt;mso-wrap-distance-top:0;mso-wrap-distance-right:9pt;mso-wrap-distance-bottom:0;mso-position-horizontal:absolute;mso-position-horizontal-relative:text;mso-position-vertical:absolute;mso-position-vertical-relative:text" o:spid="_x0000_s1026" strokecolor="#cfcdcd [2894]" strokeweight="2.25pt" from="491.35pt,-4.3pt" to="508.75pt,-4.3pt" w14:anchorId="0FD54B39" o:gfxdata="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">
                   <v:stroke joinstyle="miter"/>
@@ -20107,7 +19261,7 @@
                 </wp:anchor>
               </w:drawing>
             </mc:Choice>
-            <mc:Fallback xmlns:adec="http://schemas.microsoft.com/office/drawing/2017/decorative" xmlns:a="http://schemas.openxmlformats.org/drawingml/2006/main">
+            <mc:Fallback xmlns:a="http://schemas.openxmlformats.org/drawingml/2006/main" xmlns:adec="http://schemas.microsoft.com/office/drawing/2017/decorative">
               <w:pict>
                 <v:line id="Conector recto 5" style="position:absolute;z-index:251667456;visibility:visible;mso-wrap-style:square;mso-wrap-distance-left:9pt;mso-wrap-distance-top:0;mso-wrap-distance-right:9pt;mso-wrap-distance-bottom:0;mso-position-horizontal:absolute;mso-position-horizontal-relative:text;mso-position-vertical:absolute;mso-position-vertical-relative:text" o:spid="_x0000_s1026" strokecolor="#aeaaaa [2414]" strokeweight="2.25pt" from="-4.75pt,-5.8pt" to="50.95pt,-5.8pt" w14:anchorId="77485C56" o:gfxdata="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">
                   <v:stroke joinstyle="miter"/>
@@ -20281,7 +19435,7 @@
             </wp:anchor>
           </w:drawing>
         </mc:Choice>
-        <mc:Fallback xmlns:a="http://schemas.openxmlformats.org/drawingml/2006/main" xmlns:adec="http://schemas.microsoft.com/office/drawing/2017/decorative" xmlns:pic="http://schemas.openxmlformats.org/drawingml/2006/picture" xmlns:a14="http://schemas.microsoft.com/office/drawing/2010/main">
+        <mc:Fallback xmlns:a14="http://schemas.microsoft.com/office/drawing/2010/main" xmlns:pic="http://schemas.openxmlformats.org/drawingml/2006/picture" xmlns:adec="http://schemas.microsoft.com/office/drawing/2017/decorative" xmlns:a="http://schemas.openxmlformats.org/drawingml/2006/main">
           <w:pict>
             <v:shapetype id="_x0000_t202" coordsize="21600,21600" o:spt="202" path="m,l,21600r21600,l21600,xe" w14:anchorId="6FA36B3B">
               <v:stroke joinstyle="miter"/>
@@ -20407,7 +19561,7 @@
             </wp:anchor>
           </w:drawing>
         </mc:Choice>
-        <mc:Fallback xmlns:a="http://schemas.openxmlformats.org/drawingml/2006/main" xmlns:adec="http://schemas.microsoft.com/office/drawing/2017/decorative" xmlns:pic="http://schemas.openxmlformats.org/drawingml/2006/picture" xmlns:a14="http://schemas.microsoft.com/office/drawing/2010/main">
+        <mc:Fallback xmlns:a14="http://schemas.microsoft.com/office/drawing/2010/main" xmlns:pic="http://schemas.openxmlformats.org/drawingml/2006/picture" xmlns:adec="http://schemas.microsoft.com/office/drawing/2017/decorative" xmlns:a="http://schemas.openxmlformats.org/drawingml/2006/main">
           <w:pict>
             <v:shape id="Cuadro de texto 21" style="position:absolute;margin-left:-6pt;margin-top:-8.4pt;width:322.5pt;height:39.5pt;z-index:251663360;visibility:visible;mso-wrap-style:square;mso-width-percent:0;mso-height-percent:0;mso-wrap-distance-left:9pt;mso-wrap-distance-top:0;mso-wrap-distance-right:9pt;mso-wrap-distance-bottom:0;mso-position-horizontal:absolute;mso-position-horizontal-relative:margin;mso-position-vertical:absolute;mso-position-vertical-relative:text;mso-width-percent:0;mso-height-percent:0;mso-width-relative:margin;mso-height-relative:margin;v-text-anchor:top" alt="&quot;&quot;" o:spid="_x0000_s1030" filled="f" stroked="f" strokeweight=".5pt" type="#_x0000_t202" o:gfxdata="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" w14:anchorId="7D02F2CD">
               <v:textbox>
@@ -20568,7 +19722,7 @@
             </wp:anchor>
           </w:drawing>
         </mc:Choice>
-        <mc:Fallback xmlns:a="http://schemas.openxmlformats.org/drawingml/2006/main" xmlns:adec="http://schemas.microsoft.com/office/drawing/2017/decorative" xmlns:pic="http://schemas.openxmlformats.org/drawingml/2006/picture" xmlns:a14="http://schemas.microsoft.com/office/drawing/2010/main">
+        <mc:Fallback xmlns:a14="http://schemas.microsoft.com/office/drawing/2010/main" xmlns:pic="http://schemas.openxmlformats.org/drawingml/2006/picture" xmlns:adec="http://schemas.microsoft.com/office/drawing/2017/decorative" xmlns:a="http://schemas.openxmlformats.org/drawingml/2006/main">
           <w:pict>
             <v:rect id="Rectángulo 3" style="position:absolute;margin-left:.75pt;margin-top:-34.7pt;width:610.5pt;height:54pt;z-index:-251650048;visibility:visible;mso-wrap-style:square;mso-wrap-distance-left:9pt;mso-wrap-distance-top:0;mso-wrap-distance-right:9pt;mso-wrap-distance-bottom:0;mso-position-horizontal:absolute;mso-position-horizontal-relative:page;mso-position-vertical:absolute;mso-position-vertical-relative:text;v-text-anchor:middle" alt="&quot;&quot;" o:spid="_x0000_s1026" fillcolor="#f0f0f0" stroked="f" strokeweight="1pt" w14:anchorId="19E80F0F" o:gfxdata="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">
               <w10:wrap anchorx="page"/>
@@ -23832,6 +22986,27 @@
 </file>
 
 <file path=customXml/item1.xml><?xml version="1.0" encoding="utf-8"?>
+<p:properties xmlns:p="http://schemas.microsoft.com/office/2006/metadata/properties" xmlns:xsi="http://www.w3.org/2001/XMLSchema-instance" xmlns:pc="http://schemas.microsoft.com/office/infopath/2007/PartnerControls">
+  <documentManagement>
+    <TaxCatchAll xmlns="edc1eb1c-f9b5-429a-a0ce-702847a0aa2d" xsi:nil="true"/>
+    <lcf76f155ced4ddcb4097134ff3c332f xmlns="d0daa353-f819-43d1-badf-ce69fea8800d">
+      <Terms xmlns="http://schemas.microsoft.com/office/infopath/2007/PartnerControls"/>
+    </lcf76f155ced4ddcb4097134ff3c332f>
+    <Fecha_x0020_de_x0020_creaci_x00f3_n xmlns="d0daa353-f819-43d1-badf-ce69fea8800d" xsi:nil="true"/>
+    <Fechayhora xmlns="d0daa353-f819-43d1-badf-ce69fea8800d" xsi:nil="true"/>
+    <SharedWithUsers xmlns="edc1eb1c-f9b5-429a-a0ce-702847a0aa2d">
+      <UserInfo>
+        <DisplayName/>
+        <AccountId xsi:nil="true"/>
+        <AccountType/>
+      </UserInfo>
+    </SharedWithUsers>
+    <MediaLengthInSeconds xmlns="d0daa353-f819-43d1-badf-ce69fea8800d" xsi:nil="true"/>
+  </documentManagement>
+</p:properties>
+</file>
+
+<file path=customXml/item2.xml><?xml version="1.0" encoding="utf-8"?>
 <ct:contentTypeSchema xmlns:ct="http://schemas.microsoft.com/office/2006/metadata/contentType" xmlns:ma="http://schemas.microsoft.com/office/2006/metadata/properties/metaAttributes" ct:_="" ma:_="" ma:contentTypeName="Documento" ma:contentTypeID="0x01010070BFDEA41A5D8B46AA5DA2E2389CBE4E" ma:contentTypeVersion="18" ma:contentTypeDescription="Crear nuevo documento." ma:contentTypeScope="" ma:versionID="672700c7c1e39a78a362f54b21ce1efa">
   <xsd:schema xmlns:xsd="http://www.w3.org/2001/XMLSchema" xmlns:xs="http://www.w3.org/2001/XMLSchema" xmlns:p="http://schemas.microsoft.com/office/2006/metadata/properties" xmlns:ns2="d0daa353-f819-43d1-badf-ce69fea8800d" xmlns:ns3="edc1eb1c-f9b5-429a-a0ce-702847a0aa2d" targetNamespace="http://schemas.microsoft.com/office/2006/metadata/properties" ma:root="true" ma:fieldsID="3db37e5c6f54565a9911855e2c96e577" ns2:_="" ns3:_="">
     <xsd:import namespace="d0daa353-f819-43d1-badf-ce69fea8800d"/>
@@ -24086,32 +23261,7 @@
 </ct:contentTypeSchema>
 </file>
 
-<file path=customXml/item2.xml><?xml version="1.0" encoding="utf-8"?>
-<p:properties xmlns:p="http://schemas.microsoft.com/office/2006/metadata/properties" xmlns:xsi="http://www.w3.org/2001/XMLSchema-instance" xmlns:pc="http://schemas.microsoft.com/office/infopath/2007/PartnerControls">
-  <documentManagement>
-    <TaxCatchAll xmlns="edc1eb1c-f9b5-429a-a0ce-702847a0aa2d" xsi:nil="true"/>
-    <lcf76f155ced4ddcb4097134ff3c332f xmlns="d0daa353-f819-43d1-badf-ce69fea8800d">
-      <Terms xmlns="http://schemas.microsoft.com/office/infopath/2007/PartnerControls"/>
-    </lcf76f155ced4ddcb4097134ff3c332f>
-    <Fecha_x0020_de_x0020_creaci_x00f3_n xmlns="d0daa353-f819-43d1-badf-ce69fea8800d" xsi:nil="true"/>
-    <Fechayhora xmlns="d0daa353-f819-43d1-badf-ce69fea8800d" xsi:nil="true"/>
-    <SharedWithUsers xmlns="edc1eb1c-f9b5-429a-a0ce-702847a0aa2d">
-      <UserInfo>
-        <DisplayName/>
-        <AccountId xsi:nil="true"/>
-        <AccountType/>
-      </UserInfo>
-    </SharedWithUsers>
-    <MediaLengthInSeconds xmlns="d0daa353-f819-43d1-badf-ce69fea8800d" xsi:nil="true"/>
-  </documentManagement>
-</p:properties>
-</file>
-
 <file path=customXml/item3.xml><?xml version="1.0" encoding="utf-8"?>
-<b:Sources xmlns:b="http://schemas.openxmlformats.org/officeDocument/2006/bibliography" xmlns="http://schemas.openxmlformats.org/officeDocument/2006/bibliography" SelectedStyle="\APASixthEditionOfficeOnline.xsl" StyleName="APA" Version="6"/>
-</file>
-
-<file path=customXml/item4.xml><?xml version="1.0" encoding="utf-8"?>
 <?mso-contentType ?>
 <FormTemplates xmlns="http://schemas.microsoft.com/sharepoint/v3/contenttype/forms">
   <Display>DocumentLibraryForm</Display>
@@ -24120,7 +23270,22 @@
 </FormTemplates>
 </file>
 
+<file path=customXml/item4.xml><?xml version="1.0" encoding="utf-8"?>
+<b:Sources xmlns:b="http://schemas.openxmlformats.org/officeDocument/2006/bibliography" xmlns="http://schemas.openxmlformats.org/officeDocument/2006/bibliography" SelectedStyle="\APASixthEditionOfficeOnline.xsl" StyleName="APA" Version="6"/>
+</file>
+
 <file path=customXml/itemProps1.xml><?xml version="1.0" encoding="utf-8"?>
+<ds:datastoreItem xmlns:ds="http://schemas.openxmlformats.org/officeDocument/2006/customXml" ds:itemID="{D60E2242-C2E1-4E23-9065-10C7EC1F40B5}">
+  <ds:schemaRefs>
+    <ds:schemaRef ds:uri="http://schemas.microsoft.com/office/2006/metadata/properties"/>
+    <ds:schemaRef ds:uri="http://schemas.microsoft.com/office/infopath/2007/PartnerControls"/>
+    <ds:schemaRef ds:uri="edc1eb1c-f9b5-429a-a0ce-702847a0aa2d"/>
+    <ds:schemaRef ds:uri="d0daa353-f819-43d1-badf-ce69fea8800d"/>
+  </ds:schemaRefs>
+</ds:datastoreItem>
+</file>
+
+<file path=customXml/itemProps2.xml><?xml version="1.0" encoding="utf-8"?>
 <ds:datastoreItem xmlns:ds="http://schemas.openxmlformats.org/officeDocument/2006/customXml" ds:itemID="{1BD347B7-80A8-463F-9863-65CB61887422}">
   <ds:schemaRefs>
     <ds:schemaRef ds:uri="http://schemas.microsoft.com/office/2006/metadata/contentType"/>
@@ -24139,29 +23304,18 @@
 </ds:datastoreItem>
 </file>
 
-<file path=customXml/itemProps2.xml><?xml version="1.0" encoding="utf-8"?>
-<ds:datastoreItem xmlns:ds="http://schemas.openxmlformats.org/officeDocument/2006/customXml" ds:itemID="{D60E2242-C2E1-4E23-9065-10C7EC1F40B5}">
+<file path=customXml/itemProps3.xml><?xml version="1.0" encoding="utf-8"?>
+<ds:datastoreItem xmlns:ds="http://schemas.openxmlformats.org/officeDocument/2006/customXml" ds:itemID="{0AB0234B-24F9-4BE2-95EF-A26C37CFD935}">
   <ds:schemaRefs>
-    <ds:schemaRef ds:uri="http://schemas.microsoft.com/office/2006/metadata/properties"/>
-    <ds:schemaRef ds:uri="http://schemas.microsoft.com/office/infopath/2007/PartnerControls"/>
-    <ds:schemaRef ds:uri="edc1eb1c-f9b5-429a-a0ce-702847a0aa2d"/>
-    <ds:schemaRef ds:uri="d0daa353-f819-43d1-badf-ce69fea8800d"/>
+    <ds:schemaRef ds:uri="http://schemas.microsoft.com/sharepoint/v3/contenttype/forms"/>
   </ds:schemaRefs>
 </ds:datastoreItem>
 </file>
 
-<file path=customXml/itemProps3.xml><?xml version="1.0" encoding="utf-8"?>
+<file path=customXml/itemProps4.xml><?xml version="1.0" encoding="utf-8"?>
 <ds:datastoreItem xmlns:ds="http://schemas.openxmlformats.org/officeDocument/2006/customXml" ds:itemID="{C67705AF-782E-49C6-96DD-5A5A2AE07537}">
   <ds:schemaRefs>
     <ds:schemaRef ds:uri="http://schemas.openxmlformats.org/officeDocument/2006/bibliography"/>
   </ds:schemaRefs>
 </ds:datastoreItem>
-</file>
-
-<file path=customXml/itemProps4.xml><?xml version="1.0" encoding="utf-8"?>
-<ds:datastoreItem xmlns:ds="http://schemas.openxmlformats.org/officeDocument/2006/customXml" ds:itemID="{0AB0234B-24F9-4BE2-95EF-A26C37CFD935}">
-  <ds:schemaRefs>
-    <ds:schemaRef ds:uri="http://schemas.microsoft.com/sharepoint/v3/contenttype/forms"/>
-  </ds:schemaRefs>
-</ds:datastoreItem>
 </file>
</xml_diff>

<commit_message>
Caso de prueba Gestión de citas
</commit_message>
<xml_diff>
--- a/S8/PRY3211_Exp3_S8_Formato_de_respuesta_actividad_con_encargo.docx
+++ b/S8/PRY3211_Exp3_S8_Formato_de_respuesta_actividad_con_encargo.docx
@@ -227,7 +227,7 @@
               </wp:anchor>
             </w:drawing>
           </mc:Choice>
-          <mc:Fallback xmlns:a="http://schemas.openxmlformats.org/drawingml/2006/main" xmlns:adec="http://schemas.microsoft.com/office/drawing/2017/decorative" xmlns:pic="http://schemas.openxmlformats.org/drawingml/2006/picture" xmlns:a14="http://schemas.microsoft.com/office/drawing/2010/main">
+          <mc:Fallback xmlns:a14="http://schemas.microsoft.com/office/drawing/2010/main" xmlns:pic="http://schemas.openxmlformats.org/drawingml/2006/picture" xmlns:adec="http://schemas.microsoft.com/office/drawing/2017/decorative" xmlns:a="http://schemas.openxmlformats.org/drawingml/2006/main">
             <w:pict>
               <v:rect id="Rectángulo 5" style="position:absolute;margin-left:0;margin-top:17.45pt;width:217.5pt;height:42pt;z-index:-251661315;visibility:visible;mso-wrap-style:square;mso-width-percent:0;mso-wrap-distance-left:9pt;mso-wrap-distance-top:0;mso-wrap-distance-right:9pt;mso-wrap-distance-bottom:0;mso-position-horizontal:absolute;mso-position-horizontal-relative:page;mso-position-vertical:absolute;mso-position-vertical-relative:text;mso-width-percent:0;mso-width-relative:margin;v-text-anchor:middle" alt="&quot;&quot;" o:spid="_x0000_s1026" fillcolor="#ffc600" stroked="f" strokeweight="1pt" w14:anchorId="0965D0A1" o:gfxdata="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">
                 <w10:wrap anchorx="page"/>
@@ -600,7 +600,7 @@
               </wp:anchor>
             </w:drawing>
           </mc:Choice>
-          <mc:Fallback xmlns:a14="http://schemas.microsoft.com/office/drawing/2010/main" xmlns:pic="http://schemas.openxmlformats.org/drawingml/2006/picture" xmlns:adec="http://schemas.microsoft.com/office/drawing/2017/decorative" xmlns:a="http://schemas.openxmlformats.org/drawingml/2006/main">
+          <mc:Fallback xmlns:a="http://schemas.openxmlformats.org/drawingml/2006/main" xmlns:adec="http://schemas.microsoft.com/office/drawing/2017/decorative" xmlns:pic="http://schemas.openxmlformats.org/drawingml/2006/picture" xmlns:a14="http://schemas.microsoft.com/office/drawing/2010/main">
             <w:pict>
               <v:shapetype id="_x0000_t202" coordsize="21600,21600" o:spt="202" path="m,l,21600r21600,l21600,xe" w14:anchorId="1573CE01">
                 <v:stroke joinstyle="miter"/>
@@ -932,8 +932,16 @@
         <w:rPr>
           <w:rFonts w:eastAsia="Arial" w:cs="Arial"/>
         </w:rPr>
-        <w:t>Pega el link que se generó al culminar la grabación de tu presentación en Teams</w:t>
+        <w:t xml:space="preserve">Pega el link que se generó al culminar la grabación de tu presentación en </w:t>
       </w:r>
+      <w:proofErr w:type="spellStart"/>
+      <w:r>
+        <w:rPr>
+          <w:rFonts w:eastAsia="Arial" w:cs="Arial"/>
+        </w:rPr>
+        <w:t>Teams</w:t>
+      </w:r>
+      <w:proofErr w:type="spellEnd"/>
     </w:p>
     <w:p/>
     <w:p/>
@@ -960,7 +968,23 @@
         </w:numPr>
       </w:pPr>
       <w:r>
-        <w:t>Completa el Manual Usuario Testing (deberás replicar la tabla x las veces que compruebes una funcionaldidad):</w:t>
+        <w:t xml:space="preserve">Completa el Manual Usuario </w:t>
+      </w:r>
+      <w:proofErr w:type="spellStart"/>
+      <w:r>
+        <w:t>Testing</w:t>
+      </w:r>
+      <w:proofErr w:type="spellEnd"/>
+      <w:r>
+        <w:t xml:space="preserve"> (deberás replicar la tabla x las veces que compruebes una </w:t>
+      </w:r>
+      <w:proofErr w:type="spellStart"/>
+      <w:r>
+        <w:t>funcionaldidad</w:t>
+      </w:r>
+      <w:proofErr w:type="spellEnd"/>
+      <w:r>
+        <w:t>):</w:t>
       </w:r>
     </w:p>
     <w:p/>
@@ -1129,8 +1153,20 @@
                 <w:color w:val="auto"/>
                 <w:lang w:val="es-ES" w:eastAsia="es-CL"/>
               </w:rPr>
-              <w:t>Nombre de Usuario Testing</w:t>
-            </w:r>
+              <w:t xml:space="preserve">Nombre de Usuario </w:t>
+            </w:r>
+            <w:proofErr w:type="spellStart"/>
+            <w:r>
+              <w:rPr>
+                <w:rFonts w:eastAsia="Times New Roman" w:cs="Arial"/>
+                <w:b/>
+                <w:bCs/>
+                <w:color w:val="auto"/>
+                <w:lang w:val="es-ES" w:eastAsia="es-CL"/>
+              </w:rPr>
+              <w:t>Testing</w:t>
+            </w:r>
+            <w:proofErr w:type="spellEnd"/>
             <w:r>
               <w:rPr>
                 <w:rFonts w:eastAsia="Times New Roman" w:cs="Arial"/>
@@ -1498,15 +1534,27 @@
                 <w:lang w:eastAsia="es-CL"/>
               </w:rPr>
             </w:pPr>
-            <w:r>
-              <w:rPr>
-                <w:rFonts w:eastAsia="Times New Roman" w:cs="Arial"/>
-                <w:b/>
-                <w:bCs/>
-                <w:color w:val="auto"/>
-                <w:lang w:val="es-ES" w:eastAsia="es-CL"/>
-              </w:rPr>
-              <w:t>Epica 1</w:t>
+            <w:proofErr w:type="spellStart"/>
+            <w:r>
+              <w:rPr>
+                <w:rFonts w:eastAsia="Times New Roman" w:cs="Arial"/>
+                <w:b/>
+                <w:bCs/>
+                <w:color w:val="auto"/>
+                <w:lang w:val="es-ES" w:eastAsia="es-CL"/>
+              </w:rPr>
+              <w:t>Epica</w:t>
+            </w:r>
+            <w:proofErr w:type="spellEnd"/>
+            <w:r>
+              <w:rPr>
+                <w:rFonts w:eastAsia="Times New Roman" w:cs="Arial"/>
+                <w:b/>
+                <w:bCs/>
+                <w:color w:val="auto"/>
+                <w:lang w:val="es-ES" w:eastAsia="es-CL"/>
+              </w:rPr>
+              <w:t xml:space="preserve"> 1</w:t>
             </w:r>
             <w:r>
               <w:rPr>
@@ -2026,8 +2074,18 @@
                 <w:color w:val="2F5496" w:themeColor="accent1" w:themeShade="BF"/>
                 <w:lang w:val="es-ES" w:eastAsia="es-CL"/>
               </w:rPr>
-              <w:t>, Cliente y Verterinario</w:t>
-            </w:r>
+              <w:t xml:space="preserve">, Cliente y </w:t>
+            </w:r>
+            <w:proofErr w:type="spellStart"/>
+            <w:r>
+              <w:rPr>
+                <w:rFonts w:eastAsia="Times New Roman" w:cs="Arial"/>
+                <w:color w:val="2F5496" w:themeColor="accent1" w:themeShade="BF"/>
+                <w:lang w:val="es-ES" w:eastAsia="es-CL"/>
+              </w:rPr>
+              <w:t>Verterinario</w:t>
+            </w:r>
+            <w:proofErr w:type="spellEnd"/>
           </w:p>
         </w:tc>
       </w:tr>
@@ -2382,15 +2440,27 @@
                 <w:lang w:eastAsia="es-CL"/>
               </w:rPr>
             </w:pPr>
-            <w:r>
-              <w:rPr>
-                <w:rFonts w:eastAsia="Times New Roman" w:cs="Arial"/>
-                <w:b/>
-                <w:bCs/>
-                <w:color w:val="auto"/>
-                <w:lang w:val="es-ES" w:eastAsia="es-CL"/>
-              </w:rPr>
-              <w:t>Info. del paso a ejecutar</w:t>
+            <w:proofErr w:type="spellStart"/>
+            <w:r>
+              <w:rPr>
+                <w:rFonts w:eastAsia="Times New Roman" w:cs="Arial"/>
+                <w:b/>
+                <w:bCs/>
+                <w:color w:val="auto"/>
+                <w:lang w:val="es-ES" w:eastAsia="es-CL"/>
+              </w:rPr>
+              <w:t>Info</w:t>
+            </w:r>
+            <w:proofErr w:type="spellEnd"/>
+            <w:r>
+              <w:rPr>
+                <w:rFonts w:eastAsia="Times New Roman" w:cs="Arial"/>
+                <w:b/>
+                <w:bCs/>
+                <w:color w:val="auto"/>
+                <w:lang w:val="es-ES" w:eastAsia="es-CL"/>
+              </w:rPr>
+              <w:t>. del paso a ejecutar</w:t>
             </w:r>
             <w:r>
               <w:rPr>
@@ -3412,8 +3482,20 @@
                 <w:color w:val="auto"/>
                 <w:lang w:val="es-ES" w:eastAsia="es-CL"/>
               </w:rPr>
-              <w:t>Nombre de Usuario Testing</w:t>
-            </w:r>
+              <w:t xml:space="preserve">Nombre de Usuario </w:t>
+            </w:r>
+            <w:proofErr w:type="spellStart"/>
+            <w:r>
+              <w:rPr>
+                <w:rFonts w:eastAsia="Times New Roman" w:cs="Arial"/>
+                <w:b/>
+                <w:bCs/>
+                <w:color w:val="auto"/>
+                <w:lang w:val="es-ES" w:eastAsia="es-CL"/>
+              </w:rPr>
+              <w:t>Testing</w:t>
+            </w:r>
+            <w:proofErr w:type="spellEnd"/>
             <w:r>
               <w:rPr>
                 <w:rFonts w:eastAsia="Times New Roman" w:cs="Arial"/>
@@ -3781,15 +3863,27 @@
                 <w:lang w:eastAsia="es-CL"/>
               </w:rPr>
             </w:pPr>
-            <w:r>
-              <w:rPr>
-                <w:rFonts w:eastAsia="Times New Roman" w:cs="Arial"/>
-                <w:b/>
-                <w:bCs/>
-                <w:color w:val="auto"/>
-                <w:lang w:val="es-ES" w:eastAsia="es-CL"/>
-              </w:rPr>
-              <w:t>Epica 1</w:t>
+            <w:proofErr w:type="spellStart"/>
+            <w:r>
+              <w:rPr>
+                <w:rFonts w:eastAsia="Times New Roman" w:cs="Arial"/>
+                <w:b/>
+                <w:bCs/>
+                <w:color w:val="auto"/>
+                <w:lang w:val="es-ES" w:eastAsia="es-CL"/>
+              </w:rPr>
+              <w:t>Epica</w:t>
+            </w:r>
+            <w:proofErr w:type="spellEnd"/>
+            <w:r>
+              <w:rPr>
+                <w:rFonts w:eastAsia="Times New Roman" w:cs="Arial"/>
+                <w:b/>
+                <w:bCs/>
+                <w:color w:val="auto"/>
+                <w:lang w:val="es-ES" w:eastAsia="es-CL"/>
+              </w:rPr>
+              <w:t xml:space="preserve"> 1</w:t>
             </w:r>
             <w:r>
               <w:rPr>
@@ -4788,15 +4882,27 @@
                 <w:lang w:eastAsia="es-CL"/>
               </w:rPr>
             </w:pPr>
-            <w:r>
-              <w:rPr>
-                <w:rFonts w:eastAsia="Times New Roman" w:cs="Arial"/>
-                <w:b/>
-                <w:bCs/>
-                <w:color w:val="auto"/>
-                <w:lang w:val="es-ES" w:eastAsia="es-CL"/>
-              </w:rPr>
-              <w:t>Info. del paso a ejecutar</w:t>
+            <w:proofErr w:type="spellStart"/>
+            <w:r>
+              <w:rPr>
+                <w:rFonts w:eastAsia="Times New Roman" w:cs="Arial"/>
+                <w:b/>
+                <w:bCs/>
+                <w:color w:val="auto"/>
+                <w:lang w:val="es-ES" w:eastAsia="es-CL"/>
+              </w:rPr>
+              <w:t>Info</w:t>
+            </w:r>
+            <w:proofErr w:type="spellEnd"/>
+            <w:r>
+              <w:rPr>
+                <w:rFonts w:eastAsia="Times New Roman" w:cs="Arial"/>
+                <w:b/>
+                <w:bCs/>
+                <w:color w:val="auto"/>
+                <w:lang w:val="es-ES" w:eastAsia="es-CL"/>
+              </w:rPr>
+              <w:t>. del paso a ejecutar</w:t>
             </w:r>
             <w:r>
               <w:rPr>
@@ -5876,8 +5982,20 @@
                 <w:color w:val="auto"/>
                 <w:lang w:val="es-ES" w:eastAsia="es-CL"/>
               </w:rPr>
-              <w:t>Nombre de Usuario Testing</w:t>
-            </w:r>
+              <w:t xml:space="preserve">Nombre de Usuario </w:t>
+            </w:r>
+            <w:proofErr w:type="spellStart"/>
+            <w:r>
+              <w:rPr>
+                <w:rFonts w:eastAsia="Times New Roman" w:cs="Arial"/>
+                <w:b/>
+                <w:bCs/>
+                <w:color w:val="auto"/>
+                <w:lang w:val="es-ES" w:eastAsia="es-CL"/>
+              </w:rPr>
+              <w:t>Testing</w:t>
+            </w:r>
+            <w:proofErr w:type="spellEnd"/>
             <w:r>
               <w:rPr>
                 <w:rFonts w:eastAsia="Times New Roman" w:cs="Arial"/>
@@ -6245,15 +6363,27 @@
                 <w:lang w:eastAsia="es-CL"/>
               </w:rPr>
             </w:pPr>
-            <w:r>
-              <w:rPr>
-                <w:rFonts w:eastAsia="Times New Roman" w:cs="Arial"/>
-                <w:b/>
-                <w:bCs/>
-                <w:color w:val="auto"/>
-                <w:lang w:val="es-ES" w:eastAsia="es-CL"/>
-              </w:rPr>
-              <w:t>Epica 1</w:t>
+            <w:proofErr w:type="spellStart"/>
+            <w:r>
+              <w:rPr>
+                <w:rFonts w:eastAsia="Times New Roman" w:cs="Arial"/>
+                <w:b/>
+                <w:bCs/>
+                <w:color w:val="auto"/>
+                <w:lang w:val="es-ES" w:eastAsia="es-CL"/>
+              </w:rPr>
+              <w:t>Epica</w:t>
+            </w:r>
+            <w:proofErr w:type="spellEnd"/>
+            <w:r>
+              <w:rPr>
+                <w:rFonts w:eastAsia="Times New Roman" w:cs="Arial"/>
+                <w:b/>
+                <w:bCs/>
+                <w:color w:val="auto"/>
+                <w:lang w:val="es-ES" w:eastAsia="es-CL"/>
+              </w:rPr>
+              <w:t xml:space="preserve"> 1</w:t>
             </w:r>
             <w:r>
               <w:rPr>
@@ -7290,15 +7420,27 @@
                 <w:lang w:eastAsia="es-CL"/>
               </w:rPr>
             </w:pPr>
-            <w:r>
-              <w:rPr>
-                <w:rFonts w:eastAsia="Times New Roman" w:cs="Arial"/>
-                <w:b/>
-                <w:bCs/>
-                <w:color w:val="auto"/>
-                <w:lang w:val="es-ES" w:eastAsia="es-CL"/>
-              </w:rPr>
-              <w:t>Info. del paso a ejecutar</w:t>
+            <w:proofErr w:type="spellStart"/>
+            <w:r>
+              <w:rPr>
+                <w:rFonts w:eastAsia="Times New Roman" w:cs="Arial"/>
+                <w:b/>
+                <w:bCs/>
+                <w:color w:val="auto"/>
+                <w:lang w:val="es-ES" w:eastAsia="es-CL"/>
+              </w:rPr>
+              <w:t>Info</w:t>
+            </w:r>
+            <w:proofErr w:type="spellEnd"/>
+            <w:r>
+              <w:rPr>
+                <w:rFonts w:eastAsia="Times New Roman" w:cs="Arial"/>
+                <w:b/>
+                <w:bCs/>
+                <w:color w:val="auto"/>
+                <w:lang w:val="es-ES" w:eastAsia="es-CL"/>
+              </w:rPr>
+              <w:t>. del paso a ejecutar</w:t>
             </w:r>
             <w:r>
               <w:rPr>
@@ -8540,8 +8682,20 @@
                 <w:lang w:val="es-ES" w:eastAsia="es-CL"/>
               </w:rPr>
               <w:lastRenderedPageBreak/>
-              <w:t>Nombre de Usuario Testing</w:t>
-            </w:r>
+              <w:t xml:space="preserve">Nombre de Usuario </w:t>
+            </w:r>
+            <w:proofErr w:type="spellStart"/>
+            <w:r>
+              <w:rPr>
+                <w:rFonts w:eastAsia="Times New Roman" w:cs="Arial"/>
+                <w:b/>
+                <w:bCs/>
+                <w:color w:val="auto"/>
+                <w:lang w:val="es-ES" w:eastAsia="es-CL"/>
+              </w:rPr>
+              <w:t>Testing</w:t>
+            </w:r>
+            <w:proofErr w:type="spellEnd"/>
             <w:r>
               <w:rPr>
                 <w:rFonts w:eastAsia="Times New Roman" w:cs="Arial"/>
@@ -8909,15 +9063,27 @@
                 <w:lang w:eastAsia="es-CL"/>
               </w:rPr>
             </w:pPr>
-            <w:r>
-              <w:rPr>
-                <w:rFonts w:eastAsia="Times New Roman" w:cs="Arial"/>
-                <w:b/>
-                <w:bCs/>
-                <w:color w:val="auto"/>
-                <w:lang w:val="es-ES" w:eastAsia="es-CL"/>
-              </w:rPr>
-              <w:t>Epica 1</w:t>
+            <w:proofErr w:type="spellStart"/>
+            <w:r>
+              <w:rPr>
+                <w:rFonts w:eastAsia="Times New Roman" w:cs="Arial"/>
+                <w:b/>
+                <w:bCs/>
+                <w:color w:val="auto"/>
+                <w:lang w:val="es-ES" w:eastAsia="es-CL"/>
+              </w:rPr>
+              <w:t>Epica</w:t>
+            </w:r>
+            <w:proofErr w:type="spellEnd"/>
+            <w:r>
+              <w:rPr>
+                <w:rFonts w:eastAsia="Times New Roman" w:cs="Arial"/>
+                <w:b/>
+                <w:bCs/>
+                <w:color w:val="auto"/>
+                <w:lang w:val="es-ES" w:eastAsia="es-CL"/>
+              </w:rPr>
+              <w:t xml:space="preserve"> 1</w:t>
             </w:r>
             <w:r>
               <w:rPr>
@@ -9825,15 +9991,27 @@
                 <w:lang w:eastAsia="es-CL"/>
               </w:rPr>
             </w:pPr>
-            <w:r>
-              <w:rPr>
-                <w:rFonts w:eastAsia="Times New Roman" w:cs="Arial"/>
-                <w:b/>
-                <w:bCs/>
-                <w:color w:val="auto"/>
-                <w:lang w:val="es-ES" w:eastAsia="es-CL"/>
-              </w:rPr>
-              <w:t>Info. del paso a ejecutar</w:t>
+            <w:proofErr w:type="spellStart"/>
+            <w:r>
+              <w:rPr>
+                <w:rFonts w:eastAsia="Times New Roman" w:cs="Arial"/>
+                <w:b/>
+                <w:bCs/>
+                <w:color w:val="auto"/>
+                <w:lang w:val="es-ES" w:eastAsia="es-CL"/>
+              </w:rPr>
+              <w:t>Info</w:t>
+            </w:r>
+            <w:proofErr w:type="spellEnd"/>
+            <w:r>
+              <w:rPr>
+                <w:rFonts w:eastAsia="Times New Roman" w:cs="Arial"/>
+                <w:b/>
+                <w:bCs/>
+                <w:color w:val="auto"/>
+                <w:lang w:val="es-ES" w:eastAsia="es-CL"/>
+              </w:rPr>
+              <w:t>. del paso a ejecutar</w:t>
             </w:r>
             <w:r>
               <w:rPr>
@@ -10705,8 +10883,20 @@
                 <w:color w:val="auto"/>
                 <w:lang w:val="es-ES" w:eastAsia="es-CL"/>
               </w:rPr>
-              <w:t>Nombre de Usuario Testing</w:t>
-            </w:r>
+              <w:t xml:space="preserve">Nombre de Usuario </w:t>
+            </w:r>
+            <w:proofErr w:type="spellStart"/>
+            <w:r>
+              <w:rPr>
+                <w:rFonts w:eastAsia="Times New Roman" w:cs="Arial"/>
+                <w:b/>
+                <w:bCs/>
+                <w:color w:val="auto"/>
+                <w:lang w:val="es-ES" w:eastAsia="es-CL"/>
+              </w:rPr>
+              <w:t>Testing</w:t>
+            </w:r>
+            <w:proofErr w:type="spellEnd"/>
             <w:r>
               <w:rPr>
                 <w:rFonts w:eastAsia="Times New Roman" w:cs="Arial"/>
@@ -11074,15 +11264,27 @@
                 <w:lang w:eastAsia="es-CL"/>
               </w:rPr>
             </w:pPr>
-            <w:r>
-              <w:rPr>
-                <w:rFonts w:eastAsia="Times New Roman" w:cs="Arial"/>
-                <w:b/>
-                <w:bCs/>
-                <w:color w:val="auto"/>
-                <w:lang w:val="es-ES" w:eastAsia="es-CL"/>
-              </w:rPr>
-              <w:t>Epica 1</w:t>
+            <w:proofErr w:type="spellStart"/>
+            <w:r>
+              <w:rPr>
+                <w:rFonts w:eastAsia="Times New Roman" w:cs="Arial"/>
+                <w:b/>
+                <w:bCs/>
+                <w:color w:val="auto"/>
+                <w:lang w:val="es-ES" w:eastAsia="es-CL"/>
+              </w:rPr>
+              <w:t>Epica</w:t>
+            </w:r>
+            <w:proofErr w:type="spellEnd"/>
+            <w:r>
+              <w:rPr>
+                <w:rFonts w:eastAsia="Times New Roman" w:cs="Arial"/>
+                <w:b/>
+                <w:bCs/>
+                <w:color w:val="auto"/>
+                <w:lang w:val="es-ES" w:eastAsia="es-CL"/>
+              </w:rPr>
+              <w:t xml:space="preserve"> 1</w:t>
             </w:r>
             <w:r>
               <w:rPr>
@@ -11896,15 +12098,27 @@
                 <w:lang w:eastAsia="es-CL"/>
               </w:rPr>
             </w:pPr>
-            <w:r>
-              <w:rPr>
-                <w:rFonts w:eastAsia="Times New Roman" w:cs="Arial"/>
-                <w:b/>
-                <w:bCs/>
-                <w:color w:val="auto"/>
-                <w:lang w:val="es-ES" w:eastAsia="es-CL"/>
-              </w:rPr>
-              <w:t>Info. del paso a ejecutar</w:t>
+            <w:proofErr w:type="spellStart"/>
+            <w:r>
+              <w:rPr>
+                <w:rFonts w:eastAsia="Times New Roman" w:cs="Arial"/>
+                <w:b/>
+                <w:bCs/>
+                <w:color w:val="auto"/>
+                <w:lang w:val="es-ES" w:eastAsia="es-CL"/>
+              </w:rPr>
+              <w:t>Info</w:t>
+            </w:r>
+            <w:proofErr w:type="spellEnd"/>
+            <w:r>
+              <w:rPr>
+                <w:rFonts w:eastAsia="Times New Roman" w:cs="Arial"/>
+                <w:b/>
+                <w:bCs/>
+                <w:color w:val="auto"/>
+                <w:lang w:val="es-ES" w:eastAsia="es-CL"/>
+              </w:rPr>
+              <w:t>. del paso a ejecutar</w:t>
             </w:r>
             <w:r>
               <w:rPr>
@@ -12173,7 +12387,25 @@
                 <w:lang w:eastAsia="es-CL"/>
               </w:rPr>
               <w:lastRenderedPageBreak/>
-              <w:t>mostrará la lista completa de las mascotas del cliente logeado.</w:t>
+              <w:t xml:space="preserve">mostrará la lista completa de las mascotas del cliente </w:t>
+            </w:r>
+            <w:proofErr w:type="spellStart"/>
+            <w:r>
+              <w:rPr>
+                <w:rFonts w:eastAsia="Times New Roman" w:cs="Arial"/>
+                <w:color w:val="2F5496" w:themeColor="accent1" w:themeShade="BF"/>
+                <w:lang w:eastAsia="es-CL"/>
+              </w:rPr>
+              <w:t>logeado</w:t>
+            </w:r>
+            <w:proofErr w:type="spellEnd"/>
+            <w:r>
+              <w:rPr>
+                <w:rFonts w:eastAsia="Times New Roman" w:cs="Arial"/>
+                <w:color w:val="2F5496" w:themeColor="accent1" w:themeShade="BF"/>
+                <w:lang w:eastAsia="es-CL"/>
+              </w:rPr>
+              <w:t>.</w:t>
             </w:r>
           </w:p>
         </w:tc>
@@ -12878,8 +13110,20 @@
                 <w:color w:val="auto"/>
                 <w:lang w:val="es-ES" w:eastAsia="es-CL"/>
               </w:rPr>
-              <w:t>Nombre de Usuario Testing</w:t>
-            </w:r>
+              <w:t xml:space="preserve">Nombre de Usuario </w:t>
+            </w:r>
+            <w:proofErr w:type="spellStart"/>
+            <w:r>
+              <w:rPr>
+                <w:rFonts w:eastAsia="Times New Roman" w:cs="Arial"/>
+                <w:b/>
+                <w:bCs/>
+                <w:color w:val="auto"/>
+                <w:lang w:val="es-ES" w:eastAsia="es-CL"/>
+              </w:rPr>
+              <w:t>Testing</w:t>
+            </w:r>
+            <w:proofErr w:type="spellEnd"/>
             <w:r>
               <w:rPr>
                 <w:rFonts w:eastAsia="Times New Roman" w:cs="Arial"/>
@@ -13247,6 +13491,7 @@
                 <w:lang w:eastAsia="es-CL"/>
               </w:rPr>
             </w:pPr>
+            <w:proofErr w:type="spellStart"/>
             <w:r>
               <w:rPr>
                 <w:rFonts w:eastAsia="Times New Roman" w:cs="Arial"/>
@@ -13256,7 +13501,18 @@
                 <w:lang w:val="es-ES" w:eastAsia="es-CL"/>
               </w:rPr>
               <w:lastRenderedPageBreak/>
-              <w:t>Epica 1</w:t>
+              <w:t>Epica</w:t>
+            </w:r>
+            <w:proofErr w:type="spellEnd"/>
+            <w:r>
+              <w:rPr>
+                <w:rFonts w:eastAsia="Times New Roman" w:cs="Arial"/>
+                <w:b/>
+                <w:bCs/>
+                <w:color w:val="auto"/>
+                <w:lang w:val="es-ES" w:eastAsia="es-CL"/>
+              </w:rPr>
+              <w:t xml:space="preserve"> 1</w:t>
             </w:r>
             <w:r>
               <w:rPr>
@@ -13968,15 +14224,27 @@
                 <w:lang w:eastAsia="es-CL"/>
               </w:rPr>
             </w:pPr>
-            <w:r>
-              <w:rPr>
-                <w:rFonts w:eastAsia="Times New Roman" w:cs="Arial"/>
-                <w:b/>
-                <w:bCs/>
-                <w:color w:val="auto"/>
-                <w:lang w:val="es-ES" w:eastAsia="es-CL"/>
-              </w:rPr>
-              <w:t>Info. del paso a ejecutar</w:t>
+            <w:proofErr w:type="spellStart"/>
+            <w:r>
+              <w:rPr>
+                <w:rFonts w:eastAsia="Times New Roman" w:cs="Arial"/>
+                <w:b/>
+                <w:bCs/>
+                <w:color w:val="auto"/>
+                <w:lang w:val="es-ES" w:eastAsia="es-CL"/>
+              </w:rPr>
+              <w:t>Info</w:t>
+            </w:r>
+            <w:proofErr w:type="spellEnd"/>
+            <w:r>
+              <w:rPr>
+                <w:rFonts w:eastAsia="Times New Roman" w:cs="Arial"/>
+                <w:b/>
+                <w:bCs/>
+                <w:color w:val="auto"/>
+                <w:lang w:val="es-ES" w:eastAsia="es-CL"/>
+              </w:rPr>
+              <w:t>. del paso a ejecutar</w:t>
             </w:r>
             <w:r>
               <w:rPr>
@@ -14541,6 +14809,16 @@
               </w:rPr>
               <w:t xml:space="preserve"> </w:t>
             </w:r>
+            <w:r>
+              <w:rPr>
+                <w:rFonts w:eastAsia="Times New Roman" w:cs="Arial"/>
+                <w:b/>
+                <w:bCs/>
+                <w:color w:val="auto"/>
+                <w:lang w:eastAsia="es-CL"/>
+              </w:rPr>
+              <w:t>Gestionar reservas de citas</w:t>
+            </w:r>
           </w:p>
         </w:tc>
       </w:tr>
@@ -14580,8 +14858,20 @@
                 <w:color w:val="auto"/>
                 <w:lang w:val="es-ES" w:eastAsia="es-CL"/>
               </w:rPr>
-              <w:t>Nombre de Usuario Testing</w:t>
-            </w:r>
+              <w:t xml:space="preserve">Nombre de Usuario </w:t>
+            </w:r>
+            <w:proofErr w:type="spellStart"/>
+            <w:r>
+              <w:rPr>
+                <w:rFonts w:eastAsia="Times New Roman" w:cs="Arial"/>
+                <w:b/>
+                <w:bCs/>
+                <w:color w:val="auto"/>
+                <w:lang w:val="es-ES" w:eastAsia="es-CL"/>
+              </w:rPr>
+              <w:t>Testing</w:t>
+            </w:r>
+            <w:proofErr w:type="spellEnd"/>
             <w:r>
               <w:rPr>
                 <w:rFonts w:eastAsia="Times New Roman" w:cs="Arial"/>
@@ -14949,15 +15239,27 @@
                 <w:lang w:eastAsia="es-CL"/>
               </w:rPr>
             </w:pPr>
-            <w:r>
-              <w:rPr>
-                <w:rFonts w:eastAsia="Times New Roman" w:cs="Arial"/>
-                <w:b/>
-                <w:bCs/>
-                <w:color w:val="auto"/>
-                <w:lang w:val="es-ES" w:eastAsia="es-CL"/>
-              </w:rPr>
-              <w:t>Epica 1</w:t>
+            <w:proofErr w:type="spellStart"/>
+            <w:r>
+              <w:rPr>
+                <w:rFonts w:eastAsia="Times New Roman" w:cs="Arial"/>
+                <w:b/>
+                <w:bCs/>
+                <w:color w:val="auto"/>
+                <w:lang w:val="es-ES" w:eastAsia="es-CL"/>
+              </w:rPr>
+              <w:t>Epica</w:t>
+            </w:r>
+            <w:proofErr w:type="spellEnd"/>
+            <w:r>
+              <w:rPr>
+                <w:rFonts w:eastAsia="Times New Roman" w:cs="Arial"/>
+                <w:b/>
+                <w:bCs/>
+                <w:color w:val="auto"/>
+                <w:lang w:val="es-ES" w:eastAsia="es-CL"/>
+              </w:rPr>
+              <w:t xml:space="preserve"> 1</w:t>
             </w:r>
             <w:r>
               <w:rPr>
@@ -15106,6 +15408,16 @@
                 <w:lang w:eastAsia="es-CL"/>
               </w:rPr>
               <w:t> </w:t>
+            </w:r>
+            <w:r>
+              <w:rPr>
+                <w:rFonts w:eastAsia="Times New Roman" w:cs="Arial"/>
+                <w:b/>
+                <w:bCs/>
+                <w:color w:val="auto"/>
+                <w:lang w:eastAsia="es-CL"/>
+              </w:rPr>
+              <w:t>SP3-E7-Gestionar reservas de citas</w:t>
             </w:r>
           </w:p>
         </w:tc>
@@ -15194,6 +15506,14 @@
               </w:rPr>
               <w:t xml:space="preserve"> </w:t>
             </w:r>
+            <w:r>
+              <w:rPr>
+                <w:rFonts w:eastAsia="Times New Roman" w:cs="Arial"/>
+                <w:color w:val="2F5496" w:themeColor="accent1" w:themeShade="BF"/>
+                <w:lang w:val="es-ES" w:eastAsia="es-CL"/>
+              </w:rPr>
+              <w:t>SP3-E7-HU-22 Reservar una cita para una mascota</w:t>
+            </w:r>
           </w:p>
         </w:tc>
       </w:tr>
@@ -15280,6 +15600,14 @@
               </w:rPr>
               <w:t xml:space="preserve"> </w:t>
             </w:r>
+            <w:r>
+              <w:rPr>
+                <w:rFonts w:eastAsia="Times New Roman" w:cs="Arial"/>
+                <w:color w:val="2F5496" w:themeColor="accent1" w:themeShade="BF"/>
+                <w:lang w:val="es-ES" w:eastAsia="es-CL"/>
+              </w:rPr>
+              <w:t>SP3-E7-HU-23 Cancelar una cita reservada</w:t>
+            </w:r>
           </w:p>
         </w:tc>
       </w:tr>
@@ -15319,17 +15647,17 @@
                 <w:color w:val="auto"/>
                 <w:lang w:val="es-ES" w:eastAsia="es-CL"/>
               </w:rPr>
-              <w:t>HU</w:t>
-            </w:r>
-            <w:r>
-              <w:rPr>
-                <w:rFonts w:eastAsia="Times New Roman" w:cs="Arial"/>
-                <w:b/>
-                <w:bCs/>
-                <w:color w:val="auto"/>
-                <w:lang w:val="es-ES" w:eastAsia="es-CL"/>
-              </w:rPr>
-              <w:t>3</w:t>
+              <w:t>Tipo de Usuario</w:t>
+            </w:r>
+            <w:r>
+              <w:rPr>
+                <w:rFonts w:eastAsia="Times New Roman" w:cs="Arial"/>
+                <w:b/>
+                <w:bCs/>
+                <w:color w:val="auto"/>
+                <w:lang w:eastAsia="es-CL"/>
+              </w:rPr>
+              <w:t> </w:t>
             </w:r>
           </w:p>
         </w:tc>
@@ -15361,10 +15689,20 @@
             <w:r>
               <w:rPr>
                 <w:rFonts w:eastAsia="Times New Roman" w:cs="Arial"/>
-                <w:color w:val="2F5496" w:themeColor="accent1" w:themeShade="BF"/>
-                <w:lang w:val="es-ES" w:eastAsia="es-CL"/>
-              </w:rPr>
-              <w:t xml:space="preserve"> </w:t>
+                <w:b/>
+                <w:bCs/>
+                <w:color w:val="2F5496" w:themeColor="accent1" w:themeShade="BF"/>
+                <w:lang w:eastAsia="es-CL"/>
+              </w:rPr>
+              <w:t> </w:t>
+            </w:r>
+            <w:r>
+              <w:rPr>
+                <w:rFonts w:eastAsia="Times New Roman" w:cs="Arial"/>
+                <w:color w:val="2F5496" w:themeColor="accent1" w:themeShade="BF"/>
+                <w:lang w:val="es-ES" w:eastAsia="es-CL"/>
+              </w:rPr>
+              <w:t xml:space="preserve">Cliente </w:t>
             </w:r>
           </w:p>
         </w:tc>
@@ -15405,7 +15743,7 @@
                 <w:color w:val="auto"/>
                 <w:lang w:val="es-ES" w:eastAsia="es-CL"/>
               </w:rPr>
-              <w:t>Tipo de Usuario</w:t>
+              <w:t>Artefacto a probar</w:t>
             </w:r>
             <w:r>
               <w:rPr>
@@ -15447,28 +15785,26 @@
             <w:r>
               <w:rPr>
                 <w:rFonts w:eastAsia="Times New Roman" w:cs="Arial"/>
-                <w:b/>
-                <w:bCs/>
-                <w:color w:val="2F5496" w:themeColor="accent1" w:themeShade="BF"/>
-                <w:lang w:eastAsia="es-CL"/>
-              </w:rPr>
-              <w:t> </w:t>
-            </w:r>
-            <w:r>
-              <w:rPr>
-                <w:rFonts w:eastAsia="Times New Roman" w:cs="Arial"/>
-                <w:color w:val="2F5496" w:themeColor="accent1" w:themeShade="BF"/>
-                <w:lang w:val="es-ES" w:eastAsia="es-CL"/>
-              </w:rPr>
-              <w:t>Administrador</w:t>
-            </w:r>
-            <w:r>
-              <w:rPr>
-                <w:rFonts w:eastAsia="Times New Roman" w:cs="Arial"/>
-                <w:color w:val="2F5496" w:themeColor="accent1" w:themeShade="BF"/>
-                <w:lang w:val="es-ES" w:eastAsia="es-CL"/>
-              </w:rPr>
-              <w:t>, Cliente y Verterinario</w:t>
+                <w:color w:val="2F5496" w:themeColor="accent1" w:themeShade="BF"/>
+                <w:lang w:val="es-ES" w:eastAsia="es-CL"/>
+              </w:rPr>
+              <w:t xml:space="preserve"> </w:t>
+            </w:r>
+            <w:r>
+              <w:rPr>
+                <w:rFonts w:eastAsia="Times New Roman" w:cs="Arial"/>
+                <w:color w:val="2F5496" w:themeColor="accent1" w:themeShade="BF"/>
+                <w:lang w:val="es-ES" w:eastAsia="es-CL"/>
+              </w:rPr>
+              <w:t>Módulo de gestión de reservas de citas</w:t>
+            </w:r>
+            <w:r>
+              <w:rPr>
+                <w:rFonts w:eastAsia="Times New Roman" w:cs="Arial"/>
+                <w:color w:val="2F5496" w:themeColor="accent1" w:themeShade="BF"/>
+                <w:lang w:val="es-ES" w:eastAsia="es-CL"/>
+              </w:rPr>
+              <w:t xml:space="preserve"> </w:t>
             </w:r>
           </w:p>
         </w:tc>
@@ -15509,7 +15845,7 @@
                 <w:color w:val="auto"/>
                 <w:lang w:val="es-ES" w:eastAsia="es-CL"/>
               </w:rPr>
-              <w:t>Artefacto a probar</w:t>
+              <w:t>Prueba a realizar</w:t>
             </w:r>
             <w:r>
               <w:rPr>
@@ -15554,7 +15890,17 @@
                 <w:color w:val="2F5496" w:themeColor="accent1" w:themeShade="BF"/>
                 <w:lang w:val="es-ES" w:eastAsia="es-CL"/>
               </w:rPr>
-              <w:t xml:space="preserve"> Formulario de </w:t>
+              <w:t>Prueba funcional y de experiencia de usuario</w:t>
+            </w:r>
+            <w:r>
+              <w:rPr>
+                <w:rFonts w:eastAsia="Times New Roman" w:cs="Arial"/>
+                <w:b/>
+                <w:bCs/>
+                <w:color w:val="2F5496" w:themeColor="accent1" w:themeShade="BF"/>
+                <w:lang w:eastAsia="es-CL"/>
+              </w:rPr>
+              <w:t> </w:t>
             </w:r>
           </w:p>
         </w:tc>
@@ -15595,7 +15941,7 @@
                 <w:color w:val="auto"/>
                 <w:lang w:val="es-ES" w:eastAsia="es-CL"/>
               </w:rPr>
-              <w:t>Prueba a realizar</w:t>
+              <w:t>Tiempo de duración</w:t>
             </w:r>
             <w:r>
               <w:rPr>
@@ -15628,29 +15974,27 @@
               <w:textAlignment w:val="baseline"/>
               <w:rPr>
                 <w:rFonts w:eastAsia="Times New Roman" w:cs="Arial"/>
-                <w:b/>
-                <w:bCs/>
-                <w:color w:val="2F5496" w:themeColor="accent1" w:themeShade="BF"/>
-                <w:lang w:eastAsia="es-CL"/>
-              </w:rPr>
-            </w:pPr>
-            <w:r>
-              <w:rPr>
-                <w:rFonts w:eastAsia="Times New Roman" w:cs="Arial"/>
-                <w:color w:val="2F5496" w:themeColor="accent1" w:themeShade="BF"/>
-                <w:lang w:val="es-ES" w:eastAsia="es-CL"/>
-              </w:rPr>
-              <w:t>Prueba funcional y de experiencia de usuario</w:t>
-            </w:r>
-            <w:r>
-              <w:rPr>
-                <w:rFonts w:eastAsia="Times New Roman" w:cs="Arial"/>
-                <w:b/>
-                <w:bCs/>
-                <w:color w:val="2F5496" w:themeColor="accent1" w:themeShade="BF"/>
-                <w:lang w:eastAsia="es-CL"/>
-              </w:rPr>
-              <w:t> </w:t>
+                <w:color w:val="2F5496" w:themeColor="accent1" w:themeShade="BF"/>
+                <w:lang w:eastAsia="es-CL"/>
+              </w:rPr>
+            </w:pPr>
+            <w:r>
+              <w:rPr>
+                <w:rFonts w:eastAsia="Times New Roman" w:cs="Arial"/>
+                <w:b/>
+                <w:bCs/>
+                <w:color w:val="2F5496" w:themeColor="accent1" w:themeShade="BF"/>
+                <w:lang w:eastAsia="es-CL"/>
+              </w:rPr>
+              <w:t> </w:t>
+            </w:r>
+            <w:r>
+              <w:rPr>
+                <w:rFonts w:eastAsia="Times New Roman" w:cs="Arial"/>
+                <w:color w:val="2F5496" w:themeColor="accent1" w:themeShade="BF"/>
+                <w:lang w:eastAsia="es-CL"/>
+              </w:rPr>
+              <w:t>15 minutos</w:t>
             </w:r>
           </w:p>
         </w:tc>
@@ -15691,60 +16035,122 @@
                 <w:color w:val="auto"/>
                 <w:lang w:val="es-ES" w:eastAsia="es-CL"/>
               </w:rPr>
-              <w:t>Tiempo de duración</w:t>
-            </w:r>
-            <w:r>
-              <w:rPr>
-                <w:rFonts w:eastAsia="Times New Roman" w:cs="Arial"/>
-                <w:b/>
-                <w:bCs/>
-                <w:color w:val="auto"/>
-                <w:lang w:eastAsia="es-CL"/>
-              </w:rPr>
-              <w:t> </w:t>
-            </w:r>
-          </w:p>
-        </w:tc>
-        <w:tc>
-          <w:tcPr>
-            <w:tcW w:w="7245" w:type="dxa"/>
-            <w:gridSpan w:val="3"/>
-            <w:tcBorders>
-              <w:top w:val="single" w:sz="6" w:space="0" w:color="auto"/>
-              <w:left w:val="single" w:sz="6" w:space="0" w:color="auto"/>
-              <w:bottom w:val="single" w:sz="6" w:space="0" w:color="auto"/>
-              <w:right w:val="single" w:sz="6" w:space="0" w:color="auto"/>
-            </w:tcBorders>
-            <w:shd w:val="clear" w:color="auto" w:fill="auto"/>
-            <w:hideMark/>
-          </w:tcPr>
-          <w:p>
-            <w:pPr>
-              <w:spacing w:after="0" w:line="360" w:lineRule="auto"/>
-              <w:textAlignment w:val="baseline"/>
-              <w:rPr>
-                <w:rFonts w:eastAsia="Times New Roman" w:cs="Arial"/>
-                <w:color w:val="2F5496" w:themeColor="accent1" w:themeShade="BF"/>
-                <w:lang w:eastAsia="es-CL"/>
-              </w:rPr>
-            </w:pPr>
-            <w:r>
-              <w:rPr>
-                <w:rFonts w:eastAsia="Times New Roman" w:cs="Arial"/>
-                <w:b/>
-                <w:bCs/>
-                <w:color w:val="2F5496" w:themeColor="accent1" w:themeShade="BF"/>
-                <w:lang w:eastAsia="es-CL"/>
-              </w:rPr>
-              <w:t> </w:t>
-            </w:r>
-            <w:r>
-              <w:rPr>
-                <w:rFonts w:eastAsia="Times New Roman" w:cs="Arial"/>
-                <w:color w:val="2F5496" w:themeColor="accent1" w:themeShade="BF"/>
-                <w:lang w:eastAsia="es-CL"/>
-              </w:rPr>
-              <w:t>15 minutos</w:t>
+              <w:t>Actividad a Realizar</w:t>
+            </w:r>
+            <w:r>
+              <w:rPr>
+                <w:rFonts w:eastAsia="Times New Roman" w:cs="Arial"/>
+                <w:b/>
+                <w:bCs/>
+                <w:color w:val="auto"/>
+                <w:lang w:eastAsia="es-CL"/>
+              </w:rPr>
+              <w:t> </w:t>
+            </w:r>
+          </w:p>
+        </w:tc>
+        <w:tc>
+          <w:tcPr>
+            <w:tcW w:w="4361" w:type="dxa"/>
+            <w:gridSpan w:val="2"/>
+            <w:tcBorders>
+              <w:top w:val="single" w:sz="6" w:space="0" w:color="auto"/>
+              <w:left w:val="single" w:sz="6" w:space="0" w:color="auto"/>
+              <w:bottom w:val="single" w:sz="6" w:space="0" w:color="auto"/>
+              <w:right w:val="single" w:sz="6" w:space="0" w:color="auto"/>
+            </w:tcBorders>
+            <w:shd w:val="clear" w:color="auto" w:fill="auto"/>
+            <w:hideMark/>
+          </w:tcPr>
+          <w:p>
+            <w:pPr>
+              <w:spacing w:after="0" w:line="360" w:lineRule="auto"/>
+              <w:textAlignment w:val="baseline"/>
+              <w:rPr>
+                <w:rFonts w:eastAsia="Times New Roman" w:cs="Arial"/>
+                <w:b/>
+                <w:bCs/>
+                <w:color w:val="auto"/>
+                <w:lang w:eastAsia="es-CL"/>
+              </w:rPr>
+            </w:pPr>
+            <w:proofErr w:type="spellStart"/>
+            <w:r>
+              <w:rPr>
+                <w:rFonts w:eastAsia="Times New Roman" w:cs="Arial"/>
+                <w:b/>
+                <w:bCs/>
+                <w:color w:val="auto"/>
+                <w:lang w:val="es-ES" w:eastAsia="es-CL"/>
+              </w:rPr>
+              <w:t>Info</w:t>
+            </w:r>
+            <w:proofErr w:type="spellEnd"/>
+            <w:r>
+              <w:rPr>
+                <w:rFonts w:eastAsia="Times New Roman" w:cs="Arial"/>
+                <w:b/>
+                <w:bCs/>
+                <w:color w:val="auto"/>
+                <w:lang w:val="es-ES" w:eastAsia="es-CL"/>
+              </w:rPr>
+              <w:t>. del paso a ejecutar</w:t>
+            </w:r>
+            <w:r>
+              <w:rPr>
+                <w:rFonts w:eastAsia="Times New Roman" w:cs="Arial"/>
+                <w:b/>
+                <w:bCs/>
+                <w:color w:val="auto"/>
+                <w:lang w:eastAsia="es-CL"/>
+              </w:rPr>
+              <w:t> </w:t>
+            </w:r>
+          </w:p>
+        </w:tc>
+        <w:tc>
+          <w:tcPr>
+            <w:tcW w:w="2884" w:type="dxa"/>
+            <w:tcBorders>
+              <w:top w:val="single" w:sz="6" w:space="0" w:color="auto"/>
+              <w:left w:val="single" w:sz="6" w:space="0" w:color="auto"/>
+              <w:bottom w:val="single" w:sz="6" w:space="0" w:color="auto"/>
+              <w:right w:val="single" w:sz="6" w:space="0" w:color="auto"/>
+            </w:tcBorders>
+            <w:shd w:val="clear" w:color="auto" w:fill="auto"/>
+            <w:hideMark/>
+          </w:tcPr>
+          <w:p>
+            <w:pPr>
+              <w:spacing w:after="0" w:line="360" w:lineRule="auto"/>
+              <w:textAlignment w:val="baseline"/>
+              <w:rPr>
+                <w:rFonts w:eastAsia="Times New Roman" w:cs="Arial"/>
+                <w:b/>
+                <w:bCs/>
+                <w:color w:val="auto"/>
+                <w:lang w:eastAsia="es-CL"/>
+              </w:rPr>
+            </w:pPr>
+            <w:r>
+              <w:rPr>
+                <w:rFonts w:eastAsia="Times New Roman" w:cs="Arial"/>
+                <w:b/>
+                <w:bCs/>
+                <w:color w:val="auto"/>
+                <w:lang w:val="es-ES" w:eastAsia="es-CL"/>
+              </w:rPr>
+              <w:t>Registro de errores/Corrección</w:t>
+            </w:r>
+            <w:r>
+              <w:rPr>
+                <w:rFonts w:eastAsia="Times New Roman" w:cs="Arial"/>
+                <w:b/>
+                <w:bCs/>
+                <w:color w:val="auto"/>
+                <w:lang w:eastAsia="es-CL"/>
+              </w:rPr>
+              <w:t> </w:t>
             </w:r>
           </w:p>
         </w:tc>
@@ -15785,7 +16191,7 @@
                 <w:color w:val="auto"/>
                 <w:lang w:val="es-ES" w:eastAsia="es-CL"/>
               </w:rPr>
-              <w:t>Actividad a Realizar</w:t>
+              <w:t>Paso 1</w:t>
             </w:r>
             <w:r>
               <w:rPr>
@@ -15818,31 +16224,17 @@
               <w:textAlignment w:val="baseline"/>
               <w:rPr>
                 <w:rFonts w:eastAsia="Times New Roman" w:cs="Arial"/>
-                <w:b/>
-                <w:bCs/>
-                <w:color w:val="auto"/>
-                <w:lang w:eastAsia="es-CL"/>
-              </w:rPr>
-            </w:pPr>
-            <w:r>
-              <w:rPr>
-                <w:rFonts w:eastAsia="Times New Roman" w:cs="Arial"/>
-                <w:b/>
-                <w:bCs/>
-                <w:color w:val="auto"/>
-                <w:lang w:val="es-ES" w:eastAsia="es-CL"/>
-              </w:rPr>
-              <w:t>Info. del paso a ejecutar</w:t>
-            </w:r>
-            <w:r>
-              <w:rPr>
-                <w:rFonts w:eastAsia="Times New Roman" w:cs="Arial"/>
-                <w:b/>
-                <w:bCs/>
-                <w:color w:val="auto"/>
-                <w:lang w:eastAsia="es-CL"/>
-              </w:rPr>
-              <w:t> </w:t>
+                <w:color w:val="2F5496" w:themeColor="accent1" w:themeShade="BF"/>
+                <w:lang w:eastAsia="es-CL"/>
+              </w:rPr>
+            </w:pPr>
+            <w:r>
+              <w:rPr>
+                <w:rFonts w:eastAsia="Times New Roman" w:cs="Arial"/>
+                <w:color w:val="2F5496" w:themeColor="accent1" w:themeShade="BF"/>
+                <w:lang w:eastAsia="es-CL"/>
+              </w:rPr>
+              <w:t>Desde el menú lateral izquierdo, pulsar “Reservar Cita”. En el formulario ingresar la fecha para la cita, la mascota, el veterinario y su respectivo horario. Al pulsar en “Registrar”, se realiza la reserva, como resultado se muestra un mensaje de éxito y redirecciona a la lista de citas.</w:t>
             </w:r>
           </w:p>
         </w:tc>
@@ -15870,16 +16262,6 @@
                 <w:lang w:eastAsia="es-CL"/>
               </w:rPr>
             </w:pPr>
-            <w:r>
-              <w:rPr>
-                <w:rFonts w:eastAsia="Times New Roman" w:cs="Arial"/>
-                <w:b/>
-                <w:bCs/>
-                <w:color w:val="auto"/>
-                <w:lang w:val="es-ES" w:eastAsia="es-CL"/>
-              </w:rPr>
-              <w:t>Registro de errores/Corrección</w:t>
-            </w:r>
             <w:r>
               <w:rPr>
                 <w:rFonts w:eastAsia="Times New Roman" w:cs="Arial"/>
@@ -15929,7 +16311,7 @@
                 <w:color w:val="auto"/>
                 <w:lang w:val="es-ES" w:eastAsia="es-CL"/>
               </w:rPr>
-              <w:t>Paso 1</w:t>
+              <w:t>Paso 2</w:t>
             </w:r>
             <w:r>
               <w:rPr>
@@ -15962,462 +16344,35 @@
               <w:textAlignment w:val="baseline"/>
               <w:rPr>
                 <w:rFonts w:eastAsia="Times New Roman" w:cs="Arial"/>
-                <w:b/>
-                <w:bCs/>
-                <w:color w:val="2F5496" w:themeColor="accent1" w:themeShade="BF"/>
-                <w:lang w:eastAsia="es-CL"/>
-              </w:rPr>
-            </w:pPr>
-          </w:p>
-        </w:tc>
-        <w:tc>
-          <w:tcPr>
-            <w:tcW w:w="2884" w:type="dxa"/>
-            <w:tcBorders>
-              <w:top w:val="single" w:sz="6" w:space="0" w:color="auto"/>
-              <w:left w:val="single" w:sz="6" w:space="0" w:color="auto"/>
-              <w:bottom w:val="single" w:sz="6" w:space="0" w:color="auto"/>
-              <w:right w:val="single" w:sz="6" w:space="0" w:color="auto"/>
-            </w:tcBorders>
-            <w:shd w:val="clear" w:color="auto" w:fill="auto"/>
-            <w:hideMark/>
-          </w:tcPr>
-          <w:p>
-            <w:pPr>
-              <w:spacing w:after="0" w:line="360" w:lineRule="auto"/>
-              <w:textAlignment w:val="baseline"/>
-              <w:rPr>
-                <w:rFonts w:eastAsia="Times New Roman" w:cs="Arial"/>
-                <w:b/>
-                <w:bCs/>
-                <w:color w:val="auto"/>
-                <w:lang w:eastAsia="es-CL"/>
-              </w:rPr>
-            </w:pPr>
-            <w:r>
-              <w:rPr>
-                <w:rFonts w:eastAsia="Times New Roman" w:cs="Arial"/>
-                <w:b/>
-                <w:bCs/>
-                <w:color w:val="auto"/>
-                <w:lang w:eastAsia="es-CL"/>
-              </w:rPr>
-              <w:t> </w:t>
-            </w:r>
-          </w:p>
-        </w:tc>
-      </w:tr>
-      <w:tr>
-        <w:trPr>
-          <w:trHeight w:val="324"/>
-        </w:trPr>
-        <w:tc>
-          <w:tcPr>
-            <w:tcW w:w="2719" w:type="dxa"/>
-            <w:tcBorders>
-              <w:top w:val="single" w:sz="6" w:space="0" w:color="auto"/>
-              <w:left w:val="single" w:sz="6" w:space="0" w:color="auto"/>
-              <w:bottom w:val="single" w:sz="6" w:space="0" w:color="auto"/>
-              <w:right w:val="single" w:sz="6" w:space="0" w:color="auto"/>
-            </w:tcBorders>
-            <w:shd w:val="clear" w:color="auto" w:fill="auto"/>
-            <w:hideMark/>
-          </w:tcPr>
-          <w:p>
-            <w:pPr>
-              <w:spacing w:after="0" w:line="360" w:lineRule="auto"/>
-              <w:textAlignment w:val="baseline"/>
-              <w:rPr>
-                <w:rFonts w:eastAsia="Times New Roman" w:cs="Arial"/>
-                <w:b/>
-                <w:bCs/>
-                <w:color w:val="auto"/>
-                <w:lang w:eastAsia="es-CL"/>
-              </w:rPr>
-            </w:pPr>
-            <w:r>
-              <w:rPr>
-                <w:rFonts w:eastAsia="Times New Roman" w:cs="Arial"/>
-                <w:b/>
-                <w:bCs/>
-                <w:color w:val="auto"/>
-                <w:lang w:val="es-ES" w:eastAsia="es-CL"/>
-              </w:rPr>
-              <w:t>Paso 2</w:t>
-            </w:r>
-            <w:r>
-              <w:rPr>
-                <w:rFonts w:eastAsia="Times New Roman" w:cs="Arial"/>
-                <w:b/>
-                <w:bCs/>
-                <w:color w:val="auto"/>
-                <w:lang w:eastAsia="es-CL"/>
-              </w:rPr>
-              <w:t> </w:t>
-            </w:r>
-          </w:p>
-        </w:tc>
-        <w:tc>
-          <w:tcPr>
-            <w:tcW w:w="4361" w:type="dxa"/>
-            <w:gridSpan w:val="2"/>
-            <w:tcBorders>
-              <w:top w:val="single" w:sz="6" w:space="0" w:color="auto"/>
-              <w:left w:val="single" w:sz="6" w:space="0" w:color="auto"/>
-              <w:bottom w:val="single" w:sz="6" w:space="0" w:color="auto"/>
-              <w:right w:val="single" w:sz="6" w:space="0" w:color="auto"/>
-            </w:tcBorders>
-            <w:shd w:val="clear" w:color="auto" w:fill="auto"/>
-            <w:hideMark/>
-          </w:tcPr>
-          <w:p>
-            <w:pPr>
-              <w:spacing w:after="0" w:line="360" w:lineRule="auto"/>
-              <w:textAlignment w:val="baseline"/>
-              <w:rPr>
-                <w:rFonts w:eastAsia="Times New Roman" w:cs="Arial"/>
-                <w:color w:val="2F5496" w:themeColor="accent1" w:themeShade="BF"/>
-                <w:lang w:eastAsia="es-CL"/>
-              </w:rPr>
-            </w:pPr>
-          </w:p>
-        </w:tc>
-        <w:tc>
-          <w:tcPr>
-            <w:tcW w:w="2884" w:type="dxa"/>
-            <w:tcBorders>
-              <w:top w:val="single" w:sz="6" w:space="0" w:color="auto"/>
-              <w:left w:val="single" w:sz="6" w:space="0" w:color="auto"/>
-              <w:bottom w:val="single" w:sz="6" w:space="0" w:color="auto"/>
-              <w:right w:val="single" w:sz="6" w:space="0" w:color="auto"/>
-            </w:tcBorders>
-            <w:shd w:val="clear" w:color="auto" w:fill="auto"/>
-            <w:hideMark/>
-          </w:tcPr>
-          <w:p>
-            <w:pPr>
-              <w:spacing w:after="0" w:line="360" w:lineRule="auto"/>
-              <w:textAlignment w:val="baseline"/>
-              <w:rPr>
-                <w:rFonts w:eastAsia="Times New Roman" w:cs="Arial"/>
-                <w:b/>
-                <w:bCs/>
-                <w:color w:val="auto"/>
-                <w:lang w:eastAsia="es-CL"/>
-              </w:rPr>
-            </w:pPr>
-            <w:r>
-              <w:rPr>
-                <w:rFonts w:eastAsia="Times New Roman" w:cs="Arial"/>
-                <w:b/>
-                <w:bCs/>
-                <w:color w:val="auto"/>
-                <w:lang w:eastAsia="es-CL"/>
-              </w:rPr>
-              <w:t> </w:t>
-            </w:r>
-          </w:p>
-        </w:tc>
-      </w:tr>
-      <w:tr>
-        <w:trPr>
-          <w:trHeight w:val="324"/>
-        </w:trPr>
-        <w:tc>
-          <w:tcPr>
-            <w:tcW w:w="2719" w:type="dxa"/>
-            <w:tcBorders>
-              <w:top w:val="single" w:sz="6" w:space="0" w:color="auto"/>
-              <w:left w:val="single" w:sz="6" w:space="0" w:color="auto"/>
-              <w:bottom w:val="single" w:sz="6" w:space="0" w:color="auto"/>
-              <w:right w:val="single" w:sz="6" w:space="0" w:color="auto"/>
-            </w:tcBorders>
-            <w:shd w:val="clear" w:color="auto" w:fill="auto"/>
-            <w:hideMark/>
-          </w:tcPr>
-          <w:p>
-            <w:pPr>
-              <w:spacing w:after="0" w:line="360" w:lineRule="auto"/>
-              <w:textAlignment w:val="baseline"/>
-              <w:rPr>
-                <w:rFonts w:eastAsia="Times New Roman" w:cs="Arial"/>
-                <w:b/>
-                <w:bCs/>
-                <w:color w:val="auto"/>
-                <w:lang w:eastAsia="es-CL"/>
-              </w:rPr>
-            </w:pPr>
-            <w:r>
-              <w:rPr>
-                <w:rFonts w:eastAsia="Times New Roman" w:cs="Arial"/>
-                <w:b/>
-                <w:bCs/>
-                <w:color w:val="auto"/>
-                <w:lang w:val="es-ES" w:eastAsia="es-CL"/>
-              </w:rPr>
-              <w:t>Paso 3</w:t>
-            </w:r>
-            <w:r>
-              <w:rPr>
-                <w:rFonts w:eastAsia="Times New Roman" w:cs="Arial"/>
-                <w:b/>
-                <w:bCs/>
-                <w:color w:val="auto"/>
-                <w:lang w:eastAsia="es-CL"/>
-              </w:rPr>
-              <w:t> </w:t>
-            </w:r>
-          </w:p>
-        </w:tc>
-        <w:tc>
-          <w:tcPr>
-            <w:tcW w:w="4361" w:type="dxa"/>
-            <w:gridSpan w:val="2"/>
-            <w:tcBorders>
-              <w:top w:val="single" w:sz="6" w:space="0" w:color="auto"/>
-              <w:left w:val="single" w:sz="6" w:space="0" w:color="auto"/>
-              <w:bottom w:val="single" w:sz="6" w:space="0" w:color="auto"/>
-              <w:right w:val="single" w:sz="6" w:space="0" w:color="auto"/>
-            </w:tcBorders>
-            <w:shd w:val="clear" w:color="auto" w:fill="auto"/>
-            <w:hideMark/>
-          </w:tcPr>
-          <w:p>
-            <w:pPr>
-              <w:spacing w:after="0" w:line="360" w:lineRule="auto"/>
-              <w:textAlignment w:val="baseline"/>
-              <w:rPr>
-                <w:rFonts w:eastAsia="Times New Roman" w:cs="Arial"/>
-                <w:b/>
-                <w:bCs/>
-                <w:color w:val="2F5496" w:themeColor="accent1" w:themeShade="BF"/>
-                <w:lang w:eastAsia="es-CL"/>
-              </w:rPr>
-            </w:pPr>
-          </w:p>
-        </w:tc>
-        <w:tc>
-          <w:tcPr>
-            <w:tcW w:w="2884" w:type="dxa"/>
-            <w:tcBorders>
-              <w:top w:val="single" w:sz="6" w:space="0" w:color="auto"/>
-              <w:left w:val="single" w:sz="6" w:space="0" w:color="auto"/>
-              <w:bottom w:val="single" w:sz="6" w:space="0" w:color="auto"/>
-              <w:right w:val="single" w:sz="6" w:space="0" w:color="auto"/>
-            </w:tcBorders>
-            <w:shd w:val="clear" w:color="auto" w:fill="auto"/>
-            <w:hideMark/>
-          </w:tcPr>
-          <w:p>
-            <w:pPr>
-              <w:spacing w:after="0" w:line="360" w:lineRule="auto"/>
-              <w:textAlignment w:val="baseline"/>
-              <w:rPr>
-                <w:rFonts w:eastAsia="Times New Roman" w:cs="Arial"/>
-                <w:b/>
-                <w:bCs/>
-                <w:color w:val="auto"/>
-                <w:lang w:eastAsia="es-CL"/>
-              </w:rPr>
-            </w:pPr>
-            <w:r>
-              <w:rPr>
-                <w:rFonts w:eastAsia="Times New Roman" w:cs="Arial"/>
-                <w:b/>
-                <w:bCs/>
-                <w:color w:val="auto"/>
-                <w:lang w:eastAsia="es-CL"/>
-              </w:rPr>
-              <w:t> </w:t>
-            </w:r>
-          </w:p>
-        </w:tc>
-      </w:tr>
-      <w:tr>
-        <w:trPr>
-          <w:trHeight w:val="324"/>
-        </w:trPr>
-        <w:tc>
-          <w:tcPr>
-            <w:tcW w:w="2719" w:type="dxa"/>
-            <w:tcBorders>
-              <w:top w:val="single" w:sz="6" w:space="0" w:color="auto"/>
-              <w:left w:val="single" w:sz="6" w:space="0" w:color="auto"/>
-              <w:bottom w:val="single" w:sz="6" w:space="0" w:color="auto"/>
-              <w:right w:val="single" w:sz="6" w:space="0" w:color="auto"/>
-            </w:tcBorders>
-            <w:shd w:val="clear" w:color="auto" w:fill="auto"/>
-            <w:hideMark/>
-          </w:tcPr>
-          <w:p>
-            <w:pPr>
-              <w:spacing w:after="0" w:line="360" w:lineRule="auto"/>
-              <w:textAlignment w:val="baseline"/>
-              <w:rPr>
-                <w:rFonts w:eastAsia="Times New Roman" w:cs="Arial"/>
-                <w:b/>
-                <w:bCs/>
-                <w:color w:val="auto"/>
-                <w:lang w:eastAsia="es-CL"/>
-              </w:rPr>
-            </w:pPr>
-            <w:r>
-              <w:rPr>
-                <w:rFonts w:eastAsia="Times New Roman" w:cs="Arial"/>
-                <w:b/>
-                <w:bCs/>
-                <w:color w:val="auto"/>
-                <w:lang w:val="es-ES" w:eastAsia="es-CL"/>
-              </w:rPr>
-              <w:t>Paso 4</w:t>
-            </w:r>
-            <w:r>
-              <w:rPr>
-                <w:rFonts w:eastAsia="Times New Roman" w:cs="Arial"/>
-                <w:b/>
-                <w:bCs/>
-                <w:color w:val="auto"/>
-                <w:lang w:eastAsia="es-CL"/>
-              </w:rPr>
-              <w:t> </w:t>
-            </w:r>
-          </w:p>
-        </w:tc>
-        <w:tc>
-          <w:tcPr>
-            <w:tcW w:w="4361" w:type="dxa"/>
-            <w:gridSpan w:val="2"/>
-            <w:tcBorders>
-              <w:top w:val="single" w:sz="6" w:space="0" w:color="auto"/>
-              <w:left w:val="single" w:sz="6" w:space="0" w:color="auto"/>
-              <w:bottom w:val="single" w:sz="6" w:space="0" w:color="auto"/>
-              <w:right w:val="single" w:sz="6" w:space="0" w:color="auto"/>
-            </w:tcBorders>
-            <w:shd w:val="clear" w:color="auto" w:fill="auto"/>
-            <w:hideMark/>
-          </w:tcPr>
-          <w:p>
-            <w:pPr>
-              <w:spacing w:after="0" w:line="360" w:lineRule="auto"/>
-              <w:textAlignment w:val="baseline"/>
-              <w:rPr>
-                <w:rFonts w:eastAsia="Times New Roman" w:cs="Arial"/>
-                <w:color w:val="2F5496" w:themeColor="accent1" w:themeShade="BF"/>
-                <w:lang w:eastAsia="es-CL"/>
-              </w:rPr>
-            </w:pPr>
-          </w:p>
-        </w:tc>
-        <w:tc>
-          <w:tcPr>
-            <w:tcW w:w="2884" w:type="dxa"/>
-            <w:tcBorders>
-              <w:top w:val="single" w:sz="6" w:space="0" w:color="auto"/>
-              <w:left w:val="single" w:sz="6" w:space="0" w:color="auto"/>
-              <w:bottom w:val="single" w:sz="6" w:space="0" w:color="auto"/>
-              <w:right w:val="single" w:sz="6" w:space="0" w:color="auto"/>
-            </w:tcBorders>
-            <w:shd w:val="clear" w:color="auto" w:fill="auto"/>
-            <w:hideMark/>
-          </w:tcPr>
-          <w:p>
-            <w:pPr>
-              <w:spacing w:after="0" w:line="360" w:lineRule="auto"/>
-              <w:textAlignment w:val="baseline"/>
-              <w:rPr>
-                <w:rFonts w:eastAsia="Times New Roman" w:cs="Arial"/>
-                <w:b/>
-                <w:bCs/>
-                <w:color w:val="auto"/>
-                <w:lang w:eastAsia="es-CL"/>
-              </w:rPr>
-            </w:pPr>
-            <w:r>
-              <w:rPr>
-                <w:rFonts w:eastAsia="Times New Roman" w:cs="Arial"/>
-                <w:b/>
-                <w:bCs/>
-                <w:color w:val="auto"/>
-                <w:lang w:eastAsia="es-CL"/>
-              </w:rPr>
-              <w:t> </w:t>
-            </w:r>
-          </w:p>
-        </w:tc>
-      </w:tr>
-      <w:tr>
-        <w:trPr>
-          <w:trHeight w:val="324"/>
-        </w:trPr>
-        <w:tc>
-          <w:tcPr>
-            <w:tcW w:w="2719" w:type="dxa"/>
-            <w:tcBorders>
-              <w:top w:val="single" w:sz="6" w:space="0" w:color="auto"/>
-              <w:left w:val="single" w:sz="6" w:space="0" w:color="auto"/>
-              <w:bottom w:val="single" w:sz="6" w:space="0" w:color="auto"/>
-              <w:right w:val="single" w:sz="6" w:space="0" w:color="auto"/>
-            </w:tcBorders>
-            <w:shd w:val="clear" w:color="auto" w:fill="auto"/>
-            <w:hideMark/>
-          </w:tcPr>
-          <w:p>
-            <w:pPr>
-              <w:spacing w:after="0" w:line="360" w:lineRule="auto"/>
-              <w:textAlignment w:val="baseline"/>
-              <w:rPr>
-                <w:rFonts w:eastAsia="Times New Roman" w:cs="Arial"/>
-                <w:b/>
-                <w:bCs/>
-                <w:color w:val="auto"/>
-                <w:lang w:eastAsia="es-CL"/>
-              </w:rPr>
-            </w:pPr>
-            <w:r>
-              <w:rPr>
-                <w:rFonts w:eastAsia="Times New Roman" w:cs="Arial"/>
-                <w:b/>
-                <w:bCs/>
-                <w:color w:val="auto"/>
-                <w:lang w:val="es-ES" w:eastAsia="es-CL"/>
-              </w:rPr>
-              <w:t xml:space="preserve">Paso </w:t>
-            </w:r>
-            <w:r>
-              <w:rPr>
-                <w:rFonts w:eastAsia="Times New Roman" w:cs="Arial"/>
-                <w:b/>
-                <w:bCs/>
-                <w:color w:val="auto"/>
-                <w:lang w:val="es-ES" w:eastAsia="es-CL"/>
-              </w:rPr>
-              <w:t>5</w:t>
-            </w:r>
-          </w:p>
-        </w:tc>
-        <w:tc>
-          <w:tcPr>
-            <w:tcW w:w="4361" w:type="dxa"/>
-            <w:gridSpan w:val="2"/>
-            <w:tcBorders>
-              <w:top w:val="single" w:sz="6" w:space="0" w:color="auto"/>
-              <w:left w:val="single" w:sz="6" w:space="0" w:color="auto"/>
-              <w:bottom w:val="single" w:sz="6" w:space="0" w:color="auto"/>
-              <w:right w:val="single" w:sz="6" w:space="0" w:color="auto"/>
-            </w:tcBorders>
-            <w:shd w:val="clear" w:color="auto" w:fill="auto"/>
-            <w:hideMark/>
-          </w:tcPr>
-          <w:p>
-            <w:pPr>
-              <w:spacing w:after="0" w:line="360" w:lineRule="auto"/>
-              <w:textAlignment w:val="baseline"/>
-              <w:rPr>
-                <w:rFonts w:eastAsia="Times New Roman" w:cs="Arial"/>
-                <w:color w:val="2F5496" w:themeColor="accent1" w:themeShade="BF"/>
-                <w:lang w:eastAsia="es-CL"/>
-              </w:rPr>
-            </w:pPr>
+                <w:color w:val="2F5496" w:themeColor="accent1" w:themeShade="BF"/>
+                <w:lang w:eastAsia="es-CL"/>
+              </w:rPr>
+            </w:pPr>
+            <w:r>
+              <w:rPr>
+                <w:rFonts w:eastAsia="Times New Roman" w:cs="Arial"/>
+                <w:color w:val="2F5496" w:themeColor="accent1" w:themeShade="BF"/>
+                <w:lang w:eastAsia="es-CL"/>
+              </w:rPr>
+              <w:t>Desde el menú lateral izquierdo, pulsar</w:t>
+            </w:r>
+            <w:r>
+              <w:rPr>
+                <w:rFonts w:eastAsia="Times New Roman" w:cs="Arial"/>
+                <w:color w:val="2F5496" w:themeColor="accent1" w:themeShade="BF"/>
+                <w:lang w:eastAsia="es-CL"/>
+              </w:rPr>
+              <w:t xml:space="preserve"> “Mis Citas”. Se muestra la lista completa de las citas del cliente ordenadas por fecha descendentemente. Al pulsar en el ícono “Cancelar cita”, muestra un mensaje de confirmación, al presionar en “Sí”, la cita será cancelada. Como resultado se actualiza la tabla.</w:t>
+            </w:r>
+            <w:r>
+              <w:rPr>
+                <w:rFonts w:eastAsia="Times New Roman" w:cs="Arial"/>
+                <w:color w:val="2F5496" w:themeColor="accent1" w:themeShade="BF"/>
+                <w:lang w:eastAsia="es-CL"/>
+              </w:rPr>
+              <w:br/>
+              <w:t>Nota: No se puede cancelar una cita si la fecha es menor a la fecha actual.</w:t>
+            </w:r>
           </w:p>
         </w:tc>
         <w:tc>
@@ -16652,6 +16607,7 @@
                 <w:color w:val="auto"/>
                 <w:lang w:val="es-ES" w:eastAsia="es-CL"/>
               </w:rPr>
+              <w:lastRenderedPageBreak/>
               <w:t>Nombre Caso de Prueba</w:t>
             </w:r>
             <w:r>
@@ -16760,8 +16716,20 @@
                 <w:color w:val="auto"/>
                 <w:lang w:val="es-ES" w:eastAsia="es-CL"/>
               </w:rPr>
-              <w:t>Nombre de Usuario Testing</w:t>
-            </w:r>
+              <w:t xml:space="preserve">Nombre de Usuario </w:t>
+            </w:r>
+            <w:proofErr w:type="spellStart"/>
+            <w:r>
+              <w:rPr>
+                <w:rFonts w:eastAsia="Times New Roman" w:cs="Arial"/>
+                <w:b/>
+                <w:bCs/>
+                <w:color w:val="auto"/>
+                <w:lang w:val="es-ES" w:eastAsia="es-CL"/>
+              </w:rPr>
+              <w:t>Testing</w:t>
+            </w:r>
+            <w:proofErr w:type="spellEnd"/>
             <w:r>
               <w:rPr>
                 <w:rFonts w:eastAsia="Times New Roman" w:cs="Arial"/>
@@ -17129,15 +17097,27 @@
                 <w:lang w:eastAsia="es-CL"/>
               </w:rPr>
             </w:pPr>
-            <w:r>
-              <w:rPr>
-                <w:rFonts w:eastAsia="Times New Roman" w:cs="Arial"/>
-                <w:b/>
-                <w:bCs/>
-                <w:color w:val="auto"/>
-                <w:lang w:val="es-ES" w:eastAsia="es-CL"/>
-              </w:rPr>
-              <w:t>Epica 1</w:t>
+            <w:proofErr w:type="spellStart"/>
+            <w:r>
+              <w:rPr>
+                <w:rFonts w:eastAsia="Times New Roman" w:cs="Arial"/>
+                <w:b/>
+                <w:bCs/>
+                <w:color w:val="auto"/>
+                <w:lang w:val="es-ES" w:eastAsia="es-CL"/>
+              </w:rPr>
+              <w:t>Epica</w:t>
+            </w:r>
+            <w:proofErr w:type="spellEnd"/>
+            <w:r>
+              <w:rPr>
+                <w:rFonts w:eastAsia="Times New Roman" w:cs="Arial"/>
+                <w:b/>
+                <w:bCs/>
+                <w:color w:val="auto"/>
+                <w:lang w:val="es-ES" w:eastAsia="es-CL"/>
+              </w:rPr>
+              <w:t xml:space="preserve"> 1</w:t>
             </w:r>
             <w:r>
               <w:rPr>
@@ -17584,7 +17564,6 @@
                 <w:color w:val="auto"/>
                 <w:lang w:val="es-ES" w:eastAsia="es-CL"/>
               </w:rPr>
-              <w:lastRenderedPageBreak/>
               <w:t>Tipo de Usuario</w:t>
             </w:r>
             <w:r>
@@ -17648,8 +17627,18 @@
                 <w:color w:val="2F5496" w:themeColor="accent1" w:themeShade="BF"/>
                 <w:lang w:val="es-ES" w:eastAsia="es-CL"/>
               </w:rPr>
-              <w:t>, Cliente y Verterinario</w:t>
-            </w:r>
+              <w:t xml:space="preserve">, Cliente y </w:t>
+            </w:r>
+            <w:proofErr w:type="spellStart"/>
+            <w:r>
+              <w:rPr>
+                <w:rFonts w:eastAsia="Times New Roman" w:cs="Arial"/>
+                <w:color w:val="2F5496" w:themeColor="accent1" w:themeShade="BF"/>
+                <w:lang w:val="es-ES" w:eastAsia="es-CL"/>
+              </w:rPr>
+              <w:t>Verterinario</w:t>
+            </w:r>
+            <w:proofErr w:type="spellEnd"/>
           </w:p>
         </w:tc>
       </w:tr>
@@ -18004,15 +17993,27 @@
                 <w:lang w:eastAsia="es-CL"/>
               </w:rPr>
             </w:pPr>
-            <w:r>
-              <w:rPr>
-                <w:rFonts w:eastAsia="Times New Roman" w:cs="Arial"/>
-                <w:b/>
-                <w:bCs/>
-                <w:color w:val="auto"/>
-                <w:lang w:val="es-ES" w:eastAsia="es-CL"/>
-              </w:rPr>
-              <w:t>Info. del paso a ejecutar</w:t>
+            <w:proofErr w:type="spellStart"/>
+            <w:r>
+              <w:rPr>
+                <w:rFonts w:eastAsia="Times New Roman" w:cs="Arial"/>
+                <w:b/>
+                <w:bCs/>
+                <w:color w:val="auto"/>
+                <w:lang w:val="es-ES" w:eastAsia="es-CL"/>
+              </w:rPr>
+              <w:t>Info</w:t>
+            </w:r>
+            <w:proofErr w:type="spellEnd"/>
+            <w:r>
+              <w:rPr>
+                <w:rFonts w:eastAsia="Times New Roman" w:cs="Arial"/>
+                <w:b/>
+                <w:bCs/>
+                <w:color w:val="auto"/>
+                <w:lang w:val="es-ES" w:eastAsia="es-CL"/>
+              </w:rPr>
+              <w:t>. del paso a ejecutar</w:t>
             </w:r>
             <w:r>
               <w:rPr>
@@ -18879,7 +18880,7 @@
           <w:noProof/>
         </w:rPr>
         <w:drawing>
-          <wp:anchor distT="0" distB="0" distL="114300" distR="114300" simplePos="0" relativeHeight="251683840" behindDoc="0" locked="0" layoutInCell="1" allowOverlap="1" wp14:anchorId="64AEDEE1" wp14:editId="4E96CBB0">
+          <wp:anchor distT="0" distB="0" distL="114300" distR="114300" simplePos="0" relativeHeight="251683840" behindDoc="0" locked="0" layoutInCell="1" allowOverlap="1" wp14:anchorId="64AEDEE1" wp14:editId="3E1A0B82">
             <wp:simplePos x="0" y="0"/>
             <wp:positionH relativeFrom="margin">
               <wp:posOffset>1704975</wp:posOffset>
@@ -19097,7 +19098,7 @@
                 </wp:anchor>
               </w:drawing>
             </mc:Choice>
-            <mc:Fallback xmlns:adec="http://schemas.microsoft.com/office/drawing/2017/decorative" xmlns:a="http://schemas.openxmlformats.org/drawingml/2006/main">
+            <mc:Fallback xmlns:a="http://schemas.openxmlformats.org/drawingml/2006/main" xmlns:adec="http://schemas.microsoft.com/office/drawing/2017/decorative">
               <w:pict>
                 <v:shapetype id="_x0000_t202" coordsize="21600,21600" o:spt="202" path="m,l,21600r21600,l21600,xe" w14:anchorId="4B7F8D19">
                   <v:stroke joinstyle="miter"/>
@@ -19191,7 +19192,7 @@
                 </wp:anchor>
               </w:drawing>
             </mc:Choice>
-            <mc:Fallback xmlns:a="http://schemas.openxmlformats.org/drawingml/2006/main" xmlns:adec="http://schemas.microsoft.com/office/drawing/2017/decorative">
+            <mc:Fallback xmlns:adec="http://schemas.microsoft.com/office/drawing/2017/decorative" xmlns:a="http://schemas.openxmlformats.org/drawingml/2006/main">
               <w:pict>
                 <v:line id="Conector recto 6" style="position:absolute;z-index:251668480;visibility:visible;mso-wrap-style:square;mso-wrap-distance-left:9pt;mso-wrap-distance-top:0;mso-wrap-distance-right:9pt;mso-wrap-distance-bottom:0;mso-position-horizontal:absolute;mso-position-horizontal-relative:text;mso-position-vertical:absolute;mso-position-vertical-relative:text" o:spid="_x0000_s1026" strokecolor="#cfcdcd [2894]" strokeweight="2.25pt" from="491.35pt,-4.3pt" to="508.75pt,-4.3pt" w14:anchorId="0FD54B39" o:gfxdata="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">
                   <v:stroke joinstyle="miter"/>
@@ -19261,7 +19262,7 @@
                 </wp:anchor>
               </w:drawing>
             </mc:Choice>
-            <mc:Fallback xmlns:a="http://schemas.openxmlformats.org/drawingml/2006/main" xmlns:adec="http://schemas.microsoft.com/office/drawing/2017/decorative">
+            <mc:Fallback xmlns:adec="http://schemas.microsoft.com/office/drawing/2017/decorative" xmlns:a="http://schemas.openxmlformats.org/drawingml/2006/main">
               <w:pict>
                 <v:line id="Conector recto 5" style="position:absolute;z-index:251667456;visibility:visible;mso-wrap-style:square;mso-wrap-distance-left:9pt;mso-wrap-distance-top:0;mso-wrap-distance-right:9pt;mso-wrap-distance-bottom:0;mso-position-horizontal:absolute;mso-position-horizontal-relative:text;mso-position-vertical:absolute;mso-position-vertical-relative:text" o:spid="_x0000_s1026" strokecolor="#aeaaaa [2414]" strokeweight="2.25pt" from="-4.75pt,-5.8pt" to="50.95pt,-5.8pt" w14:anchorId="77485C56" o:gfxdata="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">
                   <v:stroke joinstyle="miter"/>
@@ -19435,7 +19436,7 @@
             </wp:anchor>
           </w:drawing>
         </mc:Choice>
-        <mc:Fallback xmlns:a14="http://schemas.microsoft.com/office/drawing/2010/main" xmlns:pic="http://schemas.openxmlformats.org/drawingml/2006/picture" xmlns:adec="http://schemas.microsoft.com/office/drawing/2017/decorative" xmlns:a="http://schemas.openxmlformats.org/drawingml/2006/main">
+        <mc:Fallback xmlns:a="http://schemas.openxmlformats.org/drawingml/2006/main" xmlns:adec="http://schemas.microsoft.com/office/drawing/2017/decorative" xmlns:pic="http://schemas.openxmlformats.org/drawingml/2006/picture" xmlns:a14="http://schemas.microsoft.com/office/drawing/2010/main">
           <w:pict>
             <v:shapetype id="_x0000_t202" coordsize="21600,21600" o:spt="202" path="m,l,21600r21600,l21600,xe" w14:anchorId="6FA36B3B">
               <v:stroke joinstyle="miter"/>
@@ -19561,7 +19562,7 @@
             </wp:anchor>
           </w:drawing>
         </mc:Choice>
-        <mc:Fallback xmlns:a14="http://schemas.microsoft.com/office/drawing/2010/main" xmlns:pic="http://schemas.openxmlformats.org/drawingml/2006/picture" xmlns:adec="http://schemas.microsoft.com/office/drawing/2017/decorative" xmlns:a="http://schemas.openxmlformats.org/drawingml/2006/main">
+        <mc:Fallback xmlns:a="http://schemas.openxmlformats.org/drawingml/2006/main" xmlns:adec="http://schemas.microsoft.com/office/drawing/2017/decorative" xmlns:pic="http://schemas.openxmlformats.org/drawingml/2006/picture" xmlns:a14="http://schemas.microsoft.com/office/drawing/2010/main">
           <w:pict>
             <v:shape id="Cuadro de texto 21" style="position:absolute;margin-left:-6pt;margin-top:-8.4pt;width:322.5pt;height:39.5pt;z-index:251663360;visibility:visible;mso-wrap-style:square;mso-width-percent:0;mso-height-percent:0;mso-wrap-distance-left:9pt;mso-wrap-distance-top:0;mso-wrap-distance-right:9pt;mso-wrap-distance-bottom:0;mso-position-horizontal:absolute;mso-position-horizontal-relative:margin;mso-position-vertical:absolute;mso-position-vertical-relative:text;mso-width-percent:0;mso-height-percent:0;mso-width-relative:margin;mso-height-relative:margin;v-text-anchor:top" alt="&quot;&quot;" o:spid="_x0000_s1030" filled="f" stroked="f" strokeweight=".5pt" type="#_x0000_t202" o:gfxdata="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" w14:anchorId="7D02F2CD">
               <v:textbox>
@@ -19722,7 +19723,7 @@
             </wp:anchor>
           </w:drawing>
         </mc:Choice>
-        <mc:Fallback xmlns:a14="http://schemas.microsoft.com/office/drawing/2010/main" xmlns:pic="http://schemas.openxmlformats.org/drawingml/2006/picture" xmlns:adec="http://schemas.microsoft.com/office/drawing/2017/decorative" xmlns:a="http://schemas.openxmlformats.org/drawingml/2006/main">
+        <mc:Fallback xmlns:a="http://schemas.openxmlformats.org/drawingml/2006/main" xmlns:adec="http://schemas.microsoft.com/office/drawing/2017/decorative" xmlns:pic="http://schemas.openxmlformats.org/drawingml/2006/picture" xmlns:a14="http://schemas.microsoft.com/office/drawing/2010/main">
           <w:pict>
             <v:rect id="Rectángulo 3" style="position:absolute;margin-left:.75pt;margin-top:-34.7pt;width:610.5pt;height:54pt;z-index:-251650048;visibility:visible;mso-wrap-style:square;mso-wrap-distance-left:9pt;mso-wrap-distance-top:0;mso-wrap-distance-right:9pt;mso-wrap-distance-bottom:0;mso-position-horizontal:absolute;mso-position-horizontal-relative:page;mso-position-vertical:absolute;mso-position-vertical-relative:text;v-text-anchor:middle" alt="&quot;&quot;" o:spid="_x0000_s1026" fillcolor="#f0f0f0" stroked="f" strokeweight="1pt" w14:anchorId="19E80F0F" o:gfxdata="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">
               <w10:wrap anchorx="page"/>
@@ -22986,27 +22987,6 @@
 </file>
 
 <file path=customXml/item1.xml><?xml version="1.0" encoding="utf-8"?>
-<p:properties xmlns:p="http://schemas.microsoft.com/office/2006/metadata/properties" xmlns:xsi="http://www.w3.org/2001/XMLSchema-instance" xmlns:pc="http://schemas.microsoft.com/office/infopath/2007/PartnerControls">
-  <documentManagement>
-    <TaxCatchAll xmlns="edc1eb1c-f9b5-429a-a0ce-702847a0aa2d" xsi:nil="true"/>
-    <lcf76f155ced4ddcb4097134ff3c332f xmlns="d0daa353-f819-43d1-badf-ce69fea8800d">
-      <Terms xmlns="http://schemas.microsoft.com/office/infopath/2007/PartnerControls"/>
-    </lcf76f155ced4ddcb4097134ff3c332f>
-    <Fecha_x0020_de_x0020_creaci_x00f3_n xmlns="d0daa353-f819-43d1-badf-ce69fea8800d" xsi:nil="true"/>
-    <Fechayhora xmlns="d0daa353-f819-43d1-badf-ce69fea8800d" xsi:nil="true"/>
-    <SharedWithUsers xmlns="edc1eb1c-f9b5-429a-a0ce-702847a0aa2d">
-      <UserInfo>
-        <DisplayName/>
-        <AccountId xsi:nil="true"/>
-        <AccountType/>
-      </UserInfo>
-    </SharedWithUsers>
-    <MediaLengthInSeconds xmlns="d0daa353-f819-43d1-badf-ce69fea8800d" xsi:nil="true"/>
-  </documentManagement>
-</p:properties>
-</file>
-
-<file path=customXml/item2.xml><?xml version="1.0" encoding="utf-8"?>
 <ct:contentTypeSchema xmlns:ct="http://schemas.microsoft.com/office/2006/metadata/contentType" xmlns:ma="http://schemas.microsoft.com/office/2006/metadata/properties/metaAttributes" ct:_="" ma:_="" ma:contentTypeName="Documento" ma:contentTypeID="0x01010070BFDEA41A5D8B46AA5DA2E2389CBE4E" ma:contentTypeVersion="18" ma:contentTypeDescription="Crear nuevo documento." ma:contentTypeScope="" ma:versionID="672700c7c1e39a78a362f54b21ce1efa">
   <xsd:schema xmlns:xsd="http://www.w3.org/2001/XMLSchema" xmlns:xs="http://www.w3.org/2001/XMLSchema" xmlns:p="http://schemas.microsoft.com/office/2006/metadata/properties" xmlns:ns2="d0daa353-f819-43d1-badf-ce69fea8800d" xmlns:ns3="edc1eb1c-f9b5-429a-a0ce-702847a0aa2d" targetNamespace="http://schemas.microsoft.com/office/2006/metadata/properties" ma:root="true" ma:fieldsID="3db37e5c6f54565a9911855e2c96e577" ns2:_="" ns3:_="">
     <xsd:import namespace="d0daa353-f819-43d1-badf-ce69fea8800d"/>
@@ -23261,7 +23241,32 @@
 </ct:contentTypeSchema>
 </file>
 
+<file path=customXml/item2.xml><?xml version="1.0" encoding="utf-8"?>
+<p:properties xmlns:p="http://schemas.microsoft.com/office/2006/metadata/properties" xmlns:xsi="http://www.w3.org/2001/XMLSchema-instance" xmlns:pc="http://schemas.microsoft.com/office/infopath/2007/PartnerControls">
+  <documentManagement>
+    <TaxCatchAll xmlns="edc1eb1c-f9b5-429a-a0ce-702847a0aa2d" xsi:nil="true"/>
+    <lcf76f155ced4ddcb4097134ff3c332f xmlns="d0daa353-f819-43d1-badf-ce69fea8800d">
+      <Terms xmlns="http://schemas.microsoft.com/office/infopath/2007/PartnerControls"/>
+    </lcf76f155ced4ddcb4097134ff3c332f>
+    <Fecha_x0020_de_x0020_creaci_x00f3_n xmlns="d0daa353-f819-43d1-badf-ce69fea8800d" xsi:nil="true"/>
+    <Fechayhora xmlns="d0daa353-f819-43d1-badf-ce69fea8800d" xsi:nil="true"/>
+    <SharedWithUsers xmlns="edc1eb1c-f9b5-429a-a0ce-702847a0aa2d">
+      <UserInfo>
+        <DisplayName/>
+        <AccountId xsi:nil="true"/>
+        <AccountType/>
+      </UserInfo>
+    </SharedWithUsers>
+    <MediaLengthInSeconds xmlns="d0daa353-f819-43d1-badf-ce69fea8800d" xsi:nil="true"/>
+  </documentManagement>
+</p:properties>
+</file>
+
 <file path=customXml/item3.xml><?xml version="1.0" encoding="utf-8"?>
+<b:Sources xmlns:b="http://schemas.openxmlformats.org/officeDocument/2006/bibliography" xmlns="http://schemas.openxmlformats.org/officeDocument/2006/bibliography" SelectedStyle="\APASixthEditionOfficeOnline.xsl" StyleName="APA" Version="6"/>
+</file>
+
+<file path=customXml/item4.xml><?xml version="1.0" encoding="utf-8"?>
 <?mso-contentType ?>
 <FormTemplates xmlns="http://schemas.microsoft.com/sharepoint/v3/contenttype/forms">
   <Display>DocumentLibraryForm</Display>
@@ -23270,22 +23275,7 @@
 </FormTemplates>
 </file>
 
-<file path=customXml/item4.xml><?xml version="1.0" encoding="utf-8"?>
-<b:Sources xmlns:b="http://schemas.openxmlformats.org/officeDocument/2006/bibliography" xmlns="http://schemas.openxmlformats.org/officeDocument/2006/bibliography" SelectedStyle="\APASixthEditionOfficeOnline.xsl" StyleName="APA" Version="6"/>
-</file>
-
 <file path=customXml/itemProps1.xml><?xml version="1.0" encoding="utf-8"?>
-<ds:datastoreItem xmlns:ds="http://schemas.openxmlformats.org/officeDocument/2006/customXml" ds:itemID="{D60E2242-C2E1-4E23-9065-10C7EC1F40B5}">
-  <ds:schemaRefs>
-    <ds:schemaRef ds:uri="http://schemas.microsoft.com/office/2006/metadata/properties"/>
-    <ds:schemaRef ds:uri="http://schemas.microsoft.com/office/infopath/2007/PartnerControls"/>
-    <ds:schemaRef ds:uri="edc1eb1c-f9b5-429a-a0ce-702847a0aa2d"/>
-    <ds:schemaRef ds:uri="d0daa353-f819-43d1-badf-ce69fea8800d"/>
-  </ds:schemaRefs>
-</ds:datastoreItem>
-</file>
-
-<file path=customXml/itemProps2.xml><?xml version="1.0" encoding="utf-8"?>
 <ds:datastoreItem xmlns:ds="http://schemas.openxmlformats.org/officeDocument/2006/customXml" ds:itemID="{1BD347B7-80A8-463F-9863-65CB61887422}">
   <ds:schemaRefs>
     <ds:schemaRef ds:uri="http://schemas.microsoft.com/office/2006/metadata/contentType"/>
@@ -23304,18 +23294,29 @@
 </ds:datastoreItem>
 </file>
 
+<file path=customXml/itemProps2.xml><?xml version="1.0" encoding="utf-8"?>
+<ds:datastoreItem xmlns:ds="http://schemas.openxmlformats.org/officeDocument/2006/customXml" ds:itemID="{D60E2242-C2E1-4E23-9065-10C7EC1F40B5}">
+  <ds:schemaRefs>
+    <ds:schemaRef ds:uri="http://schemas.microsoft.com/office/2006/metadata/properties"/>
+    <ds:schemaRef ds:uri="http://schemas.microsoft.com/office/infopath/2007/PartnerControls"/>
+    <ds:schemaRef ds:uri="edc1eb1c-f9b5-429a-a0ce-702847a0aa2d"/>
+    <ds:schemaRef ds:uri="d0daa353-f819-43d1-badf-ce69fea8800d"/>
+  </ds:schemaRefs>
+</ds:datastoreItem>
+</file>
+
 <file path=customXml/itemProps3.xml><?xml version="1.0" encoding="utf-8"?>
+<ds:datastoreItem xmlns:ds="http://schemas.openxmlformats.org/officeDocument/2006/customXml" ds:itemID="{C67705AF-782E-49C6-96DD-5A5A2AE07537}">
+  <ds:schemaRefs>
+    <ds:schemaRef ds:uri="http://schemas.openxmlformats.org/officeDocument/2006/bibliography"/>
+  </ds:schemaRefs>
+</ds:datastoreItem>
+</file>
+
+<file path=customXml/itemProps4.xml><?xml version="1.0" encoding="utf-8"?>
 <ds:datastoreItem xmlns:ds="http://schemas.openxmlformats.org/officeDocument/2006/customXml" ds:itemID="{0AB0234B-24F9-4BE2-95EF-A26C37CFD935}">
   <ds:schemaRefs>
     <ds:schemaRef ds:uri="http://schemas.microsoft.com/sharepoint/v3/contenttype/forms"/>
   </ds:schemaRefs>
 </ds:datastoreItem>
-</file>
-
-<file path=customXml/itemProps4.xml><?xml version="1.0" encoding="utf-8"?>
-<ds:datastoreItem xmlns:ds="http://schemas.openxmlformats.org/officeDocument/2006/customXml" ds:itemID="{C67705AF-782E-49C6-96DD-5A5A2AE07537}">
-  <ds:schemaRefs>
-    <ds:schemaRef ds:uri="http://schemas.openxmlformats.org/officeDocument/2006/bibliography"/>
-  </ds:schemaRefs>
-</ds:datastoreItem>
 </file>
</xml_diff>

<commit_message>
Caso de prueba de atenciones de citas
</commit_message>
<xml_diff>
--- a/S8/PRY3211_Exp3_S8_Formato_de_respuesta_actividad_con_encargo.docx
+++ b/S8/PRY3211_Exp3_S8_Formato_de_respuesta_actividad_con_encargo.docx
@@ -227,7 +227,7 @@
               </wp:anchor>
             </w:drawing>
           </mc:Choice>
-          <mc:Fallback xmlns:a14="http://schemas.microsoft.com/office/drawing/2010/main" xmlns:pic="http://schemas.openxmlformats.org/drawingml/2006/picture" xmlns:adec="http://schemas.microsoft.com/office/drawing/2017/decorative" xmlns:a="http://schemas.openxmlformats.org/drawingml/2006/main">
+          <mc:Fallback xmlns:a="http://schemas.openxmlformats.org/drawingml/2006/main" xmlns:adec="http://schemas.microsoft.com/office/drawing/2017/decorative" xmlns:pic="http://schemas.openxmlformats.org/drawingml/2006/picture" xmlns:a14="http://schemas.microsoft.com/office/drawing/2010/main">
             <w:pict>
               <v:rect id="Rectángulo 5" style="position:absolute;margin-left:0;margin-top:17.45pt;width:217.5pt;height:42pt;z-index:-251661315;visibility:visible;mso-wrap-style:square;mso-width-percent:0;mso-wrap-distance-left:9pt;mso-wrap-distance-top:0;mso-wrap-distance-right:9pt;mso-wrap-distance-bottom:0;mso-position-horizontal:absolute;mso-position-horizontal-relative:page;mso-position-vertical:absolute;mso-position-vertical-relative:text;mso-width-percent:0;mso-width-relative:margin;v-text-anchor:middle" alt="&quot;&quot;" o:spid="_x0000_s1026" fillcolor="#ffc600" stroked="f" strokeweight="1pt" w14:anchorId="0965D0A1" o:gfxdata="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">
                 <w10:wrap anchorx="page"/>
@@ -600,7 +600,7 @@
               </wp:anchor>
             </w:drawing>
           </mc:Choice>
-          <mc:Fallback xmlns:a="http://schemas.openxmlformats.org/drawingml/2006/main" xmlns:adec="http://schemas.microsoft.com/office/drawing/2017/decorative" xmlns:pic="http://schemas.openxmlformats.org/drawingml/2006/picture" xmlns:a14="http://schemas.microsoft.com/office/drawing/2010/main">
+          <mc:Fallback xmlns:a14="http://schemas.microsoft.com/office/drawing/2010/main" xmlns:pic="http://schemas.openxmlformats.org/drawingml/2006/picture" xmlns:adec="http://schemas.microsoft.com/office/drawing/2017/decorative" xmlns:a="http://schemas.openxmlformats.org/drawingml/2006/main">
             <w:pict>
               <v:shapetype id="_x0000_t202" coordsize="21600,21600" o:spt="202" path="m,l,21600r21600,l21600,xe" w14:anchorId="1573CE01">
                 <v:stroke joinstyle="miter"/>
@@ -932,16 +932,8 @@
         <w:rPr>
           <w:rFonts w:eastAsia="Arial" w:cs="Arial"/>
         </w:rPr>
-        <w:t xml:space="preserve">Pega el link que se generó al culminar la grabación de tu presentación en </w:t>
+        <w:t>Pega el link que se generó al culminar la grabación de tu presentación en Teams</w:t>
       </w:r>
-      <w:proofErr w:type="spellStart"/>
-      <w:r>
-        <w:rPr>
-          <w:rFonts w:eastAsia="Arial" w:cs="Arial"/>
-        </w:rPr>
-        <w:t>Teams</w:t>
-      </w:r>
-      <w:proofErr w:type="spellEnd"/>
     </w:p>
     <w:p/>
     <w:p/>
@@ -968,23 +960,7 @@
         </w:numPr>
       </w:pPr>
       <w:r>
-        <w:t xml:space="preserve">Completa el Manual Usuario </w:t>
-      </w:r>
-      <w:proofErr w:type="spellStart"/>
-      <w:r>
-        <w:t>Testing</w:t>
-      </w:r>
-      <w:proofErr w:type="spellEnd"/>
-      <w:r>
-        <w:t xml:space="preserve"> (deberás replicar la tabla x las veces que compruebes una </w:t>
-      </w:r>
-      <w:proofErr w:type="spellStart"/>
-      <w:r>
-        <w:t>funcionaldidad</w:t>
-      </w:r>
-      <w:proofErr w:type="spellEnd"/>
-      <w:r>
-        <w:t>):</w:t>
+        <w:t>Completa el Manual Usuario Testing (deberás replicar la tabla x las veces que compruebes una funcionaldidad):</w:t>
       </w:r>
     </w:p>
     <w:p/>
@@ -1153,20 +1129,8 @@
                 <w:color w:val="auto"/>
                 <w:lang w:val="es-ES" w:eastAsia="es-CL"/>
               </w:rPr>
-              <w:t xml:space="preserve">Nombre de Usuario </w:t>
-            </w:r>
-            <w:proofErr w:type="spellStart"/>
-            <w:r>
-              <w:rPr>
-                <w:rFonts w:eastAsia="Times New Roman" w:cs="Arial"/>
-                <w:b/>
-                <w:bCs/>
-                <w:color w:val="auto"/>
-                <w:lang w:val="es-ES" w:eastAsia="es-CL"/>
-              </w:rPr>
-              <w:t>Testing</w:t>
-            </w:r>
-            <w:proofErr w:type="spellEnd"/>
+              <w:t>Nombre de Usuario Testing</w:t>
+            </w:r>
             <w:r>
               <w:rPr>
                 <w:rFonts w:eastAsia="Times New Roman" w:cs="Arial"/>
@@ -1534,27 +1498,15 @@
                 <w:lang w:eastAsia="es-CL"/>
               </w:rPr>
             </w:pPr>
-            <w:proofErr w:type="spellStart"/>
-            <w:r>
-              <w:rPr>
-                <w:rFonts w:eastAsia="Times New Roman" w:cs="Arial"/>
-                <w:b/>
-                <w:bCs/>
-                <w:color w:val="auto"/>
-                <w:lang w:val="es-ES" w:eastAsia="es-CL"/>
-              </w:rPr>
-              <w:t>Epica</w:t>
-            </w:r>
-            <w:proofErr w:type="spellEnd"/>
-            <w:r>
-              <w:rPr>
-                <w:rFonts w:eastAsia="Times New Roman" w:cs="Arial"/>
-                <w:b/>
-                <w:bCs/>
-                <w:color w:val="auto"/>
-                <w:lang w:val="es-ES" w:eastAsia="es-CL"/>
-              </w:rPr>
-              <w:t xml:space="preserve"> 1</w:t>
+            <w:r>
+              <w:rPr>
+                <w:rFonts w:eastAsia="Times New Roman" w:cs="Arial"/>
+                <w:b/>
+                <w:bCs/>
+                <w:color w:val="auto"/>
+                <w:lang w:val="es-ES" w:eastAsia="es-CL"/>
+              </w:rPr>
+              <w:t>Epica 1</w:t>
             </w:r>
             <w:r>
               <w:rPr>
@@ -2074,18 +2026,8 @@
                 <w:color w:val="2F5496" w:themeColor="accent1" w:themeShade="BF"/>
                 <w:lang w:val="es-ES" w:eastAsia="es-CL"/>
               </w:rPr>
-              <w:t xml:space="preserve">, Cliente y </w:t>
-            </w:r>
-            <w:proofErr w:type="spellStart"/>
-            <w:r>
-              <w:rPr>
-                <w:rFonts w:eastAsia="Times New Roman" w:cs="Arial"/>
-                <w:color w:val="2F5496" w:themeColor="accent1" w:themeShade="BF"/>
-                <w:lang w:val="es-ES" w:eastAsia="es-CL"/>
-              </w:rPr>
-              <w:t>Verterinario</w:t>
-            </w:r>
-            <w:proofErr w:type="spellEnd"/>
+              <w:t>, Cliente y Verterinario</w:t>
+            </w:r>
           </w:p>
         </w:tc>
       </w:tr>
@@ -2440,27 +2382,15 @@
                 <w:lang w:eastAsia="es-CL"/>
               </w:rPr>
             </w:pPr>
-            <w:proofErr w:type="spellStart"/>
-            <w:r>
-              <w:rPr>
-                <w:rFonts w:eastAsia="Times New Roman" w:cs="Arial"/>
-                <w:b/>
-                <w:bCs/>
-                <w:color w:val="auto"/>
-                <w:lang w:val="es-ES" w:eastAsia="es-CL"/>
-              </w:rPr>
-              <w:t>Info</w:t>
-            </w:r>
-            <w:proofErr w:type="spellEnd"/>
-            <w:r>
-              <w:rPr>
-                <w:rFonts w:eastAsia="Times New Roman" w:cs="Arial"/>
-                <w:b/>
-                <w:bCs/>
-                <w:color w:val="auto"/>
-                <w:lang w:val="es-ES" w:eastAsia="es-CL"/>
-              </w:rPr>
-              <w:t>. del paso a ejecutar</w:t>
+            <w:r>
+              <w:rPr>
+                <w:rFonts w:eastAsia="Times New Roman" w:cs="Arial"/>
+                <w:b/>
+                <w:bCs/>
+                <w:color w:val="auto"/>
+                <w:lang w:val="es-ES" w:eastAsia="es-CL"/>
+              </w:rPr>
+              <w:t>Info. del paso a ejecutar</w:t>
             </w:r>
             <w:r>
               <w:rPr>
@@ -3482,20 +3412,8 @@
                 <w:color w:val="auto"/>
                 <w:lang w:val="es-ES" w:eastAsia="es-CL"/>
               </w:rPr>
-              <w:t xml:space="preserve">Nombre de Usuario </w:t>
-            </w:r>
-            <w:proofErr w:type="spellStart"/>
-            <w:r>
-              <w:rPr>
-                <w:rFonts w:eastAsia="Times New Roman" w:cs="Arial"/>
-                <w:b/>
-                <w:bCs/>
-                <w:color w:val="auto"/>
-                <w:lang w:val="es-ES" w:eastAsia="es-CL"/>
-              </w:rPr>
-              <w:t>Testing</w:t>
-            </w:r>
-            <w:proofErr w:type="spellEnd"/>
+              <w:t>Nombre de Usuario Testing</w:t>
+            </w:r>
             <w:r>
               <w:rPr>
                 <w:rFonts w:eastAsia="Times New Roman" w:cs="Arial"/>
@@ -3863,27 +3781,15 @@
                 <w:lang w:eastAsia="es-CL"/>
               </w:rPr>
             </w:pPr>
-            <w:proofErr w:type="spellStart"/>
-            <w:r>
-              <w:rPr>
-                <w:rFonts w:eastAsia="Times New Roman" w:cs="Arial"/>
-                <w:b/>
-                <w:bCs/>
-                <w:color w:val="auto"/>
-                <w:lang w:val="es-ES" w:eastAsia="es-CL"/>
-              </w:rPr>
-              <w:t>Epica</w:t>
-            </w:r>
-            <w:proofErr w:type="spellEnd"/>
-            <w:r>
-              <w:rPr>
-                <w:rFonts w:eastAsia="Times New Roman" w:cs="Arial"/>
-                <w:b/>
-                <w:bCs/>
-                <w:color w:val="auto"/>
-                <w:lang w:val="es-ES" w:eastAsia="es-CL"/>
-              </w:rPr>
-              <w:t xml:space="preserve"> 1</w:t>
+            <w:r>
+              <w:rPr>
+                <w:rFonts w:eastAsia="Times New Roman" w:cs="Arial"/>
+                <w:b/>
+                <w:bCs/>
+                <w:color w:val="auto"/>
+                <w:lang w:val="es-ES" w:eastAsia="es-CL"/>
+              </w:rPr>
+              <w:t>Epica 1</w:t>
             </w:r>
             <w:r>
               <w:rPr>
@@ -4882,27 +4788,15 @@
                 <w:lang w:eastAsia="es-CL"/>
               </w:rPr>
             </w:pPr>
-            <w:proofErr w:type="spellStart"/>
-            <w:r>
-              <w:rPr>
-                <w:rFonts w:eastAsia="Times New Roman" w:cs="Arial"/>
-                <w:b/>
-                <w:bCs/>
-                <w:color w:val="auto"/>
-                <w:lang w:val="es-ES" w:eastAsia="es-CL"/>
-              </w:rPr>
-              <w:t>Info</w:t>
-            </w:r>
-            <w:proofErr w:type="spellEnd"/>
-            <w:r>
-              <w:rPr>
-                <w:rFonts w:eastAsia="Times New Roman" w:cs="Arial"/>
-                <w:b/>
-                <w:bCs/>
-                <w:color w:val="auto"/>
-                <w:lang w:val="es-ES" w:eastAsia="es-CL"/>
-              </w:rPr>
-              <w:t>. del paso a ejecutar</w:t>
+            <w:r>
+              <w:rPr>
+                <w:rFonts w:eastAsia="Times New Roman" w:cs="Arial"/>
+                <w:b/>
+                <w:bCs/>
+                <w:color w:val="auto"/>
+                <w:lang w:val="es-ES" w:eastAsia="es-CL"/>
+              </w:rPr>
+              <w:t>Info. del paso a ejecutar</w:t>
             </w:r>
             <w:r>
               <w:rPr>
@@ -5982,20 +5876,8 @@
                 <w:color w:val="auto"/>
                 <w:lang w:val="es-ES" w:eastAsia="es-CL"/>
               </w:rPr>
-              <w:t xml:space="preserve">Nombre de Usuario </w:t>
-            </w:r>
-            <w:proofErr w:type="spellStart"/>
-            <w:r>
-              <w:rPr>
-                <w:rFonts w:eastAsia="Times New Roman" w:cs="Arial"/>
-                <w:b/>
-                <w:bCs/>
-                <w:color w:val="auto"/>
-                <w:lang w:val="es-ES" w:eastAsia="es-CL"/>
-              </w:rPr>
-              <w:t>Testing</w:t>
-            </w:r>
-            <w:proofErr w:type="spellEnd"/>
+              <w:t>Nombre de Usuario Testing</w:t>
+            </w:r>
             <w:r>
               <w:rPr>
                 <w:rFonts w:eastAsia="Times New Roman" w:cs="Arial"/>
@@ -6363,27 +6245,15 @@
                 <w:lang w:eastAsia="es-CL"/>
               </w:rPr>
             </w:pPr>
-            <w:proofErr w:type="spellStart"/>
-            <w:r>
-              <w:rPr>
-                <w:rFonts w:eastAsia="Times New Roman" w:cs="Arial"/>
-                <w:b/>
-                <w:bCs/>
-                <w:color w:val="auto"/>
-                <w:lang w:val="es-ES" w:eastAsia="es-CL"/>
-              </w:rPr>
-              <w:t>Epica</w:t>
-            </w:r>
-            <w:proofErr w:type="spellEnd"/>
-            <w:r>
-              <w:rPr>
-                <w:rFonts w:eastAsia="Times New Roman" w:cs="Arial"/>
-                <w:b/>
-                <w:bCs/>
-                <w:color w:val="auto"/>
-                <w:lang w:val="es-ES" w:eastAsia="es-CL"/>
-              </w:rPr>
-              <w:t xml:space="preserve"> 1</w:t>
+            <w:r>
+              <w:rPr>
+                <w:rFonts w:eastAsia="Times New Roman" w:cs="Arial"/>
+                <w:b/>
+                <w:bCs/>
+                <w:color w:val="auto"/>
+                <w:lang w:val="es-ES" w:eastAsia="es-CL"/>
+              </w:rPr>
+              <w:t>Epica 1</w:t>
             </w:r>
             <w:r>
               <w:rPr>
@@ -7420,27 +7290,15 @@
                 <w:lang w:eastAsia="es-CL"/>
               </w:rPr>
             </w:pPr>
-            <w:proofErr w:type="spellStart"/>
-            <w:r>
-              <w:rPr>
-                <w:rFonts w:eastAsia="Times New Roman" w:cs="Arial"/>
-                <w:b/>
-                <w:bCs/>
-                <w:color w:val="auto"/>
-                <w:lang w:val="es-ES" w:eastAsia="es-CL"/>
-              </w:rPr>
-              <w:t>Info</w:t>
-            </w:r>
-            <w:proofErr w:type="spellEnd"/>
-            <w:r>
-              <w:rPr>
-                <w:rFonts w:eastAsia="Times New Roman" w:cs="Arial"/>
-                <w:b/>
-                <w:bCs/>
-                <w:color w:val="auto"/>
-                <w:lang w:val="es-ES" w:eastAsia="es-CL"/>
-              </w:rPr>
-              <w:t>. del paso a ejecutar</w:t>
+            <w:r>
+              <w:rPr>
+                <w:rFonts w:eastAsia="Times New Roman" w:cs="Arial"/>
+                <w:b/>
+                <w:bCs/>
+                <w:color w:val="auto"/>
+                <w:lang w:val="es-ES" w:eastAsia="es-CL"/>
+              </w:rPr>
+              <w:t>Info. del paso a ejecutar</w:t>
             </w:r>
             <w:r>
               <w:rPr>
@@ -8682,20 +8540,8 @@
                 <w:lang w:val="es-ES" w:eastAsia="es-CL"/>
               </w:rPr>
               <w:lastRenderedPageBreak/>
-              <w:t xml:space="preserve">Nombre de Usuario </w:t>
-            </w:r>
-            <w:proofErr w:type="spellStart"/>
-            <w:r>
-              <w:rPr>
-                <w:rFonts w:eastAsia="Times New Roman" w:cs="Arial"/>
-                <w:b/>
-                <w:bCs/>
-                <w:color w:val="auto"/>
-                <w:lang w:val="es-ES" w:eastAsia="es-CL"/>
-              </w:rPr>
-              <w:t>Testing</w:t>
-            </w:r>
-            <w:proofErr w:type="spellEnd"/>
+              <w:t>Nombre de Usuario Testing</w:t>
+            </w:r>
             <w:r>
               <w:rPr>
                 <w:rFonts w:eastAsia="Times New Roman" w:cs="Arial"/>
@@ -9063,27 +8909,15 @@
                 <w:lang w:eastAsia="es-CL"/>
               </w:rPr>
             </w:pPr>
-            <w:proofErr w:type="spellStart"/>
-            <w:r>
-              <w:rPr>
-                <w:rFonts w:eastAsia="Times New Roman" w:cs="Arial"/>
-                <w:b/>
-                <w:bCs/>
-                <w:color w:val="auto"/>
-                <w:lang w:val="es-ES" w:eastAsia="es-CL"/>
-              </w:rPr>
-              <w:t>Epica</w:t>
-            </w:r>
-            <w:proofErr w:type="spellEnd"/>
-            <w:r>
-              <w:rPr>
-                <w:rFonts w:eastAsia="Times New Roman" w:cs="Arial"/>
-                <w:b/>
-                <w:bCs/>
-                <w:color w:val="auto"/>
-                <w:lang w:val="es-ES" w:eastAsia="es-CL"/>
-              </w:rPr>
-              <w:t xml:space="preserve"> 1</w:t>
+            <w:r>
+              <w:rPr>
+                <w:rFonts w:eastAsia="Times New Roman" w:cs="Arial"/>
+                <w:b/>
+                <w:bCs/>
+                <w:color w:val="auto"/>
+                <w:lang w:val="es-ES" w:eastAsia="es-CL"/>
+              </w:rPr>
+              <w:t>Epica 1</w:t>
             </w:r>
             <w:r>
               <w:rPr>
@@ -9991,27 +9825,15 @@
                 <w:lang w:eastAsia="es-CL"/>
               </w:rPr>
             </w:pPr>
-            <w:proofErr w:type="spellStart"/>
-            <w:r>
-              <w:rPr>
-                <w:rFonts w:eastAsia="Times New Roman" w:cs="Arial"/>
-                <w:b/>
-                <w:bCs/>
-                <w:color w:val="auto"/>
-                <w:lang w:val="es-ES" w:eastAsia="es-CL"/>
-              </w:rPr>
-              <w:t>Info</w:t>
-            </w:r>
-            <w:proofErr w:type="spellEnd"/>
-            <w:r>
-              <w:rPr>
-                <w:rFonts w:eastAsia="Times New Roman" w:cs="Arial"/>
-                <w:b/>
-                <w:bCs/>
-                <w:color w:val="auto"/>
-                <w:lang w:val="es-ES" w:eastAsia="es-CL"/>
-              </w:rPr>
-              <w:t>. del paso a ejecutar</w:t>
+            <w:r>
+              <w:rPr>
+                <w:rFonts w:eastAsia="Times New Roman" w:cs="Arial"/>
+                <w:b/>
+                <w:bCs/>
+                <w:color w:val="auto"/>
+                <w:lang w:val="es-ES" w:eastAsia="es-CL"/>
+              </w:rPr>
+              <w:t>Info. del paso a ejecutar</w:t>
             </w:r>
             <w:r>
               <w:rPr>
@@ -10883,20 +10705,8 @@
                 <w:color w:val="auto"/>
                 <w:lang w:val="es-ES" w:eastAsia="es-CL"/>
               </w:rPr>
-              <w:t xml:space="preserve">Nombre de Usuario </w:t>
-            </w:r>
-            <w:proofErr w:type="spellStart"/>
-            <w:r>
-              <w:rPr>
-                <w:rFonts w:eastAsia="Times New Roman" w:cs="Arial"/>
-                <w:b/>
-                <w:bCs/>
-                <w:color w:val="auto"/>
-                <w:lang w:val="es-ES" w:eastAsia="es-CL"/>
-              </w:rPr>
-              <w:t>Testing</w:t>
-            </w:r>
-            <w:proofErr w:type="spellEnd"/>
+              <w:t>Nombre de Usuario Testing</w:t>
+            </w:r>
             <w:r>
               <w:rPr>
                 <w:rFonts w:eastAsia="Times New Roman" w:cs="Arial"/>
@@ -11264,27 +11074,15 @@
                 <w:lang w:eastAsia="es-CL"/>
               </w:rPr>
             </w:pPr>
-            <w:proofErr w:type="spellStart"/>
-            <w:r>
-              <w:rPr>
-                <w:rFonts w:eastAsia="Times New Roman" w:cs="Arial"/>
-                <w:b/>
-                <w:bCs/>
-                <w:color w:val="auto"/>
-                <w:lang w:val="es-ES" w:eastAsia="es-CL"/>
-              </w:rPr>
-              <w:t>Epica</w:t>
-            </w:r>
-            <w:proofErr w:type="spellEnd"/>
-            <w:r>
-              <w:rPr>
-                <w:rFonts w:eastAsia="Times New Roman" w:cs="Arial"/>
-                <w:b/>
-                <w:bCs/>
-                <w:color w:val="auto"/>
-                <w:lang w:val="es-ES" w:eastAsia="es-CL"/>
-              </w:rPr>
-              <w:t xml:space="preserve"> 1</w:t>
+            <w:r>
+              <w:rPr>
+                <w:rFonts w:eastAsia="Times New Roman" w:cs="Arial"/>
+                <w:b/>
+                <w:bCs/>
+                <w:color w:val="auto"/>
+                <w:lang w:val="es-ES" w:eastAsia="es-CL"/>
+              </w:rPr>
+              <w:t>Epica 1</w:t>
             </w:r>
             <w:r>
               <w:rPr>
@@ -12098,27 +11896,15 @@
                 <w:lang w:eastAsia="es-CL"/>
               </w:rPr>
             </w:pPr>
-            <w:proofErr w:type="spellStart"/>
-            <w:r>
-              <w:rPr>
-                <w:rFonts w:eastAsia="Times New Roman" w:cs="Arial"/>
-                <w:b/>
-                <w:bCs/>
-                <w:color w:val="auto"/>
-                <w:lang w:val="es-ES" w:eastAsia="es-CL"/>
-              </w:rPr>
-              <w:t>Info</w:t>
-            </w:r>
-            <w:proofErr w:type="spellEnd"/>
-            <w:r>
-              <w:rPr>
-                <w:rFonts w:eastAsia="Times New Roman" w:cs="Arial"/>
-                <w:b/>
-                <w:bCs/>
-                <w:color w:val="auto"/>
-                <w:lang w:val="es-ES" w:eastAsia="es-CL"/>
-              </w:rPr>
-              <w:t>. del paso a ejecutar</w:t>
+            <w:r>
+              <w:rPr>
+                <w:rFonts w:eastAsia="Times New Roman" w:cs="Arial"/>
+                <w:b/>
+                <w:bCs/>
+                <w:color w:val="auto"/>
+                <w:lang w:val="es-ES" w:eastAsia="es-CL"/>
+              </w:rPr>
+              <w:t>Info. del paso a ejecutar</w:t>
             </w:r>
             <w:r>
               <w:rPr>
@@ -12387,25 +12173,7 @@
                 <w:lang w:eastAsia="es-CL"/>
               </w:rPr>
               <w:lastRenderedPageBreak/>
-              <w:t xml:space="preserve">mostrará la lista completa de las mascotas del cliente </w:t>
-            </w:r>
-            <w:proofErr w:type="spellStart"/>
-            <w:r>
-              <w:rPr>
-                <w:rFonts w:eastAsia="Times New Roman" w:cs="Arial"/>
-                <w:color w:val="2F5496" w:themeColor="accent1" w:themeShade="BF"/>
-                <w:lang w:eastAsia="es-CL"/>
-              </w:rPr>
-              <w:t>logeado</w:t>
-            </w:r>
-            <w:proofErr w:type="spellEnd"/>
-            <w:r>
-              <w:rPr>
-                <w:rFonts w:eastAsia="Times New Roman" w:cs="Arial"/>
-                <w:color w:val="2F5496" w:themeColor="accent1" w:themeShade="BF"/>
-                <w:lang w:eastAsia="es-CL"/>
-              </w:rPr>
-              <w:t>.</w:t>
+              <w:t>mostrará la lista completa de las mascotas del cliente logeado.</w:t>
             </w:r>
           </w:p>
         </w:tc>
@@ -13110,20 +12878,8 @@
                 <w:color w:val="auto"/>
                 <w:lang w:val="es-ES" w:eastAsia="es-CL"/>
               </w:rPr>
-              <w:t xml:space="preserve">Nombre de Usuario </w:t>
-            </w:r>
-            <w:proofErr w:type="spellStart"/>
-            <w:r>
-              <w:rPr>
-                <w:rFonts w:eastAsia="Times New Roman" w:cs="Arial"/>
-                <w:b/>
-                <w:bCs/>
-                <w:color w:val="auto"/>
-                <w:lang w:val="es-ES" w:eastAsia="es-CL"/>
-              </w:rPr>
-              <w:t>Testing</w:t>
-            </w:r>
-            <w:proofErr w:type="spellEnd"/>
+              <w:t>Nombre de Usuario Testing</w:t>
+            </w:r>
             <w:r>
               <w:rPr>
                 <w:rFonts w:eastAsia="Times New Roman" w:cs="Arial"/>
@@ -13491,7 +13247,6 @@
                 <w:lang w:eastAsia="es-CL"/>
               </w:rPr>
             </w:pPr>
-            <w:proofErr w:type="spellStart"/>
             <w:r>
               <w:rPr>
                 <w:rFonts w:eastAsia="Times New Roman" w:cs="Arial"/>
@@ -13501,18 +13256,7 @@
                 <w:lang w:val="es-ES" w:eastAsia="es-CL"/>
               </w:rPr>
               <w:lastRenderedPageBreak/>
-              <w:t>Epica</w:t>
-            </w:r>
-            <w:proofErr w:type="spellEnd"/>
-            <w:r>
-              <w:rPr>
-                <w:rFonts w:eastAsia="Times New Roman" w:cs="Arial"/>
-                <w:b/>
-                <w:bCs/>
-                <w:color w:val="auto"/>
-                <w:lang w:val="es-ES" w:eastAsia="es-CL"/>
-              </w:rPr>
-              <w:t xml:space="preserve"> 1</w:t>
+              <w:t>Epica 1</w:t>
             </w:r>
             <w:r>
               <w:rPr>
@@ -14224,27 +13968,15 @@
                 <w:lang w:eastAsia="es-CL"/>
               </w:rPr>
             </w:pPr>
-            <w:proofErr w:type="spellStart"/>
-            <w:r>
-              <w:rPr>
-                <w:rFonts w:eastAsia="Times New Roman" w:cs="Arial"/>
-                <w:b/>
-                <w:bCs/>
-                <w:color w:val="auto"/>
-                <w:lang w:val="es-ES" w:eastAsia="es-CL"/>
-              </w:rPr>
-              <w:t>Info</w:t>
-            </w:r>
-            <w:proofErr w:type="spellEnd"/>
-            <w:r>
-              <w:rPr>
-                <w:rFonts w:eastAsia="Times New Roman" w:cs="Arial"/>
-                <w:b/>
-                <w:bCs/>
-                <w:color w:val="auto"/>
-                <w:lang w:val="es-ES" w:eastAsia="es-CL"/>
-              </w:rPr>
-              <w:t>. del paso a ejecutar</w:t>
+            <w:r>
+              <w:rPr>
+                <w:rFonts w:eastAsia="Times New Roman" w:cs="Arial"/>
+                <w:b/>
+                <w:bCs/>
+                <w:color w:val="auto"/>
+                <w:lang w:val="es-ES" w:eastAsia="es-CL"/>
+              </w:rPr>
+              <w:t>Info. del paso a ejecutar</w:t>
             </w:r>
             <w:r>
               <w:rPr>
@@ -14858,20 +14590,8 @@
                 <w:color w:val="auto"/>
                 <w:lang w:val="es-ES" w:eastAsia="es-CL"/>
               </w:rPr>
-              <w:t xml:space="preserve">Nombre de Usuario </w:t>
-            </w:r>
-            <w:proofErr w:type="spellStart"/>
-            <w:r>
-              <w:rPr>
-                <w:rFonts w:eastAsia="Times New Roman" w:cs="Arial"/>
-                <w:b/>
-                <w:bCs/>
-                <w:color w:val="auto"/>
-                <w:lang w:val="es-ES" w:eastAsia="es-CL"/>
-              </w:rPr>
-              <w:t>Testing</w:t>
-            </w:r>
-            <w:proofErr w:type="spellEnd"/>
+              <w:t>Nombre de Usuario Testing</w:t>
+            </w:r>
             <w:r>
               <w:rPr>
                 <w:rFonts w:eastAsia="Times New Roman" w:cs="Arial"/>
@@ -15239,27 +14959,15 @@
                 <w:lang w:eastAsia="es-CL"/>
               </w:rPr>
             </w:pPr>
-            <w:proofErr w:type="spellStart"/>
-            <w:r>
-              <w:rPr>
-                <w:rFonts w:eastAsia="Times New Roman" w:cs="Arial"/>
-                <w:b/>
-                <w:bCs/>
-                <w:color w:val="auto"/>
-                <w:lang w:val="es-ES" w:eastAsia="es-CL"/>
-              </w:rPr>
-              <w:t>Epica</w:t>
-            </w:r>
-            <w:proofErr w:type="spellEnd"/>
-            <w:r>
-              <w:rPr>
-                <w:rFonts w:eastAsia="Times New Roman" w:cs="Arial"/>
-                <w:b/>
-                <w:bCs/>
-                <w:color w:val="auto"/>
-                <w:lang w:val="es-ES" w:eastAsia="es-CL"/>
-              </w:rPr>
-              <w:t xml:space="preserve"> 1</w:t>
+            <w:r>
+              <w:rPr>
+                <w:rFonts w:eastAsia="Times New Roman" w:cs="Arial"/>
+                <w:b/>
+                <w:bCs/>
+                <w:color w:val="auto"/>
+                <w:lang w:val="es-ES" w:eastAsia="es-CL"/>
+              </w:rPr>
+              <w:t>Epica 1</w:t>
             </w:r>
             <w:r>
               <w:rPr>
@@ -16074,27 +15782,15 @@
                 <w:lang w:eastAsia="es-CL"/>
               </w:rPr>
             </w:pPr>
-            <w:proofErr w:type="spellStart"/>
-            <w:r>
-              <w:rPr>
-                <w:rFonts w:eastAsia="Times New Roman" w:cs="Arial"/>
-                <w:b/>
-                <w:bCs/>
-                <w:color w:val="auto"/>
-                <w:lang w:val="es-ES" w:eastAsia="es-CL"/>
-              </w:rPr>
-              <w:t>Info</w:t>
-            </w:r>
-            <w:proofErr w:type="spellEnd"/>
-            <w:r>
-              <w:rPr>
-                <w:rFonts w:eastAsia="Times New Roman" w:cs="Arial"/>
-                <w:b/>
-                <w:bCs/>
-                <w:color w:val="auto"/>
-                <w:lang w:val="es-ES" w:eastAsia="es-CL"/>
-              </w:rPr>
-              <w:t>. del paso a ejecutar</w:t>
+            <w:r>
+              <w:rPr>
+                <w:rFonts w:eastAsia="Times New Roman" w:cs="Arial"/>
+                <w:b/>
+                <w:bCs/>
+                <w:color w:val="auto"/>
+                <w:lang w:val="es-ES" w:eastAsia="es-CL"/>
+              </w:rPr>
+              <w:t>Info. del paso a ejecutar</w:t>
             </w:r>
             <w:r>
               <w:rPr>
@@ -16354,15 +16050,7 @@
                 <w:color w:val="2F5496" w:themeColor="accent1" w:themeShade="BF"/>
                 <w:lang w:eastAsia="es-CL"/>
               </w:rPr>
-              <w:t>Desde el menú lateral izquierdo, pulsar</w:t>
-            </w:r>
-            <w:r>
-              <w:rPr>
-                <w:rFonts w:eastAsia="Times New Roman" w:cs="Arial"/>
-                <w:color w:val="2F5496" w:themeColor="accent1" w:themeShade="BF"/>
-                <w:lang w:eastAsia="es-CL"/>
-              </w:rPr>
-              <w:t xml:space="preserve"> “Mis Citas”. Se muestra la lista completa de las citas del cliente ordenadas por fecha descendentemente. Al pulsar en el ícono “Cancelar cita”, muestra un mensaje de confirmación, al presionar en “Sí”, la cita será cancelada. Como resultado se actualiza la tabla.</w:t>
+              <w:t>Desde el menú lateral izquierdo, pulsar “Mis Citas”. Se muestra la lista completa de las citas del cliente ordenadas por fecha descendentemente. Al pulsar en el ícono “Cancelar cita”, muestra un mensaje de confirmación, al presionar en “Sí”, la cita será cancelada. Como resultado se actualiza la tabla.</w:t>
             </w:r>
             <w:r>
               <w:rPr>
@@ -16677,6 +16365,16 @@
               </w:rPr>
               <w:t xml:space="preserve"> </w:t>
             </w:r>
+            <w:r>
+              <w:rPr>
+                <w:rFonts w:eastAsia="Times New Roman" w:cs="Arial"/>
+                <w:b/>
+                <w:bCs/>
+                <w:color w:val="auto"/>
+                <w:lang w:eastAsia="es-CL"/>
+              </w:rPr>
+              <w:t>Visualizar citas</w:t>
+            </w:r>
           </w:p>
         </w:tc>
       </w:tr>
@@ -16716,20 +16414,8 @@
                 <w:color w:val="auto"/>
                 <w:lang w:val="es-ES" w:eastAsia="es-CL"/>
               </w:rPr>
-              <w:t xml:space="preserve">Nombre de Usuario </w:t>
-            </w:r>
-            <w:proofErr w:type="spellStart"/>
-            <w:r>
-              <w:rPr>
-                <w:rFonts w:eastAsia="Times New Roman" w:cs="Arial"/>
-                <w:b/>
-                <w:bCs/>
-                <w:color w:val="auto"/>
-                <w:lang w:val="es-ES" w:eastAsia="es-CL"/>
-              </w:rPr>
-              <w:t>Testing</w:t>
-            </w:r>
-            <w:proofErr w:type="spellEnd"/>
+              <w:t>Nombre de Usuario Testing</w:t>
+            </w:r>
             <w:r>
               <w:rPr>
                 <w:rFonts w:eastAsia="Times New Roman" w:cs="Arial"/>
@@ -17097,27 +16783,15 @@
                 <w:lang w:eastAsia="es-CL"/>
               </w:rPr>
             </w:pPr>
-            <w:proofErr w:type="spellStart"/>
-            <w:r>
-              <w:rPr>
-                <w:rFonts w:eastAsia="Times New Roman" w:cs="Arial"/>
-                <w:b/>
-                <w:bCs/>
-                <w:color w:val="auto"/>
-                <w:lang w:val="es-ES" w:eastAsia="es-CL"/>
-              </w:rPr>
-              <w:t>Epica</w:t>
-            </w:r>
-            <w:proofErr w:type="spellEnd"/>
-            <w:r>
-              <w:rPr>
-                <w:rFonts w:eastAsia="Times New Roman" w:cs="Arial"/>
-                <w:b/>
-                <w:bCs/>
-                <w:color w:val="auto"/>
-                <w:lang w:val="es-ES" w:eastAsia="es-CL"/>
-              </w:rPr>
-              <w:t xml:space="preserve"> 1</w:t>
+            <w:r>
+              <w:rPr>
+                <w:rFonts w:eastAsia="Times New Roman" w:cs="Arial"/>
+                <w:b/>
+                <w:bCs/>
+                <w:color w:val="auto"/>
+                <w:lang w:val="es-ES" w:eastAsia="es-CL"/>
+              </w:rPr>
+              <w:t>Epica 1</w:t>
             </w:r>
             <w:r>
               <w:rPr>
@@ -17266,6 +16940,16 @@
                 <w:lang w:eastAsia="es-CL"/>
               </w:rPr>
               <w:t> </w:t>
+            </w:r>
+            <w:r>
+              <w:rPr>
+                <w:rFonts w:eastAsia="Times New Roman" w:cs="Arial"/>
+                <w:b/>
+                <w:bCs/>
+                <w:color w:val="auto"/>
+                <w:lang w:eastAsia="es-CL"/>
+              </w:rPr>
+              <w:t>SP3-E8-Visualizar citas</w:t>
             </w:r>
           </w:p>
         </w:tc>
@@ -17353,6 +17037,14 @@
               </w:rPr>
               <w:t xml:space="preserve"> </w:t>
             </w:r>
+            <w:r>
+              <w:rPr>
+                <w:rFonts w:eastAsia="Times New Roman" w:cs="Arial"/>
+                <w:color w:val="2F5496" w:themeColor="accent1" w:themeShade="BF"/>
+                <w:lang w:val="es-ES" w:eastAsia="es-CL"/>
+              </w:rPr>
+              <w:t>SP3-E8-HU-24 Visualizar citas en una fecha específica</w:t>
+            </w:r>
           </w:p>
         </w:tc>
       </w:tr>
@@ -17392,7 +17084,7 @@
                 <w:color w:val="auto"/>
                 <w:lang w:val="es-ES" w:eastAsia="es-CL"/>
               </w:rPr>
-              <w:t>HU2</w:t>
+              <w:t>Tipo de Usuario</w:t>
             </w:r>
             <w:r>
               <w:rPr>
@@ -17434,10 +17126,20 @@
             <w:r>
               <w:rPr>
                 <w:rFonts w:eastAsia="Times New Roman" w:cs="Arial"/>
-                <w:color w:val="2F5496" w:themeColor="accent1" w:themeShade="BF"/>
-                <w:lang w:val="es-ES" w:eastAsia="es-CL"/>
-              </w:rPr>
-              <w:t xml:space="preserve"> </w:t>
+                <w:b/>
+                <w:bCs/>
+                <w:color w:val="2F5496" w:themeColor="accent1" w:themeShade="BF"/>
+                <w:lang w:eastAsia="es-CL"/>
+              </w:rPr>
+              <w:t> </w:t>
+            </w:r>
+            <w:r>
+              <w:rPr>
+                <w:rFonts w:eastAsia="Times New Roman" w:cs="Arial"/>
+                <w:color w:val="2F5496" w:themeColor="accent1" w:themeShade="BF"/>
+                <w:lang w:val="es-ES" w:eastAsia="es-CL"/>
+              </w:rPr>
+              <w:t>Verterinario</w:t>
             </w:r>
           </w:p>
         </w:tc>
@@ -17478,17 +17180,17 @@
                 <w:color w:val="auto"/>
                 <w:lang w:val="es-ES" w:eastAsia="es-CL"/>
               </w:rPr>
-              <w:t>HU</w:t>
-            </w:r>
-            <w:r>
-              <w:rPr>
-                <w:rFonts w:eastAsia="Times New Roman" w:cs="Arial"/>
-                <w:b/>
-                <w:bCs/>
-                <w:color w:val="auto"/>
-                <w:lang w:val="es-ES" w:eastAsia="es-CL"/>
-              </w:rPr>
-              <w:t>3</w:t>
+              <w:t>Artefacto a probar</w:t>
+            </w:r>
+            <w:r>
+              <w:rPr>
+                <w:rFonts w:eastAsia="Times New Roman" w:cs="Arial"/>
+                <w:b/>
+                <w:bCs/>
+                <w:color w:val="auto"/>
+                <w:lang w:eastAsia="es-CL"/>
+              </w:rPr>
+              <w:t> </w:t>
             </w:r>
           </w:p>
         </w:tc>
@@ -17523,7 +17225,15 @@
                 <w:color w:val="2F5496" w:themeColor="accent1" w:themeShade="BF"/>
                 <w:lang w:val="es-ES" w:eastAsia="es-CL"/>
               </w:rPr>
-              <w:t xml:space="preserve"> </w:t>
+              <w:t xml:space="preserve"> Formulario de </w:t>
+            </w:r>
+            <w:r>
+              <w:rPr>
+                <w:rFonts w:eastAsia="Times New Roman" w:cs="Arial"/>
+                <w:color w:val="2F5496" w:themeColor="accent1" w:themeShade="BF"/>
+                <w:lang w:val="es-ES" w:eastAsia="es-CL"/>
+              </w:rPr>
+              <w:t>visualización de citas por fecha</w:t>
             </w:r>
           </w:p>
         </w:tc>
@@ -17564,7 +17274,7 @@
                 <w:color w:val="auto"/>
                 <w:lang w:val="es-ES" w:eastAsia="es-CL"/>
               </w:rPr>
-              <w:t>Tipo de Usuario</w:t>
+              <w:t>Prueba a realizar</w:t>
             </w:r>
             <w:r>
               <w:rPr>
@@ -17606,39 +17316,21 @@
             <w:r>
               <w:rPr>
                 <w:rFonts w:eastAsia="Times New Roman" w:cs="Arial"/>
-                <w:b/>
-                <w:bCs/>
-                <w:color w:val="2F5496" w:themeColor="accent1" w:themeShade="BF"/>
-                <w:lang w:eastAsia="es-CL"/>
-              </w:rPr>
-              <w:t> </w:t>
-            </w:r>
-            <w:r>
-              <w:rPr>
-                <w:rFonts w:eastAsia="Times New Roman" w:cs="Arial"/>
-                <w:color w:val="2F5496" w:themeColor="accent1" w:themeShade="BF"/>
-                <w:lang w:val="es-ES" w:eastAsia="es-CL"/>
-              </w:rPr>
-              <w:t>Administrador</w:t>
-            </w:r>
-            <w:r>
-              <w:rPr>
-                <w:rFonts w:eastAsia="Times New Roman" w:cs="Arial"/>
-                <w:color w:val="2F5496" w:themeColor="accent1" w:themeShade="BF"/>
-                <w:lang w:val="es-ES" w:eastAsia="es-CL"/>
-              </w:rPr>
-              <w:t xml:space="preserve">, Cliente y </w:t>
-            </w:r>
-            <w:proofErr w:type="spellStart"/>
-            <w:r>
-              <w:rPr>
-                <w:rFonts w:eastAsia="Times New Roman" w:cs="Arial"/>
-                <w:color w:val="2F5496" w:themeColor="accent1" w:themeShade="BF"/>
-                <w:lang w:val="es-ES" w:eastAsia="es-CL"/>
-              </w:rPr>
-              <w:t>Verterinario</w:t>
-            </w:r>
-            <w:proofErr w:type="spellEnd"/>
+                <w:color w:val="2F5496" w:themeColor="accent1" w:themeShade="BF"/>
+                <w:lang w:val="es-ES" w:eastAsia="es-CL"/>
+              </w:rPr>
+              <w:t>Prueba funcional y de experiencia de usuario</w:t>
+            </w:r>
+            <w:r>
+              <w:rPr>
+                <w:rFonts w:eastAsia="Times New Roman" w:cs="Arial"/>
+                <w:b/>
+                <w:bCs/>
+                <w:color w:val="2F5496" w:themeColor="accent1" w:themeShade="BF"/>
+                <w:lang w:eastAsia="es-CL"/>
+              </w:rPr>
+              <w:t> </w:t>
+            </w:r>
           </w:p>
         </w:tc>
       </w:tr>
@@ -17678,7 +17370,7 @@
                 <w:color w:val="auto"/>
                 <w:lang w:val="es-ES" w:eastAsia="es-CL"/>
               </w:rPr>
-              <w:t>Artefacto a probar</w:t>
+              <w:t>Tiempo de duración</w:t>
             </w:r>
             <w:r>
               <w:rPr>
@@ -17711,19 +17403,27 @@
               <w:textAlignment w:val="baseline"/>
               <w:rPr>
                 <w:rFonts w:eastAsia="Times New Roman" w:cs="Arial"/>
-                <w:b/>
-                <w:bCs/>
-                <w:color w:val="2F5496" w:themeColor="accent1" w:themeShade="BF"/>
-                <w:lang w:eastAsia="es-CL"/>
-              </w:rPr>
-            </w:pPr>
-            <w:r>
-              <w:rPr>
-                <w:rFonts w:eastAsia="Times New Roman" w:cs="Arial"/>
-                <w:color w:val="2F5496" w:themeColor="accent1" w:themeShade="BF"/>
-                <w:lang w:val="es-ES" w:eastAsia="es-CL"/>
-              </w:rPr>
-              <w:t xml:space="preserve"> Formulario de </w:t>
+                <w:color w:val="2F5496" w:themeColor="accent1" w:themeShade="BF"/>
+                <w:lang w:eastAsia="es-CL"/>
+              </w:rPr>
+            </w:pPr>
+            <w:r>
+              <w:rPr>
+                <w:rFonts w:eastAsia="Times New Roman" w:cs="Arial"/>
+                <w:b/>
+                <w:bCs/>
+                <w:color w:val="2F5496" w:themeColor="accent1" w:themeShade="BF"/>
+                <w:lang w:eastAsia="es-CL"/>
+              </w:rPr>
+              <w:t> </w:t>
+            </w:r>
+            <w:r>
+              <w:rPr>
+                <w:rFonts w:eastAsia="Times New Roman" w:cs="Arial"/>
+                <w:color w:val="2F5496" w:themeColor="accent1" w:themeShade="BF"/>
+                <w:lang w:eastAsia="es-CL"/>
+              </w:rPr>
+              <w:t>15 minutos</w:t>
             </w:r>
           </w:p>
         </w:tc>
@@ -17764,59 +17464,107 @@
                 <w:color w:val="auto"/>
                 <w:lang w:val="es-ES" w:eastAsia="es-CL"/>
               </w:rPr>
-              <w:t>Prueba a realizar</w:t>
-            </w:r>
-            <w:r>
-              <w:rPr>
-                <w:rFonts w:eastAsia="Times New Roman" w:cs="Arial"/>
-                <w:b/>
-                <w:bCs/>
-                <w:color w:val="auto"/>
-                <w:lang w:eastAsia="es-CL"/>
-              </w:rPr>
-              <w:t> </w:t>
-            </w:r>
-          </w:p>
-        </w:tc>
-        <w:tc>
-          <w:tcPr>
-            <w:tcW w:w="7245" w:type="dxa"/>
-            <w:gridSpan w:val="3"/>
-            <w:tcBorders>
-              <w:top w:val="single" w:sz="6" w:space="0" w:color="auto"/>
-              <w:left w:val="single" w:sz="6" w:space="0" w:color="auto"/>
-              <w:bottom w:val="single" w:sz="6" w:space="0" w:color="auto"/>
-              <w:right w:val="single" w:sz="6" w:space="0" w:color="auto"/>
-            </w:tcBorders>
-            <w:shd w:val="clear" w:color="auto" w:fill="auto"/>
-            <w:hideMark/>
-          </w:tcPr>
-          <w:p>
-            <w:pPr>
-              <w:spacing w:after="0" w:line="360" w:lineRule="auto"/>
-              <w:textAlignment w:val="baseline"/>
-              <w:rPr>
-                <w:rFonts w:eastAsia="Times New Roman" w:cs="Arial"/>
-                <w:b/>
-                <w:bCs/>
-                <w:color w:val="2F5496" w:themeColor="accent1" w:themeShade="BF"/>
-                <w:lang w:eastAsia="es-CL"/>
-              </w:rPr>
-            </w:pPr>
-            <w:r>
-              <w:rPr>
-                <w:rFonts w:eastAsia="Times New Roman" w:cs="Arial"/>
-                <w:color w:val="2F5496" w:themeColor="accent1" w:themeShade="BF"/>
-                <w:lang w:val="es-ES" w:eastAsia="es-CL"/>
-              </w:rPr>
-              <w:t>Prueba funcional y de experiencia de usuario</w:t>
-            </w:r>
-            <w:r>
-              <w:rPr>
-                <w:rFonts w:eastAsia="Times New Roman" w:cs="Arial"/>
-                <w:b/>
-                <w:bCs/>
-                <w:color w:val="2F5496" w:themeColor="accent1" w:themeShade="BF"/>
+              <w:t>Actividad a Realizar</w:t>
+            </w:r>
+            <w:r>
+              <w:rPr>
+                <w:rFonts w:eastAsia="Times New Roman" w:cs="Arial"/>
+                <w:b/>
+                <w:bCs/>
+                <w:color w:val="auto"/>
+                <w:lang w:eastAsia="es-CL"/>
+              </w:rPr>
+              <w:t> </w:t>
+            </w:r>
+          </w:p>
+        </w:tc>
+        <w:tc>
+          <w:tcPr>
+            <w:tcW w:w="4361" w:type="dxa"/>
+            <w:gridSpan w:val="2"/>
+            <w:tcBorders>
+              <w:top w:val="single" w:sz="6" w:space="0" w:color="auto"/>
+              <w:left w:val="single" w:sz="6" w:space="0" w:color="auto"/>
+              <w:bottom w:val="single" w:sz="6" w:space="0" w:color="auto"/>
+              <w:right w:val="single" w:sz="6" w:space="0" w:color="auto"/>
+            </w:tcBorders>
+            <w:shd w:val="clear" w:color="auto" w:fill="auto"/>
+            <w:hideMark/>
+          </w:tcPr>
+          <w:p>
+            <w:pPr>
+              <w:spacing w:after="0" w:line="360" w:lineRule="auto"/>
+              <w:textAlignment w:val="baseline"/>
+              <w:rPr>
+                <w:rFonts w:eastAsia="Times New Roman" w:cs="Arial"/>
+                <w:b/>
+                <w:bCs/>
+                <w:color w:val="auto"/>
+                <w:lang w:eastAsia="es-CL"/>
+              </w:rPr>
+            </w:pPr>
+            <w:r>
+              <w:rPr>
+                <w:rFonts w:eastAsia="Times New Roman" w:cs="Arial"/>
+                <w:b/>
+                <w:bCs/>
+                <w:color w:val="auto"/>
+                <w:lang w:val="es-ES" w:eastAsia="es-CL"/>
+              </w:rPr>
+              <w:t>Info. del paso a ejecutar</w:t>
+            </w:r>
+            <w:r>
+              <w:rPr>
+                <w:rFonts w:eastAsia="Times New Roman" w:cs="Arial"/>
+                <w:b/>
+                <w:bCs/>
+                <w:color w:val="auto"/>
+                <w:lang w:eastAsia="es-CL"/>
+              </w:rPr>
+              <w:t> </w:t>
+            </w:r>
+          </w:p>
+        </w:tc>
+        <w:tc>
+          <w:tcPr>
+            <w:tcW w:w="2884" w:type="dxa"/>
+            <w:tcBorders>
+              <w:top w:val="single" w:sz="6" w:space="0" w:color="auto"/>
+              <w:left w:val="single" w:sz="6" w:space="0" w:color="auto"/>
+              <w:bottom w:val="single" w:sz="6" w:space="0" w:color="auto"/>
+              <w:right w:val="single" w:sz="6" w:space="0" w:color="auto"/>
+            </w:tcBorders>
+            <w:shd w:val="clear" w:color="auto" w:fill="auto"/>
+            <w:hideMark/>
+          </w:tcPr>
+          <w:p>
+            <w:pPr>
+              <w:spacing w:after="0" w:line="360" w:lineRule="auto"/>
+              <w:textAlignment w:val="baseline"/>
+              <w:rPr>
+                <w:rFonts w:eastAsia="Times New Roman" w:cs="Arial"/>
+                <w:b/>
+                <w:bCs/>
+                <w:color w:val="auto"/>
+                <w:lang w:eastAsia="es-CL"/>
+              </w:rPr>
+            </w:pPr>
+            <w:r>
+              <w:rPr>
+                <w:rFonts w:eastAsia="Times New Roman" w:cs="Arial"/>
+                <w:b/>
+                <w:bCs/>
+                <w:color w:val="auto"/>
+                <w:lang w:val="es-ES" w:eastAsia="es-CL"/>
+              </w:rPr>
+              <w:t>Registro de errores/Corrección</w:t>
+            </w:r>
+            <w:r>
+              <w:rPr>
+                <w:rFonts w:eastAsia="Times New Roman" w:cs="Arial"/>
+                <w:b/>
+                <w:bCs/>
+                <w:color w:val="auto"/>
                 <w:lang w:eastAsia="es-CL"/>
               </w:rPr>
               <w:t> </w:t>
@@ -17860,60 +17608,86 @@
                 <w:color w:val="auto"/>
                 <w:lang w:val="es-ES" w:eastAsia="es-CL"/>
               </w:rPr>
-              <w:t>Tiempo de duración</w:t>
-            </w:r>
-            <w:r>
-              <w:rPr>
-                <w:rFonts w:eastAsia="Times New Roman" w:cs="Arial"/>
-                <w:b/>
-                <w:bCs/>
-                <w:color w:val="auto"/>
-                <w:lang w:eastAsia="es-CL"/>
-              </w:rPr>
-              <w:t> </w:t>
-            </w:r>
-          </w:p>
-        </w:tc>
-        <w:tc>
-          <w:tcPr>
-            <w:tcW w:w="7245" w:type="dxa"/>
-            <w:gridSpan w:val="3"/>
-            <w:tcBorders>
-              <w:top w:val="single" w:sz="6" w:space="0" w:color="auto"/>
-              <w:left w:val="single" w:sz="6" w:space="0" w:color="auto"/>
-              <w:bottom w:val="single" w:sz="6" w:space="0" w:color="auto"/>
-              <w:right w:val="single" w:sz="6" w:space="0" w:color="auto"/>
-            </w:tcBorders>
-            <w:shd w:val="clear" w:color="auto" w:fill="auto"/>
-            <w:hideMark/>
-          </w:tcPr>
-          <w:p>
-            <w:pPr>
-              <w:spacing w:after="0" w:line="360" w:lineRule="auto"/>
-              <w:textAlignment w:val="baseline"/>
-              <w:rPr>
-                <w:rFonts w:eastAsia="Times New Roman" w:cs="Arial"/>
-                <w:color w:val="2F5496" w:themeColor="accent1" w:themeShade="BF"/>
-                <w:lang w:eastAsia="es-CL"/>
-              </w:rPr>
-            </w:pPr>
-            <w:r>
-              <w:rPr>
-                <w:rFonts w:eastAsia="Times New Roman" w:cs="Arial"/>
-                <w:b/>
-                <w:bCs/>
-                <w:color w:val="2F5496" w:themeColor="accent1" w:themeShade="BF"/>
-                <w:lang w:eastAsia="es-CL"/>
-              </w:rPr>
-              <w:t> </w:t>
-            </w:r>
-            <w:r>
-              <w:rPr>
-                <w:rFonts w:eastAsia="Times New Roman" w:cs="Arial"/>
-                <w:color w:val="2F5496" w:themeColor="accent1" w:themeShade="BF"/>
-                <w:lang w:eastAsia="es-CL"/>
-              </w:rPr>
-              <w:t>15 minutos</w:t>
+              <w:t>Paso 1</w:t>
+            </w:r>
+            <w:r>
+              <w:rPr>
+                <w:rFonts w:eastAsia="Times New Roman" w:cs="Arial"/>
+                <w:b/>
+                <w:bCs/>
+                <w:color w:val="auto"/>
+                <w:lang w:eastAsia="es-CL"/>
+              </w:rPr>
+              <w:t> </w:t>
+            </w:r>
+          </w:p>
+        </w:tc>
+        <w:tc>
+          <w:tcPr>
+            <w:tcW w:w="4361" w:type="dxa"/>
+            <w:gridSpan w:val="2"/>
+            <w:tcBorders>
+              <w:top w:val="single" w:sz="6" w:space="0" w:color="auto"/>
+              <w:left w:val="single" w:sz="6" w:space="0" w:color="auto"/>
+              <w:bottom w:val="single" w:sz="6" w:space="0" w:color="auto"/>
+              <w:right w:val="single" w:sz="6" w:space="0" w:color="auto"/>
+            </w:tcBorders>
+            <w:shd w:val="clear" w:color="auto" w:fill="auto"/>
+            <w:hideMark/>
+          </w:tcPr>
+          <w:p>
+            <w:pPr>
+              <w:spacing w:after="0" w:line="360" w:lineRule="auto"/>
+              <w:textAlignment w:val="baseline"/>
+              <w:rPr>
+                <w:rFonts w:eastAsia="Times New Roman" w:cs="Arial"/>
+                <w:color w:val="2F5496" w:themeColor="accent1" w:themeShade="BF"/>
+                <w:lang w:eastAsia="es-CL"/>
+              </w:rPr>
+            </w:pPr>
+            <w:r>
+              <w:rPr>
+                <w:rFonts w:eastAsia="Times New Roman" w:cs="Arial"/>
+                <w:color w:val="2F5496" w:themeColor="accent1" w:themeShade="BF"/>
+                <w:lang w:eastAsia="es-CL"/>
+              </w:rPr>
+              <w:t>Al iniciar sesión con usuario de rol “Veterinario”, en el menú lateral izquierdo seleccionar “Ver citas programadas”.</w:t>
+            </w:r>
+          </w:p>
+        </w:tc>
+        <w:tc>
+          <w:tcPr>
+            <w:tcW w:w="2884" w:type="dxa"/>
+            <w:tcBorders>
+              <w:top w:val="single" w:sz="6" w:space="0" w:color="auto"/>
+              <w:left w:val="single" w:sz="6" w:space="0" w:color="auto"/>
+              <w:bottom w:val="single" w:sz="6" w:space="0" w:color="auto"/>
+              <w:right w:val="single" w:sz="6" w:space="0" w:color="auto"/>
+            </w:tcBorders>
+            <w:shd w:val="clear" w:color="auto" w:fill="auto"/>
+            <w:hideMark/>
+          </w:tcPr>
+          <w:p>
+            <w:pPr>
+              <w:spacing w:after="0" w:line="360" w:lineRule="auto"/>
+              <w:textAlignment w:val="baseline"/>
+              <w:rPr>
+                <w:rFonts w:eastAsia="Times New Roman" w:cs="Arial"/>
+                <w:b/>
+                <w:bCs/>
+                <w:color w:val="auto"/>
+                <w:lang w:eastAsia="es-CL"/>
+              </w:rPr>
+            </w:pPr>
+            <w:r>
+              <w:rPr>
+                <w:rFonts w:eastAsia="Times New Roman" w:cs="Arial"/>
+                <w:b/>
+                <w:bCs/>
+                <w:color w:val="auto"/>
+                <w:lang w:eastAsia="es-CL"/>
+              </w:rPr>
+              <w:t> </w:t>
             </w:r>
           </w:p>
         </w:tc>
@@ -17954,7 +17728,7 @@
                 <w:color w:val="auto"/>
                 <w:lang w:val="es-ES" w:eastAsia="es-CL"/>
               </w:rPr>
-              <w:t>Actividad a Realizar</w:t>
+              <w:t>Paso 2</w:t>
             </w:r>
             <w:r>
               <w:rPr>
@@ -17987,43 +17761,17 @@
               <w:textAlignment w:val="baseline"/>
               <w:rPr>
                 <w:rFonts w:eastAsia="Times New Roman" w:cs="Arial"/>
-                <w:b/>
-                <w:bCs/>
-                <w:color w:val="auto"/>
-                <w:lang w:eastAsia="es-CL"/>
-              </w:rPr>
-            </w:pPr>
-            <w:proofErr w:type="spellStart"/>
-            <w:r>
-              <w:rPr>
-                <w:rFonts w:eastAsia="Times New Roman" w:cs="Arial"/>
-                <w:b/>
-                <w:bCs/>
-                <w:color w:val="auto"/>
-                <w:lang w:val="es-ES" w:eastAsia="es-CL"/>
-              </w:rPr>
-              <w:t>Info</w:t>
-            </w:r>
-            <w:proofErr w:type="spellEnd"/>
-            <w:r>
-              <w:rPr>
-                <w:rFonts w:eastAsia="Times New Roman" w:cs="Arial"/>
-                <w:b/>
-                <w:bCs/>
-                <w:color w:val="auto"/>
-                <w:lang w:val="es-ES" w:eastAsia="es-CL"/>
-              </w:rPr>
-              <w:t>. del paso a ejecutar</w:t>
-            </w:r>
-            <w:r>
-              <w:rPr>
-                <w:rFonts w:eastAsia="Times New Roman" w:cs="Arial"/>
-                <w:b/>
-                <w:bCs/>
-                <w:color w:val="auto"/>
-                <w:lang w:eastAsia="es-CL"/>
-              </w:rPr>
-              <w:t> </w:t>
+                <w:color w:val="2F5496" w:themeColor="accent1" w:themeShade="BF"/>
+                <w:lang w:eastAsia="es-CL"/>
+              </w:rPr>
+            </w:pPr>
+            <w:r>
+              <w:rPr>
+                <w:rFonts w:eastAsia="Times New Roman" w:cs="Arial"/>
+                <w:color w:val="2F5496" w:themeColor="accent1" w:themeShade="BF"/>
+                <w:lang w:eastAsia="es-CL"/>
+              </w:rPr>
+              <w:t>Seleccionar una fecha a filtrar y pulsar en el botón “Buscar”. Como resultado se tendrá las citas del veterinario en la fecha seleccionada.</w:t>
             </w:r>
           </w:p>
         </w:tc>
@@ -18051,16 +17799,6 @@
                 <w:lang w:eastAsia="es-CL"/>
               </w:rPr>
             </w:pPr>
-            <w:r>
-              <w:rPr>
-                <w:rFonts w:eastAsia="Times New Roman" w:cs="Arial"/>
-                <w:b/>
-                <w:bCs/>
-                <w:color w:val="auto"/>
-                <w:lang w:val="es-ES" w:eastAsia="es-CL"/>
-              </w:rPr>
-              <w:t>Registro de errores/Corrección</w:t>
-            </w:r>
             <w:r>
               <w:rPr>
                 <w:rFonts w:eastAsia="Times New Roman" w:cs="Arial"/>
@@ -18080,6 +17818,165 @@
         </w:trPr>
         <w:tc>
           <w:tcPr>
+            <w:tcW w:w="7080" w:type="dxa"/>
+            <w:gridSpan w:val="3"/>
+            <w:tcBorders>
+              <w:top w:val="single" w:sz="6" w:space="0" w:color="auto"/>
+              <w:left w:val="single" w:sz="6" w:space="0" w:color="auto"/>
+              <w:bottom w:val="single" w:sz="6" w:space="0" w:color="auto"/>
+              <w:right w:val="single" w:sz="6" w:space="0" w:color="auto"/>
+            </w:tcBorders>
+            <w:shd w:val="clear" w:color="auto" w:fill="auto"/>
+            <w:hideMark/>
+          </w:tcPr>
+          <w:p>
+            <w:pPr>
+              <w:spacing w:after="0" w:line="360" w:lineRule="auto"/>
+              <w:textAlignment w:val="baseline"/>
+              <w:rPr>
+                <w:rFonts w:eastAsia="Times New Roman" w:cs="Arial"/>
+                <w:b/>
+                <w:bCs/>
+                <w:color w:val="auto"/>
+                <w:lang w:eastAsia="es-CL"/>
+              </w:rPr>
+            </w:pPr>
+            <w:r>
+              <w:rPr>
+                <w:rFonts w:eastAsia="Times New Roman" w:cs="Arial"/>
+                <w:b/>
+                <w:bCs/>
+                <w:color w:val="auto"/>
+                <w:lang w:val="es-ES" w:eastAsia="es-CL"/>
+              </w:rPr>
+              <w:t>Observaciones</w:t>
+            </w:r>
+            <w:r>
+              <w:rPr>
+                <w:rFonts w:eastAsia="Times New Roman" w:cs="Arial"/>
+                <w:b/>
+                <w:bCs/>
+                <w:color w:val="auto"/>
+                <w:lang w:eastAsia="es-CL"/>
+              </w:rPr>
+              <w:t> </w:t>
+            </w:r>
+          </w:p>
+        </w:tc>
+        <w:tc>
+          <w:tcPr>
+            <w:tcW w:w="2884" w:type="dxa"/>
+            <w:tcBorders>
+              <w:top w:val="single" w:sz="6" w:space="0" w:color="auto"/>
+              <w:left w:val="single" w:sz="6" w:space="0" w:color="auto"/>
+              <w:bottom w:val="single" w:sz="6" w:space="0" w:color="auto"/>
+              <w:right w:val="single" w:sz="6" w:space="0" w:color="auto"/>
+            </w:tcBorders>
+            <w:shd w:val="clear" w:color="auto" w:fill="auto"/>
+            <w:hideMark/>
+          </w:tcPr>
+          <w:p>
+            <w:pPr>
+              <w:spacing w:after="0" w:line="360" w:lineRule="auto"/>
+              <w:textAlignment w:val="baseline"/>
+              <w:rPr>
+                <w:rFonts w:eastAsia="Times New Roman" w:cs="Arial"/>
+                <w:b/>
+                <w:bCs/>
+                <w:color w:val="auto"/>
+                <w:lang w:eastAsia="es-CL"/>
+              </w:rPr>
+            </w:pPr>
+            <w:r>
+              <w:rPr>
+                <w:rFonts w:eastAsia="Times New Roman" w:cs="Arial"/>
+                <w:b/>
+                <w:bCs/>
+                <w:color w:val="auto"/>
+                <w:lang w:eastAsia="es-CL"/>
+              </w:rPr>
+              <w:t> </w:t>
+            </w:r>
+          </w:p>
+        </w:tc>
+      </w:tr>
+      <w:tr>
+        <w:trPr>
+          <w:trHeight w:val="1135"/>
+        </w:trPr>
+        <w:tc>
+          <w:tcPr>
+            <w:tcW w:w="9964" w:type="dxa"/>
+            <w:gridSpan w:val="4"/>
+            <w:tcBorders>
+              <w:top w:val="single" w:sz="6" w:space="0" w:color="auto"/>
+              <w:left w:val="single" w:sz="6" w:space="0" w:color="auto"/>
+              <w:bottom w:val="single" w:sz="6" w:space="0" w:color="auto"/>
+              <w:right w:val="single" w:sz="6" w:space="0" w:color="auto"/>
+            </w:tcBorders>
+            <w:shd w:val="clear" w:color="auto" w:fill="auto"/>
+            <w:hideMark/>
+          </w:tcPr>
+          <w:p>
+            <w:pPr>
+              <w:spacing w:after="0" w:line="360" w:lineRule="auto"/>
+              <w:textAlignment w:val="baseline"/>
+              <w:rPr>
+                <w:rFonts w:eastAsia="Times New Roman" w:cs="Arial"/>
+                <w:color w:val="2F5496" w:themeColor="accent1" w:themeShade="BF"/>
+                <w:lang w:eastAsia="es-CL"/>
+              </w:rPr>
+            </w:pPr>
+            <w:r>
+              <w:rPr>
+                <w:rFonts w:eastAsia="Times New Roman" w:cs="Arial"/>
+                <w:b/>
+                <w:bCs/>
+                <w:color w:val="auto"/>
+                <w:lang w:eastAsia="es-CL"/>
+              </w:rPr>
+              <w:t> </w:t>
+            </w:r>
+            <w:r>
+              <w:rPr>
+                <w:rFonts w:eastAsia="Times New Roman" w:cs="Arial"/>
+                <w:color w:val="2F5496" w:themeColor="accent1" w:themeShade="BF"/>
+                <w:lang w:eastAsia="es-CL"/>
+              </w:rPr>
+              <w:t>Sin observaciones</w:t>
+            </w:r>
+          </w:p>
+        </w:tc>
+      </w:tr>
+    </w:tbl>
+    <w:p/>
+    <w:tbl>
+      <w:tblPr>
+        <w:tblW w:w="9964" w:type="dxa"/>
+        <w:tblBorders>
+          <w:top w:val="outset" w:sz="6" w:space="0" w:color="auto"/>
+          <w:left w:val="outset" w:sz="6" w:space="0" w:color="auto"/>
+          <w:bottom w:val="outset" w:sz="6" w:space="0" w:color="auto"/>
+          <w:right w:val="outset" w:sz="6" w:space="0" w:color="auto"/>
+        </w:tblBorders>
+        <w:tblCellMar>
+          <w:left w:w="0" w:type="dxa"/>
+          <w:right w:w="0" w:type="dxa"/>
+        </w:tblCellMar>
+        <w:tblLook w:val="04A0" w:firstRow="1" w:lastRow="0" w:firstColumn="1" w:lastColumn="0" w:noHBand="0" w:noVBand="1"/>
+      </w:tblPr>
+      <w:tblGrid>
+        <w:gridCol w:w="2719"/>
+        <w:gridCol w:w="1445"/>
+        <w:gridCol w:w="2916"/>
+        <w:gridCol w:w="2884"/>
+      </w:tblGrid>
+      <w:tr>
+        <w:trPr>
+          <w:trHeight w:val="324"/>
+        </w:trPr>
+        <w:tc>
+          <w:tcPr>
             <w:tcW w:w="2719" w:type="dxa"/>
             <w:tcBorders>
               <w:top w:val="single" w:sz="6" w:space="0" w:color="auto"/>
@@ -18110,80 +18007,84 @@
                 <w:color w:val="auto"/>
                 <w:lang w:val="es-ES" w:eastAsia="es-CL"/>
               </w:rPr>
-              <w:t>Paso 1</w:t>
-            </w:r>
-            <w:r>
-              <w:rPr>
-                <w:rFonts w:eastAsia="Times New Roman" w:cs="Arial"/>
-                <w:b/>
-                <w:bCs/>
-                <w:color w:val="auto"/>
-                <w:lang w:eastAsia="es-CL"/>
-              </w:rPr>
-              <w:t> </w:t>
-            </w:r>
-          </w:p>
-        </w:tc>
-        <w:tc>
-          <w:tcPr>
-            <w:tcW w:w="4361" w:type="dxa"/>
-            <w:gridSpan w:val="2"/>
-            <w:tcBorders>
-              <w:top w:val="single" w:sz="6" w:space="0" w:color="auto"/>
-              <w:left w:val="single" w:sz="6" w:space="0" w:color="auto"/>
-              <w:bottom w:val="single" w:sz="6" w:space="0" w:color="auto"/>
-              <w:right w:val="single" w:sz="6" w:space="0" w:color="auto"/>
-            </w:tcBorders>
-            <w:shd w:val="clear" w:color="auto" w:fill="auto"/>
-            <w:hideMark/>
-          </w:tcPr>
-          <w:p>
-            <w:pPr>
-              <w:spacing w:after="0" w:line="360" w:lineRule="auto"/>
-              <w:textAlignment w:val="baseline"/>
-              <w:rPr>
-                <w:rFonts w:eastAsia="Times New Roman" w:cs="Arial"/>
-                <w:b/>
-                <w:bCs/>
-                <w:color w:val="2F5496" w:themeColor="accent1" w:themeShade="BF"/>
-                <w:lang w:eastAsia="es-CL"/>
-              </w:rPr>
-            </w:pPr>
-          </w:p>
-        </w:tc>
-        <w:tc>
-          <w:tcPr>
-            <w:tcW w:w="2884" w:type="dxa"/>
-            <w:tcBorders>
-              <w:top w:val="single" w:sz="6" w:space="0" w:color="auto"/>
-              <w:left w:val="single" w:sz="6" w:space="0" w:color="auto"/>
-              <w:bottom w:val="single" w:sz="6" w:space="0" w:color="auto"/>
-              <w:right w:val="single" w:sz="6" w:space="0" w:color="auto"/>
-            </w:tcBorders>
-            <w:shd w:val="clear" w:color="auto" w:fill="auto"/>
-            <w:hideMark/>
-          </w:tcPr>
-          <w:p>
-            <w:pPr>
-              <w:spacing w:after="0" w:line="360" w:lineRule="auto"/>
-              <w:textAlignment w:val="baseline"/>
-              <w:rPr>
-                <w:rFonts w:eastAsia="Times New Roman" w:cs="Arial"/>
-                <w:b/>
-                <w:bCs/>
-                <w:color w:val="auto"/>
-                <w:lang w:eastAsia="es-CL"/>
-              </w:rPr>
-            </w:pPr>
-            <w:r>
-              <w:rPr>
-                <w:rFonts w:eastAsia="Times New Roman" w:cs="Arial"/>
-                <w:b/>
-                <w:bCs/>
-                <w:color w:val="auto"/>
-                <w:lang w:eastAsia="es-CL"/>
-              </w:rPr>
-              <w:t> </w:t>
+              <w:t>Nombre Caso de Prueba</w:t>
+            </w:r>
+            <w:r>
+              <w:rPr>
+                <w:rFonts w:eastAsia="Times New Roman" w:cs="Arial"/>
+                <w:b/>
+                <w:bCs/>
+                <w:color w:val="auto"/>
+                <w:lang w:eastAsia="es-CL"/>
+              </w:rPr>
+              <w:t> </w:t>
+            </w:r>
+          </w:p>
+        </w:tc>
+        <w:tc>
+          <w:tcPr>
+            <w:tcW w:w="7245" w:type="dxa"/>
+            <w:gridSpan w:val="3"/>
+            <w:tcBorders>
+              <w:top w:val="single" w:sz="6" w:space="0" w:color="auto"/>
+              <w:left w:val="single" w:sz="6" w:space="0" w:color="auto"/>
+              <w:bottom w:val="single" w:sz="6" w:space="0" w:color="auto"/>
+              <w:right w:val="single" w:sz="6" w:space="0" w:color="auto"/>
+            </w:tcBorders>
+            <w:shd w:val="clear" w:color="auto" w:fill="auto"/>
+            <w:hideMark/>
+          </w:tcPr>
+          <w:p>
+            <w:pPr>
+              <w:spacing w:after="0" w:line="360" w:lineRule="auto"/>
+              <w:textAlignment w:val="baseline"/>
+              <w:rPr>
+                <w:rFonts w:eastAsia="Times New Roman" w:cs="Arial"/>
+                <w:b/>
+                <w:bCs/>
+                <w:color w:val="auto"/>
+                <w:lang w:eastAsia="es-CL"/>
+              </w:rPr>
+            </w:pPr>
+            <w:r>
+              <w:rPr>
+                <w:rFonts w:eastAsia="Times New Roman" w:cs="Arial"/>
+                <w:b/>
+                <w:bCs/>
+                <w:color w:val="auto"/>
+                <w:lang w:eastAsia="es-CL"/>
+              </w:rPr>
+              <w:t> </w:t>
+            </w:r>
+            <w:r>
+              <w:rPr>
+                <w:rFonts w:eastAsia="Times New Roman" w:cs="Arial"/>
+                <w:b/>
+                <w:bCs/>
+                <w:color w:val="auto"/>
+                <w:lang w:eastAsia="es-CL"/>
+              </w:rPr>
+              <w:t>CP-</w:t>
+            </w:r>
+            <w:r>
+              <w:rPr>
+                <w:rFonts w:eastAsia="Times New Roman" w:cs="Arial"/>
+                <w:b/>
+                <w:bCs/>
+                <w:color w:val="auto"/>
+                <w:lang w:eastAsia="es-CL"/>
+              </w:rPr>
+              <w:t xml:space="preserve"> </w:t>
+            </w:r>
+            <w:r>
+              <w:rPr>
+                <w:rFonts w:eastAsia="Times New Roman" w:cs="Arial"/>
+                <w:b/>
+                <w:bCs/>
+                <w:color w:val="auto"/>
+                <w:lang w:eastAsia="es-CL"/>
+              </w:rPr>
+              <w:t>Gestionar historial clínico</w:t>
             </w:r>
           </w:p>
         </w:tc>
@@ -18224,57 +18125,63 @@
                 <w:color w:val="auto"/>
                 <w:lang w:val="es-ES" w:eastAsia="es-CL"/>
               </w:rPr>
-              <w:t>Paso 2</w:t>
-            </w:r>
-            <w:r>
-              <w:rPr>
-                <w:rFonts w:eastAsia="Times New Roman" w:cs="Arial"/>
-                <w:b/>
-                <w:bCs/>
-                <w:color w:val="auto"/>
-                <w:lang w:eastAsia="es-CL"/>
-              </w:rPr>
-              <w:t> </w:t>
-            </w:r>
-          </w:p>
-        </w:tc>
-        <w:tc>
-          <w:tcPr>
-            <w:tcW w:w="4361" w:type="dxa"/>
-            <w:gridSpan w:val="2"/>
-            <w:tcBorders>
-              <w:top w:val="single" w:sz="6" w:space="0" w:color="auto"/>
-              <w:left w:val="single" w:sz="6" w:space="0" w:color="auto"/>
-              <w:bottom w:val="single" w:sz="6" w:space="0" w:color="auto"/>
-              <w:right w:val="single" w:sz="6" w:space="0" w:color="auto"/>
-            </w:tcBorders>
-            <w:shd w:val="clear" w:color="auto" w:fill="auto"/>
-            <w:hideMark/>
-          </w:tcPr>
-          <w:p>
-            <w:pPr>
-              <w:spacing w:after="0" w:line="360" w:lineRule="auto"/>
-              <w:textAlignment w:val="baseline"/>
-              <w:rPr>
-                <w:rFonts w:eastAsia="Times New Roman" w:cs="Arial"/>
-                <w:color w:val="2F5496" w:themeColor="accent1" w:themeShade="BF"/>
-                <w:lang w:eastAsia="es-CL"/>
-              </w:rPr>
-            </w:pPr>
-          </w:p>
-        </w:tc>
-        <w:tc>
-          <w:tcPr>
-            <w:tcW w:w="2884" w:type="dxa"/>
-            <w:tcBorders>
-              <w:top w:val="single" w:sz="6" w:space="0" w:color="auto"/>
-              <w:left w:val="single" w:sz="6" w:space="0" w:color="auto"/>
-              <w:bottom w:val="single" w:sz="6" w:space="0" w:color="auto"/>
-              <w:right w:val="single" w:sz="6" w:space="0" w:color="auto"/>
-            </w:tcBorders>
-            <w:shd w:val="clear" w:color="auto" w:fill="auto"/>
-            <w:hideMark/>
-          </w:tcPr>
+              <w:lastRenderedPageBreak/>
+              <w:t>Nombre de Usuario Testing</w:t>
+            </w:r>
+            <w:r>
+              <w:rPr>
+                <w:rFonts w:eastAsia="Times New Roman" w:cs="Arial"/>
+                <w:b/>
+                <w:bCs/>
+                <w:color w:val="auto"/>
+                <w:lang w:eastAsia="es-CL"/>
+              </w:rPr>
+              <w:t> </w:t>
+            </w:r>
+          </w:p>
+        </w:tc>
+        <w:tc>
+          <w:tcPr>
+            <w:tcW w:w="7245" w:type="dxa"/>
+            <w:gridSpan w:val="3"/>
+            <w:tcBorders>
+              <w:top w:val="single" w:sz="6" w:space="0" w:color="auto"/>
+              <w:left w:val="single" w:sz="6" w:space="0" w:color="auto"/>
+              <w:bottom w:val="single" w:sz="6" w:space="0" w:color="auto"/>
+              <w:right w:val="single" w:sz="6" w:space="0" w:color="auto"/>
+            </w:tcBorders>
+            <w:shd w:val="clear" w:color="auto" w:fill="auto"/>
+            <w:hideMark/>
+          </w:tcPr>
+          <w:p>
+            <w:pPr>
+              <w:spacing w:after="0" w:line="360" w:lineRule="auto"/>
+              <w:textAlignment w:val="baseline"/>
+              <w:rPr>
+                <w:rFonts w:eastAsia="Times New Roman" w:cs="Arial"/>
+                <w:color w:val="auto"/>
+                <w:lang w:eastAsia="es-CL"/>
+              </w:rPr>
+            </w:pPr>
+            <w:r>
+              <w:rPr>
+                <w:rFonts w:eastAsia="Times New Roman" w:cs="Arial"/>
+                <w:b/>
+                <w:bCs/>
+                <w:color w:val="auto"/>
+                <w:lang w:eastAsia="es-CL"/>
+              </w:rPr>
+              <w:t> </w:t>
+            </w:r>
+            <w:r>
+              <w:rPr>
+                <w:rFonts w:eastAsia="Times New Roman" w:cs="Arial"/>
+                <w:color w:val="auto"/>
+                <w:lang w:eastAsia="es-CL"/>
+              </w:rPr>
+              <w:t>Romina Pizarro</w:t>
+            </w:r>
+          </w:p>
           <w:p>
             <w:pPr>
               <w:spacing w:after="0" w:line="360" w:lineRule="auto"/>
@@ -18336,7 +18243,7 @@
                 <w:color w:val="auto"/>
                 <w:lang w:val="es-ES" w:eastAsia="es-CL"/>
               </w:rPr>
-              <w:t>Paso 3</w:t>
+              <w:t>Correo</w:t>
             </w:r>
             <w:r>
               <w:rPr>
@@ -18369,12 +18276,28 @@
               <w:textAlignment w:val="baseline"/>
               <w:rPr>
                 <w:rFonts w:eastAsia="Times New Roman" w:cs="Arial"/>
-                <w:b/>
-                <w:bCs/>
-                <w:color w:val="2F5496" w:themeColor="accent1" w:themeShade="BF"/>
-                <w:lang w:eastAsia="es-CL"/>
-              </w:rPr>
-            </w:pPr>
+                <w:color w:val="auto"/>
+                <w:lang w:eastAsia="es-CL"/>
+              </w:rPr>
+            </w:pPr>
+            <w:r>
+              <w:rPr>
+                <w:rFonts w:eastAsia="Times New Roman" w:cs="Arial"/>
+                <w:b/>
+                <w:bCs/>
+                <w:color w:val="auto"/>
+                <w:lang w:eastAsia="es-CL"/>
+              </w:rPr>
+              <w:t> </w:t>
+            </w:r>
+            <w:r>
+              <w:rPr>
+                <w:rFonts w:eastAsia="Times New Roman" w:cs="Arial"/>
+                <w:color w:val="auto"/>
+                <w:lang w:eastAsia="es-CL"/>
+              </w:rPr>
+              <w:t>Ropizarro87@gmail.com</w:t>
+            </w:r>
           </w:p>
         </w:tc>
         <w:tc>
@@ -18450,7 +18373,7 @@
                 <w:color w:val="auto"/>
                 <w:lang w:val="es-ES" w:eastAsia="es-CL"/>
               </w:rPr>
-              <w:t>Paso 4</w:t>
+              <w:t>Teléfono</w:t>
             </w:r>
             <w:r>
               <w:rPr>
@@ -18483,10 +18406,28 @@
               <w:textAlignment w:val="baseline"/>
               <w:rPr>
                 <w:rFonts w:eastAsia="Times New Roman" w:cs="Arial"/>
-                <w:color w:val="2F5496" w:themeColor="accent1" w:themeShade="BF"/>
-                <w:lang w:eastAsia="es-CL"/>
-              </w:rPr>
-            </w:pPr>
+                <w:color w:val="auto"/>
+                <w:lang w:eastAsia="es-CL"/>
+              </w:rPr>
+            </w:pPr>
+            <w:r>
+              <w:rPr>
+                <w:rFonts w:eastAsia="Times New Roman" w:cs="Arial"/>
+                <w:b/>
+                <w:bCs/>
+                <w:color w:val="auto"/>
+                <w:lang w:eastAsia="es-CL"/>
+              </w:rPr>
+              <w:t> </w:t>
+            </w:r>
+            <w:r>
+              <w:rPr>
+                <w:rFonts w:eastAsia="Times New Roman" w:cs="Arial"/>
+                <w:color w:val="auto"/>
+                <w:lang w:eastAsia="es-CL"/>
+              </w:rPr>
+              <w:t>+56 9 4575 6427 </w:t>
+            </w:r>
           </w:p>
         </w:tc>
         <w:tc>
@@ -18562,17 +18503,762 @@
                 <w:color w:val="auto"/>
                 <w:lang w:val="es-ES" w:eastAsia="es-CL"/>
               </w:rPr>
-              <w:t xml:space="preserve">Paso </w:t>
-            </w:r>
-            <w:r>
-              <w:rPr>
-                <w:rFonts w:eastAsia="Times New Roman" w:cs="Arial"/>
-                <w:b/>
-                <w:bCs/>
-                <w:color w:val="auto"/>
-                <w:lang w:val="es-ES" w:eastAsia="es-CL"/>
-              </w:rPr>
-              <w:t>5</w:t>
+              <w:t>Epica 1</w:t>
+            </w:r>
+            <w:r>
+              <w:rPr>
+                <w:rFonts w:eastAsia="Times New Roman" w:cs="Arial"/>
+                <w:b/>
+                <w:bCs/>
+                <w:color w:val="auto"/>
+                <w:lang w:eastAsia="es-CL"/>
+              </w:rPr>
+              <w:t> </w:t>
+            </w:r>
+          </w:p>
+        </w:tc>
+        <w:tc>
+          <w:tcPr>
+            <w:tcW w:w="1445" w:type="dxa"/>
+            <w:tcBorders>
+              <w:top w:val="single" w:sz="6" w:space="0" w:color="auto"/>
+              <w:left w:val="single" w:sz="6" w:space="0" w:color="auto"/>
+              <w:bottom w:val="single" w:sz="6" w:space="0" w:color="auto"/>
+              <w:right w:val="single" w:sz="6" w:space="0" w:color="auto"/>
+            </w:tcBorders>
+            <w:shd w:val="clear" w:color="auto" w:fill="auto"/>
+            <w:hideMark/>
+          </w:tcPr>
+          <w:p>
+            <w:pPr>
+              <w:spacing w:after="0" w:line="360" w:lineRule="auto"/>
+              <w:textAlignment w:val="baseline"/>
+              <w:rPr>
+                <w:rFonts w:eastAsia="Times New Roman" w:cs="Arial"/>
+                <w:b/>
+                <w:bCs/>
+                <w:color w:val="auto"/>
+                <w:lang w:eastAsia="es-CL"/>
+              </w:rPr>
+            </w:pPr>
+            <w:r>
+              <w:rPr>
+                <w:rFonts w:eastAsia="Times New Roman" w:cs="Arial"/>
+                <w:b/>
+                <w:bCs/>
+                <w:color w:val="auto"/>
+                <w:lang w:val="es-ES" w:eastAsia="es-CL"/>
+              </w:rPr>
+              <w:t>Fecha</w:t>
+            </w:r>
+            <w:r>
+              <w:rPr>
+                <w:rFonts w:eastAsia="Times New Roman" w:cs="Arial"/>
+                <w:b/>
+                <w:bCs/>
+                <w:color w:val="auto"/>
+                <w:lang w:val="es-ES" w:eastAsia="es-CL"/>
+              </w:rPr>
+              <w:t>: 29-09-2024</w:t>
+            </w:r>
+            <w:r>
+              <w:rPr>
+                <w:rFonts w:eastAsia="Times New Roman" w:cs="Arial"/>
+                <w:b/>
+                <w:bCs/>
+                <w:color w:val="auto"/>
+                <w:lang w:eastAsia="es-CL"/>
+              </w:rPr>
+              <w:t> </w:t>
+            </w:r>
+          </w:p>
+        </w:tc>
+        <w:tc>
+          <w:tcPr>
+            <w:tcW w:w="2916" w:type="dxa"/>
+            <w:tcBorders>
+              <w:top w:val="single" w:sz="6" w:space="0" w:color="auto"/>
+              <w:left w:val="single" w:sz="6" w:space="0" w:color="auto"/>
+              <w:bottom w:val="single" w:sz="6" w:space="0" w:color="auto"/>
+              <w:right w:val="single" w:sz="6" w:space="0" w:color="auto"/>
+            </w:tcBorders>
+            <w:shd w:val="clear" w:color="auto" w:fill="auto"/>
+            <w:hideMark/>
+          </w:tcPr>
+          <w:p>
+            <w:pPr>
+              <w:spacing w:after="0" w:line="360" w:lineRule="auto"/>
+              <w:textAlignment w:val="baseline"/>
+              <w:rPr>
+                <w:rFonts w:eastAsia="Times New Roman" w:cs="Arial"/>
+                <w:b/>
+                <w:bCs/>
+                <w:color w:val="auto"/>
+                <w:lang w:eastAsia="es-CL"/>
+              </w:rPr>
+            </w:pPr>
+            <w:r>
+              <w:rPr>
+                <w:rFonts w:eastAsia="Times New Roman" w:cs="Arial"/>
+                <w:b/>
+                <w:bCs/>
+                <w:color w:val="auto"/>
+                <w:lang w:val="es-ES" w:eastAsia="es-CL"/>
+              </w:rPr>
+              <w:t>Hora</w:t>
+            </w:r>
+            <w:r>
+              <w:rPr>
+                <w:rFonts w:eastAsia="Times New Roman" w:cs="Arial"/>
+                <w:b/>
+                <w:bCs/>
+                <w:color w:val="auto"/>
+                <w:lang w:val="es-ES" w:eastAsia="es-CL"/>
+              </w:rPr>
+              <w:t>: 08:00</w:t>
+            </w:r>
+          </w:p>
+        </w:tc>
+        <w:tc>
+          <w:tcPr>
+            <w:tcW w:w="2884" w:type="dxa"/>
+            <w:tcBorders>
+              <w:top w:val="single" w:sz="6" w:space="0" w:color="auto"/>
+              <w:left w:val="single" w:sz="6" w:space="0" w:color="auto"/>
+              <w:bottom w:val="single" w:sz="6" w:space="0" w:color="auto"/>
+              <w:right w:val="single" w:sz="6" w:space="0" w:color="auto"/>
+            </w:tcBorders>
+            <w:shd w:val="clear" w:color="auto" w:fill="auto"/>
+            <w:hideMark/>
+          </w:tcPr>
+          <w:p>
+            <w:pPr>
+              <w:spacing w:after="0" w:line="360" w:lineRule="auto"/>
+              <w:textAlignment w:val="baseline"/>
+              <w:rPr>
+                <w:rFonts w:eastAsia="Times New Roman" w:cs="Arial"/>
+                <w:b/>
+                <w:bCs/>
+                <w:color w:val="auto"/>
+                <w:lang w:eastAsia="es-CL"/>
+              </w:rPr>
+            </w:pPr>
+            <w:r>
+              <w:rPr>
+                <w:rFonts w:eastAsia="Times New Roman" w:cs="Arial"/>
+                <w:b/>
+                <w:bCs/>
+                <w:color w:val="auto"/>
+                <w:lang w:eastAsia="es-CL"/>
+              </w:rPr>
+              <w:t> </w:t>
+            </w:r>
+            <w:r>
+              <w:rPr>
+                <w:rFonts w:eastAsia="Times New Roman" w:cs="Arial"/>
+                <w:b/>
+                <w:bCs/>
+                <w:color w:val="auto"/>
+                <w:lang w:eastAsia="es-CL"/>
+              </w:rPr>
+              <w:t>SP3-E9-Gestionar historial clínico</w:t>
+            </w:r>
+          </w:p>
+        </w:tc>
+      </w:tr>
+      <w:tr>
+        <w:trPr>
+          <w:trHeight w:val="324"/>
+        </w:trPr>
+        <w:tc>
+          <w:tcPr>
+            <w:tcW w:w="2719" w:type="dxa"/>
+            <w:tcBorders>
+              <w:top w:val="single" w:sz="6" w:space="0" w:color="auto"/>
+              <w:left w:val="single" w:sz="6" w:space="0" w:color="auto"/>
+              <w:bottom w:val="single" w:sz="6" w:space="0" w:color="auto"/>
+              <w:right w:val="single" w:sz="6" w:space="0" w:color="auto"/>
+            </w:tcBorders>
+            <w:shd w:val="clear" w:color="auto" w:fill="auto"/>
+            <w:hideMark/>
+          </w:tcPr>
+          <w:p>
+            <w:pPr>
+              <w:spacing w:after="0" w:line="360" w:lineRule="auto"/>
+              <w:textAlignment w:val="baseline"/>
+              <w:rPr>
+                <w:rFonts w:eastAsia="Times New Roman" w:cs="Arial"/>
+                <w:b/>
+                <w:bCs/>
+                <w:color w:val="auto"/>
+                <w:lang w:eastAsia="es-CL"/>
+              </w:rPr>
+            </w:pPr>
+            <w:r>
+              <w:rPr>
+                <w:rFonts w:eastAsia="Times New Roman" w:cs="Arial"/>
+                <w:b/>
+                <w:bCs/>
+                <w:color w:val="auto"/>
+                <w:lang w:val="es-ES" w:eastAsia="es-CL"/>
+              </w:rPr>
+              <w:t>HU1</w:t>
+            </w:r>
+            <w:r>
+              <w:rPr>
+                <w:rFonts w:eastAsia="Times New Roman" w:cs="Arial"/>
+                <w:b/>
+                <w:bCs/>
+                <w:color w:val="auto"/>
+                <w:lang w:eastAsia="es-CL"/>
+              </w:rPr>
+              <w:t> </w:t>
+            </w:r>
+          </w:p>
+        </w:tc>
+        <w:tc>
+          <w:tcPr>
+            <w:tcW w:w="7245" w:type="dxa"/>
+            <w:gridSpan w:val="3"/>
+            <w:tcBorders>
+              <w:top w:val="single" w:sz="6" w:space="0" w:color="auto"/>
+              <w:left w:val="single" w:sz="6" w:space="0" w:color="auto"/>
+              <w:bottom w:val="single" w:sz="6" w:space="0" w:color="auto"/>
+              <w:right w:val="single" w:sz="6" w:space="0" w:color="auto"/>
+            </w:tcBorders>
+            <w:shd w:val="clear" w:color="auto" w:fill="auto"/>
+            <w:hideMark/>
+          </w:tcPr>
+          <w:p>
+            <w:pPr>
+              <w:spacing w:after="0" w:line="360" w:lineRule="auto"/>
+              <w:textAlignment w:val="baseline"/>
+              <w:rPr>
+                <w:rFonts w:eastAsia="Times New Roman" w:cs="Arial"/>
+                <w:b/>
+                <w:bCs/>
+                <w:color w:val="2F5496" w:themeColor="accent1" w:themeShade="BF"/>
+                <w:lang w:eastAsia="es-CL"/>
+              </w:rPr>
+            </w:pPr>
+            <w:r>
+              <w:rPr>
+                <w:rFonts w:eastAsia="Times New Roman" w:cs="Arial"/>
+                <w:color w:val="2F5496" w:themeColor="accent1" w:themeShade="BF"/>
+                <w:lang w:val="es-ES" w:eastAsia="es-CL"/>
+              </w:rPr>
+              <w:t xml:space="preserve"> </w:t>
+            </w:r>
+            <w:r>
+              <w:rPr>
+                <w:rFonts w:eastAsia="Times New Roman" w:cs="Arial"/>
+                <w:color w:val="2F5496" w:themeColor="accent1" w:themeShade="BF"/>
+                <w:lang w:val="es-ES" w:eastAsia="es-CL"/>
+              </w:rPr>
+              <w:t>SP3-E9-HU-25 Visualizar historial clínico de la mascota</w:t>
+            </w:r>
+          </w:p>
+        </w:tc>
+      </w:tr>
+      <w:tr>
+        <w:trPr>
+          <w:trHeight w:val="324"/>
+        </w:trPr>
+        <w:tc>
+          <w:tcPr>
+            <w:tcW w:w="2719" w:type="dxa"/>
+            <w:tcBorders>
+              <w:top w:val="single" w:sz="6" w:space="0" w:color="auto"/>
+              <w:left w:val="single" w:sz="6" w:space="0" w:color="auto"/>
+              <w:bottom w:val="single" w:sz="6" w:space="0" w:color="auto"/>
+              <w:right w:val="single" w:sz="6" w:space="0" w:color="auto"/>
+            </w:tcBorders>
+            <w:shd w:val="clear" w:color="auto" w:fill="auto"/>
+          </w:tcPr>
+          <w:p>
+            <w:pPr>
+              <w:spacing w:after="0" w:line="360" w:lineRule="auto"/>
+              <w:textAlignment w:val="baseline"/>
+              <w:rPr>
+                <w:rFonts w:eastAsia="Times New Roman" w:cs="Arial"/>
+                <w:b/>
+                <w:bCs/>
+                <w:color w:val="auto"/>
+                <w:lang w:val="es-ES" w:eastAsia="es-CL"/>
+              </w:rPr>
+            </w:pPr>
+            <w:r>
+              <w:rPr>
+                <w:rFonts w:eastAsia="Times New Roman" w:cs="Arial"/>
+                <w:b/>
+                <w:bCs/>
+                <w:color w:val="auto"/>
+                <w:lang w:val="es-ES" w:eastAsia="es-CL"/>
+              </w:rPr>
+              <w:t>HU2</w:t>
+            </w:r>
+          </w:p>
+        </w:tc>
+        <w:tc>
+          <w:tcPr>
+            <w:tcW w:w="7245" w:type="dxa"/>
+            <w:gridSpan w:val="3"/>
+            <w:tcBorders>
+              <w:top w:val="single" w:sz="6" w:space="0" w:color="auto"/>
+              <w:left w:val="single" w:sz="6" w:space="0" w:color="auto"/>
+              <w:bottom w:val="single" w:sz="6" w:space="0" w:color="auto"/>
+              <w:right w:val="single" w:sz="6" w:space="0" w:color="auto"/>
+            </w:tcBorders>
+            <w:shd w:val="clear" w:color="auto" w:fill="auto"/>
+          </w:tcPr>
+          <w:p>
+            <w:pPr>
+              <w:spacing w:after="0" w:line="360" w:lineRule="auto"/>
+              <w:textAlignment w:val="baseline"/>
+              <w:rPr>
+                <w:rFonts w:eastAsia="Times New Roman" w:cs="Arial"/>
+                <w:color w:val="2F5496" w:themeColor="accent1" w:themeShade="BF"/>
+                <w:lang w:val="es-ES" w:eastAsia="es-CL"/>
+              </w:rPr>
+            </w:pPr>
+            <w:r>
+              <w:rPr>
+                <w:rFonts w:eastAsia="Times New Roman" w:cs="Arial"/>
+                <w:color w:val="2F5496" w:themeColor="accent1" w:themeShade="BF"/>
+                <w:lang w:val="es-ES" w:eastAsia="es-CL"/>
+              </w:rPr>
+              <w:t>SP3-E9-HU-26 Agregar información de la atención en el historial clínico</w:t>
+            </w:r>
+          </w:p>
+        </w:tc>
+      </w:tr>
+      <w:tr>
+        <w:trPr>
+          <w:trHeight w:val="324"/>
+        </w:trPr>
+        <w:tc>
+          <w:tcPr>
+            <w:tcW w:w="2719" w:type="dxa"/>
+            <w:tcBorders>
+              <w:top w:val="single" w:sz="6" w:space="0" w:color="auto"/>
+              <w:left w:val="single" w:sz="6" w:space="0" w:color="auto"/>
+              <w:bottom w:val="single" w:sz="6" w:space="0" w:color="auto"/>
+              <w:right w:val="single" w:sz="6" w:space="0" w:color="auto"/>
+            </w:tcBorders>
+            <w:shd w:val="clear" w:color="auto" w:fill="auto"/>
+            <w:hideMark/>
+          </w:tcPr>
+          <w:p>
+            <w:pPr>
+              <w:spacing w:after="0" w:line="360" w:lineRule="auto"/>
+              <w:textAlignment w:val="baseline"/>
+              <w:rPr>
+                <w:rFonts w:eastAsia="Times New Roman" w:cs="Arial"/>
+                <w:b/>
+                <w:bCs/>
+                <w:color w:val="auto"/>
+                <w:lang w:eastAsia="es-CL"/>
+              </w:rPr>
+            </w:pPr>
+            <w:r>
+              <w:rPr>
+                <w:rFonts w:eastAsia="Times New Roman" w:cs="Arial"/>
+                <w:b/>
+                <w:bCs/>
+                <w:color w:val="auto"/>
+                <w:lang w:val="es-ES" w:eastAsia="es-CL"/>
+              </w:rPr>
+              <w:t>Tipo de Usuario</w:t>
+            </w:r>
+            <w:r>
+              <w:rPr>
+                <w:rFonts w:eastAsia="Times New Roman" w:cs="Arial"/>
+                <w:b/>
+                <w:bCs/>
+                <w:color w:val="auto"/>
+                <w:lang w:eastAsia="es-CL"/>
+              </w:rPr>
+              <w:t> </w:t>
+            </w:r>
+          </w:p>
+        </w:tc>
+        <w:tc>
+          <w:tcPr>
+            <w:tcW w:w="7245" w:type="dxa"/>
+            <w:gridSpan w:val="3"/>
+            <w:tcBorders>
+              <w:top w:val="single" w:sz="6" w:space="0" w:color="auto"/>
+              <w:left w:val="single" w:sz="6" w:space="0" w:color="auto"/>
+              <w:bottom w:val="single" w:sz="6" w:space="0" w:color="auto"/>
+              <w:right w:val="single" w:sz="6" w:space="0" w:color="auto"/>
+            </w:tcBorders>
+            <w:shd w:val="clear" w:color="auto" w:fill="auto"/>
+            <w:hideMark/>
+          </w:tcPr>
+          <w:p>
+            <w:pPr>
+              <w:spacing w:after="0" w:line="360" w:lineRule="auto"/>
+              <w:textAlignment w:val="baseline"/>
+              <w:rPr>
+                <w:rFonts w:eastAsia="Times New Roman" w:cs="Arial"/>
+                <w:b/>
+                <w:bCs/>
+                <w:color w:val="2F5496" w:themeColor="accent1" w:themeShade="BF"/>
+                <w:lang w:eastAsia="es-CL"/>
+              </w:rPr>
+            </w:pPr>
+            <w:r>
+              <w:rPr>
+                <w:rFonts w:eastAsia="Times New Roman" w:cs="Arial"/>
+                <w:b/>
+                <w:bCs/>
+                <w:color w:val="2F5496" w:themeColor="accent1" w:themeShade="BF"/>
+                <w:lang w:eastAsia="es-CL"/>
+              </w:rPr>
+              <w:t> </w:t>
+            </w:r>
+            <w:r>
+              <w:rPr>
+                <w:rFonts w:eastAsia="Times New Roman" w:cs="Arial"/>
+                <w:color w:val="2F5496" w:themeColor="accent1" w:themeShade="BF"/>
+                <w:lang w:val="es-ES" w:eastAsia="es-CL"/>
+              </w:rPr>
+              <w:t>Verterinario</w:t>
+            </w:r>
+          </w:p>
+        </w:tc>
+      </w:tr>
+      <w:tr>
+        <w:trPr>
+          <w:trHeight w:val="324"/>
+        </w:trPr>
+        <w:tc>
+          <w:tcPr>
+            <w:tcW w:w="2719" w:type="dxa"/>
+            <w:tcBorders>
+              <w:top w:val="single" w:sz="6" w:space="0" w:color="auto"/>
+              <w:left w:val="single" w:sz="6" w:space="0" w:color="auto"/>
+              <w:bottom w:val="single" w:sz="6" w:space="0" w:color="auto"/>
+              <w:right w:val="single" w:sz="6" w:space="0" w:color="auto"/>
+            </w:tcBorders>
+            <w:shd w:val="clear" w:color="auto" w:fill="auto"/>
+            <w:hideMark/>
+          </w:tcPr>
+          <w:p>
+            <w:pPr>
+              <w:spacing w:after="0" w:line="360" w:lineRule="auto"/>
+              <w:textAlignment w:val="baseline"/>
+              <w:rPr>
+                <w:rFonts w:eastAsia="Times New Roman" w:cs="Arial"/>
+                <w:b/>
+                <w:bCs/>
+                <w:color w:val="auto"/>
+                <w:lang w:eastAsia="es-CL"/>
+              </w:rPr>
+            </w:pPr>
+            <w:r>
+              <w:rPr>
+                <w:rFonts w:eastAsia="Times New Roman" w:cs="Arial"/>
+                <w:b/>
+                <w:bCs/>
+                <w:color w:val="auto"/>
+                <w:lang w:val="es-ES" w:eastAsia="es-CL"/>
+              </w:rPr>
+              <w:t>Artefacto a probar</w:t>
+            </w:r>
+            <w:r>
+              <w:rPr>
+                <w:rFonts w:eastAsia="Times New Roman" w:cs="Arial"/>
+                <w:b/>
+                <w:bCs/>
+                <w:color w:val="auto"/>
+                <w:lang w:eastAsia="es-CL"/>
+              </w:rPr>
+              <w:t> </w:t>
+            </w:r>
+          </w:p>
+        </w:tc>
+        <w:tc>
+          <w:tcPr>
+            <w:tcW w:w="7245" w:type="dxa"/>
+            <w:gridSpan w:val="3"/>
+            <w:tcBorders>
+              <w:top w:val="single" w:sz="6" w:space="0" w:color="auto"/>
+              <w:left w:val="single" w:sz="6" w:space="0" w:color="auto"/>
+              <w:bottom w:val="single" w:sz="6" w:space="0" w:color="auto"/>
+              <w:right w:val="single" w:sz="6" w:space="0" w:color="auto"/>
+            </w:tcBorders>
+            <w:shd w:val="clear" w:color="auto" w:fill="auto"/>
+            <w:hideMark/>
+          </w:tcPr>
+          <w:p>
+            <w:pPr>
+              <w:spacing w:after="0" w:line="360" w:lineRule="auto"/>
+              <w:textAlignment w:val="baseline"/>
+              <w:rPr>
+                <w:rFonts w:eastAsia="Times New Roman" w:cs="Arial"/>
+                <w:b/>
+                <w:bCs/>
+                <w:color w:val="2F5496" w:themeColor="accent1" w:themeShade="BF"/>
+                <w:lang w:eastAsia="es-CL"/>
+              </w:rPr>
+            </w:pPr>
+            <w:r>
+              <w:rPr>
+                <w:rFonts w:eastAsia="Times New Roman" w:cs="Arial"/>
+                <w:color w:val="2F5496" w:themeColor="accent1" w:themeShade="BF"/>
+                <w:lang w:val="es-ES" w:eastAsia="es-CL"/>
+              </w:rPr>
+              <w:t xml:space="preserve"> Formulario de </w:t>
+            </w:r>
+            <w:r>
+              <w:rPr>
+                <w:rFonts w:eastAsia="Times New Roman" w:cs="Arial"/>
+                <w:color w:val="2F5496" w:themeColor="accent1" w:themeShade="BF"/>
+                <w:lang w:val="es-ES" w:eastAsia="es-CL"/>
+              </w:rPr>
+              <w:t>atención de cita</w:t>
+            </w:r>
+          </w:p>
+        </w:tc>
+      </w:tr>
+      <w:tr>
+        <w:trPr>
+          <w:trHeight w:val="324"/>
+        </w:trPr>
+        <w:tc>
+          <w:tcPr>
+            <w:tcW w:w="2719" w:type="dxa"/>
+            <w:tcBorders>
+              <w:top w:val="single" w:sz="6" w:space="0" w:color="auto"/>
+              <w:left w:val="single" w:sz="6" w:space="0" w:color="auto"/>
+              <w:bottom w:val="single" w:sz="6" w:space="0" w:color="auto"/>
+              <w:right w:val="single" w:sz="6" w:space="0" w:color="auto"/>
+            </w:tcBorders>
+            <w:shd w:val="clear" w:color="auto" w:fill="auto"/>
+            <w:hideMark/>
+          </w:tcPr>
+          <w:p>
+            <w:pPr>
+              <w:spacing w:after="0" w:line="360" w:lineRule="auto"/>
+              <w:textAlignment w:val="baseline"/>
+              <w:rPr>
+                <w:rFonts w:eastAsia="Times New Roman" w:cs="Arial"/>
+                <w:b/>
+                <w:bCs/>
+                <w:color w:val="auto"/>
+                <w:lang w:eastAsia="es-CL"/>
+              </w:rPr>
+            </w:pPr>
+            <w:r>
+              <w:rPr>
+                <w:rFonts w:eastAsia="Times New Roman" w:cs="Arial"/>
+                <w:b/>
+                <w:bCs/>
+                <w:color w:val="auto"/>
+                <w:lang w:val="es-ES" w:eastAsia="es-CL"/>
+              </w:rPr>
+              <w:t>Prueba a realizar</w:t>
+            </w:r>
+            <w:r>
+              <w:rPr>
+                <w:rFonts w:eastAsia="Times New Roman" w:cs="Arial"/>
+                <w:b/>
+                <w:bCs/>
+                <w:color w:val="auto"/>
+                <w:lang w:eastAsia="es-CL"/>
+              </w:rPr>
+              <w:t> </w:t>
+            </w:r>
+          </w:p>
+        </w:tc>
+        <w:tc>
+          <w:tcPr>
+            <w:tcW w:w="7245" w:type="dxa"/>
+            <w:gridSpan w:val="3"/>
+            <w:tcBorders>
+              <w:top w:val="single" w:sz="6" w:space="0" w:color="auto"/>
+              <w:left w:val="single" w:sz="6" w:space="0" w:color="auto"/>
+              <w:bottom w:val="single" w:sz="6" w:space="0" w:color="auto"/>
+              <w:right w:val="single" w:sz="6" w:space="0" w:color="auto"/>
+            </w:tcBorders>
+            <w:shd w:val="clear" w:color="auto" w:fill="auto"/>
+            <w:hideMark/>
+          </w:tcPr>
+          <w:p>
+            <w:pPr>
+              <w:spacing w:after="0" w:line="360" w:lineRule="auto"/>
+              <w:textAlignment w:val="baseline"/>
+              <w:rPr>
+                <w:rFonts w:eastAsia="Times New Roman" w:cs="Arial"/>
+                <w:b/>
+                <w:bCs/>
+                <w:color w:val="2F5496" w:themeColor="accent1" w:themeShade="BF"/>
+                <w:lang w:eastAsia="es-CL"/>
+              </w:rPr>
+            </w:pPr>
+            <w:r>
+              <w:rPr>
+                <w:rFonts w:eastAsia="Times New Roman" w:cs="Arial"/>
+                <w:color w:val="2F5496" w:themeColor="accent1" w:themeShade="BF"/>
+                <w:lang w:val="es-ES" w:eastAsia="es-CL"/>
+              </w:rPr>
+              <w:t>Prueba funcional y de experiencia de usuario</w:t>
+            </w:r>
+            <w:r>
+              <w:rPr>
+                <w:rFonts w:eastAsia="Times New Roman" w:cs="Arial"/>
+                <w:b/>
+                <w:bCs/>
+                <w:color w:val="2F5496" w:themeColor="accent1" w:themeShade="BF"/>
+                <w:lang w:eastAsia="es-CL"/>
+              </w:rPr>
+              <w:t> </w:t>
+            </w:r>
+          </w:p>
+        </w:tc>
+      </w:tr>
+      <w:tr>
+        <w:trPr>
+          <w:trHeight w:val="324"/>
+        </w:trPr>
+        <w:tc>
+          <w:tcPr>
+            <w:tcW w:w="2719" w:type="dxa"/>
+            <w:tcBorders>
+              <w:top w:val="single" w:sz="6" w:space="0" w:color="auto"/>
+              <w:left w:val="single" w:sz="6" w:space="0" w:color="auto"/>
+              <w:bottom w:val="single" w:sz="6" w:space="0" w:color="auto"/>
+              <w:right w:val="single" w:sz="6" w:space="0" w:color="auto"/>
+            </w:tcBorders>
+            <w:shd w:val="clear" w:color="auto" w:fill="auto"/>
+            <w:hideMark/>
+          </w:tcPr>
+          <w:p>
+            <w:pPr>
+              <w:spacing w:after="0" w:line="360" w:lineRule="auto"/>
+              <w:textAlignment w:val="baseline"/>
+              <w:rPr>
+                <w:rFonts w:eastAsia="Times New Roman" w:cs="Arial"/>
+                <w:b/>
+                <w:bCs/>
+                <w:color w:val="auto"/>
+                <w:lang w:eastAsia="es-CL"/>
+              </w:rPr>
+            </w:pPr>
+            <w:r>
+              <w:rPr>
+                <w:rFonts w:eastAsia="Times New Roman" w:cs="Arial"/>
+                <w:b/>
+                <w:bCs/>
+                <w:color w:val="auto"/>
+                <w:lang w:val="es-ES" w:eastAsia="es-CL"/>
+              </w:rPr>
+              <w:t>Tiempo de duración</w:t>
+            </w:r>
+            <w:r>
+              <w:rPr>
+                <w:rFonts w:eastAsia="Times New Roman" w:cs="Arial"/>
+                <w:b/>
+                <w:bCs/>
+                <w:color w:val="auto"/>
+                <w:lang w:eastAsia="es-CL"/>
+              </w:rPr>
+              <w:t> </w:t>
+            </w:r>
+          </w:p>
+        </w:tc>
+        <w:tc>
+          <w:tcPr>
+            <w:tcW w:w="7245" w:type="dxa"/>
+            <w:gridSpan w:val="3"/>
+            <w:tcBorders>
+              <w:top w:val="single" w:sz="6" w:space="0" w:color="auto"/>
+              <w:left w:val="single" w:sz="6" w:space="0" w:color="auto"/>
+              <w:bottom w:val="single" w:sz="6" w:space="0" w:color="auto"/>
+              <w:right w:val="single" w:sz="6" w:space="0" w:color="auto"/>
+            </w:tcBorders>
+            <w:shd w:val="clear" w:color="auto" w:fill="auto"/>
+            <w:hideMark/>
+          </w:tcPr>
+          <w:p>
+            <w:pPr>
+              <w:spacing w:after="0" w:line="360" w:lineRule="auto"/>
+              <w:textAlignment w:val="baseline"/>
+              <w:rPr>
+                <w:rFonts w:eastAsia="Times New Roman" w:cs="Arial"/>
+                <w:color w:val="2F5496" w:themeColor="accent1" w:themeShade="BF"/>
+                <w:lang w:eastAsia="es-CL"/>
+              </w:rPr>
+            </w:pPr>
+            <w:r>
+              <w:rPr>
+                <w:rFonts w:eastAsia="Times New Roman" w:cs="Arial"/>
+                <w:b/>
+                <w:bCs/>
+                <w:color w:val="2F5496" w:themeColor="accent1" w:themeShade="BF"/>
+                <w:lang w:eastAsia="es-CL"/>
+              </w:rPr>
+              <w:t> </w:t>
+            </w:r>
+            <w:r>
+              <w:rPr>
+                <w:rFonts w:eastAsia="Times New Roman" w:cs="Arial"/>
+                <w:color w:val="2F5496" w:themeColor="accent1" w:themeShade="BF"/>
+                <w:lang w:eastAsia="es-CL"/>
+              </w:rPr>
+              <w:t>15 minutos</w:t>
+            </w:r>
+          </w:p>
+        </w:tc>
+      </w:tr>
+      <w:tr>
+        <w:trPr>
+          <w:trHeight w:val="324"/>
+        </w:trPr>
+        <w:tc>
+          <w:tcPr>
+            <w:tcW w:w="2719" w:type="dxa"/>
+            <w:tcBorders>
+              <w:top w:val="single" w:sz="6" w:space="0" w:color="auto"/>
+              <w:left w:val="single" w:sz="6" w:space="0" w:color="auto"/>
+              <w:bottom w:val="single" w:sz="6" w:space="0" w:color="auto"/>
+              <w:right w:val="single" w:sz="6" w:space="0" w:color="auto"/>
+            </w:tcBorders>
+            <w:shd w:val="clear" w:color="auto" w:fill="auto"/>
+            <w:hideMark/>
+          </w:tcPr>
+          <w:p>
+            <w:pPr>
+              <w:spacing w:after="0" w:line="360" w:lineRule="auto"/>
+              <w:textAlignment w:val="baseline"/>
+              <w:rPr>
+                <w:rFonts w:eastAsia="Times New Roman" w:cs="Arial"/>
+                <w:b/>
+                <w:bCs/>
+                <w:color w:val="auto"/>
+                <w:lang w:eastAsia="es-CL"/>
+              </w:rPr>
+            </w:pPr>
+            <w:r>
+              <w:rPr>
+                <w:rFonts w:eastAsia="Times New Roman" w:cs="Arial"/>
+                <w:b/>
+                <w:bCs/>
+                <w:color w:val="auto"/>
+                <w:lang w:val="es-ES" w:eastAsia="es-CL"/>
+              </w:rPr>
+              <w:t>Actividad a Realizar</w:t>
+            </w:r>
+            <w:r>
+              <w:rPr>
+                <w:rFonts w:eastAsia="Times New Roman" w:cs="Arial"/>
+                <w:b/>
+                <w:bCs/>
+                <w:color w:val="auto"/>
+                <w:lang w:eastAsia="es-CL"/>
+              </w:rPr>
+              <w:t> </w:t>
             </w:r>
           </w:p>
         </w:tc>
@@ -18595,10 +19281,282 @@
               <w:textAlignment w:val="baseline"/>
               <w:rPr>
                 <w:rFonts w:eastAsia="Times New Roman" w:cs="Arial"/>
-                <w:color w:val="2F5496" w:themeColor="accent1" w:themeShade="BF"/>
-                <w:lang w:eastAsia="es-CL"/>
-              </w:rPr>
-            </w:pPr>
+                <w:b/>
+                <w:bCs/>
+                <w:color w:val="auto"/>
+                <w:lang w:eastAsia="es-CL"/>
+              </w:rPr>
+            </w:pPr>
+            <w:r>
+              <w:rPr>
+                <w:rFonts w:eastAsia="Times New Roman" w:cs="Arial"/>
+                <w:b/>
+                <w:bCs/>
+                <w:color w:val="auto"/>
+                <w:lang w:val="es-ES" w:eastAsia="es-CL"/>
+              </w:rPr>
+              <w:t>Info. del paso a ejecutar</w:t>
+            </w:r>
+            <w:r>
+              <w:rPr>
+                <w:rFonts w:eastAsia="Times New Roman" w:cs="Arial"/>
+                <w:b/>
+                <w:bCs/>
+                <w:color w:val="auto"/>
+                <w:lang w:eastAsia="es-CL"/>
+              </w:rPr>
+              <w:t> </w:t>
+            </w:r>
+          </w:p>
+        </w:tc>
+        <w:tc>
+          <w:tcPr>
+            <w:tcW w:w="2884" w:type="dxa"/>
+            <w:tcBorders>
+              <w:top w:val="single" w:sz="6" w:space="0" w:color="auto"/>
+              <w:left w:val="single" w:sz="6" w:space="0" w:color="auto"/>
+              <w:bottom w:val="single" w:sz="6" w:space="0" w:color="auto"/>
+              <w:right w:val="single" w:sz="6" w:space="0" w:color="auto"/>
+            </w:tcBorders>
+            <w:shd w:val="clear" w:color="auto" w:fill="auto"/>
+            <w:hideMark/>
+          </w:tcPr>
+          <w:p>
+            <w:pPr>
+              <w:spacing w:after="0" w:line="360" w:lineRule="auto"/>
+              <w:textAlignment w:val="baseline"/>
+              <w:rPr>
+                <w:rFonts w:eastAsia="Times New Roman" w:cs="Arial"/>
+                <w:b/>
+                <w:bCs/>
+                <w:color w:val="auto"/>
+                <w:lang w:eastAsia="es-CL"/>
+              </w:rPr>
+            </w:pPr>
+            <w:r>
+              <w:rPr>
+                <w:rFonts w:eastAsia="Times New Roman" w:cs="Arial"/>
+                <w:b/>
+                <w:bCs/>
+                <w:color w:val="auto"/>
+                <w:lang w:val="es-ES" w:eastAsia="es-CL"/>
+              </w:rPr>
+              <w:t>Registro de errores/Corrección</w:t>
+            </w:r>
+            <w:r>
+              <w:rPr>
+                <w:rFonts w:eastAsia="Times New Roman" w:cs="Arial"/>
+                <w:b/>
+                <w:bCs/>
+                <w:color w:val="auto"/>
+                <w:lang w:eastAsia="es-CL"/>
+              </w:rPr>
+              <w:t> </w:t>
+            </w:r>
+          </w:p>
+        </w:tc>
+      </w:tr>
+      <w:tr>
+        <w:trPr>
+          <w:trHeight w:val="324"/>
+        </w:trPr>
+        <w:tc>
+          <w:tcPr>
+            <w:tcW w:w="2719" w:type="dxa"/>
+            <w:tcBorders>
+              <w:top w:val="single" w:sz="6" w:space="0" w:color="auto"/>
+              <w:left w:val="single" w:sz="6" w:space="0" w:color="auto"/>
+              <w:bottom w:val="single" w:sz="6" w:space="0" w:color="auto"/>
+              <w:right w:val="single" w:sz="6" w:space="0" w:color="auto"/>
+            </w:tcBorders>
+            <w:shd w:val="clear" w:color="auto" w:fill="auto"/>
+            <w:hideMark/>
+          </w:tcPr>
+          <w:p>
+            <w:pPr>
+              <w:spacing w:after="0" w:line="360" w:lineRule="auto"/>
+              <w:textAlignment w:val="baseline"/>
+              <w:rPr>
+                <w:rFonts w:eastAsia="Times New Roman" w:cs="Arial"/>
+                <w:b/>
+                <w:bCs/>
+                <w:color w:val="auto"/>
+                <w:lang w:eastAsia="es-CL"/>
+              </w:rPr>
+            </w:pPr>
+            <w:r>
+              <w:rPr>
+                <w:rFonts w:eastAsia="Times New Roman" w:cs="Arial"/>
+                <w:b/>
+                <w:bCs/>
+                <w:color w:val="auto"/>
+                <w:lang w:val="es-ES" w:eastAsia="es-CL"/>
+              </w:rPr>
+              <w:t>Paso 1</w:t>
+            </w:r>
+            <w:r>
+              <w:rPr>
+                <w:rFonts w:eastAsia="Times New Roman" w:cs="Arial"/>
+                <w:b/>
+                <w:bCs/>
+                <w:color w:val="auto"/>
+                <w:lang w:eastAsia="es-CL"/>
+              </w:rPr>
+              <w:t> </w:t>
+            </w:r>
+          </w:p>
+        </w:tc>
+        <w:tc>
+          <w:tcPr>
+            <w:tcW w:w="4361" w:type="dxa"/>
+            <w:gridSpan w:val="2"/>
+            <w:tcBorders>
+              <w:top w:val="single" w:sz="6" w:space="0" w:color="auto"/>
+              <w:left w:val="single" w:sz="6" w:space="0" w:color="auto"/>
+              <w:bottom w:val="single" w:sz="6" w:space="0" w:color="auto"/>
+              <w:right w:val="single" w:sz="6" w:space="0" w:color="auto"/>
+            </w:tcBorders>
+            <w:shd w:val="clear" w:color="auto" w:fill="auto"/>
+            <w:hideMark/>
+          </w:tcPr>
+          <w:p>
+            <w:pPr>
+              <w:spacing w:after="0" w:line="360" w:lineRule="auto"/>
+              <w:textAlignment w:val="baseline"/>
+              <w:rPr>
+                <w:rFonts w:eastAsia="Times New Roman" w:cs="Arial"/>
+                <w:color w:val="2F5496" w:themeColor="accent1" w:themeShade="BF"/>
+                <w:lang w:eastAsia="es-CL"/>
+              </w:rPr>
+            </w:pPr>
+            <w:r>
+              <w:rPr>
+                <w:rFonts w:eastAsia="Times New Roman" w:cs="Arial"/>
+                <w:color w:val="2F5496" w:themeColor="accent1" w:themeShade="BF"/>
+                <w:lang w:eastAsia="es-CL"/>
+              </w:rPr>
+              <w:t>Desde la lista de citas, pulsar en el ícono “Atender”.</w:t>
+            </w:r>
+          </w:p>
+        </w:tc>
+        <w:tc>
+          <w:tcPr>
+            <w:tcW w:w="2884" w:type="dxa"/>
+            <w:tcBorders>
+              <w:top w:val="single" w:sz="6" w:space="0" w:color="auto"/>
+              <w:left w:val="single" w:sz="6" w:space="0" w:color="auto"/>
+              <w:bottom w:val="single" w:sz="6" w:space="0" w:color="auto"/>
+              <w:right w:val="single" w:sz="6" w:space="0" w:color="auto"/>
+            </w:tcBorders>
+            <w:shd w:val="clear" w:color="auto" w:fill="auto"/>
+            <w:hideMark/>
+          </w:tcPr>
+          <w:p>
+            <w:pPr>
+              <w:spacing w:after="0" w:line="360" w:lineRule="auto"/>
+              <w:textAlignment w:val="baseline"/>
+              <w:rPr>
+                <w:rFonts w:eastAsia="Times New Roman" w:cs="Arial"/>
+                <w:b/>
+                <w:bCs/>
+                <w:color w:val="auto"/>
+                <w:lang w:eastAsia="es-CL"/>
+              </w:rPr>
+            </w:pPr>
+            <w:r>
+              <w:rPr>
+                <w:rFonts w:eastAsia="Times New Roman" w:cs="Arial"/>
+                <w:b/>
+                <w:bCs/>
+                <w:color w:val="auto"/>
+                <w:lang w:eastAsia="es-CL"/>
+              </w:rPr>
+              <w:t> </w:t>
+            </w:r>
+          </w:p>
+        </w:tc>
+      </w:tr>
+      <w:tr>
+        <w:trPr>
+          <w:trHeight w:val="324"/>
+        </w:trPr>
+        <w:tc>
+          <w:tcPr>
+            <w:tcW w:w="2719" w:type="dxa"/>
+            <w:tcBorders>
+              <w:top w:val="single" w:sz="6" w:space="0" w:color="auto"/>
+              <w:left w:val="single" w:sz="6" w:space="0" w:color="auto"/>
+              <w:bottom w:val="single" w:sz="6" w:space="0" w:color="auto"/>
+              <w:right w:val="single" w:sz="6" w:space="0" w:color="auto"/>
+            </w:tcBorders>
+            <w:shd w:val="clear" w:color="auto" w:fill="auto"/>
+            <w:hideMark/>
+          </w:tcPr>
+          <w:p>
+            <w:pPr>
+              <w:spacing w:after="0" w:line="360" w:lineRule="auto"/>
+              <w:textAlignment w:val="baseline"/>
+              <w:rPr>
+                <w:rFonts w:eastAsia="Times New Roman" w:cs="Arial"/>
+                <w:b/>
+                <w:bCs/>
+                <w:color w:val="auto"/>
+                <w:lang w:eastAsia="es-CL"/>
+              </w:rPr>
+            </w:pPr>
+            <w:r>
+              <w:rPr>
+                <w:rFonts w:eastAsia="Times New Roman" w:cs="Arial"/>
+                <w:b/>
+                <w:bCs/>
+                <w:color w:val="auto"/>
+                <w:lang w:val="es-ES" w:eastAsia="es-CL"/>
+              </w:rPr>
+              <w:t>Paso 2</w:t>
+            </w:r>
+            <w:r>
+              <w:rPr>
+                <w:rFonts w:eastAsia="Times New Roman" w:cs="Arial"/>
+                <w:b/>
+                <w:bCs/>
+                <w:color w:val="auto"/>
+                <w:lang w:eastAsia="es-CL"/>
+              </w:rPr>
+              <w:t> </w:t>
+            </w:r>
+          </w:p>
+        </w:tc>
+        <w:tc>
+          <w:tcPr>
+            <w:tcW w:w="4361" w:type="dxa"/>
+            <w:gridSpan w:val="2"/>
+            <w:tcBorders>
+              <w:top w:val="single" w:sz="6" w:space="0" w:color="auto"/>
+              <w:left w:val="single" w:sz="6" w:space="0" w:color="auto"/>
+              <w:bottom w:val="single" w:sz="6" w:space="0" w:color="auto"/>
+              <w:right w:val="single" w:sz="6" w:space="0" w:color="auto"/>
+            </w:tcBorders>
+            <w:shd w:val="clear" w:color="auto" w:fill="auto"/>
+            <w:hideMark/>
+          </w:tcPr>
+          <w:p>
+            <w:pPr>
+              <w:spacing w:after="0" w:line="360" w:lineRule="auto"/>
+              <w:textAlignment w:val="baseline"/>
+              <w:rPr>
+                <w:rFonts w:eastAsia="Times New Roman" w:cs="Arial"/>
+                <w:color w:val="2F5496" w:themeColor="accent1" w:themeShade="BF"/>
+                <w:lang w:eastAsia="es-CL"/>
+              </w:rPr>
+            </w:pPr>
+            <w:r>
+              <w:rPr>
+                <w:rFonts w:eastAsia="Times New Roman" w:cs="Arial"/>
+                <w:color w:val="2F5496" w:themeColor="accent1" w:themeShade="BF"/>
+                <w:lang w:eastAsia="es-CL"/>
+              </w:rPr>
+              <w:t>En el formulario debe ingresar información de la atención, al pulsar en “Guardar”, dicha información se agrega al historial clínico de la mascota. Como resultado se muestra la lista actualizada del historial clínico.</w:t>
+            </w:r>
           </w:p>
         </w:tc>
         <w:tc>
@@ -18880,7 +19838,7 @@
           <w:noProof/>
         </w:rPr>
         <w:drawing>
-          <wp:anchor distT="0" distB="0" distL="114300" distR="114300" simplePos="0" relativeHeight="251683840" behindDoc="0" locked="0" layoutInCell="1" allowOverlap="1" wp14:anchorId="64AEDEE1" wp14:editId="3E1A0B82">
+          <wp:anchor distT="0" distB="0" distL="114300" distR="114300" simplePos="0" relativeHeight="251683840" behindDoc="0" locked="0" layoutInCell="1" allowOverlap="1" wp14:anchorId="64AEDEE1" wp14:editId="18174BA2">
             <wp:simplePos x="0" y="0"/>
             <wp:positionH relativeFrom="margin">
               <wp:posOffset>1704975</wp:posOffset>
@@ -19098,7 +20056,7 @@
                 </wp:anchor>
               </w:drawing>
             </mc:Choice>
-            <mc:Fallback xmlns:a="http://schemas.openxmlformats.org/drawingml/2006/main" xmlns:adec="http://schemas.microsoft.com/office/drawing/2017/decorative">
+            <mc:Fallback xmlns:adec="http://schemas.microsoft.com/office/drawing/2017/decorative" xmlns:a="http://schemas.openxmlformats.org/drawingml/2006/main">
               <w:pict>
                 <v:shapetype id="_x0000_t202" coordsize="21600,21600" o:spt="202" path="m,l,21600r21600,l21600,xe" w14:anchorId="4B7F8D19">
                   <v:stroke joinstyle="miter"/>
@@ -19192,7 +20150,7 @@
                 </wp:anchor>
               </w:drawing>
             </mc:Choice>
-            <mc:Fallback xmlns:adec="http://schemas.microsoft.com/office/drawing/2017/decorative" xmlns:a="http://schemas.openxmlformats.org/drawingml/2006/main">
+            <mc:Fallback xmlns:a="http://schemas.openxmlformats.org/drawingml/2006/main" xmlns:adec="http://schemas.microsoft.com/office/drawing/2017/decorative">
               <w:pict>
                 <v:line id="Conector recto 6" style="position:absolute;z-index:251668480;visibility:visible;mso-wrap-style:square;mso-wrap-distance-left:9pt;mso-wrap-distance-top:0;mso-wrap-distance-right:9pt;mso-wrap-distance-bottom:0;mso-position-horizontal:absolute;mso-position-horizontal-relative:text;mso-position-vertical:absolute;mso-position-vertical-relative:text" o:spid="_x0000_s1026" strokecolor="#cfcdcd [2894]" strokeweight="2.25pt" from="491.35pt,-4.3pt" to="508.75pt,-4.3pt" w14:anchorId="0FD54B39" o:gfxdata="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">
                   <v:stroke joinstyle="miter"/>
@@ -19262,7 +20220,7 @@
                 </wp:anchor>
               </w:drawing>
             </mc:Choice>
-            <mc:Fallback xmlns:adec="http://schemas.microsoft.com/office/drawing/2017/decorative" xmlns:a="http://schemas.openxmlformats.org/drawingml/2006/main">
+            <mc:Fallback xmlns:a="http://schemas.openxmlformats.org/drawingml/2006/main" xmlns:adec="http://schemas.microsoft.com/office/drawing/2017/decorative">
               <w:pict>
                 <v:line id="Conector recto 5" style="position:absolute;z-index:251667456;visibility:visible;mso-wrap-style:square;mso-wrap-distance-left:9pt;mso-wrap-distance-top:0;mso-wrap-distance-right:9pt;mso-wrap-distance-bottom:0;mso-position-horizontal:absolute;mso-position-horizontal-relative:text;mso-position-vertical:absolute;mso-position-vertical-relative:text" o:spid="_x0000_s1026" strokecolor="#aeaaaa [2414]" strokeweight="2.25pt" from="-4.75pt,-5.8pt" to="50.95pt,-5.8pt" w14:anchorId="77485C56" o:gfxdata="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">
                   <v:stroke joinstyle="miter"/>
@@ -19436,7 +20394,7 @@
             </wp:anchor>
           </w:drawing>
         </mc:Choice>
-        <mc:Fallback xmlns:a="http://schemas.openxmlformats.org/drawingml/2006/main" xmlns:adec="http://schemas.microsoft.com/office/drawing/2017/decorative" xmlns:pic="http://schemas.openxmlformats.org/drawingml/2006/picture" xmlns:a14="http://schemas.microsoft.com/office/drawing/2010/main">
+        <mc:Fallback xmlns:a14="http://schemas.microsoft.com/office/drawing/2010/main" xmlns:pic="http://schemas.openxmlformats.org/drawingml/2006/picture" xmlns:adec="http://schemas.microsoft.com/office/drawing/2017/decorative" xmlns:a="http://schemas.openxmlformats.org/drawingml/2006/main">
           <w:pict>
             <v:shapetype id="_x0000_t202" coordsize="21600,21600" o:spt="202" path="m,l,21600r21600,l21600,xe" w14:anchorId="6FA36B3B">
               <v:stroke joinstyle="miter"/>
@@ -19562,7 +20520,7 @@
             </wp:anchor>
           </w:drawing>
         </mc:Choice>
-        <mc:Fallback xmlns:a="http://schemas.openxmlformats.org/drawingml/2006/main" xmlns:adec="http://schemas.microsoft.com/office/drawing/2017/decorative" xmlns:pic="http://schemas.openxmlformats.org/drawingml/2006/picture" xmlns:a14="http://schemas.microsoft.com/office/drawing/2010/main">
+        <mc:Fallback xmlns:a14="http://schemas.microsoft.com/office/drawing/2010/main" xmlns:pic="http://schemas.openxmlformats.org/drawingml/2006/picture" xmlns:adec="http://schemas.microsoft.com/office/drawing/2017/decorative" xmlns:a="http://schemas.openxmlformats.org/drawingml/2006/main">
           <w:pict>
             <v:shape id="Cuadro de texto 21" style="position:absolute;margin-left:-6pt;margin-top:-8.4pt;width:322.5pt;height:39.5pt;z-index:251663360;visibility:visible;mso-wrap-style:square;mso-width-percent:0;mso-height-percent:0;mso-wrap-distance-left:9pt;mso-wrap-distance-top:0;mso-wrap-distance-right:9pt;mso-wrap-distance-bottom:0;mso-position-horizontal:absolute;mso-position-horizontal-relative:margin;mso-position-vertical:absolute;mso-position-vertical-relative:text;mso-width-percent:0;mso-height-percent:0;mso-width-relative:margin;mso-height-relative:margin;v-text-anchor:top" alt="&quot;&quot;" o:spid="_x0000_s1030" filled="f" stroked="f" strokeweight=".5pt" type="#_x0000_t202" o:gfxdata="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" w14:anchorId="7D02F2CD">
               <v:textbox>
@@ -19723,7 +20681,7 @@
             </wp:anchor>
           </w:drawing>
         </mc:Choice>
-        <mc:Fallback xmlns:a="http://schemas.openxmlformats.org/drawingml/2006/main" xmlns:adec="http://schemas.microsoft.com/office/drawing/2017/decorative" xmlns:pic="http://schemas.openxmlformats.org/drawingml/2006/picture" xmlns:a14="http://schemas.microsoft.com/office/drawing/2010/main">
+        <mc:Fallback xmlns:a14="http://schemas.microsoft.com/office/drawing/2010/main" xmlns:pic="http://schemas.openxmlformats.org/drawingml/2006/picture" xmlns:adec="http://schemas.microsoft.com/office/drawing/2017/decorative" xmlns:a="http://schemas.openxmlformats.org/drawingml/2006/main">
           <w:pict>
             <v:rect id="Rectángulo 3" style="position:absolute;margin-left:.75pt;margin-top:-34.7pt;width:610.5pt;height:54pt;z-index:-251650048;visibility:visible;mso-wrap-style:square;mso-wrap-distance-left:9pt;mso-wrap-distance-top:0;mso-wrap-distance-right:9pt;mso-wrap-distance-bottom:0;mso-position-horizontal:absolute;mso-position-horizontal-relative:page;mso-position-vertical:absolute;mso-position-vertical-relative:text;v-text-anchor:middle" alt="&quot;&quot;" o:spid="_x0000_s1026" fillcolor="#f0f0f0" stroked="f" strokeweight="1pt" w14:anchorId="19E80F0F" o:gfxdata="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">
               <w10:wrap anchorx="page"/>
@@ -22987,6 +23945,27 @@
 </file>
 
 <file path=customXml/item1.xml><?xml version="1.0" encoding="utf-8"?>
+<p:properties xmlns:p="http://schemas.microsoft.com/office/2006/metadata/properties" xmlns:xsi="http://www.w3.org/2001/XMLSchema-instance" xmlns:pc="http://schemas.microsoft.com/office/infopath/2007/PartnerControls">
+  <documentManagement>
+    <TaxCatchAll xmlns="edc1eb1c-f9b5-429a-a0ce-702847a0aa2d" xsi:nil="true"/>
+    <lcf76f155ced4ddcb4097134ff3c332f xmlns="d0daa353-f819-43d1-badf-ce69fea8800d">
+      <Terms xmlns="http://schemas.microsoft.com/office/infopath/2007/PartnerControls"/>
+    </lcf76f155ced4ddcb4097134ff3c332f>
+    <Fecha_x0020_de_x0020_creaci_x00f3_n xmlns="d0daa353-f819-43d1-badf-ce69fea8800d" xsi:nil="true"/>
+    <Fechayhora xmlns="d0daa353-f819-43d1-badf-ce69fea8800d" xsi:nil="true"/>
+    <SharedWithUsers xmlns="edc1eb1c-f9b5-429a-a0ce-702847a0aa2d">
+      <UserInfo>
+        <DisplayName/>
+        <AccountId xsi:nil="true"/>
+        <AccountType/>
+      </UserInfo>
+    </SharedWithUsers>
+    <MediaLengthInSeconds xmlns="d0daa353-f819-43d1-badf-ce69fea8800d" xsi:nil="true"/>
+  </documentManagement>
+</p:properties>
+</file>
+
+<file path=customXml/item2.xml><?xml version="1.0" encoding="utf-8"?>
 <ct:contentTypeSchema xmlns:ct="http://schemas.microsoft.com/office/2006/metadata/contentType" xmlns:ma="http://schemas.microsoft.com/office/2006/metadata/properties/metaAttributes" ct:_="" ma:_="" ma:contentTypeName="Documento" ma:contentTypeID="0x01010070BFDEA41A5D8B46AA5DA2E2389CBE4E" ma:contentTypeVersion="18" ma:contentTypeDescription="Crear nuevo documento." ma:contentTypeScope="" ma:versionID="672700c7c1e39a78a362f54b21ce1efa">
   <xsd:schema xmlns:xsd="http://www.w3.org/2001/XMLSchema" xmlns:xs="http://www.w3.org/2001/XMLSchema" xmlns:p="http://schemas.microsoft.com/office/2006/metadata/properties" xmlns:ns2="d0daa353-f819-43d1-badf-ce69fea8800d" xmlns:ns3="edc1eb1c-f9b5-429a-a0ce-702847a0aa2d" targetNamespace="http://schemas.microsoft.com/office/2006/metadata/properties" ma:root="true" ma:fieldsID="3db37e5c6f54565a9911855e2c96e577" ns2:_="" ns3:_="">
     <xsd:import namespace="d0daa353-f819-43d1-badf-ce69fea8800d"/>
@@ -23241,32 +24220,7 @@
 </ct:contentTypeSchema>
 </file>
 
-<file path=customXml/item2.xml><?xml version="1.0" encoding="utf-8"?>
-<p:properties xmlns:p="http://schemas.microsoft.com/office/2006/metadata/properties" xmlns:xsi="http://www.w3.org/2001/XMLSchema-instance" xmlns:pc="http://schemas.microsoft.com/office/infopath/2007/PartnerControls">
-  <documentManagement>
-    <TaxCatchAll xmlns="edc1eb1c-f9b5-429a-a0ce-702847a0aa2d" xsi:nil="true"/>
-    <lcf76f155ced4ddcb4097134ff3c332f xmlns="d0daa353-f819-43d1-badf-ce69fea8800d">
-      <Terms xmlns="http://schemas.microsoft.com/office/infopath/2007/PartnerControls"/>
-    </lcf76f155ced4ddcb4097134ff3c332f>
-    <Fecha_x0020_de_x0020_creaci_x00f3_n xmlns="d0daa353-f819-43d1-badf-ce69fea8800d" xsi:nil="true"/>
-    <Fechayhora xmlns="d0daa353-f819-43d1-badf-ce69fea8800d" xsi:nil="true"/>
-    <SharedWithUsers xmlns="edc1eb1c-f9b5-429a-a0ce-702847a0aa2d">
-      <UserInfo>
-        <DisplayName/>
-        <AccountId xsi:nil="true"/>
-        <AccountType/>
-      </UserInfo>
-    </SharedWithUsers>
-    <MediaLengthInSeconds xmlns="d0daa353-f819-43d1-badf-ce69fea8800d" xsi:nil="true"/>
-  </documentManagement>
-</p:properties>
-</file>
-
 <file path=customXml/item3.xml><?xml version="1.0" encoding="utf-8"?>
-<b:Sources xmlns:b="http://schemas.openxmlformats.org/officeDocument/2006/bibliography" xmlns="http://schemas.openxmlformats.org/officeDocument/2006/bibliography" SelectedStyle="\APASixthEditionOfficeOnline.xsl" StyleName="APA" Version="6"/>
-</file>
-
-<file path=customXml/item4.xml><?xml version="1.0" encoding="utf-8"?>
 <?mso-contentType ?>
 <FormTemplates xmlns="http://schemas.microsoft.com/sharepoint/v3/contenttype/forms">
   <Display>DocumentLibraryForm</Display>
@@ -23275,7 +24229,22 @@
 </FormTemplates>
 </file>
 
+<file path=customXml/item4.xml><?xml version="1.0" encoding="utf-8"?>
+<b:Sources xmlns:b="http://schemas.openxmlformats.org/officeDocument/2006/bibliography" xmlns="http://schemas.openxmlformats.org/officeDocument/2006/bibliography" SelectedStyle="\APASixthEditionOfficeOnline.xsl" StyleName="APA" Version="6"/>
+</file>
+
 <file path=customXml/itemProps1.xml><?xml version="1.0" encoding="utf-8"?>
+<ds:datastoreItem xmlns:ds="http://schemas.openxmlformats.org/officeDocument/2006/customXml" ds:itemID="{D60E2242-C2E1-4E23-9065-10C7EC1F40B5}">
+  <ds:schemaRefs>
+    <ds:schemaRef ds:uri="http://schemas.microsoft.com/office/2006/metadata/properties"/>
+    <ds:schemaRef ds:uri="http://schemas.microsoft.com/office/infopath/2007/PartnerControls"/>
+    <ds:schemaRef ds:uri="edc1eb1c-f9b5-429a-a0ce-702847a0aa2d"/>
+    <ds:schemaRef ds:uri="d0daa353-f819-43d1-badf-ce69fea8800d"/>
+  </ds:schemaRefs>
+</ds:datastoreItem>
+</file>
+
+<file path=customXml/itemProps2.xml><?xml version="1.0" encoding="utf-8"?>
 <ds:datastoreItem xmlns:ds="http://schemas.openxmlformats.org/officeDocument/2006/customXml" ds:itemID="{1BD347B7-80A8-463F-9863-65CB61887422}">
   <ds:schemaRefs>
     <ds:schemaRef ds:uri="http://schemas.microsoft.com/office/2006/metadata/contentType"/>
@@ -23294,29 +24263,18 @@
 </ds:datastoreItem>
 </file>
 
-<file path=customXml/itemProps2.xml><?xml version="1.0" encoding="utf-8"?>
-<ds:datastoreItem xmlns:ds="http://schemas.openxmlformats.org/officeDocument/2006/customXml" ds:itemID="{D60E2242-C2E1-4E23-9065-10C7EC1F40B5}">
+<file path=customXml/itemProps3.xml><?xml version="1.0" encoding="utf-8"?>
+<ds:datastoreItem xmlns:ds="http://schemas.openxmlformats.org/officeDocument/2006/customXml" ds:itemID="{0AB0234B-24F9-4BE2-95EF-A26C37CFD935}">
   <ds:schemaRefs>
-    <ds:schemaRef ds:uri="http://schemas.microsoft.com/office/2006/metadata/properties"/>
-    <ds:schemaRef ds:uri="http://schemas.microsoft.com/office/infopath/2007/PartnerControls"/>
-    <ds:schemaRef ds:uri="edc1eb1c-f9b5-429a-a0ce-702847a0aa2d"/>
-    <ds:schemaRef ds:uri="d0daa353-f819-43d1-badf-ce69fea8800d"/>
+    <ds:schemaRef ds:uri="http://schemas.microsoft.com/sharepoint/v3/contenttype/forms"/>
   </ds:schemaRefs>
 </ds:datastoreItem>
 </file>
 
-<file path=customXml/itemProps3.xml><?xml version="1.0" encoding="utf-8"?>
+<file path=customXml/itemProps4.xml><?xml version="1.0" encoding="utf-8"?>
 <ds:datastoreItem xmlns:ds="http://schemas.openxmlformats.org/officeDocument/2006/customXml" ds:itemID="{C67705AF-782E-49C6-96DD-5A5A2AE07537}">
   <ds:schemaRefs>
     <ds:schemaRef ds:uri="http://schemas.openxmlformats.org/officeDocument/2006/bibliography"/>
   </ds:schemaRefs>
 </ds:datastoreItem>
-</file>
-
-<file path=customXml/itemProps4.xml><?xml version="1.0" encoding="utf-8"?>
-<ds:datastoreItem xmlns:ds="http://schemas.openxmlformats.org/officeDocument/2006/customXml" ds:itemID="{0AB0234B-24F9-4BE2-95EF-A26C37CFD935}">
-  <ds:schemaRefs>
-    <ds:schemaRef ds:uri="http://schemas.microsoft.com/sharepoint/v3/contenttype/forms"/>
-  </ds:schemaRefs>
-</ds:datastoreItem>
 </file>
</xml_diff>